<commit_message>
Aggiornata bozza documento finale
</commit_message>
<xml_diff>
--- a/design/ParteII_Design.docx
+++ b/design/ParteII_Design.docx
@@ -1,6 +1,6 @@
 
 <file path=word/document.xml><?xml version="1.0" encoding="utf-8"?>
-<w:document xmlns:ve="http://schemas.openxmlformats.org/markup-compatibility/2006" xmlns:o="urn:schemas-microsoft-com:office:office" xmlns:r="http://schemas.openxmlformats.org/officeDocument/2006/relationships" xmlns:m="http://schemas.openxmlformats.org/officeDocument/2006/math" xmlns:v="urn:schemas-microsoft-com:vml" xmlns:wp="http://schemas.openxmlformats.org/drawingml/2006/wordprocessingDrawing" xmlns:w10="urn:schemas-microsoft-com:office:word" xmlns:w="http://schemas.openxmlformats.org/wordprocessingml/2006/main" xmlns:wne="http://schemas.microsoft.com/office/word/2006/wordml">
+<w:document xmlns:wpc="http://schemas.microsoft.com/office/word/2010/wordprocessingCanvas" xmlns:mo="http://schemas.microsoft.com/office/mac/office/2008/main" xmlns:mc="http://schemas.openxmlformats.org/markup-compatibility/2006" xmlns:mv="urn:schemas-microsoft-com:mac:vml" xmlns:o="urn:schemas-microsoft-com:office:office" xmlns:r="http://schemas.openxmlformats.org/officeDocument/2006/relationships" xmlns:m="http://schemas.openxmlformats.org/officeDocument/2006/math" xmlns:v="urn:schemas-microsoft-com:vml" xmlns:wp14="http://schemas.microsoft.com/office/word/2010/wordprocessingDrawing" xmlns:wp="http://schemas.openxmlformats.org/drawingml/2006/wordprocessingDrawing" xmlns:w10="urn:schemas-microsoft-com:office:word" xmlns:w="http://schemas.openxmlformats.org/wordprocessingml/2006/main" xmlns:w14="http://schemas.microsoft.com/office/word/2010/wordml" xmlns:w15="http://schemas.microsoft.com/office/word/2012/wordml" xmlns:wpg="http://schemas.microsoft.com/office/word/2010/wordprocessingGroup" xmlns:wpi="http://schemas.microsoft.com/office/word/2010/wordprocessingInk" xmlns:wne="http://schemas.microsoft.com/office/word/2006/wordml" xmlns:wps="http://schemas.microsoft.com/office/word/2010/wordprocessingShape" mc:Ignorable="w14 w15 wp14">
   <w:body>
     <w:p>
       <w:pPr>
@@ -12,7 +12,7 @@
           <w:lang w:eastAsia="it-IT"/>
         </w:rPr>
         <w:drawing>
-          <wp:anchor distT="0" distB="0" distL="114300" distR="114300" simplePos="0" relativeHeight="251658240" behindDoc="0" locked="0" layoutInCell="1" allowOverlap="1">
+          <wp:anchor distT="0" distB="0" distL="114300" distR="114300" simplePos="0" relativeHeight="251658240" behindDoc="0" locked="0" layoutInCell="1" allowOverlap="1" wp14:anchorId="2B5C0A52" wp14:editId="0504C76E">
             <wp:simplePos x="0" y="0"/>
             <wp:positionH relativeFrom="column">
               <wp:posOffset>2419925</wp:posOffset>
@@ -40,7 +40,7 @@
                     <a:blip r:embed="rId8" cstate="print">
                       <a:extLst>
                         <a:ext uri="{28A0092B-C50C-407E-A947-70E740481C1C}">
-                          <a14:useLocalDpi xmlns:a14="http://schemas.microsoft.com/office/drawing/2010/main" xmlns:wps="http://schemas.microsoft.com/office/word/2010/wordprocessingShape" xmlns:wpi="http://schemas.microsoft.com/office/word/2010/wordprocessingInk" xmlns:wpg="http://schemas.microsoft.com/office/word/2010/wordprocessingGroup" xmlns:w15="http://schemas.microsoft.com/office/word/2012/wordml" xmlns:w14="http://schemas.microsoft.com/office/word/2010/wordml" xmlns:w="http://schemas.openxmlformats.org/wordprocessingml/2006/main" xmlns:w10="urn:schemas-microsoft-com:office:word" xmlns:wp14="http://schemas.microsoft.com/office/word/2010/wordprocessingDrawing" xmlns:v="urn:schemas-microsoft-com:vml" xmlns:o="urn:schemas-microsoft-com:office:office" xmlns:mv="urn:schemas-microsoft-com:mac:vml" xmlns:mc="http://schemas.openxmlformats.org/markup-compatibility/2006" xmlns:mo="http://schemas.microsoft.com/office/mac/office/2008/main" xmlns:wpc="http://schemas.microsoft.com/office/word/2010/wordprocessingCanvas" xmlns="" val="0"/>
+                          <a14:useLocalDpi xmlns:a14="http://schemas.microsoft.com/office/drawing/2010/main" val="0"/>
                         </a:ext>
                       </a:extLst>
                     </a:blip>
@@ -203,7 +203,7 @@
           <w:lang w:eastAsia="it-IT"/>
         </w:rPr>
         <w:drawing>
-          <wp:inline distT="0" distB="0" distL="0" distR="0">
+          <wp:inline distT="0" distB="0" distL="0" distR="0" wp14:anchorId="2363800F" wp14:editId="3B3482A9">
             <wp:extent cx="1987989" cy="2337669"/>
             <wp:effectExtent l="0" t="0" r="0" b="0"/>
             <wp:docPr id="4" name="Immagine 4" descr="/Users/stefanoferrario/Desktop/Schermata 2017-10-25 alle 18.15.21.png"/>
@@ -223,7 +223,7 @@
                     <a:blip r:embed="rId9" cstate="print">
                       <a:extLst>
                         <a:ext uri="{28A0092B-C50C-407E-A947-70E740481C1C}">
-                          <a14:useLocalDpi xmlns:a14="http://schemas.microsoft.com/office/drawing/2010/main" xmlns:wps="http://schemas.microsoft.com/office/word/2010/wordprocessingShape" xmlns:wpi="http://schemas.microsoft.com/office/word/2010/wordprocessingInk" xmlns:wpg="http://schemas.microsoft.com/office/word/2010/wordprocessingGroup" xmlns:w15="http://schemas.microsoft.com/office/word/2012/wordml" xmlns:w14="http://schemas.microsoft.com/office/word/2010/wordml" xmlns:w="http://schemas.openxmlformats.org/wordprocessingml/2006/main" xmlns:w10="urn:schemas-microsoft-com:office:word" xmlns:wp14="http://schemas.microsoft.com/office/word/2010/wordprocessingDrawing" xmlns:v="urn:schemas-microsoft-com:vml" xmlns:o="urn:schemas-microsoft-com:office:office" xmlns:mv="urn:schemas-microsoft-com:mac:vml" xmlns:mc="http://schemas.openxmlformats.org/markup-compatibility/2006" xmlns:mo="http://schemas.microsoft.com/office/mac/office/2008/main" xmlns:wpc="http://schemas.microsoft.com/office/word/2010/wordprocessingCanvas" xmlns="" val="0"/>
+                          <a14:useLocalDpi xmlns:a14="http://schemas.microsoft.com/office/drawing/2010/main" val="0"/>
                         </a:ext>
                       </a:extLst>
                     </a:blip>
@@ -494,6 +494,8 @@
             </w:rPr>
             <w:t>Indice</w:t>
           </w:r>
+          <w:bookmarkStart w:id="0" w:name="_GoBack"/>
+          <w:bookmarkEnd w:id="0"/>
         </w:p>
         <w:p>
           <w:pPr>
@@ -537,7 +539,7 @@
             </w:rPr>
             <w:fldChar w:fldCharType="separate"/>
           </w:r>
-          <w:hyperlink w:anchor="_Toc498888339" w:history="1">
+          <w:hyperlink w:anchor="_Toc498975062" w:history="1">
             <w:r>
               <w:rPr>
                 <w:rStyle w:val="Collegamentoipertestuale"/>
@@ -565,7 +567,7 @@
                 <w:noProof/>
                 <w:webHidden/>
               </w:rPr>
-              <w:instrText xml:space="preserve"> PAGEREF _Toc498888339 \h </w:instrText>
+              <w:instrText xml:space="preserve"> PAGEREF _Toc498975062 \h </w:instrText>
             </w:r>
             <w:r>
               <w:rPr>
@@ -613,7 +615,7 @@
               <w:lang w:eastAsia="it-IT"/>
             </w:rPr>
           </w:pPr>
-          <w:hyperlink w:anchor="_Toc498888340" w:history="1">
+          <w:hyperlink w:anchor="_Toc498975063" w:history="1">
             <w:r>
               <w:rPr>
                 <w:rStyle w:val="Collegamentoipertestuale"/>
@@ -641,7 +643,7 @@
                 <w:noProof/>
                 <w:webHidden/>
               </w:rPr>
-              <w:instrText xml:space="preserve"> PAGEREF _Toc498888340 \h </w:instrText>
+              <w:instrText xml:space="preserve"> PAGEREF _Toc498975063 \h </w:instrText>
             </w:r>
             <w:r>
               <w:rPr>
@@ -690,12 +692,13 @@
               <w:lang w:eastAsia="it-IT"/>
             </w:rPr>
           </w:pPr>
-          <w:hyperlink w:anchor="_Toc498888341" w:history="1">
+          <w:hyperlink w:anchor="_Toc498975064" w:history="1">
             <w:r>
               <w:rPr>
                 <w:rStyle w:val="Collegamentoipertestuale"/>
                 <w:rFonts w:ascii="Calibri" w:hAnsi="Calibri"/>
                 <w:noProof/>
+                <w:lang w:val="en-US"/>
               </w:rPr>
               <w:t>UML - Unified Modeling Language</w:t>
             </w:r>
@@ -718,7 +721,7 @@
                 <w:noProof/>
                 <w:webHidden/>
               </w:rPr>
-              <w:instrText xml:space="preserve"> PAGEREF _Toc498888341 \h </w:instrText>
+              <w:instrText xml:space="preserve"> PAGEREF _Toc498975064 \h </w:instrText>
             </w:r>
             <w:r>
               <w:rPr>
@@ -766,7 +769,7 @@
               <w:lang w:eastAsia="it-IT"/>
             </w:rPr>
           </w:pPr>
-          <w:hyperlink w:anchor="_Toc498888342" w:history="1">
+          <w:hyperlink w:anchor="_Toc498975065" w:history="1">
             <w:r>
               <w:rPr>
                 <w:rStyle w:val="Collegamentoipertestuale"/>
@@ -795,7 +798,7 @@
                 <w:noProof/>
                 <w:webHidden/>
               </w:rPr>
-              <w:instrText xml:space="preserve"> PAGEREF _Toc498888342 \h </w:instrText>
+              <w:instrText xml:space="preserve"> PAGEREF _Toc498975065 \h </w:instrText>
             </w:r>
             <w:r>
               <w:rPr>
@@ -843,13 +846,12 @@
               <w:lang w:eastAsia="it-IT"/>
             </w:rPr>
           </w:pPr>
-          <w:hyperlink w:anchor="_Toc498888343" w:history="1">
+          <w:hyperlink w:anchor="_Toc498975066" w:history="1">
             <w:r>
               <w:rPr>
                 <w:rStyle w:val="Collegamentoipertestuale"/>
                 <w:rFonts w:ascii="Calibri" w:hAnsi="Calibri"/>
                 <w:noProof/>
-                <w:lang w:val="en-US"/>
               </w:rPr>
               <w:t>Class Diagram</w:t>
             </w:r>
@@ -872,7 +874,7 @@
                 <w:noProof/>
                 <w:webHidden/>
               </w:rPr>
-              <w:instrText xml:space="preserve"> PAGEREF _Toc498888343 \h </w:instrText>
+              <w:instrText xml:space="preserve"> PAGEREF _Toc498975066 \h </w:instrText>
             </w:r>
             <w:r>
               <w:rPr>
@@ -920,13 +922,12 @@
               <w:lang w:eastAsia="it-IT"/>
             </w:rPr>
           </w:pPr>
-          <w:hyperlink w:anchor="_Toc498888344" w:history="1">
+          <w:hyperlink w:anchor="_Toc498975067" w:history="1">
             <w:r>
               <w:rPr>
                 <w:rStyle w:val="Collegamentoipertestuale"/>
                 <w:rFonts w:ascii="Calibri" w:hAnsi="Calibri"/>
                 <w:noProof/>
-                <w:lang w:val="en-US"/>
               </w:rPr>
               <w:t>Activity Diagram</w:t>
             </w:r>
@@ -949,7 +950,7 @@
                 <w:noProof/>
                 <w:webHidden/>
               </w:rPr>
-              <w:instrText xml:space="preserve"> PAGEREF _Toc498888344 \h </w:instrText>
+              <w:instrText xml:space="preserve"> PAGEREF _Toc498975067 \h </w:instrText>
             </w:r>
             <w:r>
               <w:rPr>
@@ -995,7 +996,7 @@
               <w:lang w:eastAsia="it-IT"/>
             </w:rPr>
           </w:pPr>
-          <w:hyperlink w:anchor="_Toc498888345" w:history="1">
+          <w:hyperlink w:anchor="_Toc498975068" w:history="1">
             <w:r>
               <w:rPr>
                 <w:rStyle w:val="Collegamentoipertestuale"/>
@@ -1025,7 +1026,7 @@
                 <w:noProof/>
                 <w:webHidden/>
               </w:rPr>
-              <w:instrText xml:space="preserve"> PAGEREF _Toc498888345 \h </w:instrText>
+              <w:instrText xml:space="preserve"> PAGEREF _Toc498975068 \h </w:instrText>
             </w:r>
             <w:r>
               <w:rPr>
@@ -1071,14 +1072,13 @@
               <w:lang w:eastAsia="it-IT"/>
             </w:rPr>
           </w:pPr>
-          <w:hyperlink w:anchor="_Toc498888346" w:history="1">
+          <w:hyperlink w:anchor="_Toc498975069" w:history="1">
             <w:r>
               <w:rPr>
                 <w:rStyle w:val="Collegamentoipertestuale"/>
                 <w:rFonts w:ascii="Calibri" w:hAnsi="Calibri"/>
                 <w:b/>
                 <w:noProof/>
-                <w:lang w:val="en-US"/>
               </w:rPr>
               <w:t>Activity Diagram – Creazione autorizzazione</w:t>
             </w:r>
@@ -1101,7 +1101,7 @@
                 <w:noProof/>
                 <w:webHidden/>
               </w:rPr>
-              <w:instrText xml:space="preserve"> PAGEREF _Toc498888346 \h </w:instrText>
+              <w:instrText xml:space="preserve"> PAGEREF _Toc498975069 \h </w:instrText>
             </w:r>
             <w:r>
               <w:rPr>
@@ -1149,7 +1149,7 @@
               <w:lang w:eastAsia="it-IT"/>
             </w:rPr>
           </w:pPr>
-          <w:hyperlink w:anchor="_Toc498888347" w:history="1">
+          <w:hyperlink w:anchor="_Toc498975070" w:history="1">
             <w:r>
               <w:rPr>
                 <w:rStyle w:val="Collegamentoipertestuale"/>
@@ -1177,7 +1177,7 @@
                 <w:noProof/>
                 <w:webHidden/>
               </w:rPr>
-              <w:instrText xml:space="preserve"> PAGEREF _Toc498888347 \h </w:instrText>
+              <w:instrText xml:space="preserve"> PAGEREF _Toc498975070 \h </w:instrText>
             </w:r>
             <w:r>
               <w:rPr>
@@ -1223,7 +1223,7 @@
               <w:lang w:eastAsia="it-IT"/>
             </w:rPr>
           </w:pPr>
-          <w:hyperlink w:anchor="_Toc498888348" w:history="1">
+          <w:hyperlink w:anchor="_Toc498975071" w:history="1">
             <w:r>
               <w:rPr>
                 <w:rStyle w:val="Collegamentoipertestuale"/>
@@ -1252,7 +1252,7 @@
                 <w:noProof/>
                 <w:webHidden/>
               </w:rPr>
-              <w:instrText xml:space="preserve"> PAGEREF _Toc498888348 \h </w:instrText>
+              <w:instrText xml:space="preserve"> PAGEREF _Toc498975071 \h </w:instrText>
             </w:r>
             <w:r>
               <w:rPr>
@@ -1298,7 +1298,7 @@
               <w:lang w:eastAsia="it-IT"/>
             </w:rPr>
           </w:pPr>
-          <w:hyperlink w:anchor="_Toc498888349" w:history="1">
+          <w:hyperlink w:anchor="_Toc498975072" w:history="1">
             <w:r>
               <w:rPr>
                 <w:rStyle w:val="Collegamentoipertestuale"/>
@@ -1306,7 +1306,7 @@
                 <w:b/>
                 <w:noProof/>
               </w:rPr>
-              <w:t>Sequence Diagram – Autorizzazione Client</w:t>
+              <w:t>Sequence Diagram – Autorizzazione Server</w:t>
             </w:r>
             <w:r>
               <w:rPr>
@@ -1327,7 +1327,7 @@
                 <w:noProof/>
                 <w:webHidden/>
               </w:rPr>
-              <w:instrText xml:space="preserve"> PAGEREF _Toc498888349 \h </w:instrText>
+              <w:instrText xml:space="preserve"> PAGEREF _Toc498975072 \h </w:instrText>
             </w:r>
             <w:r>
               <w:rPr>
@@ -1375,7 +1375,7 @@
               <w:lang w:eastAsia="it-IT"/>
             </w:rPr>
           </w:pPr>
-          <w:hyperlink w:anchor="_Toc498888350" w:history="1">
+          <w:hyperlink w:anchor="_Toc498975073" w:history="1">
             <w:r>
               <w:rPr>
                 <w:rStyle w:val="Collegamentoipertestuale"/>
@@ -1403,7 +1403,7 @@
                 <w:noProof/>
                 <w:webHidden/>
               </w:rPr>
-              <w:instrText xml:space="preserve"> PAGEREF _Toc498888350 \h </w:instrText>
+              <w:instrText xml:space="preserve"> PAGEREF _Toc498975073 \h </w:instrText>
             </w:r>
             <w:r>
               <w:rPr>
@@ -1423,7 +1423,7 @@
                 <w:noProof/>
                 <w:webHidden/>
               </w:rPr>
-              <w:t>11</w:t>
+              <w:t>12</w:t>
             </w:r>
             <w:r>
               <w:rPr>
@@ -1449,7 +1449,7 @@
               <w:lang w:eastAsia="it-IT"/>
             </w:rPr>
           </w:pPr>
-          <w:hyperlink w:anchor="_Toc498888351" w:history="1">
+          <w:hyperlink w:anchor="_Toc498975074" w:history="1">
             <w:r>
               <w:rPr>
                 <w:rStyle w:val="Collegamentoipertestuale"/>
@@ -1478,7 +1478,7 @@
                 <w:noProof/>
                 <w:webHidden/>
               </w:rPr>
-              <w:instrText xml:space="preserve"> PAGEREF _Toc498888351 \h </w:instrText>
+              <w:instrText xml:space="preserve"> PAGEREF _Toc498975074 \h </w:instrText>
             </w:r>
             <w:r>
               <w:rPr>
@@ -1498,7 +1498,7 @@
                 <w:noProof/>
                 <w:webHidden/>
               </w:rPr>
-              <w:t>11</w:t>
+              <w:t>12</w:t>
             </w:r>
             <w:r>
               <w:rPr>
@@ -1526,7 +1526,7 @@
               <w:lang w:eastAsia="it-IT"/>
             </w:rPr>
           </w:pPr>
-          <w:hyperlink w:anchor="_Toc498888352" w:history="1">
+          <w:hyperlink w:anchor="_Toc498975075" w:history="1">
             <w:r>
               <w:rPr>
                 <w:rStyle w:val="Collegamentoipertestuale"/>
@@ -1554,7 +1554,7 @@
                 <w:noProof/>
                 <w:webHidden/>
               </w:rPr>
-              <w:instrText xml:space="preserve"> PAGEREF _Toc498888352 \h </w:instrText>
+              <w:instrText xml:space="preserve"> PAGEREF _Toc498975075 \h </w:instrText>
             </w:r>
             <w:r>
               <w:rPr>
@@ -1574,7 +1574,7 @@
                 <w:noProof/>
                 <w:webHidden/>
               </w:rPr>
-              <w:t>13</w:t>
+              <w:t>14</w:t>
             </w:r>
             <w:r>
               <w:rPr>
@@ -1602,7 +1602,7 @@
               <w:lang w:eastAsia="it-IT"/>
             </w:rPr>
           </w:pPr>
-          <w:hyperlink w:anchor="_Toc498888353" w:history="1">
+          <w:hyperlink w:anchor="_Toc498975076" w:history="1">
             <w:r>
               <w:rPr>
                 <w:rStyle w:val="Collegamentoipertestuale"/>
@@ -1630,7 +1630,7 @@
                 <w:noProof/>
                 <w:webHidden/>
               </w:rPr>
-              <w:instrText xml:space="preserve"> PAGEREF _Toc498888353 \h </w:instrText>
+              <w:instrText xml:space="preserve"> PAGEREF _Toc498975076 \h </w:instrText>
             </w:r>
             <w:r>
               <w:rPr>
@@ -1650,7 +1650,7 @@
                 <w:noProof/>
                 <w:webHidden/>
               </w:rPr>
-              <w:t>14</w:t>
+              <w:t>15</w:t>
             </w:r>
             <w:r>
               <w:rPr>
@@ -1678,7 +1678,7 @@
               <w:lang w:eastAsia="it-IT"/>
             </w:rPr>
           </w:pPr>
-          <w:hyperlink w:anchor="_Toc498888354" w:history="1">
+          <w:hyperlink w:anchor="_Toc498975077" w:history="1">
             <w:r>
               <w:rPr>
                 <w:rStyle w:val="Collegamentoipertestuale"/>
@@ -1706,7 +1706,7 @@
                 <w:noProof/>
                 <w:webHidden/>
               </w:rPr>
-              <w:instrText xml:space="preserve"> PAGEREF _Toc498888354 \h </w:instrText>
+              <w:instrText xml:space="preserve"> PAGEREF _Toc498975077 \h </w:instrText>
             </w:r>
             <w:r>
               <w:rPr>
@@ -1726,7 +1726,7 @@
                 <w:noProof/>
                 <w:webHidden/>
               </w:rPr>
-              <w:t>15</w:t>
+              <w:t>16</w:t>
             </w:r>
             <w:r>
               <w:rPr>
@@ -1754,7 +1754,7 @@
               <w:lang w:eastAsia="it-IT"/>
             </w:rPr>
           </w:pPr>
-          <w:hyperlink w:anchor="_Toc498888355" w:history="1">
+          <w:hyperlink w:anchor="_Toc498975078" w:history="1">
             <w:r>
               <w:rPr>
                 <w:rStyle w:val="Collegamentoipertestuale"/>
@@ -1782,7 +1782,7 @@
                 <w:noProof/>
                 <w:webHidden/>
               </w:rPr>
-              <w:instrText xml:space="preserve"> PAGEREF _Toc498888355 \h </w:instrText>
+              <w:instrText xml:space="preserve"> PAGEREF _Toc498975078 \h </w:instrText>
             </w:r>
             <w:r>
               <w:rPr>
@@ -1802,7 +1802,7 @@
                 <w:noProof/>
                 <w:webHidden/>
               </w:rPr>
-              <w:t>16</w:t>
+              <w:t>17</w:t>
             </w:r>
             <w:r>
               <w:rPr>
@@ -1854,7 +1854,7 @@
           <w:b/>
         </w:rPr>
       </w:pPr>
-      <w:bookmarkStart w:id="0" w:name="_Toc498888339"/>
+      <w:bookmarkStart w:id="1" w:name="_Toc498975062"/>
       <w:r>
         <w:rPr>
           <w:rFonts w:ascii="Calibri" w:hAnsi="Calibri"/>
@@ -1863,7 +1863,7 @@
         <w:lastRenderedPageBreak/>
         <w:t>Introduzione</w:t>
       </w:r>
-      <w:bookmarkEnd w:id="0"/>
+      <w:bookmarkEnd w:id="1"/>
     </w:p>
     <w:p/>
     <w:p>
@@ -1888,15 +1888,15 @@
         <w:t xml:space="preserve"> Si è ritenuto opportuno realizzare </w:t>
       </w:r>
       <w:r>
-        <w:t xml:space="preserve">uno </w:t>
+        <w:t xml:space="preserve">uno Use Case </w:t>
       </w:r>
       <w:proofErr w:type="spellStart"/>
       <w:r>
-        <w:t>Use</w:t>
+        <w:t>Diagram</w:t>
       </w:r>
       <w:proofErr w:type="spellEnd"/>
       <w:r>
-        <w:t xml:space="preserve"> Case </w:t>
+        <w:t xml:space="preserve">, un Class </w:t>
       </w:r>
       <w:proofErr w:type="spellStart"/>
       <w:r>
@@ -1904,109 +1904,61 @@
       </w:r>
       <w:proofErr w:type="spellEnd"/>
       <w:r>
-        <w:t xml:space="preserve">, un </w:t>
+        <w:t xml:space="preserve">, due Activity </w:t>
       </w:r>
       <w:proofErr w:type="spellStart"/>
       <w:r>
-        <w:t>Class</w:t>
+        <w:t>Diagrams</w:t>
       </w:r>
       <w:proofErr w:type="spellEnd"/>
       <w:r>
+        <w:t xml:space="preserve">, due State </w:t>
+      </w:r>
+      <w:proofErr w:type="spellStart"/>
+      <w:r>
+        <w:t>Diagrams</w:t>
+      </w:r>
+      <w:proofErr w:type="spellEnd"/>
+      <w:r>
+        <w:t xml:space="preserve">, due </w:t>
+      </w:r>
+      <w:proofErr w:type="spellStart"/>
+      <w:r>
+        <w:t>Sequence</w:t>
+      </w:r>
+      <w:proofErr w:type="spellEnd"/>
+      <w:r>
         <w:t xml:space="preserve"> </w:t>
       </w:r>
       <w:proofErr w:type="spellStart"/>
       <w:r>
+        <w:t>Diagrams</w:t>
+      </w:r>
+      <w:proofErr w:type="spellEnd"/>
+      <w:r>
+        <w:t xml:space="preserve">, </w:t>
+      </w:r>
+      <w:r>
+        <w:t>un</w:t>
+      </w:r>
+      <w:r>
+        <w:t xml:space="preserve"> Collaboration </w:t>
+      </w:r>
+      <w:proofErr w:type="spellStart"/>
+      <w:r>
+        <w:t>Diagrams</w:t>
+      </w:r>
+      <w:proofErr w:type="spellEnd"/>
+      <w:r>
+        <w:t xml:space="preserve">, un Object </w:t>
+      </w:r>
+      <w:proofErr w:type="spellStart"/>
+      <w:r>
         <w:t>Diagram</w:t>
       </w:r>
       <w:proofErr w:type="spellEnd"/>
       <w:r>
-        <w:t xml:space="preserve">, due </w:t>
-      </w:r>
-      <w:proofErr w:type="spellStart"/>
-      <w:r>
-        <w:t>Activity</w:t>
-      </w:r>
-      <w:proofErr w:type="spellEnd"/>
-      <w:r>
-        <w:t xml:space="preserve"> </w:t>
-      </w:r>
-      <w:proofErr w:type="spellStart"/>
-      <w:r>
-        <w:t>Diagrams</w:t>
-      </w:r>
-      <w:proofErr w:type="spellEnd"/>
-      <w:r>
-        <w:t xml:space="preserve">, due State </w:t>
-      </w:r>
-      <w:proofErr w:type="spellStart"/>
-      <w:r>
-        <w:t>Diagrams</w:t>
-      </w:r>
-      <w:proofErr w:type="spellEnd"/>
-      <w:r>
-        <w:t xml:space="preserve">, due </w:t>
-      </w:r>
-      <w:proofErr w:type="spellStart"/>
-      <w:r>
-        <w:t>Sequence</w:t>
-      </w:r>
-      <w:proofErr w:type="spellEnd"/>
-      <w:r>
-        <w:t xml:space="preserve"> </w:t>
-      </w:r>
-      <w:proofErr w:type="spellStart"/>
-      <w:r>
-        <w:t>Diagrams</w:t>
-      </w:r>
-      <w:proofErr w:type="spellEnd"/>
-      <w:r>
-        <w:t xml:space="preserve">, </w:t>
-      </w:r>
-      <w:r>
-        <w:t>un</w:t>
-      </w:r>
-      <w:r>
-        <w:t xml:space="preserve"> </w:t>
-      </w:r>
-      <w:proofErr w:type="spellStart"/>
-      <w:r>
-        <w:t>Collaboration</w:t>
-      </w:r>
-      <w:proofErr w:type="spellEnd"/>
-      <w:r>
-        <w:t xml:space="preserve"> </w:t>
-      </w:r>
-      <w:proofErr w:type="spellStart"/>
-      <w:r>
-        <w:t>Diagrams</w:t>
-      </w:r>
-      <w:proofErr w:type="spellEnd"/>
-      <w:r>
-        <w:t xml:space="preserve">, un </w:t>
-      </w:r>
-      <w:proofErr w:type="spellStart"/>
-      <w:r>
-        <w:t>Object</w:t>
-      </w:r>
-      <w:proofErr w:type="spellEnd"/>
-      <w:r>
-        <w:t xml:space="preserve"> </w:t>
-      </w:r>
-      <w:proofErr w:type="spellStart"/>
-      <w:r>
-        <w:t>Diagram</w:t>
-      </w:r>
-      <w:proofErr w:type="spellEnd"/>
-      <w:r>
-        <w:t xml:space="preserve">, un </w:t>
-      </w:r>
-      <w:proofErr w:type="spellStart"/>
-      <w:r>
-        <w:t>Component</w:t>
-      </w:r>
-      <w:proofErr w:type="spellEnd"/>
-      <w:r>
-        <w:t xml:space="preserve"> </w:t>
+        <w:t xml:space="preserve">, un Component </w:t>
       </w:r>
       <w:proofErr w:type="spellStart"/>
       <w:r>
@@ -2049,7 +2001,7 @@
           <w:szCs w:val="26"/>
         </w:rPr>
       </w:pPr>
-      <w:bookmarkStart w:id="1" w:name="_Toc498888340"/>
+      <w:bookmarkStart w:id="2" w:name="_Toc498975063"/>
       <w:r>
         <w:rPr>
           <w:rFonts w:ascii="Calibri" w:hAnsi="Calibri"/>
@@ -2062,7 +2014,7 @@
         </w:rPr>
         <w:t>Precisazioni</w:t>
       </w:r>
-      <w:bookmarkEnd w:id="1"/>
+      <w:bookmarkEnd w:id="2"/>
     </w:p>
     <w:p>
       <w:r>
@@ -2090,7 +2042,7 @@
           <w:lang w:val="en-US"/>
         </w:rPr>
       </w:pPr>
-      <w:bookmarkStart w:id="2" w:name="_Toc498888341"/>
+      <w:bookmarkStart w:id="3" w:name="_Toc498975064"/>
       <w:r>
         <w:rPr>
           <w:rFonts w:ascii="Calibri" w:hAnsi="Calibri"/>
@@ -2108,7 +2060,7 @@
         </w:rPr>
         <w:t xml:space="preserve"> - Unified Modeling Language</w:t>
       </w:r>
-      <w:bookmarkEnd w:id="2"/>
+      <w:bookmarkEnd w:id="3"/>
     </w:p>
     <w:p>
       <w:pPr>
@@ -2135,7 +2087,7 @@
           <w:lang w:val="en-US"/>
         </w:rPr>
       </w:pPr>
-      <w:bookmarkStart w:id="3" w:name="_Toc498888342"/>
+      <w:bookmarkStart w:id="4" w:name="_Toc498975065"/>
       <w:r>
         <w:rPr>
           <w:rFonts w:ascii="Calibri" w:hAnsi="Calibri"/>
@@ -2146,7 +2098,7 @@
         </w:rPr>
         <w:t>Use-Case Diagram</w:t>
       </w:r>
-      <w:bookmarkEnd w:id="3"/>
+      <w:bookmarkEnd w:id="4"/>
     </w:p>
     <w:p>
       <w:pPr>
@@ -2167,7 +2119,7 @@
           <w:lang w:eastAsia="it-IT"/>
         </w:rPr>
         <w:drawing>
-          <wp:inline distT="0" distB="0" distL="0" distR="0">
+          <wp:inline distT="0" distB="0" distL="0" distR="0" wp14:anchorId="21659C04" wp14:editId="521EFAA7">
             <wp:extent cx="6102350" cy="3118485"/>
             <wp:effectExtent l="0" t="0" r="0" b="0"/>
             <wp:docPr id="2" name="Immagine 2" descr="../../UseCaseDiagram1.png"/>
@@ -2187,7 +2139,7 @@
                     <a:blip r:embed="rId10" cstate="print">
                       <a:extLst>
                         <a:ext uri="{28A0092B-C50C-407E-A947-70E740481C1C}">
-                          <a14:useLocalDpi xmlns:a14="http://schemas.microsoft.com/office/drawing/2010/main" xmlns:wps="http://schemas.microsoft.com/office/word/2010/wordprocessingShape" xmlns:wpi="http://schemas.microsoft.com/office/word/2010/wordprocessingInk" xmlns:wpg="http://schemas.microsoft.com/office/word/2010/wordprocessingGroup" xmlns:w15="http://schemas.microsoft.com/office/word/2012/wordml" xmlns:w14="http://schemas.microsoft.com/office/word/2010/wordml" xmlns:w="http://schemas.openxmlformats.org/wordprocessingml/2006/main" xmlns:w10="urn:schemas-microsoft-com:office:word" xmlns:wp14="http://schemas.microsoft.com/office/word/2010/wordprocessingDrawing" xmlns:v="urn:schemas-microsoft-com:vml" xmlns:o="urn:schemas-microsoft-com:office:office" xmlns:mv="urn:schemas-microsoft-com:mac:vml" xmlns:mc="http://schemas.openxmlformats.org/markup-compatibility/2006" xmlns:mo="http://schemas.microsoft.com/office/mac/office/2008/main" xmlns:wpc="http://schemas.microsoft.com/office/word/2010/wordprocessingCanvas" xmlns="" val="0"/>
+                          <a14:useLocalDpi xmlns:a14="http://schemas.microsoft.com/office/drawing/2010/main" val="0"/>
                         </a:ext>
                       </a:extLst>
                     </a:blip>
@@ -2295,7 +2247,7 @@
           <w:szCs w:val="26"/>
         </w:rPr>
       </w:pPr>
-      <w:bookmarkStart w:id="4" w:name="_Toc498888343"/>
+      <w:bookmarkStart w:id="5" w:name="_Toc498975066"/>
       <w:r>
         <w:rPr>
           <w:rFonts w:ascii="Calibri" w:eastAsiaTheme="minorHAnsi" w:hAnsi="Calibri" w:cstheme="minorBidi"/>
@@ -2310,7 +2262,7 @@
         </w:rPr>
         <w:lastRenderedPageBreak/>
         <w:drawing>
-          <wp:anchor distT="0" distB="0" distL="114300" distR="114300" simplePos="0" relativeHeight="251659264" behindDoc="0" locked="0" layoutInCell="1" allowOverlap="1">
+          <wp:anchor distT="0" distB="0" distL="114300" distR="114300" simplePos="0" relativeHeight="251659264" behindDoc="0" locked="0" layoutInCell="1" allowOverlap="1" wp14:anchorId="0982B129" wp14:editId="75D33939">
             <wp:simplePos x="0" y="0"/>
             <wp:positionH relativeFrom="column">
               <wp:posOffset>-325755</wp:posOffset>
@@ -2338,7 +2290,7 @@
                     <a:blip r:embed="rId11" cstate="print">
                       <a:extLst>
                         <a:ext uri="{28A0092B-C50C-407E-A947-70E740481C1C}">
-                          <a14:useLocalDpi xmlns:a14="http://schemas.microsoft.com/office/drawing/2010/main" xmlns:wps="http://schemas.microsoft.com/office/word/2010/wordprocessingShape" xmlns:wpi="http://schemas.microsoft.com/office/word/2010/wordprocessingInk" xmlns:wpg="http://schemas.microsoft.com/office/word/2010/wordprocessingGroup" xmlns:w15="http://schemas.microsoft.com/office/word/2012/wordml" xmlns:w14="http://schemas.microsoft.com/office/word/2010/wordml" xmlns:w="http://schemas.openxmlformats.org/wordprocessingml/2006/main" xmlns:w10="urn:schemas-microsoft-com:office:word" xmlns:wp14="http://schemas.microsoft.com/office/word/2010/wordprocessingDrawing" xmlns:v="urn:schemas-microsoft-com:vml" xmlns:o="urn:schemas-microsoft-com:office:office" xmlns:mv="urn:schemas-microsoft-com:mac:vml" xmlns:mc="http://schemas.openxmlformats.org/markup-compatibility/2006" xmlns:mo="http://schemas.microsoft.com/office/mac/office/2008/main" xmlns:wpc="http://schemas.microsoft.com/office/word/2010/wordprocessingCanvas" xmlns="" val="0"/>
+                          <a14:useLocalDpi xmlns:a14="http://schemas.microsoft.com/office/drawing/2010/main" val="0"/>
                         </a:ext>
                       </a:extLst>
                     </a:blip>
@@ -2366,7 +2318,6 @@
           </wp:anchor>
         </w:drawing>
       </w:r>
-      <w:proofErr w:type="spellStart"/>
       <w:r>
         <w:rPr>
           <w:rFonts w:ascii="Calibri" w:eastAsiaTheme="minorHAnsi" w:hAnsi="Calibri" w:cstheme="minorBidi"/>
@@ -2377,9 +2328,9 @@
           <w:sz w:val="40"/>
           <w:szCs w:val="26"/>
         </w:rPr>
-        <w:t>Class</w:t>
-      </w:r>
-      <w:proofErr w:type="spellEnd"/>
+        <w:t xml:space="preserve">Class </w:t>
+      </w:r>
+      <w:proofErr w:type="spellStart"/>
       <w:r>
         <w:rPr>
           <w:rFonts w:ascii="Calibri" w:eastAsiaTheme="minorHAnsi" w:hAnsi="Calibri" w:cstheme="minorBidi"/>
@@ -2390,81 +2341,57 @@
           <w:sz w:val="40"/>
           <w:szCs w:val="26"/>
         </w:rPr>
-        <w:t xml:space="preserve"> </w:t>
-      </w:r>
-      <w:proofErr w:type="spellStart"/>
-      <w:r>
-        <w:rPr>
-          <w:rFonts w:ascii="Calibri" w:eastAsiaTheme="minorHAnsi" w:hAnsi="Calibri" w:cstheme="minorBidi"/>
-          <w:b/>
-          <w:color w:val="000000" w:themeColor="text1"/>
-          <w:spacing w:val="0"/>
-          <w:kern w:val="0"/>
-          <w:sz w:val="40"/>
-          <w:szCs w:val="26"/>
-        </w:rPr>
-        <w:t>Diagram</w:t>
-      </w:r>
-      <w:bookmarkEnd w:id="4"/>
-      <w:proofErr w:type="spellEnd"/>
-    </w:p>
-    <w:p/>
-    <w:p/>
-    <w:p>
-      <w:r>
-        <w:t>[descrizione dettagliata]</w:t>
-      </w:r>
-    </w:p>
-    <w:p>
-      <w:r>
-        <w:br w:type="page"/>
-      </w:r>
-    </w:p>
-    <w:p/>
-    <w:p>
-      <w:pPr>
-        <w:pStyle w:val="Titolo2"/>
-        <w:rPr>
-          <w:rFonts w:ascii="Calibri" w:hAnsi="Calibri"/>
-          <w:b/>
-          <w:color w:val="000000" w:themeColor="text1"/>
-          <w:sz w:val="40"/>
-        </w:rPr>
-      </w:pPr>
-      <w:bookmarkStart w:id="5" w:name="_Toc498888344"/>
-      <w:proofErr w:type="spellStart"/>
-      <w:r>
-        <w:rPr>
-          <w:rFonts w:ascii="Calibri" w:hAnsi="Calibri"/>
-          <w:b/>
-          <w:color w:val="000000" w:themeColor="text1"/>
-          <w:sz w:val="40"/>
-        </w:rPr>
-        <w:t>Activity</w:t>
-      </w:r>
-      <w:proofErr w:type="spellEnd"/>
-      <w:r>
-        <w:rPr>
-          <w:rFonts w:ascii="Calibri" w:hAnsi="Calibri"/>
-          <w:b/>
-          <w:color w:val="000000" w:themeColor="text1"/>
-          <w:sz w:val="40"/>
-        </w:rPr>
-        <w:t xml:space="preserve"> </w:t>
-      </w:r>
-      <w:proofErr w:type="spellStart"/>
-      <w:r>
-        <w:rPr>
-          <w:rFonts w:ascii="Calibri" w:hAnsi="Calibri"/>
-          <w:b/>
-          <w:color w:val="000000" w:themeColor="text1"/>
-          <w:sz w:val="40"/>
-        </w:rPr>
         <w:t>Diagram</w:t>
       </w:r>
       <w:bookmarkEnd w:id="5"/>
       <w:proofErr w:type="spellEnd"/>
     </w:p>
+    <w:p/>
+    <w:p/>
+    <w:p>
+      <w:r>
+        <w:t>[descrizione dettagliata]</w:t>
+      </w:r>
+    </w:p>
+    <w:p>
+      <w:r>
+        <w:br w:type="page"/>
+      </w:r>
+    </w:p>
+    <w:p/>
+    <w:p>
+      <w:pPr>
+        <w:pStyle w:val="Titolo2"/>
+        <w:rPr>
+          <w:rFonts w:ascii="Calibri" w:hAnsi="Calibri"/>
+          <w:b/>
+          <w:color w:val="000000" w:themeColor="text1"/>
+          <w:sz w:val="40"/>
+        </w:rPr>
+      </w:pPr>
+      <w:bookmarkStart w:id="6" w:name="_Toc498975067"/>
+      <w:r>
+        <w:rPr>
+          <w:rFonts w:ascii="Calibri" w:hAnsi="Calibri"/>
+          <w:b/>
+          <w:color w:val="000000" w:themeColor="text1"/>
+          <w:sz w:val="40"/>
+        </w:rPr>
+        <w:t xml:space="preserve">Activity </w:t>
+      </w:r>
+      <w:proofErr w:type="spellStart"/>
+      <w:r>
+        <w:rPr>
+          <w:rFonts w:ascii="Calibri" w:hAnsi="Calibri"/>
+          <w:b/>
+          <w:color w:val="000000" w:themeColor="text1"/>
+          <w:sz w:val="40"/>
+        </w:rPr>
+        <w:t>Diagram</w:t>
+      </w:r>
+      <w:bookmarkEnd w:id="6"/>
+      <w:proofErr w:type="spellEnd"/>
+    </w:p>
     <w:p>
       <w:pPr>
         <w:rPr>
@@ -2480,7 +2407,7 @@
       <w:pPr>
         <w:pStyle w:val="Titolo3"/>
       </w:pPr>
-      <w:bookmarkStart w:id="6" w:name="_Toc498888345"/>
+      <w:bookmarkStart w:id="7" w:name="_Toc498975068"/>
       <w:r>
         <w:rPr>
           <w:rFonts w:ascii="Calibri" w:hAnsi="Calibri"/>
@@ -2503,7 +2430,7 @@
         </w:rPr>
         <w:t>Server</w:t>
       </w:r>
-      <w:bookmarkEnd w:id="6"/>
+      <w:bookmarkEnd w:id="7"/>
     </w:p>
     <w:p/>
     <w:p>
@@ -2513,7 +2440,7 @@
           <w:lang w:eastAsia="it-IT"/>
         </w:rPr>
         <w:drawing>
-          <wp:inline distT="0" distB="0" distL="0" distR="0">
+          <wp:inline distT="0" distB="0" distL="0" distR="0" wp14:anchorId="43473CEA" wp14:editId="1EF8A491">
             <wp:extent cx="6104890" cy="7778750"/>
             <wp:effectExtent l="0" t="0" r="0" b="0"/>
             <wp:docPr id="5" name="Immagine 5" descr="../../ActivityServer.png"/>
@@ -2533,7 +2460,7 @@
                     <a:blip r:embed="rId12" cstate="print">
                       <a:extLst>
                         <a:ext uri="{28A0092B-C50C-407E-A947-70E740481C1C}">
-                          <a14:useLocalDpi xmlns:a14="http://schemas.microsoft.com/office/drawing/2010/main" xmlns:wps="http://schemas.microsoft.com/office/word/2010/wordprocessingShape" xmlns:wpi="http://schemas.microsoft.com/office/word/2010/wordprocessingInk" xmlns:wpg="http://schemas.microsoft.com/office/word/2010/wordprocessingGroup" xmlns:w15="http://schemas.microsoft.com/office/word/2012/wordml" xmlns:w14="http://schemas.microsoft.com/office/word/2010/wordml" xmlns:w="http://schemas.openxmlformats.org/wordprocessingml/2006/main" xmlns:w10="urn:schemas-microsoft-com:office:word" xmlns:wp14="http://schemas.microsoft.com/office/word/2010/wordprocessingDrawing" xmlns:v="urn:schemas-microsoft-com:vml" xmlns:o="urn:schemas-microsoft-com:office:office" xmlns:mv="urn:schemas-microsoft-com:mac:vml" xmlns:mc="http://schemas.openxmlformats.org/markup-compatibility/2006" xmlns:mo="http://schemas.microsoft.com/office/mac/office/2008/main" xmlns:wpc="http://schemas.microsoft.com/office/word/2010/wordprocessingCanvas" xmlns="" val="0"/>
+                          <a14:useLocalDpi xmlns:a14="http://schemas.microsoft.com/office/drawing/2010/main" val="0"/>
                         </a:ext>
                       </a:extLst>
                     </a:blip>
@@ -2635,8 +2562,7 @@
       <w:pPr>
         <w:pStyle w:val="Titolo3"/>
       </w:pPr>
-      <w:bookmarkStart w:id="7" w:name="_Toc498888346"/>
-      <w:proofErr w:type="spellStart"/>
+      <w:bookmarkStart w:id="8" w:name="_Toc498975069"/>
       <w:r>
         <w:rPr>
           <w:rFonts w:ascii="Calibri" w:hAnsi="Calibri"/>
@@ -2646,9 +2572,9 @@
           <w:szCs w:val="26"/>
         </w:rPr>
         <w:lastRenderedPageBreak/>
-        <w:t>Activity</w:t>
-      </w:r>
-      <w:proofErr w:type="spellEnd"/>
+        <w:t xml:space="preserve">Activity </w:t>
+      </w:r>
+      <w:proofErr w:type="spellStart"/>
       <w:r>
         <w:rPr>
           <w:rFonts w:ascii="Calibri" w:hAnsi="Calibri"/>
@@ -2657,9 +2583,9 @@
           <w:sz w:val="32"/>
           <w:szCs w:val="26"/>
         </w:rPr>
-        <w:t xml:space="preserve"> </w:t>
-      </w:r>
-      <w:proofErr w:type="spellStart"/>
+        <w:t>Diagram</w:t>
+      </w:r>
+      <w:proofErr w:type="spellEnd"/>
       <w:r>
         <w:rPr>
           <w:rFonts w:ascii="Calibri" w:hAnsi="Calibri"/>
@@ -2668,9 +2594,8 @@
           <w:sz w:val="32"/>
           <w:szCs w:val="26"/>
         </w:rPr>
-        <w:t>Diagram</w:t>
-      </w:r>
-      <w:proofErr w:type="spellEnd"/>
+        <w:t xml:space="preserve"> – </w:t>
+      </w:r>
       <w:r>
         <w:rPr>
           <w:rFonts w:ascii="Calibri" w:hAnsi="Calibri"/>
@@ -2679,19 +2604,9 @@
           <w:sz w:val="32"/>
           <w:szCs w:val="26"/>
         </w:rPr>
-        <w:t xml:space="preserve"> – </w:t>
-      </w:r>
-      <w:r>
-        <w:rPr>
-          <w:rFonts w:ascii="Calibri" w:hAnsi="Calibri"/>
-          <w:b/>
-          <w:color w:val="000000" w:themeColor="text1"/>
-          <w:sz w:val="32"/>
-          <w:szCs w:val="26"/>
-        </w:rPr>
         <w:t>Creazione autorizzazione</w:t>
       </w:r>
-      <w:bookmarkEnd w:id="7"/>
+      <w:bookmarkEnd w:id="8"/>
     </w:p>
     <w:p/>
     <w:p>
@@ -2704,7 +2619,7 @@
           <w:lang w:eastAsia="it-IT"/>
         </w:rPr>
         <w:drawing>
-          <wp:inline distT="0" distB="0" distL="0" distR="0">
+          <wp:inline distT="0" distB="0" distL="0" distR="0" wp14:anchorId="43CE140F" wp14:editId="53E464EE">
             <wp:extent cx="5159244" cy="5022761"/>
             <wp:effectExtent l="0" t="0" r="0" b="0"/>
             <wp:docPr id="7" name="Immagine 7" descr="../../ActivityDiagram1.png"/>
@@ -2724,7 +2639,7 @@
                     <a:blip r:embed="rId13" cstate="print">
                       <a:extLst>
                         <a:ext uri="{28A0092B-C50C-407E-A947-70E740481C1C}">
-                          <a14:useLocalDpi xmlns:a14="http://schemas.microsoft.com/office/drawing/2010/main" xmlns:wps="http://schemas.microsoft.com/office/word/2010/wordprocessingShape" xmlns:wpi="http://schemas.microsoft.com/office/word/2010/wordprocessingInk" xmlns:wpg="http://schemas.microsoft.com/office/word/2010/wordprocessingGroup" xmlns:w15="http://schemas.microsoft.com/office/word/2012/wordml" xmlns:w14="http://schemas.microsoft.com/office/word/2010/wordml" xmlns:w="http://schemas.openxmlformats.org/wordprocessingml/2006/main" xmlns:w10="urn:schemas-microsoft-com:office:word" xmlns:wp14="http://schemas.microsoft.com/office/word/2010/wordprocessingDrawing" xmlns:v="urn:schemas-microsoft-com:vml" xmlns:o="urn:schemas-microsoft-com:office:office" xmlns:mv="urn:schemas-microsoft-com:mac:vml" xmlns:mc="http://schemas.openxmlformats.org/markup-compatibility/2006" xmlns:mo="http://schemas.microsoft.com/office/mac/office/2008/main" xmlns:wpc="http://schemas.microsoft.com/office/word/2010/wordprocessingCanvas" xmlns="" val="0"/>
+                          <a14:useLocalDpi xmlns:a14="http://schemas.microsoft.com/office/drawing/2010/main" val="0"/>
                         </a:ext>
                       </a:extLst>
                     </a:blip>
@@ -2745,7 +2660,7 @@
                     </a:ln>
                     <a:extLst>
                       <a:ext uri="{53640926-AAD7-44D8-BBD7-CCE9431645EC}">
-                        <a14:shadowObscured xmlns:a14="http://schemas.microsoft.com/office/drawing/2010/main" xmlns:wps="http://schemas.microsoft.com/office/word/2010/wordprocessingShape" xmlns:wpi="http://schemas.microsoft.com/office/word/2010/wordprocessingInk" xmlns:wpg="http://schemas.microsoft.com/office/word/2010/wordprocessingGroup" xmlns:w15="http://schemas.microsoft.com/office/word/2012/wordml" xmlns:w14="http://schemas.microsoft.com/office/word/2010/wordml" xmlns:w="http://schemas.openxmlformats.org/wordprocessingml/2006/main" xmlns:w10="urn:schemas-microsoft-com:office:word" xmlns:wp14="http://schemas.microsoft.com/office/word/2010/wordprocessingDrawing" xmlns:v="urn:schemas-microsoft-com:vml" xmlns:o="urn:schemas-microsoft-com:office:office" xmlns:mv="urn:schemas-microsoft-com:mac:vml" xmlns:mc="http://schemas.openxmlformats.org/markup-compatibility/2006" xmlns:mo="http://schemas.microsoft.com/office/mac/office/2008/main" xmlns:wpc="http://schemas.microsoft.com/office/word/2010/wordprocessingCanvas" xmlns=""/>
+                        <a14:shadowObscured xmlns:a14="http://schemas.microsoft.com/office/drawing/2010/main"/>
                       </a:ext>
                     </a:extLst>
                   </pic:spPr>
@@ -2820,7 +2735,7 @@
           <w:szCs w:val="40"/>
         </w:rPr>
       </w:pPr>
-      <w:bookmarkStart w:id="8" w:name="_Toc498888347"/>
+      <w:bookmarkStart w:id="9" w:name="_Toc498975070"/>
       <w:proofErr w:type="spellStart"/>
       <w:r>
         <w:rPr>
@@ -2854,7 +2769,7 @@
         </w:rPr>
         <w:t>Diagram</w:t>
       </w:r>
-      <w:bookmarkEnd w:id="8"/>
+      <w:bookmarkEnd w:id="9"/>
       <w:proofErr w:type="spellEnd"/>
     </w:p>
     <w:p>
@@ -2873,7 +2788,7 @@
       <w:pPr>
         <w:pStyle w:val="Titolo3"/>
       </w:pPr>
-      <w:bookmarkStart w:id="9" w:name="_Toc498888348"/>
+      <w:bookmarkStart w:id="10" w:name="_Toc498975071"/>
       <w:proofErr w:type="spellStart"/>
       <w:r>
         <w:rPr>
@@ -2928,7 +2843,7 @@
         </w:rPr>
         <w:t>Autorizzazione Client</w:t>
       </w:r>
-      <w:bookmarkEnd w:id="9"/>
+      <w:bookmarkEnd w:id="10"/>
     </w:p>
     <w:p/>
     <w:p>
@@ -2938,7 +2853,7 @@
           <w:lang w:eastAsia="it-IT"/>
         </w:rPr>
         <w:drawing>
-          <wp:inline distT="0" distB="0" distL="0" distR="0">
+          <wp:inline distT="0" distB="0" distL="0" distR="0" wp14:anchorId="7C00E45C" wp14:editId="49459ED3">
             <wp:extent cx="6105525" cy="4192270"/>
             <wp:effectExtent l="0" t="0" r="0" b="0"/>
             <wp:docPr id="8" name="Immagine 8" descr="../../SequenceAutorizzazioneClient.png"/>
@@ -2958,7 +2873,7 @@
                     <a:blip r:embed="rId14" cstate="print">
                       <a:extLst>
                         <a:ext uri="{28A0092B-C50C-407E-A947-70E740481C1C}">
-                          <a14:useLocalDpi xmlns:a14="http://schemas.microsoft.com/office/drawing/2010/main" xmlns:wps="http://schemas.microsoft.com/office/word/2010/wordprocessingShape" xmlns:wpi="http://schemas.microsoft.com/office/word/2010/wordprocessingInk" xmlns:wpg="http://schemas.microsoft.com/office/word/2010/wordprocessingGroup" xmlns:w15="http://schemas.microsoft.com/office/word/2012/wordml" xmlns:w14="http://schemas.microsoft.com/office/word/2010/wordml" xmlns:w="http://schemas.openxmlformats.org/wordprocessingml/2006/main" xmlns:w10="urn:schemas-microsoft-com:office:word" xmlns:wp14="http://schemas.microsoft.com/office/word/2010/wordprocessingDrawing" xmlns:v="urn:schemas-microsoft-com:vml" xmlns:o="urn:schemas-microsoft-com:office:office" xmlns:mv="urn:schemas-microsoft-com:mac:vml" xmlns:mc="http://schemas.openxmlformats.org/markup-compatibility/2006" xmlns:mo="http://schemas.microsoft.com/office/mac/office/2008/main" xmlns:wpc="http://schemas.microsoft.com/office/word/2010/wordprocessingCanvas" xmlns="" val="0"/>
+                          <a14:useLocalDpi xmlns:a14="http://schemas.microsoft.com/office/drawing/2010/main" val="0"/>
                         </a:ext>
                       </a:extLst>
                     </a:blip>
@@ -3024,7 +2939,7 @@
       <w:pPr>
         <w:pStyle w:val="Titolo3"/>
       </w:pPr>
-      <w:bookmarkStart w:id="10" w:name="_Toc498888349"/>
+      <w:bookmarkStart w:id="11" w:name="_Toc498975072"/>
       <w:r>
         <w:rPr>
           <w:noProof/>
@@ -3032,7 +2947,7 @@
         </w:rPr>
         <w:lastRenderedPageBreak/>
         <w:drawing>
-          <wp:anchor distT="0" distB="0" distL="114300" distR="114300" simplePos="0" relativeHeight="251660288" behindDoc="0" locked="0" layoutInCell="1" allowOverlap="1">
+          <wp:anchor distT="0" distB="0" distL="114300" distR="114300" simplePos="0" relativeHeight="251660288" behindDoc="0" locked="0" layoutInCell="1" allowOverlap="1" wp14:anchorId="0EEAD2CE" wp14:editId="61A5ED9E">
             <wp:simplePos x="0" y="0"/>
             <wp:positionH relativeFrom="column">
               <wp:posOffset>-101600</wp:posOffset>
@@ -3060,7 +2975,7 @@
                     <a:blip r:embed="rId15" cstate="print">
                       <a:extLst>
                         <a:ext uri="{28A0092B-C50C-407E-A947-70E740481C1C}">
-                          <a14:useLocalDpi xmlns:a14="http://schemas.microsoft.com/office/drawing/2010/main" xmlns:wps="http://schemas.microsoft.com/office/word/2010/wordprocessingShape" xmlns:wpi="http://schemas.microsoft.com/office/word/2010/wordprocessingInk" xmlns:wpg="http://schemas.microsoft.com/office/word/2010/wordprocessingGroup" xmlns:w15="http://schemas.microsoft.com/office/word/2012/wordml" xmlns:w14="http://schemas.microsoft.com/office/word/2010/wordml" xmlns:w="http://schemas.openxmlformats.org/wordprocessingml/2006/main" xmlns:w10="urn:schemas-microsoft-com:office:word" xmlns:wp14="http://schemas.microsoft.com/office/word/2010/wordprocessingDrawing" xmlns:v="urn:schemas-microsoft-com:vml" xmlns:o="urn:schemas-microsoft-com:office:office" xmlns:mv="urn:schemas-microsoft-com:mac:vml" xmlns:mc="http://schemas.openxmlformats.org/markup-compatibility/2006" xmlns:mo="http://schemas.microsoft.com/office/mac/office/2008/main" xmlns:wpc="http://schemas.microsoft.com/office/word/2010/wordprocessingCanvas" xmlns="" val="0"/>
+                          <a14:useLocalDpi xmlns:a14="http://schemas.microsoft.com/office/drawing/2010/main" val="0"/>
                         </a:ext>
                       </a:extLst>
                     </a:blip>
@@ -3142,7 +3057,6 @@
         </w:rPr>
         <w:t xml:space="preserve">Autorizzazione </w:t>
       </w:r>
-      <w:bookmarkEnd w:id="10"/>
       <w:r>
         <w:rPr>
           <w:rFonts w:ascii="Calibri" w:hAnsi="Calibri"/>
@@ -3153,6 +3067,7 @@
         </w:rPr>
         <w:t>Server</w:t>
       </w:r>
+      <w:bookmarkEnd w:id="11"/>
     </w:p>
     <w:p>
       <w:pPr>
@@ -3224,8 +3139,6 @@
       </w:r>
     </w:p>
     <w:p>
-      <w:bookmarkStart w:id="11" w:name="_GoBack"/>
-      <w:bookmarkEnd w:id="11"/>
       <w:r>
         <w:t>Qualsiasi risposta viene convertita in stringa mediante il metodo “</w:t>
       </w:r>
@@ -3272,7 +3185,15 @@
       </w:r>
       <w:proofErr w:type="spellEnd"/>
       <w:r>
-        <w:t xml:space="preserve">. Durante l'esecuzione uno solo dei rami verrà seguito e di conseguenza ci sarà una sola istanza di Risposta da inviare e quindi da cui ricavare la stringa </w:t>
+        <w:t xml:space="preserve">. Durante l'esecuzione uno solo dei rami verrà seguito </w:t>
+      </w:r>
+      <w:proofErr w:type="gramStart"/>
+      <w:r>
+        <w:t>e</w:t>
+      </w:r>
+      <w:proofErr w:type="gramEnd"/>
+      <w:r>
+        <w:t xml:space="preserve"> di conseguenza ci sarà una sola istanza di Risposta da inviare e quindi da cui ricavare la stringa </w:t>
       </w:r>
       <w:proofErr w:type="spellStart"/>
       <w:r>
@@ -3294,7 +3215,7 @@
           <w:szCs w:val="40"/>
         </w:rPr>
       </w:pPr>
-      <w:bookmarkStart w:id="12" w:name="_Toc498888350"/>
+      <w:bookmarkStart w:id="12" w:name="_Toc498975073"/>
       <w:r>
         <w:rPr>
           <w:rFonts w:ascii="Calibri" w:hAnsi="Calibri"/>
@@ -3346,7 +3267,7 @@
       <w:pPr>
         <w:pStyle w:val="Titolo3"/>
       </w:pPr>
-      <w:bookmarkStart w:id="13" w:name="_Toc498888351"/>
+      <w:bookmarkStart w:id="13" w:name="_Toc498975074"/>
       <w:r>
         <w:rPr>
           <w:rFonts w:ascii="Calibri" w:hAnsi="Calibri"/>
@@ -3449,8 +3370,7 @@
           <w:szCs w:val="40"/>
         </w:rPr>
       </w:pPr>
-      <w:bookmarkStart w:id="14" w:name="_Toc498888352"/>
-      <w:proofErr w:type="spellStart"/>
+      <w:bookmarkStart w:id="14" w:name="_Toc498975075"/>
       <w:r>
         <w:rPr>
           <w:rFonts w:ascii="Calibri" w:hAnsi="Calibri"/>
@@ -3460,9 +3380,9 @@
           <w:szCs w:val="40"/>
         </w:rPr>
         <w:lastRenderedPageBreak/>
-        <w:t>Component</w:t>
-      </w:r>
-      <w:proofErr w:type="spellEnd"/>
+        <w:t xml:space="preserve">Component </w:t>
+      </w:r>
+      <w:proofErr w:type="spellStart"/>
       <w:r>
         <w:rPr>
           <w:rFonts w:ascii="Calibri" w:hAnsi="Calibri"/>
@@ -3471,17 +3391,6 @@
           <w:sz w:val="40"/>
           <w:szCs w:val="40"/>
         </w:rPr>
-        <w:t xml:space="preserve"> </w:t>
-      </w:r>
-      <w:proofErr w:type="spellStart"/>
-      <w:r>
-        <w:rPr>
-          <w:rFonts w:ascii="Calibri" w:hAnsi="Calibri"/>
-          <w:b/>
-          <w:color w:val="000000" w:themeColor="text1"/>
-          <w:sz w:val="40"/>
-          <w:szCs w:val="40"/>
-        </w:rPr>
         <w:t>Diagram</w:t>
       </w:r>
       <w:bookmarkEnd w:id="14"/>
@@ -3495,7 +3404,7 @@
           <w:lang w:eastAsia="it-IT"/>
         </w:rPr>
         <w:drawing>
-          <wp:inline distT="0" distB="0" distL="0" distR="0">
+          <wp:inline distT="0" distB="0" distL="0" distR="0" wp14:anchorId="3599BCDC" wp14:editId="65EF246D">
             <wp:extent cx="6105525" cy="4585970"/>
             <wp:effectExtent l="0" t="0" r="0" b="0"/>
             <wp:docPr id="10" name="Immagine 10" descr="../../ComponentDiagram1.png"/>
@@ -3515,7 +3424,7 @@
                     <a:blip r:embed="rId16" cstate="print">
                       <a:extLst>
                         <a:ext uri="{28A0092B-C50C-407E-A947-70E740481C1C}">
-                          <a14:useLocalDpi xmlns:a14="http://schemas.microsoft.com/office/drawing/2010/main" xmlns:wps="http://schemas.microsoft.com/office/word/2010/wordprocessingShape" xmlns:wpi="http://schemas.microsoft.com/office/word/2010/wordprocessingInk" xmlns:wpg="http://schemas.microsoft.com/office/word/2010/wordprocessingGroup" xmlns:w15="http://schemas.microsoft.com/office/word/2012/wordml" xmlns:w14="http://schemas.microsoft.com/office/word/2010/wordml" xmlns:w="http://schemas.openxmlformats.org/wordprocessingml/2006/main" xmlns:w10="urn:schemas-microsoft-com:office:word" xmlns:wp14="http://schemas.microsoft.com/office/word/2010/wordprocessingDrawing" xmlns:v="urn:schemas-microsoft-com:vml" xmlns:o="urn:schemas-microsoft-com:office:office" xmlns:mv="urn:schemas-microsoft-com:mac:vml" xmlns:mc="http://schemas.openxmlformats.org/markup-compatibility/2006" xmlns:mo="http://schemas.microsoft.com/office/mac/office/2008/main" xmlns:wpc="http://schemas.microsoft.com/office/word/2010/wordprocessingCanvas" xmlns="" val="0"/>
+                          <a14:useLocalDpi xmlns:a14="http://schemas.microsoft.com/office/drawing/2010/main" val="0"/>
                         </a:ext>
                       </a:extLst>
                     </a:blip>
@@ -3546,13 +3455,42 @@
     </w:p>
     <w:p/>
     <w:p>
-      <w:pPr>
-        <w:rPr>
-          <w:b/>
-        </w:rPr>
-      </w:pPr>
-      <w:r>
-        <w:t>[descrizione]</w:t>
+      <w:r>
+        <w:t xml:space="preserve">Nel seguente diagramma vengono descritti i principali componenti del sistema di autorizzazione </w:t>
+      </w:r>
+      <w:proofErr w:type="spellStart"/>
+      <w:r>
+        <w:t>AuthOK</w:t>
+      </w:r>
+      <w:proofErr w:type="spellEnd"/>
+      <w:r>
+        <w:t xml:space="preserve">. L’utente attraverso un’interfaccia apposita comunica con il creatore richieste. La libreria JSON costituisce un importante componente del sistema in quanto consente la comunicazione tra la “parte utente” del sistema e la “parte </w:t>
+      </w:r>
+      <w:proofErr w:type="spellStart"/>
+      <w:r>
+        <w:t>autorizzatore</w:t>
+      </w:r>
+      <w:proofErr w:type="spellEnd"/>
+      <w:r>
+        <w:t>”. Al suo interno sono presenti un componente server e un componente client che a loro volta comunicano grazie alla libreria 0MQ che svolge il ruolo di canale di comunicazione.</w:t>
+      </w:r>
+    </w:p>
+    <w:p>
+      <w:pPr>
+        <w:rPr>
+          <w:b/>
+        </w:rPr>
+      </w:pPr>
+      <w:r>
+        <w:t xml:space="preserve">Attraverso questi passaggi le richieste giungono ai diversi gestori (gestore autorizzazioni, gestore </w:t>
+      </w:r>
+      <w:proofErr w:type="spellStart"/>
+      <w:r>
+        <w:t>token</w:t>
+      </w:r>
+      <w:proofErr w:type="spellEnd"/>
+      <w:r>
+        <w:t>, gestore risorse) che le elaborano e ne portano a termine gli obiettivi.</w:t>
       </w:r>
       <w:r>
         <w:br/>
@@ -3564,21 +3502,7 @@
         <w:rPr>
           <w:b/>
         </w:rPr>
-        <w:t xml:space="preserve">bisogna aggiungere i </w:t>
-      </w:r>
-      <w:proofErr w:type="spellStart"/>
-      <w:r>
-        <w:rPr>
-          <w:b/>
-        </w:rPr>
-        <w:t>component</w:t>
-      </w:r>
-      <w:proofErr w:type="spellEnd"/>
-      <w:r>
-        <w:rPr>
-          <w:b/>
-        </w:rPr>
-        <w:t xml:space="preserve"> sistema e utente?</w:t>
+        <w:t>bisogna aggiungere i component sistema e utente?</w:t>
       </w:r>
     </w:p>
     <w:p/>
@@ -3595,8 +3519,7 @@
           <w:szCs w:val="40"/>
         </w:rPr>
       </w:pPr>
-      <w:bookmarkStart w:id="15" w:name="_Toc498888353"/>
-      <w:proofErr w:type="spellStart"/>
+      <w:bookmarkStart w:id="15" w:name="_Toc498975076"/>
       <w:r>
         <w:rPr>
           <w:rFonts w:ascii="Calibri" w:hAnsi="Calibri"/>
@@ -3608,7 +3531,6 @@
         <w:lastRenderedPageBreak/>
         <w:t>Deployment</w:t>
       </w:r>
-      <w:proofErr w:type="spellEnd"/>
       <w:r>
         <w:rPr>
           <w:rFonts w:ascii="Calibri" w:hAnsi="Calibri"/>
@@ -3641,10 +3563,10 @@
           <w:lang w:eastAsia="it-IT"/>
         </w:rPr>
         <w:drawing>
-          <wp:inline distT="0" distB="0" distL="0" distR="0">
-            <wp:extent cx="6105525" cy="2982595"/>
+          <wp:inline distT="0" distB="0" distL="0" distR="0" wp14:anchorId="22556801" wp14:editId="4183B240">
+            <wp:extent cx="6111875" cy="2985770"/>
             <wp:effectExtent l="0" t="0" r="0" b="0"/>
-            <wp:docPr id="11" name="Immagine 11" descr="../../DeploymentDiagram1.png"/>
+            <wp:docPr id="6" name="Immagine 6" descr="DeploymentDiagram.png"/>
             <wp:cNvGraphicFramePr>
               <a:graphicFrameLocks xmlns:a="http://schemas.openxmlformats.org/drawingml/2006/main" noChangeAspect="1"/>
             </wp:cNvGraphicFramePr>
@@ -3652,7 +3574,7 @@
               <a:graphicData uri="http://schemas.openxmlformats.org/drawingml/2006/picture">
                 <pic:pic xmlns:pic="http://schemas.openxmlformats.org/drawingml/2006/picture">
                   <pic:nvPicPr>
-                    <pic:cNvPr id="0" name="Picture 9" descr="../../DeploymentDiagram1.png"/>
+                    <pic:cNvPr id="0" name="Picture 1" descr="DeploymentDiagram.png"/>
                     <pic:cNvPicPr>
                       <a:picLocks noChangeAspect="1" noChangeArrowheads="1"/>
                     </pic:cNvPicPr>
@@ -3661,7 +3583,7 @@
                     <a:blip r:embed="rId17" cstate="print">
                       <a:extLst>
                         <a:ext uri="{28A0092B-C50C-407E-A947-70E740481C1C}">
-                          <a14:useLocalDpi xmlns:a14="http://schemas.microsoft.com/office/drawing/2010/main" xmlns:wps="http://schemas.microsoft.com/office/word/2010/wordprocessingShape" xmlns:wpi="http://schemas.microsoft.com/office/word/2010/wordprocessingInk" xmlns:wpg="http://schemas.microsoft.com/office/word/2010/wordprocessingGroup" xmlns:w15="http://schemas.microsoft.com/office/word/2012/wordml" xmlns:w14="http://schemas.microsoft.com/office/word/2010/wordml" xmlns:w="http://schemas.openxmlformats.org/wordprocessingml/2006/main" xmlns:w10="urn:schemas-microsoft-com:office:word" xmlns:wp14="http://schemas.microsoft.com/office/word/2010/wordprocessingDrawing" xmlns:v="urn:schemas-microsoft-com:vml" xmlns:o="urn:schemas-microsoft-com:office:office" xmlns:mv="urn:schemas-microsoft-com:mac:vml" xmlns:mc="http://schemas.openxmlformats.org/markup-compatibility/2006" xmlns:mo="http://schemas.microsoft.com/office/mac/office/2008/main" xmlns:wpc="http://schemas.microsoft.com/office/word/2010/wordprocessingCanvas" xmlns="" val="0"/>
+                          <a14:useLocalDpi xmlns:a14="http://schemas.microsoft.com/office/drawing/2010/main" val="0"/>
                         </a:ext>
                       </a:extLst>
                     </a:blip>
@@ -3673,7 +3595,7 @@
                   <pic:spPr bwMode="auto">
                     <a:xfrm>
                       <a:off x="0" y="0"/>
-                      <a:ext cx="6105525" cy="2982595"/>
+                      <a:ext cx="6111875" cy="2985770"/>
                     </a:xfrm>
                     <a:prstGeom prst="rect">
                       <a:avLst/>
@@ -3693,7 +3615,26 @@
     <w:p/>
     <w:p>
       <w:r>
-        <w:t>[descrizione]</w:t>
+        <w:t>Attraverso la rappresentazi</w:t>
+      </w:r>
+      <w:r>
+        <w:t xml:space="preserve">one di un Deployment </w:t>
+      </w:r>
+      <w:proofErr w:type="spellStart"/>
+      <w:r>
+        <w:t>Diagram</w:t>
+      </w:r>
+      <w:proofErr w:type="spellEnd"/>
+      <w:r>
+        <w:t xml:space="preserve"> i diversi componenti precedentemente mostrati vengono inseriti nei due nodi che caratterizzano il sistema di autorizzazione </w:t>
+      </w:r>
+      <w:proofErr w:type="spellStart"/>
+      <w:r>
+        <w:t>AuthOK</w:t>
+      </w:r>
+      <w:proofErr w:type="spellEnd"/>
+      <w:r>
+        <w:t>. Come si può notare il componente riguardante la libreria JSON viene inserito e sviluppato in entrambe i nodi in quanto svolge un ruolo centrale nella comunicazione delle due parti.</w:t>
       </w:r>
     </w:p>
     <w:p/>
@@ -3737,8 +3678,7 @@
           <w:szCs w:val="40"/>
         </w:rPr>
       </w:pPr>
-      <w:bookmarkStart w:id="16" w:name="_Toc498888354"/>
-      <w:proofErr w:type="spellStart"/>
+      <w:bookmarkStart w:id="16" w:name="_Toc498975077"/>
       <w:r>
         <w:rPr>
           <w:rFonts w:ascii="Calibri" w:hAnsi="Calibri"/>
@@ -3750,7 +3690,6 @@
         <w:lastRenderedPageBreak/>
         <w:t>Object</w:t>
       </w:r>
-      <w:proofErr w:type="spellEnd"/>
       <w:r>
         <w:rPr>
           <w:rFonts w:ascii="Calibri" w:hAnsi="Calibri"/>
@@ -3790,8 +3729,7 @@
           <w:szCs w:val="40"/>
         </w:rPr>
       </w:pPr>
-      <w:bookmarkStart w:id="17" w:name="_Toc498888355"/>
-      <w:proofErr w:type="spellStart"/>
+      <w:bookmarkStart w:id="17" w:name="_Toc498975078"/>
       <w:r>
         <w:rPr>
           <w:rFonts w:ascii="Calibri" w:hAnsi="Calibri"/>
@@ -3803,7 +3741,6 @@
         <w:lastRenderedPageBreak/>
         <w:t>Collaboration</w:t>
       </w:r>
-      <w:proofErr w:type="spellEnd"/>
       <w:r>
         <w:rPr>
           <w:rFonts w:ascii="Calibri" w:hAnsi="Calibri"/>
@@ -4116,7 +4053,7 @@
 </file>
 
 <file path=word/endnotes.xml><?xml version="1.0" encoding="utf-8"?>
-<w:endnotes xmlns:ve="http://schemas.openxmlformats.org/markup-compatibility/2006" xmlns:o="urn:schemas-microsoft-com:office:office" xmlns:r="http://schemas.openxmlformats.org/officeDocument/2006/relationships" xmlns:m="http://schemas.openxmlformats.org/officeDocument/2006/math" xmlns:v="urn:schemas-microsoft-com:vml" xmlns:wp="http://schemas.openxmlformats.org/drawingml/2006/wordprocessingDrawing" xmlns:w10="urn:schemas-microsoft-com:office:word" xmlns:w="http://schemas.openxmlformats.org/wordprocessingml/2006/main" xmlns:wne="http://schemas.microsoft.com/office/word/2006/wordml">
+<w:endnotes xmlns:wpc="http://schemas.microsoft.com/office/word/2010/wordprocessingCanvas" xmlns:mo="http://schemas.microsoft.com/office/mac/office/2008/main" xmlns:mc="http://schemas.openxmlformats.org/markup-compatibility/2006" xmlns:mv="urn:schemas-microsoft-com:mac:vml" xmlns:o="urn:schemas-microsoft-com:office:office" xmlns:r="http://schemas.openxmlformats.org/officeDocument/2006/relationships" xmlns:m="http://schemas.openxmlformats.org/officeDocument/2006/math" xmlns:v="urn:schemas-microsoft-com:vml" xmlns:wp14="http://schemas.microsoft.com/office/word/2010/wordprocessingDrawing" xmlns:wp="http://schemas.openxmlformats.org/drawingml/2006/wordprocessingDrawing" xmlns:w10="urn:schemas-microsoft-com:office:word" xmlns:w="http://schemas.openxmlformats.org/wordprocessingml/2006/main" xmlns:w14="http://schemas.microsoft.com/office/word/2010/wordml" xmlns:w15="http://schemas.microsoft.com/office/word/2012/wordml" xmlns:wpg="http://schemas.microsoft.com/office/word/2010/wordprocessingGroup" xmlns:wpi="http://schemas.microsoft.com/office/word/2010/wordprocessingInk" xmlns:wne="http://schemas.microsoft.com/office/word/2006/wordml" xmlns:wps="http://schemas.microsoft.com/office/word/2010/wordprocessingShape" mc:Ignorable="w14 w15 wp14">
   <w:endnote w:type="separator" w:id="-1">
     <w:p>
       <w:r>
@@ -4135,7 +4072,7 @@
 </file>
 
 <file path=word/footer1.xml><?xml version="1.0" encoding="utf-8"?>
-<w:ftr xmlns:ve="http://schemas.openxmlformats.org/markup-compatibility/2006" xmlns:o="urn:schemas-microsoft-com:office:office" xmlns:r="http://schemas.openxmlformats.org/officeDocument/2006/relationships" xmlns:m="http://schemas.openxmlformats.org/officeDocument/2006/math" xmlns:v="urn:schemas-microsoft-com:vml" xmlns:wp="http://schemas.openxmlformats.org/drawingml/2006/wordprocessingDrawing" xmlns:w10="urn:schemas-microsoft-com:office:word" xmlns:w="http://schemas.openxmlformats.org/wordprocessingml/2006/main" xmlns:wne="http://schemas.microsoft.com/office/word/2006/wordml">
+<w:ftr xmlns:wpc="http://schemas.microsoft.com/office/word/2010/wordprocessingCanvas" xmlns:mo="http://schemas.microsoft.com/office/mac/office/2008/main" xmlns:mc="http://schemas.openxmlformats.org/markup-compatibility/2006" xmlns:mv="urn:schemas-microsoft-com:mac:vml" xmlns:o="urn:schemas-microsoft-com:office:office" xmlns:r="http://schemas.openxmlformats.org/officeDocument/2006/relationships" xmlns:m="http://schemas.openxmlformats.org/officeDocument/2006/math" xmlns:v="urn:schemas-microsoft-com:vml" xmlns:wp14="http://schemas.microsoft.com/office/word/2010/wordprocessingDrawing" xmlns:wp="http://schemas.openxmlformats.org/drawingml/2006/wordprocessingDrawing" xmlns:w10="urn:schemas-microsoft-com:office:word" xmlns:w="http://schemas.openxmlformats.org/wordprocessingml/2006/main" xmlns:w14="http://schemas.microsoft.com/office/word/2010/wordml" xmlns:w15="http://schemas.microsoft.com/office/word/2012/wordml" xmlns:wpg="http://schemas.microsoft.com/office/word/2010/wordprocessingGroup" xmlns:wpi="http://schemas.microsoft.com/office/word/2010/wordprocessingInk" xmlns:wne="http://schemas.microsoft.com/office/word/2006/wordml" xmlns:wps="http://schemas.microsoft.com/office/word/2010/wordprocessingShape" mc:Ignorable="w14 w15 wp14">
   <w:p>
     <w:pPr>
       <w:pStyle w:val="Pidipagina"/>
@@ -4173,7 +4110,7 @@
 </file>
 
 <file path=word/footer2.xml><?xml version="1.0" encoding="utf-8"?>
-<w:ftr xmlns:ve="http://schemas.openxmlformats.org/markup-compatibility/2006" xmlns:o="urn:schemas-microsoft-com:office:office" xmlns:r="http://schemas.openxmlformats.org/officeDocument/2006/relationships" xmlns:m="http://schemas.openxmlformats.org/officeDocument/2006/math" xmlns:v="urn:schemas-microsoft-com:vml" xmlns:wp="http://schemas.openxmlformats.org/drawingml/2006/wordprocessingDrawing" xmlns:w10="urn:schemas-microsoft-com:office:word" xmlns:w="http://schemas.openxmlformats.org/wordprocessingml/2006/main" xmlns:wne="http://schemas.microsoft.com/office/word/2006/wordml">
+<w:ftr xmlns:wpc="http://schemas.microsoft.com/office/word/2010/wordprocessingCanvas" xmlns:mo="http://schemas.microsoft.com/office/mac/office/2008/main" xmlns:mc="http://schemas.openxmlformats.org/markup-compatibility/2006" xmlns:mv="urn:schemas-microsoft-com:mac:vml" xmlns:o="urn:schemas-microsoft-com:office:office" xmlns:r="http://schemas.openxmlformats.org/officeDocument/2006/relationships" xmlns:m="http://schemas.openxmlformats.org/officeDocument/2006/math" xmlns:v="urn:schemas-microsoft-com:vml" xmlns:wp14="http://schemas.microsoft.com/office/word/2010/wordprocessingDrawing" xmlns:wp="http://schemas.openxmlformats.org/drawingml/2006/wordprocessingDrawing" xmlns:w10="urn:schemas-microsoft-com:office:word" xmlns:w="http://schemas.openxmlformats.org/wordprocessingml/2006/main" xmlns:w14="http://schemas.microsoft.com/office/word/2010/wordml" xmlns:w15="http://schemas.microsoft.com/office/word/2012/wordml" xmlns:wpg="http://schemas.microsoft.com/office/word/2010/wordprocessingGroup" xmlns:wpi="http://schemas.microsoft.com/office/word/2010/wordprocessingInk" xmlns:wne="http://schemas.microsoft.com/office/word/2006/wordml" xmlns:wps="http://schemas.microsoft.com/office/word/2010/wordprocessingShape" mc:Ignorable="w14 w15 wp14">
   <w:p>
     <w:pPr>
       <w:pStyle w:val="Pidipagina"/>
@@ -4243,7 +4180,7 @@
 </file>
 
 <file path=word/footnotes.xml><?xml version="1.0" encoding="utf-8"?>
-<w:footnotes xmlns:ve="http://schemas.openxmlformats.org/markup-compatibility/2006" xmlns:o="urn:schemas-microsoft-com:office:office" xmlns:r="http://schemas.openxmlformats.org/officeDocument/2006/relationships" xmlns:m="http://schemas.openxmlformats.org/officeDocument/2006/math" xmlns:v="urn:schemas-microsoft-com:vml" xmlns:wp="http://schemas.openxmlformats.org/drawingml/2006/wordprocessingDrawing" xmlns:w10="urn:schemas-microsoft-com:office:word" xmlns:w="http://schemas.openxmlformats.org/wordprocessingml/2006/main" xmlns:wne="http://schemas.microsoft.com/office/word/2006/wordml">
+<w:footnotes xmlns:wpc="http://schemas.microsoft.com/office/word/2010/wordprocessingCanvas" xmlns:mo="http://schemas.microsoft.com/office/mac/office/2008/main" xmlns:mc="http://schemas.openxmlformats.org/markup-compatibility/2006" xmlns:mv="urn:schemas-microsoft-com:mac:vml" xmlns:o="urn:schemas-microsoft-com:office:office" xmlns:r="http://schemas.openxmlformats.org/officeDocument/2006/relationships" xmlns:m="http://schemas.openxmlformats.org/officeDocument/2006/math" xmlns:v="urn:schemas-microsoft-com:vml" xmlns:wp14="http://schemas.microsoft.com/office/word/2010/wordprocessingDrawing" xmlns:wp="http://schemas.openxmlformats.org/drawingml/2006/wordprocessingDrawing" xmlns:w10="urn:schemas-microsoft-com:office:word" xmlns:w="http://schemas.openxmlformats.org/wordprocessingml/2006/main" xmlns:w14="http://schemas.microsoft.com/office/word/2010/wordml" xmlns:w15="http://schemas.microsoft.com/office/word/2012/wordml" xmlns:wpg="http://schemas.microsoft.com/office/word/2010/wordprocessingGroup" xmlns:wpi="http://schemas.microsoft.com/office/word/2010/wordprocessingInk" xmlns:wne="http://schemas.microsoft.com/office/word/2006/wordml" xmlns:wps="http://schemas.microsoft.com/office/word/2010/wordprocessingShape" mc:Ignorable="w14 w15 wp14">
   <w:footnote w:type="separator" w:id="-1">
     <w:p>
       <w:r>
@@ -4262,7 +4199,7 @@
 </file>
 
 <file path=word/header1.xml><?xml version="1.0" encoding="utf-8"?>
-<w:hdr xmlns:ve="http://schemas.openxmlformats.org/markup-compatibility/2006" xmlns:o="urn:schemas-microsoft-com:office:office" xmlns:r="http://schemas.openxmlformats.org/officeDocument/2006/relationships" xmlns:m="http://schemas.openxmlformats.org/officeDocument/2006/math" xmlns:v="urn:schemas-microsoft-com:vml" xmlns:wp="http://schemas.openxmlformats.org/drawingml/2006/wordprocessingDrawing" xmlns:w10="urn:schemas-microsoft-com:office:word" xmlns:w="http://schemas.openxmlformats.org/wordprocessingml/2006/main" xmlns:wne="http://schemas.microsoft.com/office/word/2006/wordml">
+<w:hdr xmlns:wpc="http://schemas.microsoft.com/office/word/2010/wordprocessingCanvas" xmlns:mo="http://schemas.microsoft.com/office/mac/office/2008/main" xmlns:mc="http://schemas.openxmlformats.org/markup-compatibility/2006" xmlns:mv="urn:schemas-microsoft-com:mac:vml" xmlns:o="urn:schemas-microsoft-com:office:office" xmlns:r="http://schemas.openxmlformats.org/officeDocument/2006/relationships" xmlns:m="http://schemas.openxmlformats.org/officeDocument/2006/math" xmlns:v="urn:schemas-microsoft-com:vml" xmlns:wp14="http://schemas.microsoft.com/office/word/2010/wordprocessingDrawing" xmlns:wp="http://schemas.openxmlformats.org/drawingml/2006/wordprocessingDrawing" xmlns:w10="urn:schemas-microsoft-com:office:word" xmlns:w="http://schemas.openxmlformats.org/wordprocessingml/2006/main" xmlns:w14="http://schemas.microsoft.com/office/word/2010/wordml" xmlns:w15="http://schemas.microsoft.com/office/word/2012/wordml" xmlns:wpg="http://schemas.microsoft.com/office/word/2010/wordprocessingGroup" xmlns:wpi="http://schemas.microsoft.com/office/word/2010/wordprocessingInk" xmlns:wne="http://schemas.microsoft.com/office/word/2006/wordml" xmlns:wps="http://schemas.microsoft.com/office/word/2010/wordprocessingShape" mc:Ignorable="w14 w15 wp14">
   <w:p>
     <w:pPr>
       <w:pStyle w:val="Intestazione"/>
@@ -4276,14 +4213,7 @@
     </w:r>
     <w:r>
       <w:tab/>
-    </w:r>
-    <w:proofErr w:type="spellStart"/>
-    <w:r>
-      <w:t>Ferrario</w:t>
-    </w:r>
-    <w:proofErr w:type="spellEnd"/>
-    <w:r>
-      <w:t xml:space="preserve">, </w:t>
+      <w:t xml:space="preserve">Ferrario, </w:t>
     </w:r>
     <w:proofErr w:type="spellStart"/>
     <w:r>
@@ -4291,22 +4221,14 @@
     </w:r>
     <w:proofErr w:type="spellEnd"/>
     <w:r>
-      <w:t xml:space="preserve">, </w:t>
-    </w:r>
-    <w:proofErr w:type="spellStart"/>
-    <w:r>
-      <w:t>Isella</w:t>
-    </w:r>
-    <w:proofErr w:type="spellEnd"/>
-    <w:r>
-      <w:t>, Martinese</w:t>
+      <w:t>, Isella, Martinese</w:t>
     </w:r>
   </w:p>
 </w:hdr>
 </file>
 
 <file path=word/numbering.xml><?xml version="1.0" encoding="utf-8"?>
-<w:numbering xmlns:ve="http://schemas.openxmlformats.org/markup-compatibility/2006" xmlns:o="urn:schemas-microsoft-com:office:office" xmlns:r="http://schemas.openxmlformats.org/officeDocument/2006/relationships" xmlns:m="http://schemas.openxmlformats.org/officeDocument/2006/math" xmlns:v="urn:schemas-microsoft-com:vml" xmlns:wp="http://schemas.openxmlformats.org/drawingml/2006/wordprocessingDrawing" xmlns:w10="urn:schemas-microsoft-com:office:word" xmlns:w="http://schemas.openxmlformats.org/wordprocessingml/2006/main" xmlns:wne="http://schemas.microsoft.com/office/word/2006/wordml">
+<w:numbering xmlns:wpc="http://schemas.microsoft.com/office/word/2010/wordprocessingCanvas" xmlns:mo="http://schemas.microsoft.com/office/mac/office/2008/main" xmlns:mc="http://schemas.openxmlformats.org/markup-compatibility/2006" xmlns:mv="urn:schemas-microsoft-com:mac:vml" xmlns:o="urn:schemas-microsoft-com:office:office" xmlns:r="http://schemas.openxmlformats.org/officeDocument/2006/relationships" xmlns:m="http://schemas.openxmlformats.org/officeDocument/2006/math" xmlns:v="urn:schemas-microsoft-com:vml" xmlns:wp14="http://schemas.microsoft.com/office/word/2010/wordprocessingDrawing" xmlns:wp="http://schemas.openxmlformats.org/drawingml/2006/wordprocessingDrawing" xmlns:w10="urn:schemas-microsoft-com:office:word" xmlns:w="http://schemas.openxmlformats.org/wordprocessingml/2006/main" xmlns:w14="http://schemas.microsoft.com/office/word/2010/wordml" xmlns:w15="http://schemas.microsoft.com/office/word/2012/wordml" xmlns:wpg="http://schemas.microsoft.com/office/word/2010/wordprocessingGroup" xmlns:wpi="http://schemas.microsoft.com/office/word/2010/wordprocessingInk" xmlns:wne="http://schemas.microsoft.com/office/word/2006/wordml" xmlns:wps="http://schemas.microsoft.com/office/word/2010/wordprocessingShape" mc:Ignorable="w14 w15 wp14">
   <w:abstractNum w:abstractNumId="0">
     <w:nsid w:val="1A8D4031"/>
     <w:multiLevelType w:val="hybridMultilevel"/>
@@ -4891,7 +4813,7 @@
 </file>
 
 <file path=word/styles.xml><?xml version="1.0" encoding="utf-8"?>
-<w:styles xmlns:r="http://schemas.openxmlformats.org/officeDocument/2006/relationships" xmlns:w="http://schemas.openxmlformats.org/wordprocessingml/2006/main">
+<w:styles xmlns:mc="http://schemas.openxmlformats.org/markup-compatibility/2006" xmlns:r="http://schemas.openxmlformats.org/officeDocument/2006/relationships" xmlns:w="http://schemas.openxmlformats.org/wordprocessingml/2006/main" xmlns:w14="http://schemas.microsoft.com/office/word/2010/wordml" xmlns:w15="http://schemas.microsoft.com/office/word/2012/wordml" mc:Ignorable="w14 w15">
   <w:docDefaults>
     <w:rPrDefault>
       <w:rPr>
@@ -4903,144 +4825,389 @@
     </w:rPrDefault>
     <w:pPrDefault/>
   </w:docDefaults>
-  <w:latentStyles w:defLockedState="0" w:defUIPriority="99" w:defSemiHidden="1" w:defUnhideWhenUsed="1" w:defQFormat="0" w:count="267">
-    <w:lsdException w:name="Normal" w:semiHidden="0" w:uiPriority="0" w:unhideWhenUsed="0" w:qFormat="1"/>
-    <w:lsdException w:name="heading 1" w:semiHidden="0" w:uiPriority="9" w:unhideWhenUsed="0" w:qFormat="1"/>
-    <w:lsdException w:name="heading 2" w:uiPriority="9" w:qFormat="1"/>
-    <w:lsdException w:name="heading 3" w:uiPriority="9" w:qFormat="1"/>
-    <w:lsdException w:name="heading 4" w:uiPriority="9" w:qFormat="1"/>
-    <w:lsdException w:name="heading 5" w:uiPriority="9" w:qFormat="1"/>
-    <w:lsdException w:name="heading 6" w:uiPriority="9" w:qFormat="1"/>
-    <w:lsdException w:name="heading 7" w:uiPriority="9" w:qFormat="1"/>
-    <w:lsdException w:name="heading 8" w:uiPriority="9" w:qFormat="1"/>
-    <w:lsdException w:name="heading 9" w:uiPriority="9" w:qFormat="1"/>
-    <w:lsdException w:name="toc 1" w:uiPriority="39"/>
-    <w:lsdException w:name="toc 2" w:uiPriority="39"/>
-    <w:lsdException w:name="toc 3" w:uiPriority="39"/>
-    <w:lsdException w:name="toc 4" w:uiPriority="39"/>
-    <w:lsdException w:name="toc 5" w:uiPriority="39"/>
-    <w:lsdException w:name="toc 6" w:uiPriority="39"/>
-    <w:lsdException w:name="toc 7" w:uiPriority="39"/>
-    <w:lsdException w:name="toc 8" w:uiPriority="39"/>
-    <w:lsdException w:name="toc 9" w:uiPriority="39"/>
-    <w:lsdException w:name="caption" w:uiPriority="35" w:qFormat="1"/>
-    <w:lsdException w:name="Title" w:semiHidden="0" w:uiPriority="10" w:unhideWhenUsed="0" w:qFormat="1"/>
-    <w:lsdException w:name="Default Paragraph Font" w:uiPriority="1"/>
-    <w:lsdException w:name="Subtitle" w:semiHidden="0" w:uiPriority="11" w:unhideWhenUsed="0" w:qFormat="1"/>
-    <w:lsdException w:name="Strong" w:semiHidden="0" w:uiPriority="22" w:unhideWhenUsed="0" w:qFormat="1"/>
-    <w:lsdException w:name="Emphasis" w:semiHidden="0" w:uiPriority="20" w:unhideWhenUsed="0" w:qFormat="1"/>
-    <w:lsdException w:name="Table Grid" w:semiHidden="0" w:uiPriority="39" w:unhideWhenUsed="0"/>
-    <w:lsdException w:name="Placeholder Text" w:unhideWhenUsed="0"/>
-    <w:lsdException w:name="No Spacing" w:semiHidden="0" w:uiPriority="1" w:unhideWhenUsed="0" w:qFormat="1"/>
-    <w:lsdException w:name="Light Shading" w:semiHidden="0" w:uiPriority="60" w:unhideWhenUsed="0"/>
-    <w:lsdException w:name="Light List" w:semiHidden="0" w:uiPriority="61" w:unhideWhenUsed="0"/>
-    <w:lsdException w:name="Light Grid" w:semiHidden="0" w:uiPriority="62" w:unhideWhenUsed="0"/>
-    <w:lsdException w:name="Medium Shading 1" w:semiHidden="0" w:uiPriority="63" w:unhideWhenUsed="0"/>
-    <w:lsdException w:name="Medium Shading 2" w:semiHidden="0" w:uiPriority="64" w:unhideWhenUsed="0"/>
-    <w:lsdException w:name="Medium List 1" w:semiHidden="0" w:uiPriority="65" w:unhideWhenUsed="0"/>
-    <w:lsdException w:name="Medium List 2" w:semiHidden="0" w:uiPriority="66" w:unhideWhenUsed="0"/>
-    <w:lsdException w:name="Medium Grid 1" w:semiHidden="0" w:uiPriority="67" w:unhideWhenUsed="0"/>
-    <w:lsdException w:name="Medium Grid 2" w:semiHidden="0" w:uiPriority="68" w:unhideWhenUsed="0"/>
-    <w:lsdException w:name="Medium Grid 3" w:semiHidden="0" w:uiPriority="69" w:unhideWhenUsed="0"/>
-    <w:lsdException w:name="Dark List" w:semiHidden="0" w:uiPriority="70" w:unhideWhenUsed="0"/>
-    <w:lsdException w:name="Colorful Shading" w:semiHidden="0" w:uiPriority="71" w:unhideWhenUsed="0"/>
-    <w:lsdException w:name="Colorful List" w:semiHidden="0" w:uiPriority="72" w:unhideWhenUsed="0"/>
-    <w:lsdException w:name="Colorful Grid" w:semiHidden="0" w:uiPriority="73" w:unhideWhenUsed="0"/>
-    <w:lsdException w:name="Light Shading Accent 1" w:semiHidden="0" w:uiPriority="60" w:unhideWhenUsed="0"/>
-    <w:lsdException w:name="Light List Accent 1" w:semiHidden="0" w:uiPriority="61" w:unhideWhenUsed="0"/>
-    <w:lsdException w:name="Light Grid Accent 1" w:semiHidden="0" w:uiPriority="62" w:unhideWhenUsed="0"/>
-    <w:lsdException w:name="Medium Shading 1 Accent 1" w:semiHidden="0" w:uiPriority="63" w:unhideWhenUsed="0"/>
-    <w:lsdException w:name="Medium Shading 2 Accent 1" w:semiHidden="0" w:uiPriority="64" w:unhideWhenUsed="0"/>
-    <w:lsdException w:name="Medium List 1 Accent 1" w:semiHidden="0" w:uiPriority="65" w:unhideWhenUsed="0"/>
-    <w:lsdException w:name="Revision" w:unhideWhenUsed="0"/>
-    <w:lsdException w:name="List Paragraph" w:semiHidden="0" w:uiPriority="34" w:unhideWhenUsed="0" w:qFormat="1"/>
-    <w:lsdException w:name="Quote" w:semiHidden="0" w:uiPriority="29" w:unhideWhenUsed="0" w:qFormat="1"/>
-    <w:lsdException w:name="Intense Quote" w:semiHidden="0" w:uiPriority="30" w:unhideWhenUsed="0" w:qFormat="1"/>
-    <w:lsdException w:name="Medium List 2 Accent 1" w:semiHidden="0" w:uiPriority="66" w:unhideWhenUsed="0"/>
-    <w:lsdException w:name="Medium Grid 1 Accent 1" w:semiHidden="0" w:uiPriority="67" w:unhideWhenUsed="0"/>
-    <w:lsdException w:name="Medium Grid 2 Accent 1" w:semiHidden="0" w:uiPriority="68" w:unhideWhenUsed="0"/>
-    <w:lsdException w:name="Medium Grid 3 Accent 1" w:semiHidden="0" w:uiPriority="69" w:unhideWhenUsed="0"/>
-    <w:lsdException w:name="Dark List Accent 1" w:semiHidden="0" w:uiPriority="70" w:unhideWhenUsed="0"/>
-    <w:lsdException w:name="Colorful Shading Accent 1" w:semiHidden="0" w:uiPriority="71" w:unhideWhenUsed="0"/>
-    <w:lsdException w:name="Colorful List Accent 1" w:semiHidden="0" w:uiPriority="72" w:unhideWhenUsed="0"/>
-    <w:lsdException w:name="Colorful Grid Accent 1" w:semiHidden="0" w:uiPriority="73" w:unhideWhenUsed="0"/>
-    <w:lsdException w:name="Light Shading Accent 2" w:semiHidden="0" w:uiPriority="60" w:unhideWhenUsed="0"/>
-    <w:lsdException w:name="Light List Accent 2" w:semiHidden="0" w:uiPriority="61" w:unhideWhenUsed="0"/>
-    <w:lsdException w:name="Light Grid Accent 2" w:semiHidden="0" w:uiPriority="62" w:unhideWhenUsed="0"/>
-    <w:lsdException w:name="Medium Shading 1 Accent 2" w:semiHidden="0" w:uiPriority="63" w:unhideWhenUsed="0"/>
-    <w:lsdException w:name="Medium Shading 2 Accent 2" w:semiHidden="0" w:uiPriority="64" w:unhideWhenUsed="0"/>
-    <w:lsdException w:name="Medium List 1 Accent 2" w:semiHidden="0" w:uiPriority="65" w:unhideWhenUsed="0"/>
-    <w:lsdException w:name="Medium List 2 Accent 2" w:semiHidden="0" w:uiPriority="66" w:unhideWhenUsed="0"/>
-    <w:lsdException w:name="Medium Grid 1 Accent 2" w:semiHidden="0" w:uiPriority="67" w:unhideWhenUsed="0"/>
-    <w:lsdException w:name="Medium Grid 2 Accent 2" w:semiHidden="0" w:uiPriority="68" w:unhideWhenUsed="0"/>
-    <w:lsdException w:name="Medium Grid 3 Accent 2" w:semiHidden="0" w:uiPriority="69" w:unhideWhenUsed="0"/>
-    <w:lsdException w:name="Dark List Accent 2" w:semiHidden="0" w:uiPriority="70" w:unhideWhenUsed="0"/>
-    <w:lsdException w:name="Colorful Shading Accent 2" w:semiHidden="0" w:uiPriority="71" w:unhideWhenUsed="0"/>
-    <w:lsdException w:name="Colorful List Accent 2" w:semiHidden="0" w:uiPriority="72" w:unhideWhenUsed="0"/>
-    <w:lsdException w:name="Colorful Grid Accent 2" w:semiHidden="0" w:uiPriority="73" w:unhideWhenUsed="0"/>
-    <w:lsdException w:name="Light Shading Accent 3" w:semiHidden="0" w:uiPriority="60" w:unhideWhenUsed="0"/>
-    <w:lsdException w:name="Light List Accent 3" w:semiHidden="0" w:uiPriority="61" w:unhideWhenUsed="0"/>
-    <w:lsdException w:name="Light Grid Accent 3" w:semiHidden="0" w:uiPriority="62" w:unhideWhenUsed="0"/>
-    <w:lsdException w:name="Medium Shading 1 Accent 3" w:semiHidden="0" w:uiPriority="63" w:unhideWhenUsed="0"/>
-    <w:lsdException w:name="Medium Shading 2 Accent 3" w:semiHidden="0" w:uiPriority="64" w:unhideWhenUsed="0"/>
-    <w:lsdException w:name="Medium List 1 Accent 3" w:semiHidden="0" w:uiPriority="65" w:unhideWhenUsed="0"/>
-    <w:lsdException w:name="Medium List 2 Accent 3" w:semiHidden="0" w:uiPriority="66" w:unhideWhenUsed="0"/>
-    <w:lsdException w:name="Medium Grid 1 Accent 3" w:semiHidden="0" w:uiPriority="67" w:unhideWhenUsed="0"/>
-    <w:lsdException w:name="Medium Grid 2 Accent 3" w:semiHidden="0" w:uiPriority="68" w:unhideWhenUsed="0"/>
-    <w:lsdException w:name="Medium Grid 3 Accent 3" w:semiHidden="0" w:uiPriority="69" w:unhideWhenUsed="0"/>
-    <w:lsdException w:name="Dark List Accent 3" w:semiHidden="0" w:uiPriority="70" w:unhideWhenUsed="0"/>
-    <w:lsdException w:name="Colorful Shading Accent 3" w:semiHidden="0" w:uiPriority="71" w:unhideWhenUsed="0"/>
-    <w:lsdException w:name="Colorful List Accent 3" w:semiHidden="0" w:uiPriority="72" w:unhideWhenUsed="0"/>
-    <w:lsdException w:name="Colorful Grid Accent 3" w:semiHidden="0" w:uiPriority="73" w:unhideWhenUsed="0"/>
-    <w:lsdException w:name="Light Shading Accent 4" w:semiHidden="0" w:uiPriority="60" w:unhideWhenUsed="0"/>
-    <w:lsdException w:name="Light List Accent 4" w:semiHidden="0" w:uiPriority="61" w:unhideWhenUsed="0"/>
-    <w:lsdException w:name="Light Grid Accent 4" w:semiHidden="0" w:uiPriority="62" w:unhideWhenUsed="0"/>
-    <w:lsdException w:name="Medium Shading 1 Accent 4" w:semiHidden="0" w:uiPriority="63" w:unhideWhenUsed="0"/>
-    <w:lsdException w:name="Medium Shading 2 Accent 4" w:semiHidden="0" w:uiPriority="64" w:unhideWhenUsed="0"/>
-    <w:lsdException w:name="Medium List 1 Accent 4" w:semiHidden="0" w:uiPriority="65" w:unhideWhenUsed="0"/>
-    <w:lsdException w:name="Medium List 2 Accent 4" w:semiHidden="0" w:uiPriority="66" w:unhideWhenUsed="0"/>
-    <w:lsdException w:name="Medium Grid 1 Accent 4" w:semiHidden="0" w:uiPriority="67" w:unhideWhenUsed="0"/>
-    <w:lsdException w:name="Medium Grid 2 Accent 4" w:semiHidden="0" w:uiPriority="68" w:unhideWhenUsed="0"/>
-    <w:lsdException w:name="Medium Grid 3 Accent 4" w:semiHidden="0" w:uiPriority="69" w:unhideWhenUsed="0"/>
-    <w:lsdException w:name="Dark List Accent 4" w:semiHidden="0" w:uiPriority="70" w:unhideWhenUsed="0"/>
-    <w:lsdException w:name="Colorful Shading Accent 4" w:semiHidden="0" w:uiPriority="71" w:unhideWhenUsed="0"/>
-    <w:lsdException w:name="Colorful List Accent 4" w:semiHidden="0" w:uiPriority="72" w:unhideWhenUsed="0"/>
-    <w:lsdException w:name="Colorful Grid Accent 4" w:semiHidden="0" w:uiPriority="73" w:unhideWhenUsed="0"/>
-    <w:lsdException w:name="Light Shading Accent 5" w:semiHidden="0" w:uiPriority="60" w:unhideWhenUsed="0"/>
-    <w:lsdException w:name="Light List Accent 5" w:semiHidden="0" w:uiPriority="61" w:unhideWhenUsed="0"/>
-    <w:lsdException w:name="Light Grid Accent 5" w:semiHidden="0" w:uiPriority="62" w:unhideWhenUsed="0"/>
-    <w:lsdException w:name="Medium Shading 1 Accent 5" w:semiHidden="0" w:uiPriority="63" w:unhideWhenUsed="0"/>
-    <w:lsdException w:name="Medium Shading 2 Accent 5" w:semiHidden="0" w:uiPriority="64" w:unhideWhenUsed="0"/>
-    <w:lsdException w:name="Medium List 1 Accent 5" w:semiHidden="0" w:uiPriority="65" w:unhideWhenUsed="0"/>
-    <w:lsdException w:name="Medium List 2 Accent 5" w:semiHidden="0" w:uiPriority="66" w:unhideWhenUsed="0"/>
-    <w:lsdException w:name="Medium Grid 1 Accent 5" w:semiHidden="0" w:uiPriority="67" w:unhideWhenUsed="0"/>
-    <w:lsdException w:name="Medium Grid 2 Accent 5" w:semiHidden="0" w:uiPriority="68" w:unhideWhenUsed="0"/>
-    <w:lsdException w:name="Medium Grid 3 Accent 5" w:semiHidden="0" w:uiPriority="69" w:unhideWhenUsed="0"/>
-    <w:lsdException w:name="Dark List Accent 5" w:semiHidden="0" w:uiPriority="70" w:unhideWhenUsed="0"/>
-    <w:lsdException w:name="Colorful Shading Accent 5" w:semiHidden="0" w:uiPriority="71" w:unhideWhenUsed="0"/>
-    <w:lsdException w:name="Colorful List Accent 5" w:semiHidden="0" w:uiPriority="72" w:unhideWhenUsed="0"/>
-    <w:lsdException w:name="Colorful Grid Accent 5" w:semiHidden="0" w:uiPriority="73" w:unhideWhenUsed="0"/>
-    <w:lsdException w:name="Light Shading Accent 6" w:semiHidden="0" w:uiPriority="60" w:unhideWhenUsed="0"/>
-    <w:lsdException w:name="Light List Accent 6" w:semiHidden="0" w:uiPriority="61" w:unhideWhenUsed="0"/>
-    <w:lsdException w:name="Light Grid Accent 6" w:semiHidden="0" w:uiPriority="62" w:unhideWhenUsed="0"/>
-    <w:lsdException w:name="Medium Shading 1 Accent 6" w:semiHidden="0" w:uiPriority="63" w:unhideWhenUsed="0"/>
-    <w:lsdException w:name="Medium Shading 2 Accent 6" w:semiHidden="0" w:uiPriority="64" w:unhideWhenUsed="0"/>
-    <w:lsdException w:name="Medium List 1 Accent 6" w:semiHidden="0" w:uiPriority="65" w:unhideWhenUsed="0"/>
-    <w:lsdException w:name="Medium List 2 Accent 6" w:semiHidden="0" w:uiPriority="66" w:unhideWhenUsed="0"/>
-    <w:lsdException w:name="Medium Grid 1 Accent 6" w:semiHidden="0" w:uiPriority="67" w:unhideWhenUsed="0"/>
-    <w:lsdException w:name="Medium Grid 2 Accent 6" w:semiHidden="0" w:uiPriority="68" w:unhideWhenUsed="0"/>
-    <w:lsdException w:name="Medium Grid 3 Accent 6" w:semiHidden="0" w:uiPriority="69" w:unhideWhenUsed="0"/>
-    <w:lsdException w:name="Dark List Accent 6" w:semiHidden="0" w:uiPriority="70" w:unhideWhenUsed="0"/>
-    <w:lsdException w:name="Colorful Shading Accent 6" w:semiHidden="0" w:uiPriority="71" w:unhideWhenUsed="0"/>
-    <w:lsdException w:name="Colorful List Accent 6" w:semiHidden="0" w:uiPriority="72" w:unhideWhenUsed="0"/>
-    <w:lsdException w:name="Colorful Grid Accent 6" w:semiHidden="0" w:uiPriority="73" w:unhideWhenUsed="0"/>
-    <w:lsdException w:name="Subtle Emphasis" w:semiHidden="0" w:uiPriority="19" w:unhideWhenUsed="0" w:qFormat="1"/>
-    <w:lsdException w:name="Intense Emphasis" w:semiHidden="0" w:uiPriority="21" w:unhideWhenUsed="0" w:qFormat="1"/>
-    <w:lsdException w:name="Subtle Reference" w:semiHidden="0" w:uiPriority="31" w:unhideWhenUsed="0" w:qFormat="1"/>
-    <w:lsdException w:name="Intense Reference" w:semiHidden="0" w:uiPriority="32" w:unhideWhenUsed="0" w:qFormat="1"/>
-    <w:lsdException w:name="Book Title" w:semiHidden="0" w:uiPriority="33" w:unhideWhenUsed="0" w:qFormat="1"/>
-    <w:lsdException w:name="Bibliography" w:uiPriority="37"/>
-    <w:lsdException w:name="TOC Heading" w:uiPriority="39" w:qFormat="1"/>
+  <w:latentStyles w:defLockedState="0" w:defUIPriority="99" w:defSemiHidden="0" w:defUnhideWhenUsed="0" w:defQFormat="0" w:count="382">
+    <w:lsdException w:name="Normal" w:uiPriority="0" w:qFormat="1"/>
+    <w:lsdException w:name="heading 1" w:uiPriority="9" w:qFormat="1"/>
+    <w:lsdException w:name="heading 2" w:semiHidden="1" w:uiPriority="9" w:unhideWhenUsed="1" w:qFormat="1"/>
+    <w:lsdException w:name="heading 3" w:semiHidden="1" w:uiPriority="9" w:unhideWhenUsed="1" w:qFormat="1"/>
+    <w:lsdException w:name="heading 4" w:semiHidden="1" w:uiPriority="9" w:unhideWhenUsed="1" w:qFormat="1"/>
+    <w:lsdException w:name="heading 5" w:semiHidden="1" w:uiPriority="9" w:unhideWhenUsed="1" w:qFormat="1"/>
+    <w:lsdException w:name="heading 6" w:semiHidden="1" w:uiPriority="9" w:unhideWhenUsed="1" w:qFormat="1"/>
+    <w:lsdException w:name="heading 7" w:semiHidden="1" w:uiPriority="9" w:unhideWhenUsed="1" w:qFormat="1"/>
+    <w:lsdException w:name="heading 8" w:semiHidden="1" w:uiPriority="9" w:unhideWhenUsed="1" w:qFormat="1"/>
+    <w:lsdException w:name="heading 9" w:semiHidden="1" w:uiPriority="9" w:unhideWhenUsed="1" w:qFormat="1"/>
+    <w:lsdException w:name="index 1" w:semiHidden="1" w:unhideWhenUsed="1"/>
+    <w:lsdException w:name="index 2" w:semiHidden="1" w:unhideWhenUsed="1"/>
+    <w:lsdException w:name="index 3" w:semiHidden="1" w:unhideWhenUsed="1"/>
+    <w:lsdException w:name="index 4" w:semiHidden="1" w:unhideWhenUsed="1"/>
+    <w:lsdException w:name="index 5" w:semiHidden="1" w:unhideWhenUsed="1"/>
+    <w:lsdException w:name="index 6" w:semiHidden="1" w:unhideWhenUsed="1"/>
+    <w:lsdException w:name="index 7" w:semiHidden="1" w:unhideWhenUsed="1"/>
+    <w:lsdException w:name="index 8" w:semiHidden="1" w:unhideWhenUsed="1"/>
+    <w:lsdException w:name="index 9" w:semiHidden="1" w:unhideWhenUsed="1"/>
+    <w:lsdException w:name="toc 1" w:semiHidden="1" w:uiPriority="39" w:unhideWhenUsed="1"/>
+    <w:lsdException w:name="toc 2" w:semiHidden="1" w:uiPriority="39" w:unhideWhenUsed="1"/>
+    <w:lsdException w:name="toc 3" w:semiHidden="1" w:uiPriority="39" w:unhideWhenUsed="1"/>
+    <w:lsdException w:name="toc 4" w:semiHidden="1" w:uiPriority="39" w:unhideWhenUsed="1"/>
+    <w:lsdException w:name="toc 5" w:semiHidden="1" w:uiPriority="39" w:unhideWhenUsed="1"/>
+    <w:lsdException w:name="toc 6" w:semiHidden="1" w:uiPriority="39" w:unhideWhenUsed="1"/>
+    <w:lsdException w:name="toc 7" w:semiHidden="1" w:uiPriority="39" w:unhideWhenUsed="1"/>
+    <w:lsdException w:name="toc 8" w:semiHidden="1" w:uiPriority="39" w:unhideWhenUsed="1"/>
+    <w:lsdException w:name="toc 9" w:semiHidden="1" w:uiPriority="39" w:unhideWhenUsed="1"/>
+    <w:lsdException w:name="Normal Indent" w:semiHidden="1" w:unhideWhenUsed="1"/>
+    <w:lsdException w:name="footnote text" w:semiHidden="1" w:unhideWhenUsed="1"/>
+    <w:lsdException w:name="annotation text" w:semiHidden="1" w:unhideWhenUsed="1"/>
+    <w:lsdException w:name="header" w:semiHidden="1" w:unhideWhenUsed="1"/>
+    <w:lsdException w:name="footer" w:semiHidden="1" w:unhideWhenUsed="1"/>
+    <w:lsdException w:name="index heading" w:semiHidden="1" w:unhideWhenUsed="1"/>
+    <w:lsdException w:name="caption" w:semiHidden="1" w:uiPriority="35" w:unhideWhenUsed="1" w:qFormat="1"/>
+    <w:lsdException w:name="table of figures" w:semiHidden="1" w:unhideWhenUsed="1"/>
+    <w:lsdException w:name="envelope address" w:semiHidden="1" w:unhideWhenUsed="1"/>
+    <w:lsdException w:name="envelope return" w:semiHidden="1" w:unhideWhenUsed="1"/>
+    <w:lsdException w:name="footnote reference" w:semiHidden="1" w:unhideWhenUsed="1"/>
+    <w:lsdException w:name="annotation reference" w:semiHidden="1" w:unhideWhenUsed="1"/>
+    <w:lsdException w:name="line number" w:semiHidden="1" w:unhideWhenUsed="1"/>
+    <w:lsdException w:name="page number" w:semiHidden="1" w:unhideWhenUsed="1"/>
+    <w:lsdException w:name="endnote reference" w:semiHidden="1" w:unhideWhenUsed="1"/>
+    <w:lsdException w:name="endnote text" w:semiHidden="1" w:unhideWhenUsed="1"/>
+    <w:lsdException w:name="table of authorities" w:semiHidden="1" w:unhideWhenUsed="1"/>
+    <w:lsdException w:name="macro" w:semiHidden="1" w:unhideWhenUsed="1"/>
+    <w:lsdException w:name="toa heading" w:semiHidden="1" w:unhideWhenUsed="1"/>
+    <w:lsdException w:name="List" w:semiHidden="1" w:unhideWhenUsed="1"/>
+    <w:lsdException w:name="List Bullet" w:semiHidden="1" w:unhideWhenUsed="1"/>
+    <w:lsdException w:name="List Number" w:semiHidden="1" w:unhideWhenUsed="1"/>
+    <w:lsdException w:name="List 2" w:semiHidden="1" w:unhideWhenUsed="1"/>
+    <w:lsdException w:name="List 3" w:semiHidden="1" w:unhideWhenUsed="1"/>
+    <w:lsdException w:name="List 4" w:semiHidden="1" w:unhideWhenUsed="1"/>
+    <w:lsdException w:name="List 5" w:semiHidden="1" w:unhideWhenUsed="1"/>
+    <w:lsdException w:name="List Bullet 2" w:semiHidden="1" w:unhideWhenUsed="1"/>
+    <w:lsdException w:name="List Bullet 3" w:semiHidden="1" w:unhideWhenUsed="1"/>
+    <w:lsdException w:name="List Bullet 4" w:semiHidden="1" w:unhideWhenUsed="1"/>
+    <w:lsdException w:name="List Bullet 5" w:semiHidden="1" w:unhideWhenUsed="1"/>
+    <w:lsdException w:name="List Number 2" w:semiHidden="1" w:unhideWhenUsed="1"/>
+    <w:lsdException w:name="List Number 3" w:semiHidden="1" w:unhideWhenUsed="1"/>
+    <w:lsdException w:name="List Number 4" w:semiHidden="1" w:unhideWhenUsed="1"/>
+    <w:lsdException w:name="List Number 5" w:semiHidden="1" w:unhideWhenUsed="1"/>
+    <w:lsdException w:name="Title" w:uiPriority="10" w:qFormat="1"/>
+    <w:lsdException w:name="Closing" w:semiHidden="1" w:unhideWhenUsed="1"/>
+    <w:lsdException w:name="Signature" w:semiHidden="1" w:unhideWhenUsed="1"/>
+    <w:lsdException w:name="Default Paragraph Font" w:semiHidden="1" w:uiPriority="1" w:unhideWhenUsed="1"/>
+    <w:lsdException w:name="Body Text" w:semiHidden="1" w:unhideWhenUsed="1"/>
+    <w:lsdException w:name="Body Text Indent" w:semiHidden="1" w:unhideWhenUsed="1"/>
+    <w:lsdException w:name="List Continue" w:semiHidden="1" w:unhideWhenUsed="1"/>
+    <w:lsdException w:name="List Continue 2" w:semiHidden="1" w:unhideWhenUsed="1"/>
+    <w:lsdException w:name="List Continue 3" w:semiHidden="1" w:unhideWhenUsed="1"/>
+    <w:lsdException w:name="List Continue 4" w:semiHidden="1" w:unhideWhenUsed="1"/>
+    <w:lsdException w:name="List Continue 5" w:semiHidden="1" w:unhideWhenUsed="1"/>
+    <w:lsdException w:name="Message Header" w:semiHidden="1" w:unhideWhenUsed="1"/>
+    <w:lsdException w:name="Subtitle" w:uiPriority="11" w:qFormat="1"/>
+    <w:lsdException w:name="Salutation" w:semiHidden="1" w:unhideWhenUsed="1"/>
+    <w:lsdException w:name="Date" w:semiHidden="1" w:unhideWhenUsed="1"/>
+    <w:lsdException w:name="Body Text First Indent" w:semiHidden="1" w:unhideWhenUsed="1"/>
+    <w:lsdException w:name="Body Text First Indent 2" w:semiHidden="1" w:unhideWhenUsed="1"/>
+    <w:lsdException w:name="Note Heading" w:semiHidden="1" w:unhideWhenUsed="1"/>
+    <w:lsdException w:name="Body Text 2" w:semiHidden="1" w:unhideWhenUsed="1"/>
+    <w:lsdException w:name="Body Text 3" w:semiHidden="1" w:unhideWhenUsed="1"/>
+    <w:lsdException w:name="Body Text Indent 2" w:semiHidden="1" w:unhideWhenUsed="1"/>
+    <w:lsdException w:name="Body Text Indent 3" w:semiHidden="1" w:unhideWhenUsed="1"/>
+    <w:lsdException w:name="Block Text" w:semiHidden="1" w:unhideWhenUsed="1"/>
+    <w:lsdException w:name="Hyperlink" w:semiHidden="1" w:unhideWhenUsed="1"/>
+    <w:lsdException w:name="FollowedHyperlink" w:semiHidden="1" w:unhideWhenUsed="1"/>
+    <w:lsdException w:name="Strong" w:uiPriority="22" w:qFormat="1"/>
+    <w:lsdException w:name="Emphasis" w:uiPriority="20" w:qFormat="1"/>
+    <w:lsdException w:name="Document Map" w:semiHidden="1" w:unhideWhenUsed="1"/>
+    <w:lsdException w:name="Plain Text" w:semiHidden="1" w:unhideWhenUsed="1"/>
+    <w:lsdException w:name="E-mail Signature" w:semiHidden="1" w:unhideWhenUsed="1"/>
+    <w:lsdException w:name="HTML Top of Form" w:semiHidden="1" w:unhideWhenUsed="1"/>
+    <w:lsdException w:name="HTML Bottom of Form" w:semiHidden="1" w:unhideWhenUsed="1"/>
+    <w:lsdException w:name="Normal (Web)" w:semiHidden="1" w:unhideWhenUsed="1"/>
+    <w:lsdException w:name="HTML Acronym" w:semiHidden="1" w:unhideWhenUsed="1"/>
+    <w:lsdException w:name="HTML Address" w:semiHidden="1" w:unhideWhenUsed="1"/>
+    <w:lsdException w:name="HTML Cite" w:semiHidden="1" w:unhideWhenUsed="1"/>
+    <w:lsdException w:name="HTML Code" w:semiHidden="1" w:unhideWhenUsed="1"/>
+    <w:lsdException w:name="HTML Definition" w:semiHidden="1" w:unhideWhenUsed="1"/>
+    <w:lsdException w:name="HTML Keyboard" w:semiHidden="1" w:unhideWhenUsed="1"/>
+    <w:lsdException w:name="HTML Preformatted" w:semiHidden="1" w:unhideWhenUsed="1"/>
+    <w:lsdException w:name="HTML Sample" w:semiHidden="1" w:unhideWhenUsed="1"/>
+    <w:lsdException w:name="HTML Typewriter" w:semiHidden="1" w:unhideWhenUsed="1"/>
+    <w:lsdException w:name="HTML Variable" w:semiHidden="1" w:unhideWhenUsed="1"/>
+    <w:lsdException w:name="Normal Table" w:semiHidden="1" w:unhideWhenUsed="1"/>
+    <w:lsdException w:name="annotation subject" w:semiHidden="1" w:unhideWhenUsed="1"/>
+    <w:lsdException w:name="No List" w:semiHidden="1" w:unhideWhenUsed="1"/>
+    <w:lsdException w:name="Outline List 1" w:semiHidden="1" w:unhideWhenUsed="1"/>
+    <w:lsdException w:name="Outline List 2" w:semiHidden="1" w:unhideWhenUsed="1"/>
+    <w:lsdException w:name="Outline List 3" w:semiHidden="1" w:unhideWhenUsed="1"/>
+    <w:lsdException w:name="Table Simple 1" w:semiHidden="1" w:unhideWhenUsed="1"/>
+    <w:lsdException w:name="Table Simple 2" w:semiHidden="1" w:unhideWhenUsed="1"/>
+    <w:lsdException w:name="Table Simple 3" w:semiHidden="1" w:unhideWhenUsed="1"/>
+    <w:lsdException w:name="Table Classic 1" w:semiHidden="1" w:unhideWhenUsed="1"/>
+    <w:lsdException w:name="Table Classic 2" w:semiHidden="1" w:unhideWhenUsed="1"/>
+    <w:lsdException w:name="Table Classic 3" w:semiHidden="1" w:unhideWhenUsed="1"/>
+    <w:lsdException w:name="Table Classic 4" w:semiHidden="1" w:unhideWhenUsed="1"/>
+    <w:lsdException w:name="Table Colorful 1" w:semiHidden="1" w:unhideWhenUsed="1"/>
+    <w:lsdException w:name="Table Colorful 2" w:semiHidden="1" w:unhideWhenUsed="1"/>
+    <w:lsdException w:name="Table Colorful 3" w:semiHidden="1" w:unhideWhenUsed="1"/>
+    <w:lsdException w:name="Table Columns 1" w:semiHidden="1" w:unhideWhenUsed="1"/>
+    <w:lsdException w:name="Table Columns 2" w:semiHidden="1" w:unhideWhenUsed="1"/>
+    <w:lsdException w:name="Table Columns 3" w:semiHidden="1" w:unhideWhenUsed="1"/>
+    <w:lsdException w:name="Table Columns 4" w:semiHidden="1" w:unhideWhenUsed="1"/>
+    <w:lsdException w:name="Table Columns 5" w:semiHidden="1" w:unhideWhenUsed="1"/>
+    <w:lsdException w:name="Table Grid 1" w:semiHidden="1" w:unhideWhenUsed="1"/>
+    <w:lsdException w:name="Table Grid 2" w:semiHidden="1" w:unhideWhenUsed="1"/>
+    <w:lsdException w:name="Table Grid 3" w:semiHidden="1" w:unhideWhenUsed="1"/>
+    <w:lsdException w:name="Table Grid 4" w:semiHidden="1" w:unhideWhenUsed="1"/>
+    <w:lsdException w:name="Table Grid 5" w:semiHidden="1" w:unhideWhenUsed="1"/>
+    <w:lsdException w:name="Table Grid 6" w:semiHidden="1" w:unhideWhenUsed="1"/>
+    <w:lsdException w:name="Table Grid 7" w:semiHidden="1" w:unhideWhenUsed="1"/>
+    <w:lsdException w:name="Table Grid 8" w:semiHidden="1" w:unhideWhenUsed="1"/>
+    <w:lsdException w:name="Table List 1" w:semiHidden="1" w:unhideWhenUsed="1"/>
+    <w:lsdException w:name="Table List 2" w:semiHidden="1" w:unhideWhenUsed="1"/>
+    <w:lsdException w:name="Table List 3" w:semiHidden="1" w:unhideWhenUsed="1"/>
+    <w:lsdException w:name="Table List 4" w:semiHidden="1" w:unhideWhenUsed="1"/>
+    <w:lsdException w:name="Table List 5" w:semiHidden="1" w:unhideWhenUsed="1"/>
+    <w:lsdException w:name="Table List 6" w:semiHidden="1" w:unhideWhenUsed="1"/>
+    <w:lsdException w:name="Table List 7" w:semiHidden="1" w:unhideWhenUsed="1"/>
+    <w:lsdException w:name="Table List 8" w:semiHidden="1" w:unhideWhenUsed="1"/>
+    <w:lsdException w:name="Table 3D effects 1" w:semiHidden="1" w:unhideWhenUsed="1"/>
+    <w:lsdException w:name="Table 3D effects 2" w:semiHidden="1" w:unhideWhenUsed="1"/>
+    <w:lsdException w:name="Table 3D effects 3" w:semiHidden="1" w:unhideWhenUsed="1"/>
+    <w:lsdException w:name="Table Contemporary" w:semiHidden="1" w:unhideWhenUsed="1"/>
+    <w:lsdException w:name="Table Elegant" w:semiHidden="1" w:unhideWhenUsed="1"/>
+    <w:lsdException w:name="Table Professional" w:semiHidden="1" w:unhideWhenUsed="1"/>
+    <w:lsdException w:name="Table Subtle 1" w:semiHidden="1" w:unhideWhenUsed="1"/>
+    <w:lsdException w:name="Table Subtle 2" w:semiHidden="1" w:unhideWhenUsed="1"/>
+    <w:lsdException w:name="Table Web 1" w:semiHidden="1" w:unhideWhenUsed="1"/>
+    <w:lsdException w:name="Table Web 2" w:semiHidden="1" w:unhideWhenUsed="1"/>
+    <w:lsdException w:name="Table Web 3" w:semiHidden="1" w:unhideWhenUsed="1"/>
+    <w:lsdException w:name="Balloon Text" w:semiHidden="1" w:unhideWhenUsed="1"/>
+    <w:lsdException w:name="Table Grid" w:uiPriority="39"/>
+    <w:lsdException w:name="Table Theme" w:semiHidden="1" w:unhideWhenUsed="1"/>
+    <w:lsdException w:name="Note Level 1" w:semiHidden="1" w:unhideWhenUsed="1"/>
+    <w:lsdException w:name="Note Level 2" w:semiHidden="1" w:unhideWhenUsed="1"/>
+    <w:lsdException w:name="Note Level 3" w:semiHidden="1" w:unhideWhenUsed="1"/>
+    <w:lsdException w:name="Note Level 4" w:semiHidden="1" w:unhideWhenUsed="1"/>
+    <w:lsdException w:name="Note Level 5" w:semiHidden="1" w:unhideWhenUsed="1"/>
+    <w:lsdException w:name="Note Level 6" w:semiHidden="1" w:unhideWhenUsed="1"/>
+    <w:lsdException w:name="Note Level 7" w:semiHidden="1" w:unhideWhenUsed="1"/>
+    <w:lsdException w:name="Note Level 8" w:semiHidden="1" w:unhideWhenUsed="1"/>
+    <w:lsdException w:name="Note Level 9" w:semiHidden="1" w:unhideWhenUsed="1"/>
+    <w:lsdException w:name="Placeholder Text" w:semiHidden="1"/>
+    <w:lsdException w:name="No Spacing" w:uiPriority="1" w:qFormat="1"/>
+    <w:lsdException w:name="Light Shading" w:uiPriority="60"/>
+    <w:lsdException w:name="Light List" w:uiPriority="61"/>
+    <w:lsdException w:name="Light Grid" w:uiPriority="62"/>
+    <w:lsdException w:name="Medium Shading 1" w:uiPriority="63"/>
+    <w:lsdException w:name="Medium Shading 2" w:uiPriority="64"/>
+    <w:lsdException w:name="Medium List 1" w:uiPriority="65"/>
+    <w:lsdException w:name="Medium List 2" w:uiPriority="66"/>
+    <w:lsdException w:name="Medium Grid 1" w:uiPriority="67"/>
+    <w:lsdException w:name="Medium Grid 2" w:uiPriority="68"/>
+    <w:lsdException w:name="Medium Grid 3" w:uiPriority="69"/>
+    <w:lsdException w:name="Dark List" w:uiPriority="70"/>
+    <w:lsdException w:name="Colorful Shading" w:uiPriority="71"/>
+    <w:lsdException w:name="Colorful List" w:uiPriority="72"/>
+    <w:lsdException w:name="Colorful Grid" w:uiPriority="73"/>
+    <w:lsdException w:name="Light Shading Accent 1" w:uiPriority="60"/>
+    <w:lsdException w:name="Light List Accent 1" w:uiPriority="61"/>
+    <w:lsdException w:name="Light Grid Accent 1" w:uiPriority="62"/>
+    <w:lsdException w:name="Medium Shading 1 Accent 1" w:uiPriority="63"/>
+    <w:lsdException w:name="Medium Shading 2 Accent 1" w:uiPriority="64"/>
+    <w:lsdException w:name="Medium List 1 Accent 1" w:uiPriority="65"/>
+    <w:lsdException w:name="Revision" w:semiHidden="1"/>
+    <w:lsdException w:name="List Paragraph" w:uiPriority="34" w:qFormat="1"/>
+    <w:lsdException w:name="Quote" w:uiPriority="29" w:qFormat="1"/>
+    <w:lsdException w:name="Intense Quote" w:uiPriority="30" w:qFormat="1"/>
+    <w:lsdException w:name="Medium List 2 Accent 1" w:uiPriority="66"/>
+    <w:lsdException w:name="Medium Grid 1 Accent 1" w:uiPriority="67"/>
+    <w:lsdException w:name="Medium Grid 2 Accent 1" w:uiPriority="68"/>
+    <w:lsdException w:name="Medium Grid 3 Accent 1" w:uiPriority="69"/>
+    <w:lsdException w:name="Dark List Accent 1" w:uiPriority="70"/>
+    <w:lsdException w:name="Colorful Shading Accent 1" w:uiPriority="71"/>
+    <w:lsdException w:name="Colorful List Accent 1" w:uiPriority="72"/>
+    <w:lsdException w:name="Colorful Grid Accent 1" w:uiPriority="73"/>
+    <w:lsdException w:name="Light Shading Accent 2" w:uiPriority="60"/>
+    <w:lsdException w:name="Light List Accent 2" w:uiPriority="61"/>
+    <w:lsdException w:name="Light Grid Accent 2" w:uiPriority="62"/>
+    <w:lsdException w:name="Medium Shading 1 Accent 2" w:uiPriority="63"/>
+    <w:lsdException w:name="Medium Shading 2 Accent 2" w:uiPriority="64"/>
+    <w:lsdException w:name="Medium List 1 Accent 2" w:uiPriority="65"/>
+    <w:lsdException w:name="Medium List 2 Accent 2" w:uiPriority="66"/>
+    <w:lsdException w:name="Medium Grid 1 Accent 2" w:uiPriority="67"/>
+    <w:lsdException w:name="Medium Grid 2 Accent 2" w:uiPriority="68"/>
+    <w:lsdException w:name="Medium Grid 3 Accent 2" w:uiPriority="69"/>
+    <w:lsdException w:name="Dark List Accent 2" w:uiPriority="70"/>
+    <w:lsdException w:name="Colorful Shading Accent 2" w:uiPriority="71"/>
+    <w:lsdException w:name="Colorful List Accent 2" w:uiPriority="72"/>
+    <w:lsdException w:name="Colorful Grid Accent 2" w:uiPriority="73"/>
+    <w:lsdException w:name="Light Shading Accent 3" w:uiPriority="60"/>
+    <w:lsdException w:name="Light List Accent 3" w:uiPriority="61"/>
+    <w:lsdException w:name="Light Grid Accent 3" w:uiPriority="62"/>
+    <w:lsdException w:name="Medium Shading 1 Accent 3" w:uiPriority="63"/>
+    <w:lsdException w:name="Medium Shading 2 Accent 3" w:uiPriority="64"/>
+    <w:lsdException w:name="Medium List 1 Accent 3" w:uiPriority="65"/>
+    <w:lsdException w:name="Medium List 2 Accent 3" w:uiPriority="66"/>
+    <w:lsdException w:name="Medium Grid 1 Accent 3" w:uiPriority="67"/>
+    <w:lsdException w:name="Medium Grid 2 Accent 3" w:uiPriority="68"/>
+    <w:lsdException w:name="Medium Grid 3 Accent 3" w:uiPriority="69"/>
+    <w:lsdException w:name="Dark List Accent 3" w:uiPriority="70"/>
+    <w:lsdException w:name="Colorful Shading Accent 3" w:uiPriority="71"/>
+    <w:lsdException w:name="Colorful List Accent 3" w:uiPriority="72"/>
+    <w:lsdException w:name="Colorful Grid Accent 3" w:uiPriority="73"/>
+    <w:lsdException w:name="Light Shading Accent 4" w:uiPriority="60"/>
+    <w:lsdException w:name="Light List Accent 4" w:uiPriority="61"/>
+    <w:lsdException w:name="Light Grid Accent 4" w:uiPriority="62"/>
+    <w:lsdException w:name="Medium Shading 1 Accent 4" w:uiPriority="63"/>
+    <w:lsdException w:name="Medium Shading 2 Accent 4" w:uiPriority="64"/>
+    <w:lsdException w:name="Medium List 1 Accent 4" w:uiPriority="65"/>
+    <w:lsdException w:name="Medium List 2 Accent 4" w:uiPriority="66"/>
+    <w:lsdException w:name="Medium Grid 1 Accent 4" w:uiPriority="67"/>
+    <w:lsdException w:name="Medium Grid 2 Accent 4" w:uiPriority="68"/>
+    <w:lsdException w:name="Medium Grid 3 Accent 4" w:uiPriority="69"/>
+    <w:lsdException w:name="Dark List Accent 4" w:uiPriority="70"/>
+    <w:lsdException w:name="Colorful Shading Accent 4" w:uiPriority="71"/>
+    <w:lsdException w:name="Colorful List Accent 4" w:uiPriority="72"/>
+    <w:lsdException w:name="Colorful Grid Accent 4" w:uiPriority="73"/>
+    <w:lsdException w:name="Light Shading Accent 5" w:uiPriority="60"/>
+    <w:lsdException w:name="Light List Accent 5" w:uiPriority="61"/>
+    <w:lsdException w:name="Light Grid Accent 5" w:uiPriority="62"/>
+    <w:lsdException w:name="Medium Shading 1 Accent 5" w:uiPriority="63"/>
+    <w:lsdException w:name="Medium Shading 2 Accent 5" w:uiPriority="64"/>
+    <w:lsdException w:name="Medium List 1 Accent 5" w:uiPriority="65"/>
+    <w:lsdException w:name="Medium List 2 Accent 5" w:uiPriority="66"/>
+    <w:lsdException w:name="Medium Grid 1 Accent 5" w:uiPriority="67"/>
+    <w:lsdException w:name="Medium Grid 2 Accent 5" w:uiPriority="68"/>
+    <w:lsdException w:name="Medium Grid 3 Accent 5" w:uiPriority="69"/>
+    <w:lsdException w:name="Dark List Accent 5" w:uiPriority="70"/>
+    <w:lsdException w:name="Colorful Shading Accent 5" w:uiPriority="71"/>
+    <w:lsdException w:name="Colorful List Accent 5" w:uiPriority="72"/>
+    <w:lsdException w:name="Colorful Grid Accent 5" w:uiPriority="73"/>
+    <w:lsdException w:name="Light Shading Accent 6" w:uiPriority="60"/>
+    <w:lsdException w:name="Light List Accent 6" w:uiPriority="61"/>
+    <w:lsdException w:name="Light Grid Accent 6" w:uiPriority="62"/>
+    <w:lsdException w:name="Medium Shading 1 Accent 6" w:uiPriority="63"/>
+    <w:lsdException w:name="Medium Shading 2 Accent 6" w:uiPriority="64"/>
+    <w:lsdException w:name="Medium List 1 Accent 6" w:uiPriority="65"/>
+    <w:lsdException w:name="Medium List 2 Accent 6" w:uiPriority="66"/>
+    <w:lsdException w:name="Medium Grid 1 Accent 6" w:uiPriority="67"/>
+    <w:lsdException w:name="Medium Grid 2 Accent 6" w:uiPriority="68"/>
+    <w:lsdException w:name="Medium Grid 3 Accent 6" w:uiPriority="69"/>
+    <w:lsdException w:name="Dark List Accent 6" w:uiPriority="70"/>
+    <w:lsdException w:name="Colorful Shading Accent 6" w:uiPriority="71"/>
+    <w:lsdException w:name="Colorful List Accent 6" w:uiPriority="72"/>
+    <w:lsdException w:name="Colorful Grid Accent 6" w:uiPriority="73"/>
+    <w:lsdException w:name="Subtle Emphasis" w:uiPriority="19" w:qFormat="1"/>
+    <w:lsdException w:name="Intense Emphasis" w:uiPriority="21" w:qFormat="1"/>
+    <w:lsdException w:name="Subtle Reference" w:uiPriority="31" w:qFormat="1"/>
+    <w:lsdException w:name="Intense Reference" w:uiPriority="32" w:qFormat="1"/>
+    <w:lsdException w:name="Book Title" w:uiPriority="33" w:qFormat="1"/>
+    <w:lsdException w:name="Bibliography" w:semiHidden="1" w:uiPriority="37" w:unhideWhenUsed="1"/>
+    <w:lsdException w:name="TOC Heading" w:semiHidden="1" w:uiPriority="39" w:unhideWhenUsed="1" w:qFormat="1"/>
+    <w:lsdException w:name="Plain Table 1" w:uiPriority="41"/>
+    <w:lsdException w:name="Plain Table 2" w:uiPriority="42"/>
+    <w:lsdException w:name="Plain Table 3" w:uiPriority="43"/>
+    <w:lsdException w:name="Plain Table 4" w:uiPriority="44"/>
+    <w:lsdException w:name="Plain Table 5" w:uiPriority="45"/>
+    <w:lsdException w:name="Grid Table Light" w:uiPriority="40"/>
+    <w:lsdException w:name="Grid Table 1 Light" w:uiPriority="46"/>
+    <w:lsdException w:name="Grid Table 2" w:uiPriority="47"/>
+    <w:lsdException w:name="Grid Table 3" w:uiPriority="48"/>
+    <w:lsdException w:name="Grid Table 4" w:uiPriority="49"/>
+    <w:lsdException w:name="Grid Table 5 Dark" w:uiPriority="50"/>
+    <w:lsdException w:name="Grid Table 6 Colorful" w:uiPriority="51"/>
+    <w:lsdException w:name="Grid Table 7 Colorful" w:uiPriority="52"/>
+    <w:lsdException w:name="Grid Table 1 Light Accent 1" w:uiPriority="46"/>
+    <w:lsdException w:name="Grid Table 2 Accent 1" w:uiPriority="47"/>
+    <w:lsdException w:name="Grid Table 3 Accent 1" w:uiPriority="48"/>
+    <w:lsdException w:name="Grid Table 4 Accent 1" w:uiPriority="49"/>
+    <w:lsdException w:name="Grid Table 5 Dark Accent 1" w:uiPriority="50"/>
+    <w:lsdException w:name="Grid Table 6 Colorful Accent 1" w:uiPriority="51"/>
+    <w:lsdException w:name="Grid Table 7 Colorful Accent 1" w:uiPriority="52"/>
+    <w:lsdException w:name="Grid Table 1 Light Accent 2" w:uiPriority="46"/>
+    <w:lsdException w:name="Grid Table 2 Accent 2" w:uiPriority="47"/>
+    <w:lsdException w:name="Grid Table 3 Accent 2" w:uiPriority="48"/>
+    <w:lsdException w:name="Grid Table 4 Accent 2" w:uiPriority="49"/>
+    <w:lsdException w:name="Grid Table 5 Dark Accent 2" w:uiPriority="50"/>
+    <w:lsdException w:name="Grid Table 6 Colorful Accent 2" w:uiPriority="51"/>
+    <w:lsdException w:name="Grid Table 7 Colorful Accent 2" w:uiPriority="52"/>
+    <w:lsdException w:name="Grid Table 1 Light Accent 3" w:uiPriority="46"/>
+    <w:lsdException w:name="Grid Table 2 Accent 3" w:uiPriority="47"/>
+    <w:lsdException w:name="Grid Table 3 Accent 3" w:uiPriority="48"/>
+    <w:lsdException w:name="Grid Table 4 Accent 3" w:uiPriority="49"/>
+    <w:lsdException w:name="Grid Table 5 Dark Accent 3" w:uiPriority="50"/>
+    <w:lsdException w:name="Grid Table 6 Colorful Accent 3" w:uiPriority="51"/>
+    <w:lsdException w:name="Grid Table 7 Colorful Accent 3" w:uiPriority="52"/>
+    <w:lsdException w:name="Grid Table 1 Light Accent 4" w:uiPriority="46"/>
+    <w:lsdException w:name="Grid Table 2 Accent 4" w:uiPriority="47"/>
+    <w:lsdException w:name="Grid Table 3 Accent 4" w:uiPriority="48"/>
+    <w:lsdException w:name="Grid Table 4 Accent 4" w:uiPriority="49"/>
+    <w:lsdException w:name="Grid Table 5 Dark Accent 4" w:uiPriority="50"/>
+    <w:lsdException w:name="Grid Table 6 Colorful Accent 4" w:uiPriority="51"/>
+    <w:lsdException w:name="Grid Table 7 Colorful Accent 4" w:uiPriority="52"/>
+    <w:lsdException w:name="Grid Table 1 Light Accent 5" w:uiPriority="46"/>
+    <w:lsdException w:name="Grid Table 2 Accent 5" w:uiPriority="47"/>
+    <w:lsdException w:name="Grid Table 3 Accent 5" w:uiPriority="48"/>
+    <w:lsdException w:name="Grid Table 4 Accent 5" w:uiPriority="49"/>
+    <w:lsdException w:name="Grid Table 5 Dark Accent 5" w:uiPriority="50"/>
+    <w:lsdException w:name="Grid Table 6 Colorful Accent 5" w:uiPriority="51"/>
+    <w:lsdException w:name="Grid Table 7 Colorful Accent 5" w:uiPriority="52"/>
+    <w:lsdException w:name="Grid Table 1 Light Accent 6" w:uiPriority="46"/>
+    <w:lsdException w:name="Grid Table 2 Accent 6" w:uiPriority="47"/>
+    <w:lsdException w:name="Grid Table 3 Accent 6" w:uiPriority="48"/>
+    <w:lsdException w:name="Grid Table 4 Accent 6" w:uiPriority="49"/>
+    <w:lsdException w:name="Grid Table 5 Dark Accent 6" w:uiPriority="50"/>
+    <w:lsdException w:name="Grid Table 6 Colorful Accent 6" w:uiPriority="51"/>
+    <w:lsdException w:name="Grid Table 7 Colorful Accent 6" w:uiPriority="52"/>
+    <w:lsdException w:name="List Table 1 Light" w:uiPriority="46"/>
+    <w:lsdException w:name="List Table 2" w:uiPriority="47"/>
+    <w:lsdException w:name="List Table 3" w:uiPriority="48"/>
+    <w:lsdException w:name="List Table 4" w:uiPriority="49"/>
+    <w:lsdException w:name="List Table 5 Dark" w:uiPriority="50"/>
+    <w:lsdException w:name="List Table 6 Colorful" w:uiPriority="51"/>
+    <w:lsdException w:name="List Table 7 Colorful" w:uiPriority="52"/>
+    <w:lsdException w:name="List Table 1 Light Accent 1" w:uiPriority="46"/>
+    <w:lsdException w:name="List Table 2 Accent 1" w:uiPriority="47"/>
+    <w:lsdException w:name="List Table 3 Accent 1" w:uiPriority="48"/>
+    <w:lsdException w:name="List Table 4 Accent 1" w:uiPriority="49"/>
+    <w:lsdException w:name="List Table 5 Dark Accent 1" w:uiPriority="50"/>
+    <w:lsdException w:name="List Table 6 Colorful Accent 1" w:uiPriority="51"/>
+    <w:lsdException w:name="List Table 7 Colorful Accent 1" w:uiPriority="52"/>
+    <w:lsdException w:name="List Table 1 Light Accent 2" w:uiPriority="46"/>
+    <w:lsdException w:name="List Table 2 Accent 2" w:uiPriority="47"/>
+    <w:lsdException w:name="List Table 3 Accent 2" w:uiPriority="48"/>
+    <w:lsdException w:name="List Table 4 Accent 2" w:uiPriority="49"/>
+    <w:lsdException w:name="List Table 5 Dark Accent 2" w:uiPriority="50"/>
+    <w:lsdException w:name="List Table 6 Colorful Accent 2" w:uiPriority="51"/>
+    <w:lsdException w:name="List Table 7 Colorful Accent 2" w:uiPriority="52"/>
+    <w:lsdException w:name="List Table 1 Light Accent 3" w:uiPriority="46"/>
+    <w:lsdException w:name="List Table 2 Accent 3" w:uiPriority="47"/>
+    <w:lsdException w:name="List Table 3 Accent 3" w:uiPriority="48"/>
+    <w:lsdException w:name="List Table 4 Accent 3" w:uiPriority="49"/>
+    <w:lsdException w:name="List Table 5 Dark Accent 3" w:uiPriority="50"/>
+    <w:lsdException w:name="List Table 6 Colorful Accent 3" w:uiPriority="51"/>
+    <w:lsdException w:name="List Table 7 Colorful Accent 3" w:uiPriority="52"/>
+    <w:lsdException w:name="List Table 1 Light Accent 4" w:uiPriority="46"/>
+    <w:lsdException w:name="List Table 2 Accent 4" w:uiPriority="47"/>
+    <w:lsdException w:name="List Table 3 Accent 4" w:uiPriority="48"/>
+    <w:lsdException w:name="List Table 4 Accent 4" w:uiPriority="49"/>
+    <w:lsdException w:name="List Table 5 Dark Accent 4" w:uiPriority="50"/>
+    <w:lsdException w:name="List Table 6 Colorful Accent 4" w:uiPriority="51"/>
+    <w:lsdException w:name="List Table 7 Colorful Accent 4" w:uiPriority="52"/>
+    <w:lsdException w:name="List Table 1 Light Accent 5" w:uiPriority="46"/>
+    <w:lsdException w:name="List Table 2 Accent 5" w:uiPriority="47"/>
+    <w:lsdException w:name="List Table 3 Accent 5" w:uiPriority="48"/>
+    <w:lsdException w:name="List Table 4 Accent 5" w:uiPriority="49"/>
+    <w:lsdException w:name="List Table 5 Dark Accent 5" w:uiPriority="50"/>
+    <w:lsdException w:name="List Table 6 Colorful Accent 5" w:uiPriority="51"/>
+    <w:lsdException w:name="List Table 7 Colorful Accent 5" w:uiPriority="52"/>
+    <w:lsdException w:name="List Table 1 Light Accent 6" w:uiPriority="46"/>
+    <w:lsdException w:name="List Table 2 Accent 6" w:uiPriority="47"/>
+    <w:lsdException w:name="List Table 3 Accent 6" w:uiPriority="48"/>
+    <w:lsdException w:name="List Table 4 Accent 6" w:uiPriority="49"/>
+    <w:lsdException w:name="List Table 5 Dark Accent 6" w:uiPriority="50"/>
+    <w:lsdException w:name="List Table 6 Colorful Accent 6" w:uiPriority="51"/>
+    <w:lsdException w:name="List Table 7 Colorful Accent 6" w:uiPriority="52"/>
+    <w:lsdException w:name="Mention" w:semiHidden="1" w:unhideWhenUsed="1"/>
+    <w:lsdException w:name="Smart Hyperlink" w:semiHidden="1" w:unhideWhenUsed="1"/>
   </w:latentStyles>
   <w:style w:type="paragraph" w:default="1" w:styleId="Normale">
     <w:name w:val="Normal"/>
@@ -5121,7 +5288,6 @@
     <w:uiPriority w:val="99"/>
     <w:semiHidden/>
     <w:unhideWhenUsed/>
-    <w:qFormat/>
     <w:tblPr>
       <w:tblInd w:w="0" w:type="dxa"/>
       <w:tblCellMar>
@@ -5755,7 +5921,7 @@
   <a:extraClrSchemeLst/>
   <a:extLst>
     <a:ext uri="{05A4C25C-085E-4340-85A3-A5531E510DB2}">
-      <thm15:themeFamily xmlns:thm15="http://schemas.microsoft.com/office/thememl/2012/main" xmlns="" name="Office Theme" id="{62F939B6-93AF-4DB8-9C6B-D6C7DFDC589F}" vid="{4A3C46E8-61CC-4603-A589-7422A47A8E4A}"/>
+      <thm15:themeFamily xmlns:thm15="http://schemas.microsoft.com/office/thememl/2012/main" name="Office Theme" id="{62F939B6-93AF-4DB8-9C6B-D6C7DFDC589F}" vid="{4A3C46E8-61CC-4603-A589-7422A47A8E4A}"/>
     </a:ext>
   </a:extLst>
 </a:theme>
@@ -5766,7 +5932,7 @@
 </file>
 
 <file path=customXml/itemProps1.xml><?xml version="1.0" encoding="utf-8"?>
-<ds:datastoreItem xmlns:ds="http://schemas.openxmlformats.org/officeDocument/2006/customXml" ds:itemID="{D9B5FD45-9EA4-4098-BDD2-2C69B2D30049}">
+<ds:datastoreItem xmlns:ds="http://schemas.openxmlformats.org/officeDocument/2006/customXml" ds:itemID="{EB89D85D-7876-614D-9FF6-176369A10DD8}">
   <ds:schemaRefs>
     <ds:schemaRef ds:uri="http://schemas.openxmlformats.org/officeDocument/2006/bibliography"/>
   </ds:schemaRefs>

</xml_diff>

<commit_message>
Aggiornamento documento finale e Activity Autorizzazione. Eliminazione file errati.
</commit_message>
<xml_diff>
--- a/design/ParteII_Design.docx
+++ b/design/ParteII_Design.docx
@@ -494,8 +494,6 @@
             </w:rPr>
             <w:t>Indice</w:t>
           </w:r>
-          <w:bookmarkStart w:id="0" w:name="_GoBack"/>
-          <w:bookmarkEnd w:id="0"/>
         </w:p>
         <w:p>
           <w:pPr>
@@ -1854,7 +1852,7 @@
           <w:b/>
         </w:rPr>
       </w:pPr>
-      <w:bookmarkStart w:id="1" w:name="_Toc498975062"/>
+      <w:bookmarkStart w:id="0" w:name="_Toc498975062"/>
       <w:r>
         <w:rPr>
           <w:rFonts w:ascii="Calibri" w:hAnsi="Calibri"/>
@@ -1863,7 +1861,7 @@
         <w:lastRenderedPageBreak/>
         <w:t>Introduzione</w:t>
       </w:r>
-      <w:bookmarkEnd w:id="1"/>
+      <w:bookmarkEnd w:id="0"/>
     </w:p>
     <w:p/>
     <w:p>
@@ -1904,14 +1902,36 @@
       </w:r>
       <w:proofErr w:type="spellEnd"/>
       <w:r>
-        <w:t xml:space="preserve">, due Activity </w:t>
+        <w:t xml:space="preserve">, </w:t>
+      </w:r>
+      <w:r>
+        <w:t xml:space="preserve">due </w:t>
       </w:r>
       <w:proofErr w:type="spellStart"/>
       <w:r>
+        <w:t>Sequence</w:t>
+      </w:r>
+      <w:proofErr w:type="spellEnd"/>
+      <w:r>
+        <w:t xml:space="preserve"> </w:t>
+      </w:r>
+      <w:proofErr w:type="spellStart"/>
+      <w:r>
         <w:t>Diagrams</w:t>
       </w:r>
       <w:proofErr w:type="spellEnd"/>
       <w:r>
+        <w:t xml:space="preserve">, </w:t>
+      </w:r>
+      <w:r>
+        <w:t xml:space="preserve">due Activity </w:t>
+      </w:r>
+      <w:proofErr w:type="spellStart"/>
+      <w:r>
+        <w:t>Diagrams</w:t>
+      </w:r>
+      <w:proofErr w:type="spellEnd"/>
+      <w:r>
         <w:t xml:space="preserve">, due State </w:t>
       </w:r>
       <w:proofErr w:type="spellStart"/>
@@ -1920,65 +1940,61 @@
       </w:r>
       <w:proofErr w:type="spellEnd"/>
       <w:r>
-        <w:t xml:space="preserve">, due </w:t>
+        <w:t xml:space="preserve">, </w:t>
+      </w:r>
+      <w:r>
+        <w:t xml:space="preserve">un Component </w:t>
       </w:r>
       <w:proofErr w:type="spellStart"/>
       <w:r>
-        <w:t>Sequence</w:t>
+        <w:t>Diagram</w:t>
       </w:r>
       <w:proofErr w:type="spellEnd"/>
       <w:r>
+        <w:t xml:space="preserve">, </w:t>
+      </w:r>
+      <w:r>
+        <w:t xml:space="preserve">un </w:t>
+      </w:r>
+      <w:proofErr w:type="spellStart"/>
+      <w:r>
+        <w:t>Deployement</w:t>
+      </w:r>
+      <w:proofErr w:type="spellEnd"/>
+      <w:r>
         <w:t xml:space="preserve"> </w:t>
       </w:r>
       <w:proofErr w:type="spellStart"/>
       <w:r>
+        <w:t>Diagram</w:t>
+      </w:r>
+      <w:proofErr w:type="spellEnd"/>
+      <w:r>
+        <w:t>,</w:t>
+      </w:r>
+      <w:r>
+        <w:t xml:space="preserve"> </w:t>
+      </w:r>
+      <w:r>
+        <w:t xml:space="preserve">un Object </w:t>
+      </w:r>
+      <w:proofErr w:type="spellStart"/>
+      <w:r>
+        <w:t>Diagram</w:t>
+      </w:r>
+      <w:proofErr w:type="spellEnd"/>
+      <w:r>
+        <w:t xml:space="preserve"> ed </w:t>
+      </w:r>
+      <w:r>
+        <w:t>un</w:t>
+      </w:r>
+      <w:r>
+        <w:t xml:space="preserve"> Collaboration </w:t>
+      </w:r>
+      <w:proofErr w:type="spellStart"/>
+      <w:r>
         <w:t>Diagrams</w:t>
-      </w:r>
-      <w:proofErr w:type="spellEnd"/>
-      <w:r>
-        <w:t xml:space="preserve">, </w:t>
-      </w:r>
-      <w:r>
-        <w:t>un</w:t>
-      </w:r>
-      <w:r>
-        <w:t xml:space="preserve"> Collaboration </w:t>
-      </w:r>
-      <w:proofErr w:type="spellStart"/>
-      <w:r>
-        <w:t>Diagrams</w:t>
-      </w:r>
-      <w:proofErr w:type="spellEnd"/>
-      <w:r>
-        <w:t xml:space="preserve">, un Object </w:t>
-      </w:r>
-      <w:proofErr w:type="spellStart"/>
-      <w:r>
-        <w:t>Diagram</w:t>
-      </w:r>
-      <w:proofErr w:type="spellEnd"/>
-      <w:r>
-        <w:t xml:space="preserve">, un Component </w:t>
-      </w:r>
-      <w:proofErr w:type="spellStart"/>
-      <w:r>
-        <w:t>Diagram</w:t>
-      </w:r>
-      <w:proofErr w:type="spellEnd"/>
-      <w:r>
-        <w:t xml:space="preserve"> ed un </w:t>
-      </w:r>
-      <w:proofErr w:type="spellStart"/>
-      <w:r>
-        <w:t>Deployement</w:t>
-      </w:r>
-      <w:proofErr w:type="spellEnd"/>
-      <w:r>
-        <w:t xml:space="preserve"> </w:t>
-      </w:r>
-      <w:proofErr w:type="spellStart"/>
-      <w:r>
-        <w:t>Diagram</w:t>
       </w:r>
       <w:proofErr w:type="spellEnd"/>
       <w:r>
@@ -2001,7 +2017,7 @@
           <w:szCs w:val="26"/>
         </w:rPr>
       </w:pPr>
-      <w:bookmarkStart w:id="2" w:name="_Toc498975063"/>
+      <w:bookmarkStart w:id="1" w:name="_Toc498975063"/>
       <w:r>
         <w:rPr>
           <w:rFonts w:ascii="Calibri" w:hAnsi="Calibri"/>
@@ -2014,7 +2030,7 @@
         </w:rPr>
         <w:t>Precisazioni</w:t>
       </w:r>
-      <w:bookmarkEnd w:id="2"/>
+      <w:bookmarkEnd w:id="1"/>
     </w:p>
     <w:p>
       <w:r>
@@ -2042,7 +2058,7 @@
           <w:lang w:val="en-US"/>
         </w:rPr>
       </w:pPr>
-      <w:bookmarkStart w:id="3" w:name="_Toc498975064"/>
+      <w:bookmarkStart w:id="2" w:name="_Toc498975064"/>
       <w:r>
         <w:rPr>
           <w:rFonts w:ascii="Calibri" w:hAnsi="Calibri"/>
@@ -2060,7 +2076,7 @@
         </w:rPr>
         <w:t xml:space="preserve"> - Unified Modeling Language</w:t>
       </w:r>
-      <w:bookmarkEnd w:id="3"/>
+      <w:bookmarkEnd w:id="2"/>
     </w:p>
     <w:p>
       <w:pPr>
@@ -2087,7 +2103,7 @@
           <w:lang w:val="en-US"/>
         </w:rPr>
       </w:pPr>
-      <w:bookmarkStart w:id="4" w:name="_Toc498975065"/>
+      <w:bookmarkStart w:id="3" w:name="_Toc498975065"/>
       <w:r>
         <w:rPr>
           <w:rFonts w:ascii="Calibri" w:hAnsi="Calibri"/>
@@ -2098,7 +2114,7 @@
         </w:rPr>
         <w:t>Use-Case Diagram</w:t>
       </w:r>
-      <w:bookmarkEnd w:id="4"/>
+      <w:bookmarkEnd w:id="3"/>
     </w:p>
     <w:p>
       <w:pPr>
@@ -2247,7 +2263,7 @@
           <w:szCs w:val="26"/>
         </w:rPr>
       </w:pPr>
-      <w:bookmarkStart w:id="5" w:name="_Toc498975066"/>
+      <w:bookmarkStart w:id="4" w:name="_Toc498975066"/>
       <w:r>
         <w:rPr>
           <w:rFonts w:ascii="Calibri" w:eastAsiaTheme="minorHAnsi" w:hAnsi="Calibri" w:cstheme="minorBidi"/>
@@ -2343,55 +2359,55 @@
         </w:rPr>
         <w:t>Diagram</w:t>
       </w:r>
+      <w:bookmarkEnd w:id="4"/>
+      <w:proofErr w:type="spellEnd"/>
+    </w:p>
+    <w:p/>
+    <w:p/>
+    <w:p>
+      <w:r>
+        <w:t>[descrizione dettagliata]</w:t>
+      </w:r>
+    </w:p>
+    <w:p>
+      <w:r>
+        <w:br w:type="page"/>
+      </w:r>
+    </w:p>
+    <w:p/>
+    <w:p>
+      <w:pPr>
+        <w:pStyle w:val="Titolo2"/>
+        <w:rPr>
+          <w:rFonts w:ascii="Calibri" w:hAnsi="Calibri"/>
+          <w:b/>
+          <w:color w:val="000000" w:themeColor="text1"/>
+          <w:sz w:val="40"/>
+        </w:rPr>
+      </w:pPr>
+      <w:bookmarkStart w:id="5" w:name="_Toc498975067"/>
+      <w:r>
+        <w:rPr>
+          <w:rFonts w:ascii="Calibri" w:hAnsi="Calibri"/>
+          <w:b/>
+          <w:color w:val="000000" w:themeColor="text1"/>
+          <w:sz w:val="40"/>
+        </w:rPr>
+        <w:t xml:space="preserve">Activity </w:t>
+      </w:r>
+      <w:proofErr w:type="spellStart"/>
+      <w:r>
+        <w:rPr>
+          <w:rFonts w:ascii="Calibri" w:hAnsi="Calibri"/>
+          <w:b/>
+          <w:color w:val="000000" w:themeColor="text1"/>
+          <w:sz w:val="40"/>
+        </w:rPr>
+        <w:t>Diagram</w:t>
+      </w:r>
       <w:bookmarkEnd w:id="5"/>
       <w:proofErr w:type="spellEnd"/>
     </w:p>
-    <w:p/>
-    <w:p/>
-    <w:p>
-      <w:r>
-        <w:t>[descrizione dettagliata]</w:t>
-      </w:r>
-    </w:p>
-    <w:p>
-      <w:r>
-        <w:br w:type="page"/>
-      </w:r>
-    </w:p>
-    <w:p/>
-    <w:p>
-      <w:pPr>
-        <w:pStyle w:val="Titolo2"/>
-        <w:rPr>
-          <w:rFonts w:ascii="Calibri" w:hAnsi="Calibri"/>
-          <w:b/>
-          <w:color w:val="000000" w:themeColor="text1"/>
-          <w:sz w:val="40"/>
-        </w:rPr>
-      </w:pPr>
-      <w:bookmarkStart w:id="6" w:name="_Toc498975067"/>
-      <w:r>
-        <w:rPr>
-          <w:rFonts w:ascii="Calibri" w:hAnsi="Calibri"/>
-          <w:b/>
-          <w:color w:val="000000" w:themeColor="text1"/>
-          <w:sz w:val="40"/>
-        </w:rPr>
-        <w:t xml:space="preserve">Activity </w:t>
-      </w:r>
-      <w:proofErr w:type="spellStart"/>
-      <w:r>
-        <w:rPr>
-          <w:rFonts w:ascii="Calibri" w:hAnsi="Calibri"/>
-          <w:b/>
-          <w:color w:val="000000" w:themeColor="text1"/>
-          <w:sz w:val="40"/>
-        </w:rPr>
-        <w:t>Diagram</w:t>
-      </w:r>
-      <w:bookmarkEnd w:id="6"/>
-      <w:proofErr w:type="spellEnd"/>
-    </w:p>
     <w:p>
       <w:pPr>
         <w:rPr>
@@ -2407,7 +2423,7 @@
       <w:pPr>
         <w:pStyle w:val="Titolo3"/>
       </w:pPr>
-      <w:bookmarkStart w:id="7" w:name="_Toc498975068"/>
+      <w:bookmarkStart w:id="6" w:name="_Toc498975068"/>
       <w:r>
         <w:rPr>
           <w:rFonts w:ascii="Calibri" w:hAnsi="Calibri"/>
@@ -2430,7 +2446,7 @@
         </w:rPr>
         <w:t>Server</w:t>
       </w:r>
-      <w:bookmarkEnd w:id="7"/>
+      <w:bookmarkEnd w:id="6"/>
     </w:p>
     <w:p/>
     <w:p>
@@ -2562,7 +2578,7 @@
       <w:pPr>
         <w:pStyle w:val="Titolo3"/>
       </w:pPr>
-      <w:bookmarkStart w:id="8" w:name="_Toc498975069"/>
+      <w:bookmarkStart w:id="7" w:name="_Toc498975069"/>
       <w:r>
         <w:rPr>
           <w:rFonts w:ascii="Calibri" w:hAnsi="Calibri"/>
@@ -2606,7 +2622,7 @@
         </w:rPr>
         <w:t>Creazione autorizzazione</w:t>
       </w:r>
-      <w:bookmarkEnd w:id="8"/>
+      <w:bookmarkEnd w:id="7"/>
     </w:p>
     <w:p/>
     <w:p>
@@ -2619,10 +2635,10 @@
           <w:lang w:eastAsia="it-IT"/>
         </w:rPr>
         <w:drawing>
-          <wp:inline distT="0" distB="0" distL="0" distR="0" wp14:anchorId="43CE140F" wp14:editId="53E464EE">
-            <wp:extent cx="5159244" cy="5022761"/>
+          <wp:inline distT="0" distB="0" distL="0" distR="0" wp14:anchorId="00F85E34" wp14:editId="4910726D">
+            <wp:extent cx="5224092" cy="5451817"/>
             <wp:effectExtent l="0" t="0" r="0" b="0"/>
-            <wp:docPr id="7" name="Immagine 7" descr="../../ActivityDiagram1.png"/>
+            <wp:docPr id="11" name="Immagine 11" descr="../../../../Desktop/ActivityDiagram_Autorizzazione.png"/>
             <wp:cNvGraphicFramePr>
               <a:graphicFrameLocks xmlns:a="http://schemas.openxmlformats.org/drawingml/2006/main" noChangeAspect="1"/>
             </wp:cNvGraphicFramePr>
@@ -2630,12 +2646,12 @@
               <a:graphicData uri="http://schemas.openxmlformats.org/drawingml/2006/picture">
                 <pic:pic xmlns:pic="http://schemas.openxmlformats.org/drawingml/2006/picture">
                   <pic:nvPicPr>
-                    <pic:cNvPr id="0" name="Picture 5" descr="../../ActivityDiagram1.png"/>
+                    <pic:cNvPr id="0" name="Picture 1" descr="../../../../Desktop/ActivityDiagram_Autorizzazione.png"/>
                     <pic:cNvPicPr>
                       <a:picLocks noChangeAspect="1" noChangeArrowheads="1"/>
                     </pic:cNvPicPr>
                   </pic:nvPicPr>
-                  <pic:blipFill rotWithShape="1">
+                  <pic:blipFill>
                     <a:blip r:embed="rId13" cstate="print">
                       <a:extLst>
                         <a:ext uri="{28A0092B-C50C-407E-A947-70E740481C1C}">
@@ -2643,13 +2659,15 @@
                         </a:ext>
                       </a:extLst>
                     </a:blip>
-                    <a:srcRect b="17295"/>
-                    <a:stretch/>
+                    <a:srcRect/>
+                    <a:stretch>
+                      <a:fillRect/>
+                    </a:stretch>
                   </pic:blipFill>
                   <pic:spPr bwMode="auto">
                     <a:xfrm>
                       <a:off x="0" y="0"/>
-                      <a:ext cx="5161401" cy="5024861"/>
+                      <a:ext cx="5230043" cy="5458027"/>
                     </a:xfrm>
                     <a:prstGeom prst="rect">
                       <a:avLst/>
@@ -2658,11 +2676,6 @@
                     <a:ln>
                       <a:noFill/>
                     </a:ln>
-                    <a:extLst>
-                      <a:ext uri="{53640926-AAD7-44D8-BBD7-CCE9431645EC}">
-                        <a14:shadowObscured xmlns:a14="http://schemas.microsoft.com/office/drawing/2010/main"/>
-                      </a:ext>
-                    </a:extLst>
                   </pic:spPr>
                 </pic:pic>
               </a:graphicData>
@@ -2672,8 +2685,6 @@
       </w:r>
     </w:p>
     <w:p/>
-    <w:p/>
-    <w:p/>
     <w:p>
       <w:r>
         <w:t>Si ritiene significativo mostrare con il seguente diagramma i passaggi eseguiti dall’utente e dall’</w:t>
@@ -2716,13 +2727,9 @@
         </w:rPr>
         <w:t>dopo revoca autorizzazione bisogna richiedere nuovamente la creazione o si può andare direttamente a genera chiave?</w:t>
       </w:r>
-    </w:p>
-    <w:p/>
-    <w:p/>
-    <w:p/>
-    <w:p/>
-    <w:p/>
-    <w:p/>
+      <w:bookmarkStart w:id="8" w:name="_GoBack"/>
+      <w:bookmarkEnd w:id="8"/>
+    </w:p>
     <w:p/>
     <w:p/>
     <w:p/>
@@ -2745,6 +2752,7 @@
           <w:sz w:val="40"/>
           <w:szCs w:val="40"/>
         </w:rPr>
+        <w:lastRenderedPageBreak/>
         <w:t>Sequence</w:t>
       </w:r>
       <w:proofErr w:type="spellEnd"/>
@@ -4142,7 +4150,7 @@
         <w:rStyle w:val="Numeropagina"/>
         <w:noProof/>
       </w:rPr>
-      <w:t>2</w:t>
+      <w:t>8</w:t>
     </w:r>
     <w:r>
       <w:rPr>
@@ -5932,7 +5940,7 @@
 </file>
 
 <file path=customXml/itemProps1.xml><?xml version="1.0" encoding="utf-8"?>
-<ds:datastoreItem xmlns:ds="http://schemas.openxmlformats.org/officeDocument/2006/customXml" ds:itemID="{EB89D85D-7876-614D-9FF6-176369A10DD8}">
+<ds:datastoreItem xmlns:ds="http://schemas.openxmlformats.org/officeDocument/2006/customXml" ds:itemID="{33F2B7B8-F101-6B4F-9478-DC18D227336A}">
   <ds:schemaRefs>
     <ds:schemaRef ds:uri="http://schemas.openxmlformats.org/officeDocument/2006/bibliography"/>
   </ds:schemaRefs>

</xml_diff>

<commit_message>
Aggiunto Activity Diagram token al documento finale
</commit_message>
<xml_diff>
--- a/design/ParteII_Design.docx
+++ b/design/ParteII_Design.docx
@@ -1987,10 +1987,7 @@
         <w:t xml:space="preserve"> ed </w:t>
       </w:r>
       <w:r>
-        <w:t>un</w:t>
-      </w:r>
-      <w:r>
-        <w:t xml:space="preserve"> Collaboration </w:t>
+        <w:t xml:space="preserve">un Collaboration </w:t>
       </w:r>
       <w:proofErr w:type="spellStart"/>
       <w:r>
@@ -2034,15 +2031,7 @@
     </w:p>
     <w:p>
       <w:r>
-        <w:t xml:space="preserve">La modellizzazione trattata riguarda la progettazione di un sistema </w:t>
-      </w:r>
-      <w:proofErr w:type="spellStart"/>
-      <w:r>
-        <w:t>autorizzatore</w:t>
-      </w:r>
-      <w:proofErr w:type="spellEnd"/>
-      <w:r>
-        <w:t>. Verrà omessa la trattazione e la modellizzazione di qualsiasi aspetto riguardante l’accesso ad una risorsa e i passi necessari affinché tale operazione ottenga esito positivo.</w:t>
+        <w:t>La modellizzazione trattata riguarda la progettazione di un sistema autorizzatore. Verrà omessa la trattazione e la modellizzazione di qualsiasi aspetto riguardante l’accesso ad una risorsa e i passi necessari affinché tale operazione ottenga esito positivo.</w:t>
       </w:r>
       <w:r>
         <w:br w:type="page"/>
@@ -2687,70 +2676,241 @@
     <w:p/>
     <w:p>
       <w:r>
-        <w:t>Si ritiene significativo mostrare con il seguente diagramma i passaggi eseguiti dall’utente e dall’</w:t>
+        <w:t xml:space="preserve">Si ritiene significativo mostrare con il seguente diagramma i passaggi eseguiti dall’utente e dall’autorizzatore nel processo di creazione di una nuova chiave. </w:t>
+      </w:r>
+    </w:p>
+    <w:p>
+      <w:r>
+        <w:t>In primo luogo, v</w:t>
+      </w:r>
+      <w:r>
+        <w:t>iene richiesto all’utente l’inserimento dei dati necessari per la richiesta dell’autorizzazione. Il sistema, che riceve la richiesta, effettua una verifica e qualora sia presente una precedente autorizzazione riferita all’utente ne richiederà la revoca prima di poter proseguire con la creazione di una nuova.</w:t>
+      </w:r>
+    </w:p>
+    <w:p>
+      <w:pPr>
+        <w:rPr>
+          <w:b/>
+        </w:rPr>
+      </w:pPr>
+      <w:r>
+        <w:t>Se non sono presenti autorizzazioni relative all’utente che si vuole abilitare il sistema procede alla generazione di una nuova chiave e al salvataggio dell’autorizzazione appena creata. Procederà quindi con l’invio della chiave all’utente.</w:t>
+      </w:r>
+      <w:r>
+        <w:br/>
+      </w:r>
+      <w:r>
+        <w:br/>
+      </w:r>
+      <w:r>
+        <w:rPr>
+          <w:b/>
+        </w:rPr>
+        <w:t>dopo revoca autorizzazione bisogna richiedere nuovamente la creazione o si può andare direttamente a genera chiave?</w:t>
+      </w:r>
+    </w:p>
+    <w:p/>
+    <w:p/>
+    <w:p/>
+    <w:p/>
+    <w:p>
+      <w:pPr>
+        <w:pStyle w:val="Titolo3"/>
+      </w:pPr>
+      <w:bookmarkStart w:id="8" w:name="_Toc498975070"/>
+      <w:r>
+        <w:rPr>
+          <w:rFonts w:ascii="Calibri" w:hAnsi="Calibri"/>
+          <w:b/>
+          <w:color w:val="000000" w:themeColor="text1"/>
+          <w:sz w:val="32"/>
+          <w:szCs w:val="26"/>
+        </w:rPr>
+        <w:lastRenderedPageBreak/>
+        <w:t xml:space="preserve">Activity </w:t>
       </w:r>
       <w:proofErr w:type="spellStart"/>
       <w:r>
-        <w:t>autorizzatore</w:t>
+        <w:rPr>
+          <w:rFonts w:ascii="Calibri" w:hAnsi="Calibri"/>
+          <w:b/>
+          <w:color w:val="000000" w:themeColor="text1"/>
+          <w:sz w:val="32"/>
+          <w:szCs w:val="26"/>
+        </w:rPr>
+        <w:t>Diagram</w:t>
       </w:r>
       <w:proofErr w:type="spellEnd"/>
       <w:r>
-        <w:t xml:space="preserve"> nel processo di creazione di una nuova chiave. </w:t>
-      </w:r>
-    </w:p>
-    <w:p>
-      <w:r>
-        <w:t>In primo luogo, v</w:t>
-      </w:r>
-      <w:r>
-        <w:t>iene richiesto all’utente l’inserimento dei dati necessari per la richiesta dell’autorizzazione. Il sistema, che riceve la richiesta, effettua una verifica e qualora sia presente una precedente autorizzazione riferita all’utente ne richiederà la revoca prima di poter proseguire con la creazione di una nuova.</w:t>
-      </w:r>
-    </w:p>
-    <w:p>
-      <w:pPr>
-        <w:rPr>
-          <w:b/>
-        </w:rPr>
-      </w:pPr>
-      <w:r>
-        <w:t>Se non sono presenti autorizzazioni relative all’utente che si vuole abilitare il sistema procede alla generazione di una nuova chiave e al salvataggio dell’autorizzazione appena creata. Procederà quindi con l’invio della chiave all’utente.</w:t>
-      </w:r>
-      <w:r>
-        <w:br/>
-      </w:r>
-      <w:r>
-        <w:br/>
-      </w:r>
-      <w:r>
-        <w:rPr>
-          <w:b/>
-        </w:rPr>
-        <w:t>dopo revoca autorizzazione bisogna richiedere nuovamente la creazione o si può andare direttamente a genera chiave?</w:t>
-      </w:r>
-      <w:bookmarkStart w:id="8" w:name="_GoBack"/>
-      <w:bookmarkEnd w:id="8"/>
-    </w:p>
-    <w:p/>
-    <w:p/>
-    <w:p/>
-    <w:p/>
-    <w:p>
-      <w:pPr>
-        <w:pStyle w:val="Titolo2"/>
-        <w:rPr>
+        <w:rPr>
+          <w:rFonts w:ascii="Calibri" w:hAnsi="Calibri"/>
+          <w:b/>
+          <w:color w:val="000000" w:themeColor="text1"/>
+          <w:sz w:val="32"/>
+          <w:szCs w:val="26"/>
+        </w:rPr>
+        <w:t xml:space="preserve"> – </w:t>
+      </w:r>
+      <w:r>
+        <w:rPr>
+          <w:rFonts w:ascii="Calibri" w:hAnsi="Calibri"/>
+          <w:b/>
+          <w:color w:val="000000" w:themeColor="text1"/>
+          <w:sz w:val="32"/>
+          <w:szCs w:val="26"/>
+        </w:rPr>
+        <w:t xml:space="preserve">Creazione </w:t>
+      </w:r>
+      <w:proofErr w:type="spellStart"/>
+      <w:r>
+        <w:rPr>
+          <w:rFonts w:ascii="Calibri" w:hAnsi="Calibri"/>
+          <w:b/>
+          <w:color w:val="000000" w:themeColor="text1"/>
+          <w:sz w:val="32"/>
+          <w:szCs w:val="26"/>
+        </w:rPr>
+        <w:t>token</w:t>
+      </w:r>
+      <w:proofErr w:type="spellEnd"/>
+    </w:p>
+    <w:p>
+      <w:pPr>
+        <w:jc w:val="center"/>
+        <w:rPr>
+          <w:rFonts w:ascii="Calibri" w:hAnsi="Calibri"/>
+          <w:b/>
+          <w:color w:val="000000" w:themeColor="text1"/>
           <w:sz w:val="40"/>
           <w:szCs w:val="40"/>
         </w:rPr>
       </w:pPr>
-      <w:bookmarkStart w:id="9" w:name="_Toc498975070"/>
-      <w:proofErr w:type="spellStart"/>
-      <w:r>
-        <w:rPr>
-          <w:rFonts w:ascii="Calibri" w:hAnsi="Calibri"/>
-          <w:b/>
+      <w:r>
+        <w:rPr>
+          <w:rFonts w:ascii="Calibri" w:hAnsi="Calibri"/>
+          <w:b/>
+          <w:noProof/>
           <w:color w:val="000000" w:themeColor="text1"/>
           <w:sz w:val="40"/>
           <w:szCs w:val="40"/>
+          <w:lang w:eastAsia="it-IT"/>
+        </w:rPr>
+        <w:drawing>
+          <wp:inline distT="0" distB="0" distL="0" distR="0" wp14:anchorId="7F4EA204" wp14:editId="11B28219">
+            <wp:extent cx="5618920" cy="6251158"/>
+            <wp:effectExtent l="0" t="0" r="0" b="0"/>
+            <wp:docPr id="7" name="Immagine 7" descr="ActivityToken.png"/>
+            <wp:cNvGraphicFramePr>
+              <a:graphicFrameLocks xmlns:a="http://schemas.openxmlformats.org/drawingml/2006/main" noChangeAspect="1"/>
+            </wp:cNvGraphicFramePr>
+            <a:graphic xmlns:a="http://schemas.openxmlformats.org/drawingml/2006/main">
+              <a:graphicData uri="http://schemas.openxmlformats.org/drawingml/2006/picture">
+                <pic:pic xmlns:pic="http://schemas.openxmlformats.org/drawingml/2006/picture">
+                  <pic:nvPicPr>
+                    <pic:cNvPr id="0" name="Picture 1" descr="ActivityToken.png"/>
+                    <pic:cNvPicPr>
+                      <a:picLocks noChangeAspect="1" noChangeArrowheads="1"/>
+                    </pic:cNvPicPr>
+                  </pic:nvPicPr>
+                  <pic:blipFill>
+                    <a:blip r:embed="rId14">
+                      <a:extLst>
+                        <a:ext uri="{28A0092B-C50C-407E-A947-70E740481C1C}">
+                          <a14:useLocalDpi xmlns:a14="http://schemas.microsoft.com/office/drawing/2010/main" val="0"/>
+                        </a:ext>
+                      </a:extLst>
+                    </a:blip>
+                    <a:srcRect/>
+                    <a:stretch>
+                      <a:fillRect/>
+                    </a:stretch>
+                  </pic:blipFill>
+                  <pic:spPr bwMode="auto">
+                    <a:xfrm>
+                      <a:off x="0" y="0"/>
+                      <a:ext cx="5622701" cy="6255365"/>
+                    </a:xfrm>
+                    <a:prstGeom prst="rect">
+                      <a:avLst/>
+                    </a:prstGeom>
+                    <a:noFill/>
+                    <a:ln>
+                      <a:noFill/>
+                    </a:ln>
+                  </pic:spPr>
+                </pic:pic>
+              </a:graphicData>
+            </a:graphic>
+          </wp:inline>
+        </w:drawing>
+      </w:r>
+    </w:p>
+    <w:p>
+      <w:r>
+        <w:t xml:space="preserve">Nel seguente diagramma vengono mostrati i passaggi effettuati da utente e autorizzatore per la creazione di un </w:t>
+      </w:r>
+      <w:proofErr w:type="spellStart"/>
+      <w:r>
+        <w:t>token</w:t>
+      </w:r>
+      <w:proofErr w:type="spellEnd"/>
+      <w:r>
+        <w:t xml:space="preserve"> necessario all’utente per accedere ad una risorsa.</w:t>
+      </w:r>
+    </w:p>
+    <w:p>
+      <w:pPr>
+        <w:rPr>
+          <w:rFonts w:ascii="Calibri" w:eastAsiaTheme="majorEastAsia" w:hAnsi="Calibri" w:cstheme="majorBidi"/>
+          <w:b/>
+          <w:color w:val="000000" w:themeColor="text1"/>
+          <w:sz w:val="40"/>
+          <w:szCs w:val="40"/>
+        </w:rPr>
+      </w:pPr>
+      <w:r>
+        <w:t xml:space="preserve">Per dare inizio alla creazione l’utente invia all’autorizzatore la chiave in suo possesso. L’autorizzatore procede alla verifica della chiave e, in caso di non validità genera ed invia un errore all’utente. Qualora la chiave fornita sia valida l’autorizzatore eseguirà un’ulteriore verifica sull’ID della risorsa, fornito dall’utente. Se l’operazione non restituisce errore si procede con l’ultima verifica che prevede il controllo del livello a cui si vuole accedere. Se tutte le verifiche vengono superate l’autorizzatore genera il </w:t>
+      </w:r>
+      <w:proofErr w:type="spellStart"/>
+      <w:r>
+        <w:t>token</w:t>
+      </w:r>
+      <w:proofErr w:type="spellEnd"/>
+      <w:r>
+        <w:t xml:space="preserve"> che inv</w:t>
+      </w:r>
+      <w:bookmarkStart w:id="9" w:name="_GoBack"/>
+      <w:bookmarkEnd w:id="9"/>
+      <w:r>
+        <w:t>ierà all’utente.</w:t>
+      </w:r>
+      <w:r>
+        <w:rPr>
+          <w:rFonts w:ascii="Calibri" w:hAnsi="Calibri"/>
+          <w:b/>
+          <w:color w:val="000000" w:themeColor="text1"/>
+          <w:sz w:val="40"/>
+          <w:szCs w:val="40"/>
+        </w:rPr>
+        <w:br w:type="page"/>
+      </w:r>
+    </w:p>
+    <w:p>
+      <w:pPr>
+        <w:pStyle w:val="Titolo2"/>
+        <w:rPr>
+          <w:sz w:val="40"/>
+          <w:szCs w:val="40"/>
+        </w:rPr>
+      </w:pPr>
+      <w:proofErr w:type="spellStart"/>
+      <w:r>
+        <w:rPr>
+          <w:rFonts w:ascii="Calibri" w:hAnsi="Calibri"/>
+          <w:b/>
+          <w:color w:val="000000" w:themeColor="text1"/>
+          <w:sz w:val="40"/>
+          <w:szCs w:val="40"/>
         </w:rPr>
         <w:lastRenderedPageBreak/>
         <w:t>Sequence</w:t>
@@ -2777,7 +2937,7 @@
         </w:rPr>
         <w:t>Diagram</w:t>
       </w:r>
-      <w:bookmarkEnd w:id="9"/>
+      <w:bookmarkEnd w:id="8"/>
       <w:proofErr w:type="spellEnd"/>
     </w:p>
     <w:p>
@@ -2878,7 +3038,7 @@
                     </pic:cNvPicPr>
                   </pic:nvPicPr>
                   <pic:blipFill>
-                    <a:blip r:embed="rId14" cstate="print">
+                    <a:blip r:embed="rId15" cstate="print">
                       <a:extLst>
                         <a:ext uri="{28A0092B-C50C-407E-A947-70E740481C1C}">
                           <a14:useLocalDpi xmlns:a14="http://schemas.microsoft.com/office/drawing/2010/main" val="0"/>
@@ -2980,7 +3140,7 @@
                     </pic:cNvPicPr>
                   </pic:nvPicPr>
                   <pic:blipFill>
-                    <a:blip r:embed="rId15" cstate="print">
+                    <a:blip r:embed="rId16" cstate="print">
                       <a:extLst>
                         <a:ext uri="{28A0092B-C50C-407E-A947-70E740481C1C}">
                           <a14:useLocalDpi xmlns:a14="http://schemas.microsoft.com/office/drawing/2010/main" val="0"/>
@@ -3429,7 +3589,7 @@
                     </pic:cNvPicPr>
                   </pic:nvPicPr>
                   <pic:blipFill>
-                    <a:blip r:embed="rId16" cstate="print">
+                    <a:blip r:embed="rId17" cstate="print">
                       <a:extLst>
                         <a:ext uri="{28A0092B-C50C-407E-A947-70E740481C1C}">
                           <a14:useLocalDpi xmlns:a14="http://schemas.microsoft.com/office/drawing/2010/main" val="0"/>
@@ -3472,15 +3632,7 @@
       </w:r>
       <w:proofErr w:type="spellEnd"/>
       <w:r>
-        <w:t xml:space="preserve">. L’utente attraverso un’interfaccia apposita comunica con il creatore richieste. La libreria JSON costituisce un importante componente del sistema in quanto consente la comunicazione tra la “parte utente” del sistema e la “parte </w:t>
-      </w:r>
-      <w:proofErr w:type="spellStart"/>
-      <w:r>
-        <w:t>autorizzatore</w:t>
-      </w:r>
-      <w:proofErr w:type="spellEnd"/>
-      <w:r>
-        <w:t>”. Al suo interno sono presenti un componente server e un componente client che a loro volta comunicano grazie alla libreria 0MQ che svolge il ruolo di canale di comunicazione.</w:t>
+        <w:t>. L’utente attraverso un’interfaccia apposita comunica con il creatore richieste. La libreria JSON costituisce un importante componente del sistema in quanto consente la comunicazione tra la “parte utente” del sistema e la “parte autorizzatore”. Al suo interno sono presenti un componente server e un componente client che a loro volta comunicano grazie alla libreria 0MQ che svolge il ruolo di canale di comunicazione.</w:t>
       </w:r>
     </w:p>
     <w:p>
@@ -3588,7 +3740,7 @@
                     </pic:cNvPicPr>
                   </pic:nvPicPr>
                   <pic:blipFill>
-                    <a:blip r:embed="rId17" cstate="print">
+                    <a:blip r:embed="rId18" cstate="print">
                       <a:extLst>
                         <a:ext uri="{28A0092B-C50C-407E-A947-70E740481C1C}">
                           <a14:useLocalDpi xmlns:a14="http://schemas.microsoft.com/office/drawing/2010/main" val="0"/>
@@ -3894,7 +4046,7 @@
         </w:rPr>
         <w:tab/>
       </w:r>
-      <w:hyperlink r:id="rId18" w:history="1">
+      <w:hyperlink r:id="rId19" w:history="1">
         <w:r>
           <w:rPr>
             <w:rStyle w:val="Collegamentoipertestuale"/>
@@ -3955,7 +4107,7 @@
         </w:rPr>
         <w:tab/>
       </w:r>
-      <w:hyperlink r:id="rId19" w:history="1">
+      <w:hyperlink r:id="rId20" w:history="1">
         <w:r>
           <w:rPr>
             <w:rStyle w:val="Collegamentoipertestuale"/>
@@ -3995,7 +4147,7 @@
         </w:rPr>
         <w:tab/>
       </w:r>
-      <w:hyperlink r:id="rId20" w:history="1">
+      <w:hyperlink r:id="rId21" w:history="1">
         <w:r>
           <w:rPr>
             <w:rStyle w:val="Collegamentoipertestuale"/>
@@ -4035,7 +4187,7 @@
         </w:rPr>
         <w:tab/>
       </w:r>
-      <w:hyperlink r:id="rId21" w:history="1">
+      <w:hyperlink r:id="rId22" w:history="1">
         <w:r>
           <w:rPr>
             <w:rStyle w:val="Collegamentoipertestuale"/>
@@ -4047,9 +4199,9 @@
       </w:hyperlink>
     </w:p>
     <w:sectPr>
-      <w:headerReference w:type="default" r:id="rId22"/>
-      <w:footerReference w:type="even" r:id="rId23"/>
-      <w:footerReference w:type="default" r:id="rId24"/>
+      <w:headerReference w:type="default" r:id="rId23"/>
+      <w:footerReference w:type="even" r:id="rId24"/>
+      <w:footerReference w:type="default" r:id="rId25"/>
       <w:pgSz w:w="11900" w:h="16840"/>
       <w:pgMar w:top="1179" w:right="1134" w:bottom="1134" w:left="1134" w:header="708" w:footer="708" w:gutter="0"/>
       <w:cols w:space="708"/>
@@ -4150,7 +4302,7 @@
         <w:rStyle w:val="Numeropagina"/>
         <w:noProof/>
       </w:rPr>
-      <w:t>8</w:t>
+      <w:t>9</w:t>
     </w:r>
     <w:r>
       <w:rPr>
@@ -5940,7 +6092,7 @@
 </file>
 
 <file path=customXml/itemProps1.xml><?xml version="1.0" encoding="utf-8"?>
-<ds:datastoreItem xmlns:ds="http://schemas.openxmlformats.org/officeDocument/2006/customXml" ds:itemID="{33F2B7B8-F101-6B4F-9478-DC18D227336A}">
+<ds:datastoreItem xmlns:ds="http://schemas.openxmlformats.org/officeDocument/2006/customXml" ds:itemID="{43EE1D76-70BE-664F-B430-EED8C726F716}">
   <ds:schemaRefs>
     <ds:schemaRef ds:uri="http://schemas.openxmlformats.org/officeDocument/2006/bibliography"/>
   </ds:schemaRefs>

</xml_diff>

<commit_message>
Aggiunta descrizione Class Diagram
</commit_message>
<xml_diff>
--- a/design/ParteII_Design.docx
+++ b/design/ParteII_Design.docx
@@ -2430,8 +2430,352 @@
     <w:p/>
     <w:p>
       <w:r>
-        <w:t>[descrizione dettagliata]</w:t>
-      </w:r>
+        <w:t>Il sistema si divide in quattro package: Autorizzatore, Client, Libreria JSON-RPC e Libreria 0MQ.</w:t>
+      </w:r>
+    </w:p>
+    <w:p/>
+    <w:p>
+      <w:pPr>
+        <w:rPr>
+          <w:b/>
+        </w:rPr>
+      </w:pPr>
+      <w:r>
+        <w:rPr>
+          <w:b/>
+        </w:rPr>
+        <w:t>Autorizzatore</w:t>
+      </w:r>
+    </w:p>
+    <w:p>
+      <w:r>
+        <w:t>L’autorizzatore è composto dalle classi che identificano i tre diversi gestori. Ereditano dalla classe astratta “server” che implementa il metodo concreto “</w:t>
+      </w:r>
+      <w:proofErr w:type="spellStart"/>
+      <w:r>
+        <w:t>receive</w:t>
+      </w:r>
+      <w:proofErr w:type="spellEnd"/>
+      <w:r>
+        <w:t>” e definisce il metodo astratto “</w:t>
+      </w:r>
+      <w:proofErr w:type="spellStart"/>
+      <w:r>
+        <w:t>selectMethod</w:t>
+      </w:r>
+      <w:proofErr w:type="spellEnd"/>
+      <w:r>
+        <w:t xml:space="preserve">”. I gestori sono </w:t>
+      </w:r>
+      <w:r>
+        <w:rPr>
+          <w:color w:val="00B050"/>
+        </w:rPr>
+        <w:t>singleton</w:t>
+      </w:r>
+      <w:r>
+        <w:t>: per ogni server gestore esiste una sola istanza. Questo per gestire in maniera univoca i dati (</w:t>
+      </w:r>
+      <w:proofErr w:type="spellStart"/>
+      <w:r>
+        <w:t>token</w:t>
+      </w:r>
+      <w:proofErr w:type="spellEnd"/>
+      <w:r>
+        <w:t xml:space="preserve">, autorizzazione e risorsa). </w:t>
+      </w:r>
+      <w:r>
+        <w:rPr>
+          <w:color w:val="FF0000"/>
+        </w:rPr>
+        <w:t xml:space="preserve">Ciascun gestore può elaborare le richieste relative </w:t>
+      </w:r>
+      <w:r>
+        <w:rPr>
+          <w:color w:val="FF0000"/>
+        </w:rPr>
+        <w:t>al proprio “settore di competenza”</w:t>
+      </w:r>
+      <w:r>
+        <w:t>. Per questo “ascoltano” su porte diverse. Al fine di elaborare le richieste i gestori utilizzano i propri metodi, quali ad esempio “</w:t>
+      </w:r>
+      <w:proofErr w:type="spellStart"/>
+      <w:proofErr w:type="gramStart"/>
+      <w:r>
+        <w:t>creaToken</w:t>
+      </w:r>
+      <w:proofErr w:type="spellEnd"/>
+      <w:r>
+        <w:t>(</w:t>
+      </w:r>
+      <w:proofErr w:type="gramEnd"/>
+      <w:r>
+        <w:t>)” e “</w:t>
+      </w:r>
+      <w:proofErr w:type="spellStart"/>
+      <w:r>
+        <w:t>revocaAutorizzazione</w:t>
+      </w:r>
+      <w:proofErr w:type="spellEnd"/>
+      <w:r>
+        <w:t xml:space="preserve">()”. I gestori sono in una relazione di composizione rispettivamente con le classi </w:t>
+      </w:r>
+      <w:proofErr w:type="spellStart"/>
+      <w:r>
+        <w:t>Token</w:t>
+      </w:r>
+      <w:proofErr w:type="spellEnd"/>
+      <w:r>
+        <w:t xml:space="preserve">, Autorizzazione e Risorsa. La creazione di </w:t>
+      </w:r>
+      <w:proofErr w:type="spellStart"/>
+      <w:r>
+        <w:t>token</w:t>
+      </w:r>
+      <w:proofErr w:type="spellEnd"/>
+      <w:r>
+        <w:t xml:space="preserve"> e autorizzazioni è semplice e implementata nei metodi “</w:t>
+      </w:r>
+      <w:proofErr w:type="spellStart"/>
+      <w:r>
+        <w:t>creaToken</w:t>
+      </w:r>
+      <w:proofErr w:type="spellEnd"/>
+      <w:r>
+        <w:t xml:space="preserve">” </w:t>
+      </w:r>
+      <w:proofErr w:type="gramStart"/>
+      <w:r>
+        <w:t>e “</w:t>
+      </w:r>
+      <w:proofErr w:type="spellStart"/>
+      <w:proofErr w:type="gramEnd"/>
+      <w:r>
+        <w:t>creaAutorizzazione</w:t>
+      </w:r>
+      <w:proofErr w:type="spellEnd"/>
+      <w:r>
+        <w:t>”</w:t>
+      </w:r>
+      <w:r>
+        <w:t xml:space="preserve"> mentre la creazione risorse è delegata al design pattern del </w:t>
+      </w:r>
+      <w:proofErr w:type="spellStart"/>
+      <w:r>
+        <w:t>Factory</w:t>
+      </w:r>
+      <w:proofErr w:type="spellEnd"/>
+      <w:r>
+        <w:t xml:space="preserve"> Method. Si ricorre a tale design pattern per risolvere il problema della creazione di più risorse di diverso sottotipo.</w:t>
+      </w:r>
+    </w:p>
+    <w:p/>
+    <w:p>
+      <w:pPr>
+        <w:rPr>
+          <w:b/>
+        </w:rPr>
+      </w:pPr>
+      <w:r>
+        <w:rPr>
+          <w:b/>
+        </w:rPr>
+        <w:t>Client</w:t>
+      </w:r>
+    </w:p>
+    <w:p>
+      <w:r>
+        <w:t xml:space="preserve">È presente una classe utente che rappresenta gli utenti che utilizzano il sistema. Ogni utente è identificato da un nome univoco e se autorizzato memorizza la sua chiave segreta. Inoltre memorizza tutti i </w:t>
+      </w:r>
+      <w:proofErr w:type="spellStart"/>
+      <w:r>
+        <w:t>token</w:t>
+      </w:r>
+      <w:proofErr w:type="spellEnd"/>
+      <w:r>
+        <w:t xml:space="preserve"> che gli sono stati rilasciati. Chiave e </w:t>
+      </w:r>
+      <w:proofErr w:type="spellStart"/>
+      <w:r>
+        <w:t>token</w:t>
+      </w:r>
+      <w:proofErr w:type="spellEnd"/>
+      <w:r>
+        <w:t xml:space="preserve"> sono salvati sotto forma di </w:t>
+      </w:r>
+      <w:r>
+        <w:lastRenderedPageBreak/>
+        <w:t xml:space="preserve">stringa e non come istanze di </w:t>
+      </w:r>
+      <w:proofErr w:type="spellStart"/>
+      <w:r>
+        <w:t>Token</w:t>
+      </w:r>
+      <w:proofErr w:type="spellEnd"/>
+      <w:r>
+        <w:t xml:space="preserve"> e Autorizzazione. Attraverso l’interfaccia predisposta l’utente può chiamare i metodi del creatore richieste. Quest’ultimo, in base al metodo invocato, crea una richiesta e invoca l’invio dal client JSON-RPC. Il creatore richieste conosce le porte su cui i gestori sono in ascolto. </w:t>
+      </w:r>
+    </w:p>
+    <w:p>
+      <w:r>
+        <w:t>Espone inoltre un’interfaccia “</w:t>
+      </w:r>
+      <w:proofErr w:type="spellStart"/>
+      <w:r>
+        <w:t>admin</w:t>
+      </w:r>
+      <w:proofErr w:type="spellEnd"/>
+      <w:r>
+        <w:t>” che permette la creazione, modifica e cancellazione delle risorse. Si ipotizza che la stessa interfaccia esponga la creazione e la revocazione delle autorizzazioni. Da specifiche non è previsto l’utilizzo di questa interfaccia.</w:t>
+      </w:r>
+    </w:p>
+    <w:p/>
+    <w:p>
+      <w:pPr>
+        <w:rPr>
+          <w:b/>
+        </w:rPr>
+      </w:pPr>
+      <w:r>
+        <w:rPr>
+          <w:b/>
+        </w:rPr>
+        <w:t>Libreria JSON-RPC</w:t>
+      </w:r>
+    </w:p>
+    <w:p>
+      <w:r>
+        <w:t xml:space="preserve">La libreria JSON comprende le classi </w:t>
+      </w:r>
+      <w:r>
+        <w:t xml:space="preserve">“Richiesta” </w:t>
+      </w:r>
+      <w:proofErr w:type="gramStart"/>
+      <w:r>
+        <w:t>e “</w:t>
+      </w:r>
+      <w:proofErr w:type="gramEnd"/>
+      <w:r>
+        <w:t xml:space="preserve">Risposta” che ereditano rispettivamente da </w:t>
+      </w:r>
+      <w:proofErr w:type="spellStart"/>
+      <w:r>
+        <w:t>abstract</w:t>
+      </w:r>
+      <w:proofErr w:type="spellEnd"/>
+      <w:r>
+        <w:t xml:space="preserve"> Richiesta e </w:t>
+      </w:r>
+      <w:proofErr w:type="spellStart"/>
+      <w:r>
+        <w:t>abstract</w:t>
+      </w:r>
+      <w:proofErr w:type="spellEnd"/>
+      <w:r>
+        <w:t xml:space="preserve"> Risposta. Sono classi </w:t>
+      </w:r>
+      <w:proofErr w:type="spellStart"/>
+      <w:r>
+        <w:t>abstract</w:t>
+      </w:r>
+      <w:proofErr w:type="spellEnd"/>
+      <w:r>
+        <w:t xml:space="preserve"> e non interfacce perché definiscono anche i costruttori. A loro volta tali classi ereditano dalla classe “Messaggio JSON-RPC” anch’essa </w:t>
+      </w:r>
+      <w:proofErr w:type="spellStart"/>
+      <w:r>
+        <w:t>abstract</w:t>
+      </w:r>
+      <w:proofErr w:type="spellEnd"/>
+      <w:r>
+        <w:t>.</w:t>
+      </w:r>
+    </w:p>
+    <w:p>
+      <w:r>
+        <w:t xml:space="preserve">Un messaggio JSON-RPC è una stringa formattata secondo le specifiche del protocollo JSON-RPC e si specifica nelle classi “Richiesta” </w:t>
+      </w:r>
+      <w:proofErr w:type="gramStart"/>
+      <w:r>
+        <w:t>e “</w:t>
+      </w:r>
+      <w:proofErr w:type="gramEnd"/>
+      <w:r>
+        <w:t>Risposta”. Queste possono essere costruite tramite i rispettivi parametri oppure a partire da una stringa appositamente formattata</w:t>
+      </w:r>
+      <w:r>
+        <w:t>. I costruttori con parametri della richiesta vengono invocati dal creatore richieste (lato Client) mentre quelli della risposta dai gestori (lato Server). I costruttori da stringa vengono invocati all’</w:t>
+      </w:r>
+      <w:r>
+        <w:t>interno della libreria. I</w:t>
+      </w:r>
+      <w:r>
+        <w:t xml:space="preserve">l </w:t>
+      </w:r>
+      <w:r>
+        <w:t>client</w:t>
+      </w:r>
+      <w:r>
+        <w:t xml:space="preserve"> JSON-RPC</w:t>
+      </w:r>
+      <w:r>
+        <w:t xml:space="preserve"> espone i metodi necessari per l’invio di richieste o notifiche che implementa sfruttando una libreria di comunicazioni (in questo caso la Libreria 0MQ). R</w:t>
+      </w:r>
+      <w:r>
+        <w:t>icevuta una stringa</w:t>
+      </w:r>
+      <w:r>
+        <w:t xml:space="preserve"> come risposta</w:t>
+      </w:r>
+      <w:r>
+        <w:t xml:space="preserve"> e la utilizza per ricreare l’oggetto risposta inviato dal server.</w:t>
+      </w:r>
+      <w:r>
+        <w:t xml:space="preserve"> Allo stesso modo, il server JSON-RPC riceve stringhe che </w:t>
+      </w:r>
+      <w:r>
+        <w:t>utilizza per ricostruire la richiesta che è stata inviata dal client</w:t>
+      </w:r>
+      <w:r>
+        <w:t xml:space="preserve"> a cui risponde con “oggetti risposta”.</w:t>
+      </w:r>
+    </w:p>
+    <w:p/>
+    <w:p>
+      <w:pPr>
+        <w:rPr>
+          <w:b/>
+        </w:rPr>
+      </w:pPr>
+      <w:r>
+        <w:rPr>
+          <w:b/>
+        </w:rPr>
+        <w:t xml:space="preserve">Libreria </w:t>
+      </w:r>
+      <w:r>
+        <w:rPr>
+          <w:b/>
+        </w:rPr>
+        <w:t>di comunicazione</w:t>
+      </w:r>
+    </w:p>
+    <w:p>
+      <w:r>
+        <w:t xml:space="preserve">Presenta due classi: “Client 0MQ” </w:t>
+      </w:r>
+      <w:proofErr w:type="gramStart"/>
+      <w:r>
+        <w:t>e “</w:t>
+      </w:r>
+      <w:proofErr w:type="gramEnd"/>
+      <w:r>
+        <w:t>Server 0MQ” che utilizzano la libreria 0MQ. Il client invia stringhe ad una porta e ottiene delle stringhe di risposta, il server ascolta sua una porta e riceve stringhe a cui rispondere.</w:t>
+      </w:r>
+    </w:p>
+    <w:p>
+      <w:bookmarkStart w:id="5" w:name="_GoBack"/>
+      <w:bookmarkEnd w:id="5"/>
     </w:p>
     <w:p>
       <w:r>
@@ -2449,7 +2793,7 @@
           <w:sz w:val="40"/>
         </w:rPr>
       </w:pPr>
-      <w:bookmarkStart w:id="5" w:name="_Toc499024142"/>
+      <w:bookmarkStart w:id="6" w:name="_Toc499024142"/>
       <w:r>
         <w:rPr>
           <w:rFonts w:ascii="Calibri" w:hAnsi="Calibri"/>
@@ -2469,7 +2813,7 @@
         </w:rPr>
         <w:t>Diagram</w:t>
       </w:r>
-      <w:bookmarkEnd w:id="5"/>
+      <w:bookmarkEnd w:id="6"/>
       <w:proofErr w:type="spellEnd"/>
     </w:p>
     <w:p>
@@ -2487,7 +2831,7 @@
       <w:pPr>
         <w:pStyle w:val="Titolo3"/>
       </w:pPr>
-      <w:bookmarkStart w:id="6" w:name="_Toc499024143"/>
+      <w:bookmarkStart w:id="7" w:name="_Toc499024143"/>
       <w:r>
         <w:rPr>
           <w:rFonts w:ascii="Calibri" w:hAnsi="Calibri"/>
@@ -2495,10 +2839,10 @@
           <w:color w:val="000000" w:themeColor="text1"/>
           <w:sz w:val="32"/>
           <w:szCs w:val="26"/>
-          <w:lang w:val="en-US"/>
-        </w:rPr>
-        <w:t xml:space="preserve">Activity Diagram – </w:t>
-      </w:r>
+        </w:rPr>
+        <w:t xml:space="preserve">Activity </w:t>
+      </w:r>
+      <w:proofErr w:type="spellStart"/>
       <w:r>
         <w:rPr>
           <w:rFonts w:ascii="Calibri" w:hAnsi="Calibri"/>
@@ -2506,11 +2850,31 @@
           <w:color w:val="000000" w:themeColor="text1"/>
           <w:sz w:val="32"/>
           <w:szCs w:val="26"/>
-          <w:lang w:val="en-US"/>
+        </w:rPr>
+        <w:t>Diagram</w:t>
+      </w:r>
+      <w:proofErr w:type="spellEnd"/>
+      <w:r>
+        <w:rPr>
+          <w:rFonts w:ascii="Calibri" w:hAnsi="Calibri"/>
+          <w:b/>
+          <w:color w:val="000000" w:themeColor="text1"/>
+          <w:sz w:val="32"/>
+          <w:szCs w:val="26"/>
+        </w:rPr>
+        <w:t xml:space="preserve"> – </w:t>
+      </w:r>
+      <w:r>
+        <w:rPr>
+          <w:rFonts w:ascii="Calibri" w:hAnsi="Calibri"/>
+          <w:b/>
+          <w:color w:val="000000" w:themeColor="text1"/>
+          <w:sz w:val="32"/>
+          <w:szCs w:val="26"/>
         </w:rPr>
         <w:t>Server</w:t>
       </w:r>
-      <w:bookmarkEnd w:id="6"/>
+      <w:bookmarkEnd w:id="7"/>
     </w:p>
     <w:p/>
     <w:p>
@@ -2602,12 +2966,7 @@
     </w:p>
     <w:p>
       <w:r>
-        <w:t>Si assume che il server rim</w:t>
-      </w:r>
-      <w:bookmarkStart w:id="7" w:name="_GoBack"/>
-      <w:bookmarkEnd w:id="7"/>
-      <w:r>
-        <w:t xml:space="preserve">anga in attesa di nuove richieste da parte del client. A sua volta anche il server </w:t>
+        <w:t xml:space="preserve">Si assume che il server rimanga in attesa di nuove richieste da parte del client. A sua volta anche il server </w:t>
       </w:r>
       <w:r>
         <w:t>JSON-RPC</w:t>
@@ -6243,7 +6602,7 @@
 </file>
 
 <file path=customXml/itemProps1.xml><?xml version="1.0" encoding="utf-8"?>
-<ds:datastoreItem xmlns:ds="http://schemas.openxmlformats.org/officeDocument/2006/customXml" ds:itemID="{A19FD89B-8430-1D43-ADE1-FE8BD4BC948B}">
+<ds:datastoreItem xmlns:ds="http://schemas.openxmlformats.org/officeDocument/2006/customXml" ds:itemID="{2CB7431B-049A-A14E-BAA8-93E9CE7C23BE}">
   <ds:schemaRefs>
     <ds:schemaRef ds:uri="http://schemas.openxmlformats.org/officeDocument/2006/bibliography"/>
   </ds:schemaRefs>

</xml_diff>

<commit_message>
Aggiornate voci riferite a JSON-RPC
</commit_message>
<xml_diff>
--- a/design/ParteII_Design.docx
+++ b/design/ParteII_Design.docx
@@ -278,6 +278,7 @@
           <w:sz w:val="96"/>
         </w:rPr>
       </w:pPr>
+      <w:proofErr w:type="spellStart"/>
       <w:r>
         <w:rPr>
           <w:b/>
@@ -286,6 +287,7 @@
         </w:rPr>
         <w:t>AuthOK</w:t>
       </w:r>
+      <w:proofErr w:type="spellEnd"/>
     </w:p>
     <w:p>
       <w:pPr>
@@ -396,12 +398,28 @@
           <w:sz w:val="28"/>
         </w:rPr>
       </w:pPr>
+      <w:proofErr w:type="spellStart"/>
       <w:r>
         <w:rPr>
           <w:sz w:val="28"/>
         </w:rPr>
-        <w:t>Gumus Tayfun</w:t>
-      </w:r>
+        <w:t>Gumus</w:t>
+      </w:r>
+      <w:proofErr w:type="spellEnd"/>
+      <w:r>
+        <w:rPr>
+          <w:sz w:val="28"/>
+        </w:rPr>
+        <w:t xml:space="preserve"> </w:t>
+      </w:r>
+      <w:proofErr w:type="spellStart"/>
+      <w:r>
+        <w:rPr>
+          <w:sz w:val="28"/>
+        </w:rPr>
+        <w:t>Tayfun</w:t>
+      </w:r>
+      <w:proofErr w:type="spellEnd"/>
     </w:p>
     <w:p>
       <w:pPr>
@@ -1922,7 +1940,15 @@
     <w:p/>
     <w:p>
       <w:r>
-        <w:t xml:space="preserve">Lo studio del design UML per il progetto AuthOK assume un ruolo di raccordo tra l’analisi dei requisiti e la successiva </w:t>
+        <w:t xml:space="preserve">Lo studio del design UML per il progetto </w:t>
+      </w:r>
+      <w:proofErr w:type="spellStart"/>
+      <w:r>
+        <w:t>AuthOK</w:t>
+      </w:r>
+      <w:proofErr w:type="spellEnd"/>
+      <w:r>
+        <w:t xml:space="preserve"> assume un ruolo di raccordo tra l’analisi dei requisiti e la successiva </w:t>
       </w:r>
       <w:r>
         <w:t xml:space="preserve">fase di </w:t>
@@ -1934,20 +1960,89 @@
         <w:t xml:space="preserve"> Si è ritenuto opportuno realizzare </w:t>
       </w:r>
       <w:r>
-        <w:t xml:space="preserve">uno Use Case Diagram, un Class Diagram, </w:t>
-      </w:r>
-      <w:r>
-        <w:t xml:space="preserve">due Sequence Diagrams, </w:t>
-      </w:r>
-      <w:r>
-        <w:t xml:space="preserve">due Activity Diagrams, due State Diagrams, </w:t>
-      </w:r>
-      <w:r>
-        <w:t xml:space="preserve">un Component Diagram, </w:t>
-      </w:r>
-      <w:r>
-        <w:t>un Deployement Diagram</w:t>
-      </w:r>
+        <w:t xml:space="preserve">uno Use Case </w:t>
+      </w:r>
+      <w:proofErr w:type="spellStart"/>
+      <w:r>
+        <w:t>Diagram</w:t>
+      </w:r>
+      <w:proofErr w:type="spellEnd"/>
+      <w:r>
+        <w:t xml:space="preserve">, un Class </w:t>
+      </w:r>
+      <w:proofErr w:type="spellStart"/>
+      <w:r>
+        <w:t>Diagram</w:t>
+      </w:r>
+      <w:proofErr w:type="spellEnd"/>
+      <w:r>
+        <w:t xml:space="preserve">, </w:t>
+      </w:r>
+      <w:r>
+        <w:t xml:space="preserve">due </w:t>
+      </w:r>
+      <w:proofErr w:type="spellStart"/>
+      <w:r>
+        <w:t>Sequence</w:t>
+      </w:r>
+      <w:proofErr w:type="spellEnd"/>
+      <w:r>
+        <w:t xml:space="preserve"> </w:t>
+      </w:r>
+      <w:proofErr w:type="spellStart"/>
+      <w:r>
+        <w:t>Diagrams</w:t>
+      </w:r>
+      <w:proofErr w:type="spellEnd"/>
+      <w:r>
+        <w:t xml:space="preserve">, </w:t>
+      </w:r>
+      <w:r>
+        <w:t xml:space="preserve">due Activity </w:t>
+      </w:r>
+      <w:proofErr w:type="spellStart"/>
+      <w:r>
+        <w:t>Diagrams</w:t>
+      </w:r>
+      <w:proofErr w:type="spellEnd"/>
+      <w:r>
+        <w:t xml:space="preserve">, due State </w:t>
+      </w:r>
+      <w:proofErr w:type="spellStart"/>
+      <w:r>
+        <w:t>Diagrams</w:t>
+      </w:r>
+      <w:proofErr w:type="spellEnd"/>
+      <w:r>
+        <w:t xml:space="preserve">, </w:t>
+      </w:r>
+      <w:r>
+        <w:t xml:space="preserve">un Component </w:t>
+      </w:r>
+      <w:proofErr w:type="spellStart"/>
+      <w:r>
+        <w:t>Diagram</w:t>
+      </w:r>
+      <w:proofErr w:type="spellEnd"/>
+      <w:r>
+        <w:t xml:space="preserve">, </w:t>
+      </w:r>
+      <w:r>
+        <w:t xml:space="preserve">un </w:t>
+      </w:r>
+      <w:proofErr w:type="spellStart"/>
+      <w:r>
+        <w:t>Deployement</w:t>
+      </w:r>
+      <w:proofErr w:type="spellEnd"/>
+      <w:r>
+        <w:t xml:space="preserve"> </w:t>
+      </w:r>
+      <w:proofErr w:type="spellStart"/>
+      <w:r>
+        <w:t>Diagram</w:t>
+      </w:r>
+      <w:proofErr w:type="spellEnd"/>
       <w:r>
         <w:t>,</w:t>
       </w:r>
@@ -1955,11 +2050,24 @@
         <w:t xml:space="preserve"> </w:t>
       </w:r>
       <w:r>
-        <w:t xml:space="preserve">un Object Diagram ed </w:t>
-      </w:r>
-      <w:r>
-        <w:t>un Collaboration Diagrams</w:t>
-      </w:r>
+        <w:t xml:space="preserve">un Object </w:t>
+      </w:r>
+      <w:proofErr w:type="spellStart"/>
+      <w:r>
+        <w:t>Diagram</w:t>
+      </w:r>
+      <w:proofErr w:type="spellEnd"/>
+      <w:r>
+        <w:t xml:space="preserve"> ed </w:t>
+      </w:r>
+      <w:r>
+        <w:t xml:space="preserve">un Collaboration </w:t>
+      </w:r>
+      <w:proofErr w:type="spellStart"/>
+      <w:r>
+        <w:t>Diagrams</w:t>
+      </w:r>
+      <w:proofErr w:type="spellEnd"/>
       <w:r>
         <w:t>.</w:t>
       </w:r>
@@ -2175,12 +2283,28 @@
         <w:t>one e</w:t>
       </w:r>
       <w:r>
-        <w:t>, in caso di risultato positivo, richiedere all’utente di confermare la volontà di rimuoverla prima di procedere alla creazione di una nuova. Il client potrà inoltre interagire con il sistema al fine di revocare una qualsiasi autorizzazione e per ottenere un token di accesso ad una risorsa.</w:t>
-      </w:r>
-    </w:p>
-    <w:p>
-      <w:r>
-        <w:t>Una generica risorsa potrà interagire con il sistema per verificare la validità di un token in qualunque momento.</w:t>
+        <w:t xml:space="preserve">, in caso di risultato positivo, richiedere all’utente di confermare la volontà di rimuoverla prima di procedere alla creazione di una nuova. Il client potrà inoltre interagire con il sistema al fine di revocare una qualsiasi autorizzazione e per ottenere un </w:t>
+      </w:r>
+      <w:proofErr w:type="spellStart"/>
+      <w:r>
+        <w:t>token</w:t>
+      </w:r>
+      <w:proofErr w:type="spellEnd"/>
+      <w:r>
+        <w:t xml:space="preserve"> di accesso ad una risorsa.</w:t>
+      </w:r>
+    </w:p>
+    <w:p>
+      <w:r>
+        <w:t xml:space="preserve">Una generica risorsa potrà interagire con il sistema per verificare la validità di un </w:t>
+      </w:r>
+      <w:proofErr w:type="spellStart"/>
+      <w:r>
+        <w:t>token</w:t>
+      </w:r>
+      <w:proofErr w:type="spellEnd"/>
+      <w:r>
+        <w:t xml:space="preserve"> in qualunque momento.</w:t>
       </w:r>
     </w:p>
     <w:p>
@@ -2283,9 +2407,23 @@
           <w:sz w:val="40"/>
           <w:szCs w:val="26"/>
         </w:rPr>
-        <w:t>Class Diagram</w:t>
+        <w:t xml:space="preserve">Class </w:t>
+      </w:r>
+      <w:proofErr w:type="spellStart"/>
+      <w:r>
+        <w:rPr>
+          <w:rFonts w:ascii="Calibri" w:eastAsiaTheme="minorHAnsi" w:hAnsi="Calibri" w:cstheme="minorBidi"/>
+          <w:b/>
+          <w:color w:val="000000" w:themeColor="text1"/>
+          <w:spacing w:val="0"/>
+          <w:kern w:val="0"/>
+          <w:sz w:val="40"/>
+          <w:szCs w:val="26"/>
+        </w:rPr>
+        <w:t>Diagram</w:t>
       </w:r>
       <w:bookmarkEnd w:id="4"/>
+      <w:proofErr w:type="spellEnd"/>
     </w:p>
     <w:p/>
     <w:p/>
@@ -2319,7 +2457,23 @@
         <w:t>Questi e</w:t>
       </w:r>
       <w:r>
-        <w:t xml:space="preserve">reditano dalla classe astratta “server” che implementa il metodo concreto “receive” e definisce il metodo astratto “selectMethod”. I gestori sono </w:t>
+        <w:t>reditano dalla classe astratta “server” che implementa il metodo concreto “</w:t>
+      </w:r>
+      <w:proofErr w:type="spellStart"/>
+      <w:r>
+        <w:t>receive</w:t>
+      </w:r>
+      <w:proofErr w:type="spellEnd"/>
+      <w:r>
+        <w:t>” e definisce il metodo astratto “</w:t>
+      </w:r>
+      <w:proofErr w:type="spellStart"/>
+      <w:r>
+        <w:t>selectMethod</w:t>
+      </w:r>
+      <w:proofErr w:type="spellEnd"/>
+      <w:r>
+        <w:t xml:space="preserve">”. I gestori sono </w:t>
       </w:r>
       <w:r>
         <w:rPr>
@@ -2334,7 +2488,15 @@
         <w:t>Si ricorre a questo design pattern</w:t>
       </w:r>
       <w:r>
-        <w:t xml:space="preserve"> per gestire in maniera univoca i dati (token, autorizzazione e risorsa). </w:t>
+        <w:t xml:space="preserve"> per gestire in maniera univoca i dati (</w:t>
+      </w:r>
+      <w:proofErr w:type="spellStart"/>
+      <w:r>
+        <w:t>token</w:t>
+      </w:r>
+      <w:proofErr w:type="spellEnd"/>
+      <w:r>
+        <w:t xml:space="preserve">, autorizzazione e risorsa). </w:t>
       </w:r>
       <w:r>
         <w:rPr>
@@ -2376,28 +2538,94 @@
         <w:t>p</w:t>
       </w:r>
       <w:r>
-        <w:t xml:space="preserve">er questo “ascoltano” su porte diverse. Al fine di elaborare le richieste i gestori utilizzano i propri metodi, quali ad esempio “creaToken()” e “revocaAutorizzazione()”. I gestori sono </w:t>
+        <w:t>er questo “ascoltano” su porte diverse. Al fine di elaborare le richieste i gestori utilizzano i propri metodi, quali ad esempio “</w:t>
+      </w:r>
+      <w:proofErr w:type="spellStart"/>
+      <w:proofErr w:type="gramStart"/>
+      <w:r>
+        <w:t>creaToken</w:t>
+      </w:r>
+      <w:proofErr w:type="spellEnd"/>
+      <w:r>
+        <w:t>(</w:t>
+      </w:r>
+      <w:proofErr w:type="gramEnd"/>
+      <w:r>
+        <w:t>)” e “</w:t>
+      </w:r>
+      <w:proofErr w:type="spellStart"/>
+      <w:r>
+        <w:t>revocaAutorizzazione</w:t>
+      </w:r>
+      <w:proofErr w:type="spellEnd"/>
+      <w:r>
+        <w:t xml:space="preserve">()”. I gestori sono </w:t>
       </w:r>
       <w:r>
         <w:t xml:space="preserve">inoltre </w:t>
       </w:r>
       <w:r>
-        <w:t>in una relazione di composizione rispettivamente con le classi Token, Autorizzazione e Risorsa. La creazione di token e autorizzazioni è semplice e</w:t>
+        <w:t xml:space="preserve">in una relazione di composizione rispettivamente con le classi </w:t>
+      </w:r>
+      <w:proofErr w:type="spellStart"/>
+      <w:r>
+        <w:t>Token</w:t>
+      </w:r>
+      <w:proofErr w:type="spellEnd"/>
+      <w:r>
+        <w:t xml:space="preserve">, Autorizzazione e Risorsa. La creazione di </w:t>
+      </w:r>
+      <w:proofErr w:type="spellStart"/>
+      <w:r>
+        <w:t>token</w:t>
+      </w:r>
+      <w:proofErr w:type="spellEnd"/>
+      <w:r>
+        <w:t xml:space="preserve"> e autorizzazioni è semplice e</w:t>
       </w:r>
       <w:r>
         <w:t>d</w:t>
       </w:r>
       <w:r>
-        <w:t xml:space="preserve"> implementata nei metodi “creaToken” e “creaAutorizzazione”</w:t>
+        <w:t xml:space="preserve"> implementata nei metodi “</w:t>
+      </w:r>
+      <w:proofErr w:type="spellStart"/>
+      <w:r>
+        <w:t>creaToken</w:t>
+      </w:r>
+      <w:proofErr w:type="spellEnd"/>
+      <w:r>
+        <w:t xml:space="preserve">” </w:t>
+      </w:r>
+      <w:proofErr w:type="gramStart"/>
+      <w:r>
+        <w:t>e “</w:t>
+      </w:r>
+      <w:proofErr w:type="spellStart"/>
+      <w:proofErr w:type="gramEnd"/>
+      <w:r>
+        <w:t>creaAutorizzazione</w:t>
+      </w:r>
+      <w:proofErr w:type="spellEnd"/>
+      <w:r>
+        <w:t>”</w:t>
       </w:r>
       <w:r>
         <w:t xml:space="preserve"> mentre la creazione risorse è delegata al design pattern del </w:t>
       </w:r>
+      <w:proofErr w:type="spellStart"/>
       <w:r>
         <w:rPr>
           <w:color w:val="00B050"/>
         </w:rPr>
-        <w:t>Factory Method</w:t>
+        <w:t>Factory</w:t>
+      </w:r>
+      <w:proofErr w:type="spellEnd"/>
+      <w:r>
+        <w:rPr>
+          <w:color w:val="00B050"/>
+        </w:rPr>
+        <w:t xml:space="preserve"> Method</w:t>
       </w:r>
       <w:r>
         <w:t xml:space="preserve">. Si ricorre a </w:t>
@@ -2441,12 +2669,44 @@
       </w:r>
       <w:r>
         <w:lastRenderedPageBreak/>
-        <w:t xml:space="preserve">memorizza tutti i token che gli sono stati rilasciati. Chiave e token sono salvati sotto forma di stringa e non come istanze di Token e Autorizzazione. Attraverso l’interfaccia predisposta l’utente può chiamare i metodi del creatore richieste. Quest’ultimo, in base al metodo invocato, crea una richiesta e invoca l’invio dal client JSON-RPC. Il creatore richieste conosce le porte su cui i gestori sono in ascolto. </w:t>
-      </w:r>
-    </w:p>
-    <w:p>
-      <w:r>
-        <w:t xml:space="preserve">Espone inoltre un’interfaccia “admin” che permette la creazione, </w:t>
+        <w:t xml:space="preserve">memorizza tutti i </w:t>
+      </w:r>
+      <w:proofErr w:type="spellStart"/>
+      <w:r>
+        <w:t>token</w:t>
+      </w:r>
+      <w:proofErr w:type="spellEnd"/>
+      <w:r>
+        <w:t xml:space="preserve"> che gli sono stati rilasciati. Chiave e </w:t>
+      </w:r>
+      <w:proofErr w:type="spellStart"/>
+      <w:r>
+        <w:t>token</w:t>
+      </w:r>
+      <w:proofErr w:type="spellEnd"/>
+      <w:r>
+        <w:t xml:space="preserve"> sono salvati sotto forma di stringa e non come istanze di </w:t>
+      </w:r>
+      <w:proofErr w:type="spellStart"/>
+      <w:r>
+        <w:t>Token</w:t>
+      </w:r>
+      <w:proofErr w:type="spellEnd"/>
+      <w:r>
+        <w:t xml:space="preserve"> e Autorizzazione. Attraverso l’interfaccia predisposta l’utente può chiamare i metodi del creatore richieste. Quest’ultimo, in base al metodo invocato, crea una richiesta e invoca l’invio dal client JSON-RPC. Il creatore richieste conosce le porte su cui i gestori sono in ascolto. </w:t>
+      </w:r>
+    </w:p>
+    <w:p>
+      <w:r>
+        <w:t>Espone inoltre un’interfaccia “</w:t>
+      </w:r>
+      <w:proofErr w:type="spellStart"/>
+      <w:r>
+        <w:t>admin</w:t>
+      </w:r>
+      <w:proofErr w:type="spellEnd"/>
+      <w:r>
+        <w:t xml:space="preserve">” che permette la creazione, </w:t>
       </w:r>
       <w:r>
         <w:t xml:space="preserve">la </w:t>
@@ -2486,30 +2746,78 @@
         <w:t xml:space="preserve">La libreria JSON comprende le classi </w:t>
       </w:r>
       <w:r>
-        <w:t xml:space="preserve">“Richiesta” e “Risposta” che ereditano rispettivamente da </w:t>
-      </w:r>
+        <w:t xml:space="preserve">“Richiesta” </w:t>
+      </w:r>
+      <w:proofErr w:type="gramStart"/>
+      <w:r>
+        <w:t>e “</w:t>
+      </w:r>
+      <w:proofErr w:type="gramEnd"/>
+      <w:r>
+        <w:t xml:space="preserve">Risposta” che ereditano rispettivamente da </w:t>
+      </w:r>
+      <w:proofErr w:type="spellStart"/>
       <w:r>
         <w:rPr>
           <w:i/>
         </w:rPr>
-        <w:t>abstract Richiesta</w:t>
+        <w:t>abstract</w:t>
+      </w:r>
+      <w:proofErr w:type="spellEnd"/>
+      <w:r>
+        <w:rPr>
+          <w:i/>
+        </w:rPr>
+        <w:t xml:space="preserve"> Richiesta</w:t>
       </w:r>
       <w:r>
         <w:t xml:space="preserve"> e </w:t>
       </w:r>
+      <w:proofErr w:type="spellStart"/>
       <w:r>
         <w:rPr>
           <w:i/>
         </w:rPr>
-        <w:t>abstract Risposta</w:t>
-      </w:r>
-      <w:r>
-        <w:t>. Sono classi abstract e non interfacce perché definiscono anche i costruttori. A loro volta tali classi ereditano dalla classe “Messaggio JSON-RPC” anch’essa abstract.</w:t>
-      </w:r>
-    </w:p>
-    <w:p>
-      <w:r>
-        <w:t>Un messaggio JSON-RPC è una stringa formattata secondo le specifiche del protocollo JSON-RPC e si specifica nelle classi “Richiesta” e “Risposta”. Queste possono essere costruite tramite i rispettivi parametri oppure a partire da una stringa appositamente formattata</w:t>
+        <w:t>abstract</w:t>
+      </w:r>
+      <w:proofErr w:type="spellEnd"/>
+      <w:r>
+        <w:rPr>
+          <w:i/>
+        </w:rPr>
+        <w:t xml:space="preserve"> Risposta</w:t>
+      </w:r>
+      <w:r>
+        <w:t xml:space="preserve">. Sono classi </w:t>
+      </w:r>
+      <w:proofErr w:type="spellStart"/>
+      <w:r>
+        <w:t>abstract</w:t>
+      </w:r>
+      <w:proofErr w:type="spellEnd"/>
+      <w:r>
+        <w:t xml:space="preserve"> e non interfacce perché definiscono anche i costruttori. A loro volta tali classi ereditano dalla classe “Messaggio JSON-RPC” anch’essa </w:t>
+      </w:r>
+      <w:proofErr w:type="spellStart"/>
+      <w:r>
+        <w:t>abstract</w:t>
+      </w:r>
+      <w:proofErr w:type="spellEnd"/>
+      <w:r>
+        <w:t>.</w:t>
+      </w:r>
+    </w:p>
+    <w:p>
+      <w:r>
+        <w:t xml:space="preserve">Un messaggio JSON-RPC è una stringa formattata secondo le specifiche del protocollo JSON-RPC e si specifica nelle classi “Richiesta” </w:t>
+      </w:r>
+      <w:proofErr w:type="gramStart"/>
+      <w:r>
+        <w:t>e “</w:t>
+      </w:r>
+      <w:proofErr w:type="gramEnd"/>
+      <w:r>
+        <w:t>Risposta”. Queste possono essere costruite tramite i rispettivi parametri oppure a partire da una stringa appositamente formattata</w:t>
       </w:r>
       <w:r>
         <w:t>. I costruttori con parametri della richiesta vengono invocati dal creatore richieste (lato Client) mentre quelli della risposta dai gestori (lato Server). I costruttori da stringa vengono invocati all’</w:t>
@@ -2564,45 +2872,62 @@
     </w:p>
     <w:p>
       <w:r>
-        <w:t xml:space="preserve">Presenta due classi: “Client 0MQ” e “Server 0MQ” che utilizzano la libreria 0MQ. Il client invia stringhe ad una porta e ottiene delle stringhe di risposta, il server ascolta </w:t>
+        <w:t xml:space="preserve">Presenta due classi: “Client 0MQ” </w:t>
+      </w:r>
+      <w:proofErr w:type="gramStart"/>
+      <w:r>
+        <w:t>e “</w:t>
+      </w:r>
+      <w:proofErr w:type="gramEnd"/>
+      <w:r>
+        <w:t xml:space="preserve">Server 0MQ” che utilizzano la libreria 0MQ. Il client invia stringhe ad una porta e ottiene delle stringhe di risposta, il server ascolta </w:t>
       </w:r>
       <w:r>
         <w:t>su</w:t>
       </w:r>
-      <w:bookmarkStart w:id="5" w:name="_GoBack"/>
+      <w:r>
+        <w:t xml:space="preserve"> una porta e riceve stringhe a cui rispondere.</w:t>
+      </w:r>
+    </w:p>
+    <w:p/>
+    <w:p>
+      <w:r>
+        <w:br w:type="page"/>
+      </w:r>
+    </w:p>
+    <w:p/>
+    <w:p>
+      <w:pPr>
+        <w:pStyle w:val="Titolo2"/>
+        <w:rPr>
+          <w:rFonts w:ascii="Calibri" w:hAnsi="Calibri"/>
+          <w:b/>
+          <w:color w:val="000000" w:themeColor="text1"/>
+          <w:sz w:val="40"/>
+        </w:rPr>
+      </w:pPr>
+      <w:bookmarkStart w:id="5" w:name="_Toc499037785"/>
+      <w:r>
+        <w:rPr>
+          <w:rFonts w:ascii="Calibri" w:hAnsi="Calibri"/>
+          <w:b/>
+          <w:color w:val="000000" w:themeColor="text1"/>
+          <w:sz w:val="40"/>
+        </w:rPr>
+        <w:t xml:space="preserve">Activity </w:t>
+      </w:r>
+      <w:proofErr w:type="spellStart"/>
+      <w:r>
+        <w:rPr>
+          <w:rFonts w:ascii="Calibri" w:hAnsi="Calibri"/>
+          <w:b/>
+          <w:color w:val="000000" w:themeColor="text1"/>
+          <w:sz w:val="40"/>
+        </w:rPr>
+        <w:t>Diagram</w:t>
+      </w:r>
       <w:bookmarkEnd w:id="5"/>
-      <w:r>
-        <w:t xml:space="preserve"> una porta e riceve stringhe a cui rispondere.</w:t>
-      </w:r>
-    </w:p>
-    <w:p/>
-    <w:p>
-      <w:r>
-        <w:br w:type="page"/>
-      </w:r>
-    </w:p>
-    <w:p/>
-    <w:p>
-      <w:pPr>
-        <w:pStyle w:val="Titolo2"/>
-        <w:rPr>
-          <w:rFonts w:ascii="Calibri" w:hAnsi="Calibri"/>
-          <w:b/>
-          <w:color w:val="000000" w:themeColor="text1"/>
-          <w:sz w:val="40"/>
-        </w:rPr>
-      </w:pPr>
-      <w:bookmarkStart w:id="6" w:name="_Toc499037785"/>
-      <w:r>
-        <w:rPr>
-          <w:rFonts w:ascii="Calibri" w:hAnsi="Calibri"/>
-          <w:b/>
-          <w:color w:val="000000" w:themeColor="text1"/>
-          <w:sz w:val="40"/>
-        </w:rPr>
-        <w:t>Activity Diagram</w:t>
-      </w:r>
-      <w:bookmarkEnd w:id="6"/>
+      <w:proofErr w:type="spellEnd"/>
     </w:p>
     <w:p>
       <w:pPr>
@@ -2619,7 +2944,7 @@
       <w:pPr>
         <w:pStyle w:val="Titolo3"/>
       </w:pPr>
-      <w:bookmarkStart w:id="7" w:name="_Toc499037786"/>
+      <w:bookmarkStart w:id="6" w:name="_Toc499037786"/>
       <w:r>
         <w:rPr>
           <w:rFonts w:ascii="Calibri" w:hAnsi="Calibri"/>
@@ -2628,8 +2953,9 @@
           <w:sz w:val="32"/>
           <w:szCs w:val="26"/>
         </w:rPr>
-        <w:t xml:space="preserve">Activity Diagram – </w:t>
-      </w:r>
+        <w:t xml:space="preserve">Activity </w:t>
+      </w:r>
+      <w:proofErr w:type="spellStart"/>
       <w:r>
         <w:rPr>
           <w:rFonts w:ascii="Calibri" w:hAnsi="Calibri"/>
@@ -2638,9 +2964,30 @@
           <w:sz w:val="32"/>
           <w:szCs w:val="26"/>
         </w:rPr>
+        <w:t>Diagram</w:t>
+      </w:r>
+      <w:proofErr w:type="spellEnd"/>
+      <w:r>
+        <w:rPr>
+          <w:rFonts w:ascii="Calibri" w:hAnsi="Calibri"/>
+          <w:b/>
+          <w:color w:val="000000" w:themeColor="text1"/>
+          <w:sz w:val="32"/>
+          <w:szCs w:val="26"/>
+        </w:rPr>
+        <w:t xml:space="preserve"> – </w:t>
+      </w:r>
+      <w:r>
+        <w:rPr>
+          <w:rFonts w:ascii="Calibri" w:hAnsi="Calibri"/>
+          <w:b/>
+          <w:color w:val="000000" w:themeColor="text1"/>
+          <w:sz w:val="32"/>
+          <w:szCs w:val="26"/>
+        </w:rPr>
         <w:t>Server</w:t>
       </w:r>
-      <w:bookmarkEnd w:id="7"/>
+      <w:bookmarkEnd w:id="6"/>
     </w:p>
     <w:p/>
     <w:p>
@@ -2650,10 +2997,10 @@
           <w:lang w:eastAsia="it-IT"/>
         </w:rPr>
         <w:drawing>
-          <wp:inline distT="0" distB="0" distL="0" distR="0" wp14:anchorId="43473CEA" wp14:editId="1EF8A491">
-            <wp:extent cx="6104890" cy="7778750"/>
+          <wp:inline distT="0" distB="0" distL="0" distR="0" wp14:anchorId="0EB1145D" wp14:editId="03B598E1">
+            <wp:extent cx="6108700" cy="7783830"/>
             <wp:effectExtent l="0" t="0" r="0" b="0"/>
-            <wp:docPr id="5" name="Immagine 5" descr="../../ActivityServer.png"/>
+            <wp:docPr id="10" name="Immagine 10" descr="ActivityServer.png"/>
             <wp:cNvGraphicFramePr>
               <a:graphicFrameLocks xmlns:a="http://schemas.openxmlformats.org/drawingml/2006/main" noChangeAspect="1"/>
             </wp:cNvGraphicFramePr>
@@ -2661,7 +3008,7 @@
               <a:graphicData uri="http://schemas.openxmlformats.org/drawingml/2006/picture">
                 <pic:pic xmlns:pic="http://schemas.openxmlformats.org/drawingml/2006/picture">
                   <pic:nvPicPr>
-                    <pic:cNvPr id="0" name="Picture 3" descr="../../ActivityServer.png"/>
+                    <pic:cNvPr id="0" name="Picture 2" descr="ActivityServer.png"/>
                     <pic:cNvPicPr>
                       <a:picLocks noChangeAspect="1" noChangeArrowheads="1"/>
                     </pic:cNvPicPr>
@@ -2682,7 +3029,7 @@
                   <pic:spPr bwMode="auto">
                     <a:xfrm>
                       <a:off x="0" y="0"/>
-                      <a:ext cx="6104890" cy="7778750"/>
+                      <a:ext cx="6108700" cy="7783830"/>
                     </a:xfrm>
                     <a:prstGeom prst="rect">
                       <a:avLst/>
@@ -2698,6 +3045,8 @@
           </wp:inline>
         </w:drawing>
       </w:r>
+      <w:bookmarkStart w:id="7" w:name="_GoBack"/>
+      <w:bookmarkEnd w:id="7"/>
     </w:p>
     <w:p/>
     <w:p>
@@ -2806,7 +3155,29 @@
           <w:szCs w:val="26"/>
         </w:rPr>
         <w:lastRenderedPageBreak/>
-        <w:t xml:space="preserve">Activity Diagram – </w:t>
+        <w:t xml:space="preserve">Activity </w:t>
+      </w:r>
+      <w:proofErr w:type="spellStart"/>
+      <w:r>
+        <w:rPr>
+          <w:rFonts w:ascii="Calibri" w:hAnsi="Calibri"/>
+          <w:b/>
+          <w:color w:val="000000" w:themeColor="text1"/>
+          <w:sz w:val="32"/>
+          <w:szCs w:val="26"/>
+        </w:rPr>
+        <w:t>Diagram</w:t>
+      </w:r>
+      <w:proofErr w:type="spellEnd"/>
+      <w:r>
+        <w:rPr>
+          <w:rFonts w:ascii="Calibri" w:hAnsi="Calibri"/>
+          <w:b/>
+          <w:color w:val="000000" w:themeColor="text1"/>
+          <w:sz w:val="32"/>
+          <w:szCs w:val="26"/>
+        </w:rPr>
+        <w:t xml:space="preserve"> – </w:t>
       </w:r>
       <w:r>
         <w:rPr>
@@ -2922,8 +3293,9 @@
           <w:szCs w:val="26"/>
         </w:rPr>
         <w:lastRenderedPageBreak/>
-        <w:t xml:space="preserve">Activity Diagram – </w:t>
-      </w:r>
+        <w:t xml:space="preserve">Activity </w:t>
+      </w:r>
+      <w:proofErr w:type="spellStart"/>
       <w:r>
         <w:rPr>
           <w:rFonts w:ascii="Calibri" w:hAnsi="Calibri"/>
@@ -2932,9 +3304,42 @@
           <w:sz w:val="32"/>
           <w:szCs w:val="26"/>
         </w:rPr>
-        <w:t>Creazione token</w:t>
+        <w:t>Diagram</w:t>
+      </w:r>
+      <w:proofErr w:type="spellEnd"/>
+      <w:r>
+        <w:rPr>
+          <w:rFonts w:ascii="Calibri" w:hAnsi="Calibri"/>
+          <w:b/>
+          <w:color w:val="000000" w:themeColor="text1"/>
+          <w:sz w:val="32"/>
+          <w:szCs w:val="26"/>
+        </w:rPr>
+        <w:t xml:space="preserve"> – </w:t>
+      </w:r>
+      <w:r>
+        <w:rPr>
+          <w:rFonts w:ascii="Calibri" w:hAnsi="Calibri"/>
+          <w:b/>
+          <w:color w:val="000000" w:themeColor="text1"/>
+          <w:sz w:val="32"/>
+          <w:szCs w:val="26"/>
+        </w:rPr>
+        <w:t xml:space="preserve">Creazione </w:t>
+      </w:r>
+      <w:proofErr w:type="spellStart"/>
+      <w:r>
+        <w:rPr>
+          <w:rFonts w:ascii="Calibri" w:hAnsi="Calibri"/>
+          <w:b/>
+          <w:color w:val="000000" w:themeColor="text1"/>
+          <w:sz w:val="32"/>
+          <w:szCs w:val="26"/>
+        </w:rPr>
+        <w:t>token</w:t>
       </w:r>
       <w:bookmarkEnd w:id="9"/>
+      <w:proofErr w:type="spellEnd"/>
     </w:p>
     <w:p>
       <w:pPr>
@@ -3009,7 +3414,15 @@
     </w:p>
     <w:p>
       <w:r>
-        <w:t>Nel seguente diagramma vengono mostrati i passaggi effettuati da utente e autorizzatore per la creazione di un token necessario all’utente per accedere ad una risorsa.</w:t>
+        <w:t xml:space="preserve">Nel seguente diagramma vengono mostrati i passaggi effettuati da utente e autorizzatore per la creazione di un </w:t>
+      </w:r>
+      <w:proofErr w:type="spellStart"/>
+      <w:r>
+        <w:t>token</w:t>
+      </w:r>
+      <w:proofErr w:type="spellEnd"/>
+      <w:r>
+        <w:t xml:space="preserve"> necessario all’utente per accedere ad una risorsa.</w:t>
       </w:r>
     </w:p>
     <w:p>
@@ -3023,7 +3436,15 @@
         </w:rPr>
       </w:pPr>
       <w:r>
-        <w:t>Per dare inizio alla creazione l’utente invia all’autorizzatore la chiave in suo possesso. L’autorizzatore procede alla verifica della chiave e, in caso di non validità genera ed invia un errore all’utente. Qualora la chiave fornita sia valida l’autorizzatore eseguirà un’ulteriore verifica sull’ID della risorsa, fornito dall’utente. Se l’operazione non restituisce errore si procede con l’ultima verifica che prevede il controllo del livello a cui si vuole accedere. Se tutte le verifiche vengono superate l’autorizzatore genera il token che invierà all’utente.</w:t>
+        <w:t xml:space="preserve">Per dare inizio alla creazione l’utente invia all’autorizzatore la chiave in suo possesso. L’autorizzatore procede alla verifica della chiave e, in caso di non validità genera ed invia un errore all’utente. Qualora la chiave fornita sia valida l’autorizzatore eseguirà un’ulteriore verifica sull’ID della risorsa, fornito dall’utente. Se l’operazione non restituisce errore si procede con l’ultima verifica che prevede il controllo del livello a cui si vuole accedere. Se tutte le verifiche vengono superate l’autorizzatore genera il </w:t>
+      </w:r>
+      <w:proofErr w:type="spellStart"/>
+      <w:r>
+        <w:t>token</w:t>
+      </w:r>
+      <w:proofErr w:type="spellEnd"/>
+      <w:r>
+        <w:t xml:space="preserve"> che invierà all’utente.</w:t>
       </w:r>
       <w:r>
         <w:rPr>
@@ -3045,6 +3466,7 @@
         </w:rPr>
       </w:pPr>
       <w:bookmarkStart w:id="10" w:name="_Toc499037789"/>
+      <w:proofErr w:type="spellStart"/>
       <w:r>
         <w:rPr>
           <w:rFonts w:ascii="Calibri" w:hAnsi="Calibri"/>
@@ -3056,6 +3478,7 @@
         <w:lastRenderedPageBreak/>
         <w:t>Sequence</w:t>
       </w:r>
+      <w:proofErr w:type="spellEnd"/>
       <w:r>
         <w:rPr>
           <w:rFonts w:ascii="Calibri" w:hAnsi="Calibri"/>
@@ -3064,9 +3487,21 @@
           <w:sz w:val="40"/>
           <w:szCs w:val="40"/>
         </w:rPr>
-        <w:t xml:space="preserve"> Diagram</w:t>
+        <w:t xml:space="preserve"> </w:t>
+      </w:r>
+      <w:proofErr w:type="spellStart"/>
+      <w:r>
+        <w:rPr>
+          <w:rFonts w:ascii="Calibri" w:hAnsi="Calibri"/>
+          <w:b/>
+          <w:color w:val="000000" w:themeColor="text1"/>
+          <w:sz w:val="40"/>
+          <w:szCs w:val="40"/>
+        </w:rPr>
+        <w:t>Diagram</w:t>
       </w:r>
       <w:bookmarkEnd w:id="10"/>
+      <w:proofErr w:type="spellEnd"/>
     </w:p>
     <w:p>
       <w:pPr>
@@ -3085,6 +3520,7 @@
         <w:pStyle w:val="Titolo3"/>
       </w:pPr>
       <w:bookmarkStart w:id="11" w:name="_Toc499037790"/>
+      <w:proofErr w:type="spellStart"/>
       <w:r>
         <w:rPr>
           <w:rFonts w:ascii="Calibri" w:hAnsi="Calibri"/>
@@ -3093,8 +3529,9 @@
           <w:sz w:val="32"/>
           <w:szCs w:val="26"/>
         </w:rPr>
-        <w:t>Sequence Diagram</w:t>
-      </w:r>
+        <w:t>Sequence</w:t>
+      </w:r>
+      <w:proofErr w:type="spellEnd"/>
       <w:r>
         <w:rPr>
           <w:rFonts w:ascii="Calibri" w:hAnsi="Calibri"/>
@@ -3103,8 +3540,9 @@
           <w:sz w:val="32"/>
           <w:szCs w:val="26"/>
         </w:rPr>
-        <w:t xml:space="preserve"> – </w:t>
-      </w:r>
+        <w:t xml:space="preserve"> </w:t>
+      </w:r>
+      <w:proofErr w:type="spellStart"/>
       <w:r>
         <w:rPr>
           <w:rFonts w:ascii="Calibri" w:hAnsi="Calibri"/>
@@ -3113,6 +3551,27 @@
           <w:sz w:val="32"/>
           <w:szCs w:val="26"/>
         </w:rPr>
+        <w:t>Diagram</w:t>
+      </w:r>
+      <w:proofErr w:type="spellEnd"/>
+      <w:r>
+        <w:rPr>
+          <w:rFonts w:ascii="Calibri" w:hAnsi="Calibri"/>
+          <w:b/>
+          <w:color w:val="000000" w:themeColor="text1"/>
+          <w:sz w:val="32"/>
+          <w:szCs w:val="26"/>
+        </w:rPr>
+        <w:t xml:space="preserve"> – </w:t>
+      </w:r>
+      <w:r>
+        <w:rPr>
+          <w:rFonts w:ascii="Calibri" w:hAnsi="Calibri"/>
+          <w:b/>
+          <w:color w:val="000000" w:themeColor="text1"/>
+          <w:sz w:val="32"/>
+          <w:szCs w:val="26"/>
+        </w:rPr>
         <w:t>Autorizzazione Client</w:t>
       </w:r>
       <w:bookmarkEnd w:id="11"/>
@@ -3125,10 +3584,10 @@
           <w:lang w:eastAsia="it-IT"/>
         </w:rPr>
         <w:drawing>
-          <wp:inline distT="0" distB="0" distL="0" distR="0" wp14:anchorId="7C00E45C" wp14:editId="49459ED3">
-            <wp:extent cx="6105525" cy="4192270"/>
+          <wp:inline distT="0" distB="0" distL="0" distR="0" wp14:anchorId="0F25B999" wp14:editId="06770DE0">
+            <wp:extent cx="6101080" cy="4195445"/>
             <wp:effectExtent l="0" t="0" r="0" b="0"/>
-            <wp:docPr id="8" name="Immagine 8" descr="../../SequenceAutorizzazioneClient.png"/>
+            <wp:docPr id="6" name="Immagine 6" descr="SequenceAutorizzazioneClient.png"/>
             <wp:cNvGraphicFramePr>
               <a:graphicFrameLocks xmlns:a="http://schemas.openxmlformats.org/drawingml/2006/main" noChangeAspect="1"/>
             </wp:cNvGraphicFramePr>
@@ -3136,7 +3595,7 @@
               <a:graphicData uri="http://schemas.openxmlformats.org/drawingml/2006/picture">
                 <pic:pic xmlns:pic="http://schemas.openxmlformats.org/drawingml/2006/picture">
                   <pic:nvPicPr>
-                    <pic:cNvPr id="0" name="Picture 6" descr="../../SequenceAutorizzazioneClient.png"/>
+                    <pic:cNvPr id="0" name="Picture 1" descr="SequenceAutorizzazioneClient.png"/>
                     <pic:cNvPicPr>
                       <a:picLocks noChangeAspect="1" noChangeArrowheads="1"/>
                     </pic:cNvPicPr>
@@ -3157,7 +3616,7 @@
                   <pic:spPr bwMode="auto">
                     <a:xfrm>
                       <a:off x="0" y="0"/>
-                      <a:ext cx="6105525" cy="4192270"/>
+                      <a:ext cx="6101080" cy="4195445"/>
                     </a:xfrm>
                     <a:prstGeom prst="rect">
                       <a:avLst/>
@@ -3293,6 +3752,7 @@
           </wp:anchor>
         </w:drawing>
       </w:r>
+      <w:proofErr w:type="spellStart"/>
       <w:r>
         <w:rPr>
           <w:rFonts w:ascii="Calibri" w:hAnsi="Calibri"/>
@@ -3301,8 +3761,9 @@
           <w:sz w:val="32"/>
           <w:szCs w:val="26"/>
         </w:rPr>
-        <w:t>Sequence Diagram</w:t>
-      </w:r>
+        <w:t>Sequence</w:t>
+      </w:r>
+      <w:proofErr w:type="spellEnd"/>
       <w:r>
         <w:rPr>
           <w:rFonts w:ascii="Calibri" w:hAnsi="Calibri"/>
@@ -3311,8 +3772,9 @@
           <w:sz w:val="32"/>
           <w:szCs w:val="26"/>
         </w:rPr>
-        <w:t xml:space="preserve"> – </w:t>
-      </w:r>
+        <w:t xml:space="preserve"> </w:t>
+      </w:r>
+      <w:proofErr w:type="spellStart"/>
       <w:r>
         <w:rPr>
           <w:rFonts w:ascii="Calibri" w:hAnsi="Calibri"/>
@@ -3321,8 +3783,9 @@
           <w:sz w:val="32"/>
           <w:szCs w:val="26"/>
         </w:rPr>
-        <w:t xml:space="preserve">Autorizzazione </w:t>
-      </w:r>
+        <w:t>Diagram</w:t>
+      </w:r>
+      <w:proofErr w:type="spellEnd"/>
       <w:r>
         <w:rPr>
           <w:rFonts w:ascii="Calibri" w:hAnsi="Calibri"/>
@@ -3331,6 +3794,26 @@
           <w:sz w:val="32"/>
           <w:szCs w:val="26"/>
         </w:rPr>
+        <w:t xml:space="preserve"> – </w:t>
+      </w:r>
+      <w:r>
+        <w:rPr>
+          <w:rFonts w:ascii="Calibri" w:hAnsi="Calibri"/>
+          <w:b/>
+          <w:color w:val="000000" w:themeColor="text1"/>
+          <w:sz w:val="32"/>
+          <w:szCs w:val="26"/>
+        </w:rPr>
+        <w:t xml:space="preserve">Autorizzazione </w:t>
+      </w:r>
+      <w:r>
+        <w:rPr>
+          <w:rFonts w:ascii="Calibri" w:hAnsi="Calibri"/>
+          <w:b/>
+          <w:color w:val="000000" w:themeColor="text1"/>
+          <w:sz w:val="32"/>
+          <w:szCs w:val="26"/>
+        </w:rPr>
         <w:t>Server</w:t>
       </w:r>
       <w:bookmarkEnd w:id="12"/>
@@ -3418,30 +3901,78 @@
     </w:p>
     <w:p>
       <w:r>
-        <w:t>Qualsiasi risposta viene convertita in stringa mediante il metodo “get</w:t>
+        <w:t>Qualsiasi risposta viene convertita in stringa mediante il metodo “</w:t>
+      </w:r>
+      <w:proofErr w:type="spellStart"/>
+      <w:r>
+        <w:t>get</w:t>
       </w:r>
       <w:r>
         <w:t>JSON-RPC</w:t>
       </w:r>
       <w:r>
-        <w:t>String” che ne consentirà la trasmissione all’utente come indicato nel primo Sequence Diagram riportato a pagina 9.</w:t>
-      </w:r>
-    </w:p>
-    <w:p>
-      <w:r>
-        <w:t>La chiamata 25 "rispondi" viene effettuata utilizzando come parametro l'oggetto Risposta che è stato creato in uno dei tre possibili rami. Lo stesso oggetto sarà quello invocato dalla chiamata 26 get</w:t>
+        <w:t>String</w:t>
+      </w:r>
+      <w:proofErr w:type="spellEnd"/>
+      <w:r>
+        <w:t xml:space="preserve">” che ne consentirà la trasmissione all’utente come indicato nel primo </w:t>
+      </w:r>
+      <w:proofErr w:type="spellStart"/>
+      <w:r>
+        <w:t>Sequence</w:t>
+      </w:r>
+      <w:proofErr w:type="spellEnd"/>
+      <w:r>
+        <w:t xml:space="preserve"> </w:t>
+      </w:r>
+      <w:proofErr w:type="spellStart"/>
+      <w:r>
+        <w:t>Diagram</w:t>
+      </w:r>
+      <w:proofErr w:type="spellEnd"/>
+      <w:r>
+        <w:t xml:space="preserve"> riportato a pagina 9.</w:t>
+      </w:r>
+    </w:p>
+    <w:p>
+      <w:r>
+        <w:t xml:space="preserve">La chiamata 25 "rispondi" viene effettuata utilizzando come parametro l'oggetto Risposta che è stato creato in uno dei tre possibili rami. Lo stesso oggetto sarà quello invocato dalla chiamata 26 </w:t>
+      </w:r>
+      <w:proofErr w:type="spellStart"/>
+      <w:r>
+        <w:t>get</w:t>
       </w:r>
       <w:r>
         <w:t>JSON-RPC</w:t>
       </w:r>
       <w:r>
-        <w:t xml:space="preserve">String e che restituisce la risposta 27 </w:t>
-      </w:r>
-      <w:r>
-        <w:t>JSON-RPC</w:t>
-      </w:r>
-      <w:r>
-        <w:t xml:space="preserve">String. Durante l'esecuzione uno solo dei rami verrà seguito e di conseguenza ci sarà una sola istanza di Risposta da inviare e quindi da cui ricavare la stringa </w:t>
+        <w:t>String</w:t>
+      </w:r>
+      <w:proofErr w:type="spellEnd"/>
+      <w:r>
+        <w:t xml:space="preserve"> e che restituisce la risposta 27 </w:t>
+      </w:r>
+      <w:r>
+        <w:t>JSON-</w:t>
+      </w:r>
+      <w:proofErr w:type="spellStart"/>
+      <w:r>
+        <w:t>RPC</w:t>
+      </w:r>
+      <w:r>
+        <w:t>String</w:t>
+      </w:r>
+      <w:proofErr w:type="spellEnd"/>
+      <w:r>
+        <w:t xml:space="preserve">. Durante l'esecuzione uno solo dei rami verrà seguito </w:t>
+      </w:r>
+      <w:proofErr w:type="gramStart"/>
+      <w:r>
+        <w:t>e</w:t>
+      </w:r>
+      <w:proofErr w:type="gramEnd"/>
+      <w:r>
+        <w:t xml:space="preserve"> di conseguenza ci sarà una sola istanza di Risposta da inviare e quindi da cui ricavare la stringa </w:t>
       </w:r>
       <w:r>
         <w:t>JSON-RPC</w:t>
@@ -3481,9 +4012,21 @@
           <w:sz w:val="40"/>
           <w:szCs w:val="40"/>
         </w:rPr>
-        <w:t xml:space="preserve"> Diagram</w:t>
+        <w:t xml:space="preserve"> </w:t>
+      </w:r>
+      <w:proofErr w:type="spellStart"/>
+      <w:r>
+        <w:rPr>
+          <w:rFonts w:ascii="Calibri" w:hAnsi="Calibri"/>
+          <w:b/>
+          <w:color w:val="000000" w:themeColor="text1"/>
+          <w:sz w:val="40"/>
+          <w:szCs w:val="40"/>
+        </w:rPr>
+        <w:t>Diagram</w:t>
       </w:r>
       <w:bookmarkEnd w:id="13"/>
+      <w:proofErr w:type="spellEnd"/>
     </w:p>
     <w:p>
       <w:pPr>
@@ -3510,8 +4053,9 @@
           <w:sz w:val="32"/>
           <w:szCs w:val="26"/>
         </w:rPr>
-        <w:t>State Diagram</w:t>
-      </w:r>
+        <w:t xml:space="preserve">State </w:t>
+      </w:r>
+      <w:proofErr w:type="spellStart"/>
       <w:r>
         <w:rPr>
           <w:rFonts w:ascii="Calibri" w:hAnsi="Calibri"/>
@@ -3520,8 +4064,9 @@
           <w:sz w:val="32"/>
           <w:szCs w:val="26"/>
         </w:rPr>
-        <w:t xml:space="preserve"> – </w:t>
-      </w:r>
+        <w:t>Diagram</w:t>
+      </w:r>
+      <w:proofErr w:type="spellEnd"/>
       <w:r>
         <w:rPr>
           <w:rFonts w:ascii="Calibri" w:hAnsi="Calibri"/>
@@ -3530,19 +4075,8 @@
           <w:sz w:val="32"/>
           <w:szCs w:val="26"/>
         </w:rPr>
-        <w:t>Autorizzazione client</w:t>
-      </w:r>
-      <w:bookmarkEnd w:id="14"/>
-    </w:p>
-    <w:p/>
-    <w:p/>
-    <w:p/>
-    <w:p>
-      <w:r>
-        <w:br w:type="page"/>
-      </w:r>
-    </w:p>
-    <w:p>
+        <w:t xml:space="preserve"> – </w:t>
+      </w:r>
       <w:r>
         <w:rPr>
           <w:rFonts w:ascii="Calibri" w:hAnsi="Calibri"/>
@@ -3551,9 +4085,19 @@
           <w:sz w:val="32"/>
           <w:szCs w:val="26"/>
         </w:rPr>
-        <w:lastRenderedPageBreak/>
-        <w:t>State Diagram</w:t>
-      </w:r>
+        <w:t>Autorizzazione client</w:t>
+      </w:r>
+      <w:bookmarkEnd w:id="14"/>
+    </w:p>
+    <w:p/>
+    <w:p/>
+    <w:p/>
+    <w:p>
+      <w:r>
+        <w:br w:type="page"/>
+      </w:r>
+    </w:p>
+    <w:p>
       <w:r>
         <w:rPr>
           <w:rFonts w:ascii="Calibri" w:hAnsi="Calibri"/>
@@ -3562,6 +4106,29 @@
           <w:sz w:val="32"/>
           <w:szCs w:val="26"/>
         </w:rPr>
+        <w:lastRenderedPageBreak/>
+        <w:t xml:space="preserve">State </w:t>
+      </w:r>
+      <w:proofErr w:type="spellStart"/>
+      <w:r>
+        <w:rPr>
+          <w:rFonts w:ascii="Calibri" w:hAnsi="Calibri"/>
+          <w:b/>
+          <w:color w:val="000000" w:themeColor="text1"/>
+          <w:sz w:val="32"/>
+          <w:szCs w:val="26"/>
+        </w:rPr>
+        <w:t>Diagram</w:t>
+      </w:r>
+      <w:proofErr w:type="spellEnd"/>
+      <w:r>
+        <w:rPr>
+          <w:rFonts w:ascii="Calibri" w:hAnsi="Calibri"/>
+          <w:b/>
+          <w:color w:val="000000" w:themeColor="text1"/>
+          <w:sz w:val="32"/>
+          <w:szCs w:val="26"/>
+        </w:rPr>
         <w:t xml:space="preserve"> – </w:t>
       </w:r>
     </w:p>
@@ -3590,9 +4157,21 @@
           <w:szCs w:val="40"/>
         </w:rPr>
         <w:lastRenderedPageBreak/>
-        <w:t>Component Diagram</w:t>
+        <w:t xml:space="preserve">Component </w:t>
+      </w:r>
+      <w:proofErr w:type="spellStart"/>
+      <w:r>
+        <w:rPr>
+          <w:rFonts w:ascii="Calibri" w:hAnsi="Calibri"/>
+          <w:b/>
+          <w:color w:val="000000" w:themeColor="text1"/>
+          <w:sz w:val="40"/>
+          <w:szCs w:val="40"/>
+        </w:rPr>
+        <w:t>Diagram</w:t>
       </w:r>
       <w:bookmarkEnd w:id="15"/>
+      <w:proofErr w:type="spellEnd"/>
     </w:p>
     <w:p/>
     <w:p>
@@ -3654,7 +4233,15 @@
     <w:p/>
     <w:p>
       <w:r>
-        <w:t xml:space="preserve">Nel seguente diagramma vengono descritti i principali componenti del sistema di autorizzazione AuthOK. L’utente attraverso un’interfaccia apposita comunica con il creatore richieste. La libreria </w:t>
+        <w:t xml:space="preserve">Nel seguente diagramma vengono descritti i principali componenti del sistema di autorizzazione </w:t>
+      </w:r>
+      <w:proofErr w:type="spellStart"/>
+      <w:r>
+        <w:t>AuthOK</w:t>
+      </w:r>
+      <w:proofErr w:type="spellEnd"/>
+      <w:r>
+        <w:t xml:space="preserve">. L’utente attraverso un’interfaccia apposita comunica con il creatore richieste. La libreria </w:t>
       </w:r>
       <w:r>
         <w:t>JSON-RPC</w:t>
@@ -3670,7 +4257,15 @@
         </w:rPr>
       </w:pPr>
       <w:r>
-        <w:t>Attraverso questi passaggi le richieste giungono ai diversi gestori (gestore autorizzazioni, gestore token, gestore risorse) che le elaborano e ne portano a termine gli obiettivi.</w:t>
+        <w:t xml:space="preserve">Attraverso questi passaggi le richieste giungono ai diversi gestori (gestore autorizzazioni, gestore </w:t>
+      </w:r>
+      <w:proofErr w:type="spellStart"/>
+      <w:r>
+        <w:t>token</w:t>
+      </w:r>
+      <w:proofErr w:type="spellEnd"/>
+      <w:r>
+        <w:t>, gestore risorse) che le elaborano e ne portano a termine gli obiettivi.</w:t>
       </w:r>
       <w:r>
         <w:br/>
@@ -3713,9 +4308,21 @@
           <w:sz w:val="40"/>
           <w:szCs w:val="40"/>
         </w:rPr>
-        <w:t xml:space="preserve"> Diagram</w:t>
+        <w:t xml:space="preserve"> </w:t>
+      </w:r>
+      <w:proofErr w:type="spellStart"/>
+      <w:r>
+        <w:rPr>
+          <w:rFonts w:ascii="Calibri" w:hAnsi="Calibri"/>
+          <w:b/>
+          <w:color w:val="000000" w:themeColor="text1"/>
+          <w:sz w:val="40"/>
+          <w:szCs w:val="40"/>
+        </w:rPr>
+        <w:t>Diagram</w:t>
       </w:r>
       <w:bookmarkEnd w:id="16"/>
+      <w:proofErr w:type="spellEnd"/>
     </w:p>
     <w:p/>
     <w:p>
@@ -3780,7 +4387,23 @@
         <w:t>Attraverso la rappresentazi</w:t>
       </w:r>
       <w:r>
-        <w:t xml:space="preserve">one di un Deployment Diagram i diversi componenti precedentemente mostrati vengono inseriti nei due nodi che caratterizzano il sistema di autorizzazione AuthOK. Come si può notare il componente riguardante la libreria </w:t>
+        <w:t xml:space="preserve">one di un Deployment </w:t>
+      </w:r>
+      <w:proofErr w:type="spellStart"/>
+      <w:r>
+        <w:t>Diagram</w:t>
+      </w:r>
+      <w:proofErr w:type="spellEnd"/>
+      <w:r>
+        <w:t xml:space="preserve"> i diversi componenti precedentemente mostrati vengono inseriti nei due nodi che caratterizzano il sistema di autorizzazione </w:t>
+      </w:r>
+      <w:proofErr w:type="spellStart"/>
+      <w:r>
+        <w:t>AuthOK</w:t>
+      </w:r>
+      <w:proofErr w:type="spellEnd"/>
+      <w:r>
+        <w:t xml:space="preserve">. Come si può notare il componente riguardante la libreria </w:t>
       </w:r>
       <w:r>
         <w:t>JSON-RPC</w:t>
@@ -3789,7 +4412,15 @@
         <w:t xml:space="preserve"> viene inserito e sviluppato in entrambe i nodi in quanto svolge un ruolo centrale nella comunicazione delle due parti.</w:t>
       </w:r>
       <w:r>
-        <w:t xml:space="preserve"> Come specificato nel Component Diagram (pagina 15) la libreria </w:t>
+        <w:t xml:space="preserve"> Come specificato nel Component </w:t>
+      </w:r>
+      <w:proofErr w:type="spellStart"/>
+      <w:r>
+        <w:t>Diagram</w:t>
+      </w:r>
+      <w:proofErr w:type="spellEnd"/>
+      <w:r>
+        <w:t xml:space="preserve"> (pagina 15) la libreria </w:t>
       </w:r>
       <w:r>
         <w:t>JSON-RPC</w:t>
@@ -3829,34 +4460,46 @@
           <w:sz w:val="40"/>
           <w:szCs w:val="40"/>
         </w:rPr>
-        <w:t xml:space="preserve"> Diagram</w:t>
-      </w:r>
-      <w:bookmarkEnd w:id="17"/>
-    </w:p>
-    <w:p/>
-    <w:p/>
-    <w:p>
-      <w:r>
-        <w:br w:type="page"/>
-      </w:r>
-    </w:p>
-    <w:p>
-      <w:pPr>
-        <w:pStyle w:val="Titolo2"/>
-        <w:rPr>
+        <w:t xml:space="preserve"> </w:t>
+      </w:r>
+      <w:proofErr w:type="spellStart"/>
+      <w:r>
+        <w:rPr>
+          <w:rFonts w:ascii="Calibri" w:hAnsi="Calibri"/>
+          <w:b/>
+          <w:color w:val="000000" w:themeColor="text1"/>
           <w:sz w:val="40"/>
           <w:szCs w:val="40"/>
         </w:rPr>
-      </w:pPr>
-      <w:bookmarkStart w:id="18" w:name="_Toc499037797"/>
-      <w:r>
-        <w:rPr>
-          <w:rFonts w:ascii="Calibri" w:hAnsi="Calibri"/>
-          <w:b/>
-          <w:color w:val="000000" w:themeColor="text1"/>
+        <w:t>Diagram</w:t>
+      </w:r>
+      <w:bookmarkEnd w:id="17"/>
+      <w:proofErr w:type="spellEnd"/>
+    </w:p>
+    <w:p/>
+    <w:p/>
+    <w:p>
+      <w:r>
+        <w:br w:type="page"/>
+      </w:r>
+    </w:p>
+    <w:p>
+      <w:pPr>
+        <w:pStyle w:val="Titolo2"/>
+        <w:rPr>
           <w:sz w:val="40"/>
           <w:szCs w:val="40"/>
         </w:rPr>
+      </w:pPr>
+      <w:bookmarkStart w:id="18" w:name="_Toc499037797"/>
+      <w:r>
+        <w:rPr>
+          <w:rFonts w:ascii="Calibri" w:hAnsi="Calibri"/>
+          <w:b/>
+          <w:color w:val="000000" w:themeColor="text1"/>
+          <w:sz w:val="40"/>
+          <w:szCs w:val="40"/>
+        </w:rPr>
         <w:lastRenderedPageBreak/>
         <w:t>Collaboration</w:t>
       </w:r>
@@ -3868,9 +4511,21 @@
           <w:sz w:val="40"/>
           <w:szCs w:val="40"/>
         </w:rPr>
-        <w:t xml:space="preserve"> Diagram</w:t>
+        <w:t xml:space="preserve"> </w:t>
+      </w:r>
+      <w:proofErr w:type="spellStart"/>
+      <w:r>
+        <w:rPr>
+          <w:rFonts w:ascii="Calibri" w:hAnsi="Calibri"/>
+          <w:b/>
+          <w:color w:val="000000" w:themeColor="text1"/>
+          <w:sz w:val="40"/>
+          <w:szCs w:val="40"/>
+        </w:rPr>
+        <w:t>Diagram</w:t>
       </w:r>
       <w:bookmarkEnd w:id="18"/>
+      <w:proofErr w:type="spellEnd"/>
     </w:p>
     <w:p/>
     <w:p/>
@@ -4025,8 +4680,29 @@
           <w:color w:val="000000" w:themeColor="text1"/>
         </w:rPr>
         <w:tab/>
-        <w:t>Gumus Tayfun</w:t>
-      </w:r>
+      </w:r>
+      <w:proofErr w:type="spellStart"/>
+      <w:r>
+        <w:rPr>
+          <w:color w:val="000000" w:themeColor="text1"/>
+        </w:rPr>
+        <w:t>Gumus</w:t>
+      </w:r>
+      <w:proofErr w:type="spellEnd"/>
+      <w:r>
+        <w:rPr>
+          <w:color w:val="000000" w:themeColor="text1"/>
+        </w:rPr>
+        <w:t xml:space="preserve"> </w:t>
+      </w:r>
+      <w:proofErr w:type="spellStart"/>
+      <w:r>
+        <w:rPr>
+          <w:color w:val="000000" w:themeColor="text1"/>
+        </w:rPr>
+        <w:t>Tayfun</w:t>
+      </w:r>
+      <w:proofErr w:type="spellEnd"/>
       <w:r>
         <w:rPr>
           <w:color w:val="000000" w:themeColor="text1"/>
@@ -4299,7 +4975,15 @@
     </w:r>
     <w:r>
       <w:tab/>
-      <w:t>Ferrario, Gumus, Isella, Martinese</w:t>
+      <w:t xml:space="preserve">Ferrario, </w:t>
+    </w:r>
+    <w:proofErr w:type="spellStart"/>
+    <w:r>
+      <w:t>Gumus</w:t>
+    </w:r>
+    <w:proofErr w:type="spellEnd"/>
+    <w:r>
+      <w:t>, Isella, Martinese</w:t>
     </w:r>
   </w:p>
 </w:hdr>
@@ -6033,7 +6717,7 @@
 </file>
 
 <file path=customXml/itemProps1.xml><?xml version="1.0" encoding="utf-8"?>
-<ds:datastoreItem xmlns:ds="http://schemas.openxmlformats.org/officeDocument/2006/customXml" ds:itemID="{307A2088-5573-9242-82AA-ABEF9494DB23}">
+<ds:datastoreItem xmlns:ds="http://schemas.openxmlformats.org/officeDocument/2006/customXml" ds:itemID="{9AF95A5D-DF3D-0649-B565-9019AD85F7AE}">
   <ds:schemaRefs>
     <ds:schemaRef ds:uri="http://schemas.openxmlformats.org/officeDocument/2006/bibliography"/>
   </ds:schemaRefs>

</xml_diff>

<commit_message>
Aggiornamento Collaboration e State per documento finale
</commit_message>
<xml_diff>
--- a/design/ParteII_Design.docx
+++ b/design/ParteII_Design.docx
@@ -278,7 +278,6 @@
           <w:sz w:val="96"/>
         </w:rPr>
       </w:pPr>
-      <w:proofErr w:type="spellStart"/>
       <w:r>
         <w:rPr>
           <w:b/>
@@ -287,7 +286,6 @@
         </w:rPr>
         <w:t>AuthOK</w:t>
       </w:r>
-      <w:proofErr w:type="spellEnd"/>
     </w:p>
     <w:p>
       <w:pPr>
@@ -398,28 +396,12 @@
           <w:sz w:val="28"/>
         </w:rPr>
       </w:pPr>
-      <w:proofErr w:type="spellStart"/>
       <w:r>
         <w:rPr>
           <w:sz w:val="28"/>
         </w:rPr>
-        <w:t>Gumus</w:t>
-      </w:r>
-      <w:proofErr w:type="spellEnd"/>
-      <w:r>
-        <w:rPr>
-          <w:sz w:val="28"/>
-        </w:rPr>
-        <w:t xml:space="preserve"> </w:t>
-      </w:r>
-      <w:proofErr w:type="spellStart"/>
-      <w:r>
-        <w:rPr>
-          <w:sz w:val="28"/>
-        </w:rPr>
-        <w:t>Tayfun</w:t>
-      </w:r>
-      <w:proofErr w:type="spellEnd"/>
+        <w:t>Gumus Tayfun</w:t>
+      </w:r>
     </w:p>
     <w:p>
       <w:pPr>
@@ -1940,15 +1922,7 @@
     <w:p/>
     <w:p>
       <w:r>
-        <w:t xml:space="preserve">Lo studio del design UML per il progetto </w:t>
-      </w:r>
-      <w:proofErr w:type="spellStart"/>
-      <w:r>
-        <w:t>AuthOK</w:t>
-      </w:r>
-      <w:proofErr w:type="spellEnd"/>
-      <w:r>
-        <w:t xml:space="preserve"> assume un ruolo di raccordo tra l’analisi dei requisiti e la successiva </w:t>
+        <w:t xml:space="preserve">Lo studio del design UML per il progetto AuthOK assume un ruolo di raccordo tra l’analisi dei requisiti e la successiva </w:t>
       </w:r>
       <w:r>
         <w:t xml:space="preserve">fase di </w:t>
@@ -1960,114 +1934,32 @@
         <w:t xml:space="preserve"> Si è ritenuto opportuno realizzare </w:t>
       </w:r>
       <w:r>
-        <w:t xml:space="preserve">uno Use Case </w:t>
-      </w:r>
-      <w:proofErr w:type="spellStart"/>
-      <w:r>
-        <w:t>Diagram</w:t>
-      </w:r>
-      <w:proofErr w:type="spellEnd"/>
-      <w:r>
-        <w:t xml:space="preserve">, un Class </w:t>
-      </w:r>
-      <w:proofErr w:type="spellStart"/>
-      <w:r>
-        <w:t>Diagram</w:t>
-      </w:r>
-      <w:proofErr w:type="spellEnd"/>
-      <w:r>
-        <w:t xml:space="preserve">, </w:t>
-      </w:r>
-      <w:r>
-        <w:t xml:space="preserve">due </w:t>
-      </w:r>
-      <w:proofErr w:type="spellStart"/>
-      <w:r>
-        <w:t>Sequence</w:t>
-      </w:r>
-      <w:proofErr w:type="spellEnd"/>
+        <w:t xml:space="preserve">uno Use Case Diagram, un Class Diagram, </w:t>
+      </w:r>
+      <w:r>
+        <w:t xml:space="preserve">due Sequence Diagrams, </w:t>
+      </w:r>
+      <w:r>
+        <w:t xml:space="preserve">due Activity Diagrams, due State Diagrams, </w:t>
+      </w:r>
+      <w:r>
+        <w:t xml:space="preserve">un Component Diagram, </w:t>
+      </w:r>
+      <w:r>
+        <w:t>un Deployement Diagram</w:t>
+      </w:r>
+      <w:r>
+        <w:t>,</w:t>
+      </w:r>
       <w:r>
         <w:t xml:space="preserve"> </w:t>
       </w:r>
-      <w:proofErr w:type="spellStart"/>
-      <w:r>
-        <w:t>Diagrams</w:t>
-      </w:r>
-      <w:proofErr w:type="spellEnd"/>
-      <w:r>
-        <w:t xml:space="preserve">, </w:t>
-      </w:r>
-      <w:r>
-        <w:t xml:space="preserve">due Activity </w:t>
-      </w:r>
-      <w:proofErr w:type="spellStart"/>
-      <w:r>
-        <w:t>Diagrams</w:t>
-      </w:r>
-      <w:proofErr w:type="spellEnd"/>
-      <w:r>
-        <w:t xml:space="preserve">, due State </w:t>
-      </w:r>
-      <w:proofErr w:type="spellStart"/>
-      <w:r>
-        <w:t>Diagrams</w:t>
-      </w:r>
-      <w:proofErr w:type="spellEnd"/>
-      <w:r>
-        <w:t xml:space="preserve">, </w:t>
-      </w:r>
-      <w:r>
-        <w:t xml:space="preserve">un Component </w:t>
-      </w:r>
-      <w:proofErr w:type="spellStart"/>
-      <w:r>
-        <w:t>Diagram</w:t>
-      </w:r>
-      <w:proofErr w:type="spellEnd"/>
-      <w:r>
-        <w:t xml:space="preserve">, </w:t>
-      </w:r>
-      <w:r>
-        <w:t xml:space="preserve">un </w:t>
-      </w:r>
-      <w:proofErr w:type="spellStart"/>
-      <w:r>
-        <w:t>Deployement</w:t>
-      </w:r>
-      <w:proofErr w:type="spellEnd"/>
-      <w:r>
-        <w:t xml:space="preserve"> </w:t>
-      </w:r>
-      <w:proofErr w:type="spellStart"/>
-      <w:r>
-        <w:t>Diagram</w:t>
-      </w:r>
-      <w:proofErr w:type="spellEnd"/>
-      <w:r>
-        <w:t>,</w:t>
-      </w:r>
-      <w:r>
-        <w:t xml:space="preserve"> </w:t>
-      </w:r>
-      <w:r>
-        <w:t xml:space="preserve">un Object </w:t>
-      </w:r>
-      <w:proofErr w:type="spellStart"/>
-      <w:r>
-        <w:t>Diagram</w:t>
-      </w:r>
-      <w:proofErr w:type="spellEnd"/>
-      <w:r>
-        <w:t xml:space="preserve"> ed </w:t>
-      </w:r>
-      <w:r>
-        <w:t xml:space="preserve">un Collaboration </w:t>
-      </w:r>
-      <w:proofErr w:type="spellStart"/>
-      <w:r>
-        <w:t>Diagrams</w:t>
-      </w:r>
-      <w:proofErr w:type="spellEnd"/>
+      <w:r>
+        <w:t xml:space="preserve">un Object Diagram ed </w:t>
+      </w:r>
+      <w:r>
+        <w:t>un Collaboration Diagrams</w:t>
+      </w:r>
       <w:r>
         <w:t>.</w:t>
       </w:r>
@@ -2283,28 +2175,12 @@
         <w:t>one e</w:t>
       </w:r>
       <w:r>
-        <w:t xml:space="preserve">, in caso di risultato positivo, richiedere all’utente di confermare la volontà di rimuoverla prima di procedere alla creazione di una nuova. Il client potrà inoltre interagire con il sistema al fine di revocare una qualsiasi autorizzazione e per ottenere un </w:t>
-      </w:r>
-      <w:proofErr w:type="spellStart"/>
-      <w:r>
-        <w:t>token</w:t>
-      </w:r>
-      <w:proofErr w:type="spellEnd"/>
-      <w:r>
-        <w:t xml:space="preserve"> di accesso ad una risorsa.</w:t>
-      </w:r>
-    </w:p>
-    <w:p>
-      <w:r>
-        <w:t xml:space="preserve">Una generica risorsa potrà interagire con il sistema per verificare la validità di un </w:t>
-      </w:r>
-      <w:proofErr w:type="spellStart"/>
-      <w:r>
-        <w:t>token</w:t>
-      </w:r>
-      <w:proofErr w:type="spellEnd"/>
-      <w:r>
-        <w:t xml:space="preserve"> in qualunque momento.</w:t>
+        <w:t>, in caso di risultato positivo, richiedere all’utente di confermare la volontà di rimuoverla prima di procedere alla creazione di una nuova. Il client potrà inoltre interagire con il sistema al fine di revocare una qualsiasi autorizzazione e per ottenere un token di accesso ad una risorsa.</w:t>
+      </w:r>
+    </w:p>
+    <w:p>
+      <w:r>
+        <w:t>Una generica risorsa potrà interagire con il sistema per verificare la validità di un token in qualunque momento.</w:t>
       </w:r>
     </w:p>
     <w:p>
@@ -2407,527 +2283,324 @@
           <w:sz w:val="40"/>
           <w:szCs w:val="26"/>
         </w:rPr>
-        <w:t xml:space="preserve">Class </w:t>
-      </w:r>
-      <w:proofErr w:type="spellStart"/>
-      <w:r>
-        <w:rPr>
-          <w:rFonts w:ascii="Calibri" w:eastAsiaTheme="minorHAnsi" w:hAnsi="Calibri" w:cstheme="minorBidi"/>
-          <w:b/>
-          <w:color w:val="000000" w:themeColor="text1"/>
-          <w:spacing w:val="0"/>
-          <w:kern w:val="0"/>
+        <w:t>Class Diagram</w:t>
+      </w:r>
+      <w:bookmarkEnd w:id="4"/>
+    </w:p>
+    <w:p/>
+    <w:p/>
+    <w:p>
+      <w:r>
+        <w:t>Il sistema si divide in quattro package: Autorizzatore, Client, Libreria JSON-RPC e Libreria 0MQ.</w:t>
+      </w:r>
+      <w:r>
+        <w:t xml:space="preserve"> </w:t>
+      </w:r>
+    </w:p>
+    <w:p/>
+    <w:p>
+      <w:pPr>
+        <w:rPr>
+          <w:b/>
+        </w:rPr>
+      </w:pPr>
+      <w:r>
+        <w:rPr>
+          <w:b/>
+        </w:rPr>
+        <w:t>Autorizzatore</w:t>
+      </w:r>
+    </w:p>
+    <w:p>
+      <w:r>
+        <w:t xml:space="preserve">L’autorizzatore è composto dalle classi che identificano i tre diversi gestori. </w:t>
+      </w:r>
+      <w:r>
+        <w:t>Questi e</w:t>
+      </w:r>
+      <w:r>
+        <w:t xml:space="preserve">reditano dalla classe astratta “server” che implementa il metodo concreto “receive” e definisce il metodo astratto “selectMethod”. I gestori sono </w:t>
+      </w:r>
+      <w:r>
+        <w:rPr>
+          <w:color w:val="00B050"/>
+        </w:rPr>
+        <w:t>singleton</w:t>
+      </w:r>
+      <w:r>
+        <w:t xml:space="preserve">: per ogni server gestore esiste una sola istanza. </w:t>
+      </w:r>
+      <w:r>
+        <w:t>Si ricorre a questo design pattern</w:t>
+      </w:r>
+      <w:r>
+        <w:t xml:space="preserve"> per gestire in maniera univoca i dati (token, autorizzazione e risorsa). </w:t>
+      </w:r>
+      <w:r>
+        <w:rPr>
+          <w:color w:val="000000" w:themeColor="text1"/>
+        </w:rPr>
+        <w:t xml:space="preserve">Ciascun gestore </w:t>
+      </w:r>
+      <w:r>
+        <w:rPr>
+          <w:color w:val="000000" w:themeColor="text1"/>
+        </w:rPr>
+        <w:t>elaborerà</w:t>
+      </w:r>
+      <w:r>
+        <w:rPr>
+          <w:color w:val="000000" w:themeColor="text1"/>
+        </w:rPr>
+        <w:t xml:space="preserve"> richieste</w:t>
+      </w:r>
+      <w:r>
+        <w:rPr>
+          <w:color w:val="000000" w:themeColor="text1"/>
+        </w:rPr>
+        <w:t xml:space="preserve"> di un determinato tipo compatibilmente al</w:t>
+      </w:r>
+      <w:r>
+        <w:rPr>
+          <w:color w:val="000000" w:themeColor="text1"/>
+        </w:rPr>
+        <w:t xml:space="preserve"> proprio “settore di competenza”</w:t>
+      </w:r>
+      <w:r>
+        <w:rPr>
+          <w:color w:val="000000" w:themeColor="text1"/>
+        </w:rPr>
+        <w:t xml:space="preserve"> e </w:t>
+      </w:r>
+      <w:r>
+        <w:t>p</w:t>
+      </w:r>
+      <w:r>
+        <w:t xml:space="preserve">er questo “ascoltano” su porte diverse. Al fine di elaborare le richieste i gestori utilizzano i propri metodi, quali ad esempio “creaToken()” e “revocaAutorizzazione()”. I gestori sono </w:t>
+      </w:r>
+      <w:r>
+        <w:t xml:space="preserve">inoltre </w:t>
+      </w:r>
+      <w:r>
+        <w:t>in una relazione di composizione rispettivamente con le classi Token, Autorizzazione e Risorsa. La creazione di token e autorizzazioni è semplice e</w:t>
+      </w:r>
+      <w:r>
+        <w:t>d</w:t>
+      </w:r>
+      <w:r>
+        <w:t xml:space="preserve"> implementata nei metodi “creaToken” e “creaAutorizzazione”</w:t>
+      </w:r>
+      <w:r>
+        <w:t xml:space="preserve"> mentre la creazione risorse è delegata al design pattern del </w:t>
+      </w:r>
+      <w:r>
+        <w:rPr>
+          <w:color w:val="00B050"/>
+        </w:rPr>
+        <w:t>Factory Method</w:t>
+      </w:r>
+      <w:r>
+        <w:t xml:space="preserve">. Si ricorre a </w:t>
+      </w:r>
+      <w:r>
+        <w:t>ciò</w:t>
+      </w:r>
+      <w:r>
+        <w:t xml:space="preserve"> per risolvere il problema della creazione di più risorse di diverso sottotipo.</w:t>
+      </w:r>
+    </w:p>
+    <w:p/>
+    <w:p>
+      <w:pPr>
+        <w:rPr>
+          <w:b/>
+        </w:rPr>
+      </w:pPr>
+      <w:r>
+        <w:rPr>
+          <w:b/>
+        </w:rPr>
+        <w:t>Client</w:t>
+      </w:r>
+    </w:p>
+    <w:p>
+      <w:r>
+        <w:t>È presente una classe utente che rappresenta gli utenti che utilizzano il sistema. Ogni utente è identificato da un nome univoco e</w:t>
+      </w:r>
+      <w:r>
+        <w:t>,</w:t>
+      </w:r>
+      <w:r>
+        <w:t xml:space="preserve"> se autorizzato</w:t>
+      </w:r>
+      <w:r>
+        <w:t>,</w:t>
+      </w:r>
+      <w:r>
+        <w:t xml:space="preserve"> memorizza la sua chiave segreta. Inoltre </w:t>
+      </w:r>
+      <w:r>
+        <w:lastRenderedPageBreak/>
+        <w:t xml:space="preserve">memorizza tutti i token che gli sono stati rilasciati. Chiave e token sono salvati sotto forma di stringa e non come istanze di Token e Autorizzazione. Attraverso l’interfaccia predisposta l’utente può chiamare i metodi del creatore richieste. Quest’ultimo, in base al metodo invocato, crea una richiesta e invoca l’invio dal client JSON-RPC. Il creatore richieste conosce le porte su cui i gestori sono in ascolto. </w:t>
+      </w:r>
+    </w:p>
+    <w:p>
+      <w:r>
+        <w:t xml:space="preserve">Espone inoltre un’interfaccia “admin” che permette la creazione, </w:t>
+      </w:r>
+      <w:r>
+        <w:t xml:space="preserve">la </w:t>
+      </w:r>
+      <w:r>
+        <w:t xml:space="preserve">modifica e </w:t>
+      </w:r>
+      <w:r>
+        <w:t xml:space="preserve">la </w:t>
+      </w:r>
+      <w:r>
+        <w:t xml:space="preserve">cancellazione delle risorse. Si ipotizza che la stessa interfaccia esponga la creazione e la </w:t>
+      </w:r>
+      <w:r>
+        <w:t>revoca</w:t>
+      </w:r>
+      <w:r>
+        <w:t xml:space="preserve"> delle autorizzazioni. Da specifiche non è previsto l’utilizzo di questa interfaccia.</w:t>
+      </w:r>
+    </w:p>
+    <w:p/>
+    <w:p>
+      <w:pPr>
+        <w:rPr>
+          <w:b/>
+        </w:rPr>
+      </w:pPr>
+      <w:r>
+        <w:rPr>
+          <w:b/>
+        </w:rPr>
+        <w:t>Libreria JSON-RPC</w:t>
+      </w:r>
+    </w:p>
+    <w:p>
+      <w:r>
+        <w:t xml:space="preserve">La libreria JSON comprende le classi </w:t>
+      </w:r>
+      <w:r>
+        <w:t xml:space="preserve">“Richiesta” e “Risposta” che ereditano rispettivamente da </w:t>
+      </w:r>
+      <w:r>
+        <w:rPr>
+          <w:i/>
+        </w:rPr>
+        <w:t>abstract Richiesta</w:t>
+      </w:r>
+      <w:r>
+        <w:t xml:space="preserve"> e </w:t>
+      </w:r>
+      <w:r>
+        <w:rPr>
+          <w:i/>
+        </w:rPr>
+        <w:t>abstract Risposta</w:t>
+      </w:r>
+      <w:r>
+        <w:t>. Sono classi abstract e non interfacce perché definiscono anche i costruttori. A loro volta tali classi ereditano dalla classe “Messaggio JSON-RPC” anch’essa abstract.</w:t>
+      </w:r>
+    </w:p>
+    <w:p>
+      <w:r>
+        <w:t>Un messaggio JSON-RPC è una stringa formattata secondo le specifiche del protocollo JSON-RPC e si specifica nelle classi “Richiesta” e “Risposta”. Queste possono essere costruite tramite i rispettivi parametri oppure a partire da una stringa appositamente formattata</w:t>
+      </w:r>
+      <w:r>
+        <w:t>. I costruttori con parametri della richiesta vengono invocati dal creatore richieste (lato Client) mentre quelli della risposta dai gestori (lato Server). I costruttori da stringa vengono invocati all’</w:t>
+      </w:r>
+      <w:r>
+        <w:t>interno della libreria. I</w:t>
+      </w:r>
+      <w:r>
+        <w:t xml:space="preserve">l </w:t>
+      </w:r>
+      <w:r>
+        <w:t>client</w:t>
+      </w:r>
+      <w:r>
+        <w:t xml:space="preserve"> JSON-RPC</w:t>
+      </w:r>
+      <w:r>
+        <w:t xml:space="preserve"> espone i metodi necessari per l’invio di richieste o notifiche che implementa sfruttando una libreria di comunicazioni (in questo caso la Libreria 0MQ). R</w:t>
+      </w:r>
+      <w:r>
+        <w:t>icevuta una stringa</w:t>
+      </w:r>
+      <w:r>
+        <w:t xml:space="preserve"> come risposta</w:t>
+      </w:r>
+      <w:r>
+        <w:t xml:space="preserve"> e la utilizza per ricreare l’oggetto risposta inviato dal server.</w:t>
+      </w:r>
+      <w:r>
+        <w:t xml:space="preserve"> Allo stesso modo, il server JSON-RPC riceve stringhe che utilizza per ricostruire la richiesta che è stata inviata dal client a cui risponde con “oggetti risposta”.</w:t>
+      </w:r>
+    </w:p>
+    <w:p/>
+    <w:p>
+      <w:pPr>
+        <w:rPr>
+          <w:b/>
+        </w:rPr>
+      </w:pPr>
+      <w:r>
+        <w:rPr>
+          <w:b/>
+        </w:rPr>
+        <w:t xml:space="preserve">Libreria </w:t>
+      </w:r>
+      <w:r>
+        <w:rPr>
+          <w:b/>
+        </w:rPr>
+        <w:t>di comunicazione</w:t>
+      </w:r>
+    </w:p>
+    <w:p>
+      <w:r>
+        <w:t xml:space="preserve">Presenta due classi: “Client 0MQ” e “Server 0MQ” che utilizzano la libreria 0MQ. Il client invia stringhe ad una porta e ottiene delle stringhe di risposta, il server ascolta </w:t>
+      </w:r>
+      <w:r>
+        <w:t>su</w:t>
+      </w:r>
+      <w:r>
+        <w:t xml:space="preserve"> una porta e riceve stringhe a cui rispondere.</w:t>
+      </w:r>
+    </w:p>
+    <w:p/>
+    <w:p>
+      <w:r>
+        <w:br w:type="page"/>
+      </w:r>
+    </w:p>
+    <w:p/>
+    <w:p>
+      <w:pPr>
+        <w:pStyle w:val="Titolo2"/>
+        <w:rPr>
+          <w:rFonts w:ascii="Calibri" w:hAnsi="Calibri"/>
+          <w:b/>
+          <w:color w:val="000000" w:themeColor="text1"/>
           <w:sz w:val="40"/>
-          <w:szCs w:val="26"/>
-        </w:rPr>
-        <w:t>Diagram</w:t>
-      </w:r>
-      <w:bookmarkEnd w:id="4"/>
-      <w:proofErr w:type="spellEnd"/>
-    </w:p>
-    <w:p/>
-    <w:p/>
-    <w:p>
-      <w:r>
-        <w:t>Il sistema si divide in quattro package: Autorizzatore, Client, Libreria JSON-RPC e Libreria 0MQ.</w:t>
-      </w:r>
-      <w:r>
-        <w:t xml:space="preserve"> </w:t>
-      </w:r>
-    </w:p>
-    <w:p/>
-    <w:p>
-      <w:pPr>
-        <w:rPr>
-          <w:b/>
-        </w:rPr>
-      </w:pPr>
-      <w:r>
-        <w:rPr>
-          <w:b/>
-        </w:rPr>
-        <w:t>Autorizzatore</w:t>
-      </w:r>
-    </w:p>
-    <w:p>
-      <w:r>
-        <w:t xml:space="preserve">L’autorizzatore è composto dalle classi che identificano i tre diversi gestori. </w:t>
-      </w:r>
-      <w:r>
-        <w:t>Questi e</w:t>
-      </w:r>
-      <w:r>
-        <w:t>reditano dalla classe astratta “server” che implementa il metodo concreto “</w:t>
-      </w:r>
-      <w:proofErr w:type="spellStart"/>
-      <w:r>
-        <w:t>receive</w:t>
-      </w:r>
-      <w:proofErr w:type="spellEnd"/>
-      <w:r>
-        <w:t>” e definisce il metodo astratto “</w:t>
-      </w:r>
-      <w:proofErr w:type="spellStart"/>
-      <w:r>
-        <w:t>selectMethod</w:t>
-      </w:r>
-      <w:proofErr w:type="spellEnd"/>
-      <w:r>
-        <w:t xml:space="preserve">”. I gestori sono </w:t>
-      </w:r>
-      <w:r>
-        <w:rPr>
-          <w:color w:val="00B050"/>
-        </w:rPr>
-        <w:t>singleton</w:t>
-      </w:r>
-      <w:r>
-        <w:t xml:space="preserve">: per ogni server gestore esiste una sola istanza. </w:t>
-      </w:r>
-      <w:r>
-        <w:t>Si ricorre a questo design pattern</w:t>
-      </w:r>
-      <w:r>
-        <w:t xml:space="preserve"> per gestire in maniera univoca i dati (</w:t>
-      </w:r>
-      <w:proofErr w:type="spellStart"/>
-      <w:r>
-        <w:t>token</w:t>
-      </w:r>
-      <w:proofErr w:type="spellEnd"/>
-      <w:r>
-        <w:t xml:space="preserve">, autorizzazione e risorsa). </w:t>
-      </w:r>
-      <w:r>
-        <w:rPr>
-          <w:color w:val="000000" w:themeColor="text1"/>
-        </w:rPr>
-        <w:t xml:space="preserve">Ciascun gestore </w:t>
-      </w:r>
-      <w:r>
-        <w:rPr>
-          <w:color w:val="000000" w:themeColor="text1"/>
-        </w:rPr>
-        <w:t>elaborerà</w:t>
-      </w:r>
-      <w:r>
-        <w:rPr>
-          <w:color w:val="000000" w:themeColor="text1"/>
-        </w:rPr>
-        <w:t xml:space="preserve"> richieste</w:t>
-      </w:r>
-      <w:r>
-        <w:rPr>
-          <w:color w:val="000000" w:themeColor="text1"/>
-        </w:rPr>
-        <w:t xml:space="preserve"> di un determinato tipo compatibilmente al</w:t>
-      </w:r>
-      <w:r>
-        <w:rPr>
-          <w:color w:val="000000" w:themeColor="text1"/>
-        </w:rPr>
-        <w:t xml:space="preserve"> proprio “settore di competenza”</w:t>
-      </w:r>
-      <w:r>
-        <w:rPr>
-          <w:color w:val="000000" w:themeColor="text1"/>
-        </w:rPr>
-        <w:t xml:space="preserve"> e </w:t>
-      </w:r>
-      <w:r>
-        <w:t>p</w:t>
-      </w:r>
-      <w:r>
-        <w:t>er questo “ascoltano” su porte diverse. Al fine di elaborare le richieste i gestori utilizzano i propri metodi, quali ad esempio “</w:t>
-      </w:r>
-      <w:proofErr w:type="spellStart"/>
-      <w:proofErr w:type="gramStart"/>
-      <w:r>
-        <w:t>creaToken</w:t>
-      </w:r>
-      <w:proofErr w:type="spellEnd"/>
-      <w:r>
-        <w:t>(</w:t>
-      </w:r>
-      <w:proofErr w:type="gramEnd"/>
-      <w:r>
-        <w:t>)” e “</w:t>
-      </w:r>
-      <w:proofErr w:type="spellStart"/>
-      <w:r>
-        <w:t>revocaAutorizzazione</w:t>
-      </w:r>
-      <w:proofErr w:type="spellEnd"/>
-      <w:r>
-        <w:t xml:space="preserve">()”. I gestori sono </w:t>
-      </w:r>
-      <w:r>
-        <w:t xml:space="preserve">inoltre </w:t>
-      </w:r>
-      <w:r>
-        <w:t xml:space="preserve">in una relazione di composizione rispettivamente con le classi </w:t>
-      </w:r>
-      <w:proofErr w:type="spellStart"/>
-      <w:r>
-        <w:t>Token</w:t>
-      </w:r>
-      <w:proofErr w:type="spellEnd"/>
-      <w:r>
-        <w:t xml:space="preserve">, Autorizzazione e Risorsa. La creazione di </w:t>
-      </w:r>
-      <w:proofErr w:type="spellStart"/>
-      <w:r>
-        <w:t>token</w:t>
-      </w:r>
-      <w:proofErr w:type="spellEnd"/>
-      <w:r>
-        <w:t xml:space="preserve"> e autorizzazioni è semplice e</w:t>
-      </w:r>
-      <w:r>
-        <w:t>d</w:t>
-      </w:r>
-      <w:r>
-        <w:t xml:space="preserve"> implementata nei metodi “</w:t>
-      </w:r>
-      <w:proofErr w:type="spellStart"/>
-      <w:r>
-        <w:t>creaToken</w:t>
-      </w:r>
-      <w:proofErr w:type="spellEnd"/>
-      <w:r>
-        <w:t xml:space="preserve">” </w:t>
-      </w:r>
-      <w:proofErr w:type="gramStart"/>
-      <w:r>
-        <w:t>e “</w:t>
-      </w:r>
-      <w:proofErr w:type="spellStart"/>
-      <w:proofErr w:type="gramEnd"/>
-      <w:r>
-        <w:t>creaAutorizzazione</w:t>
-      </w:r>
-      <w:proofErr w:type="spellEnd"/>
-      <w:r>
-        <w:t>”</w:t>
-      </w:r>
-      <w:r>
-        <w:t xml:space="preserve"> mentre la creazione risorse è delegata al design pattern del </w:t>
-      </w:r>
-      <w:proofErr w:type="spellStart"/>
-      <w:r>
-        <w:rPr>
-          <w:color w:val="00B050"/>
-        </w:rPr>
-        <w:t>Factory</w:t>
-      </w:r>
-      <w:proofErr w:type="spellEnd"/>
-      <w:r>
-        <w:rPr>
-          <w:color w:val="00B050"/>
-        </w:rPr>
-        <w:t xml:space="preserve"> Method</w:t>
-      </w:r>
-      <w:r>
-        <w:t xml:space="preserve">. Si ricorre a </w:t>
-      </w:r>
-      <w:r>
-        <w:t>ciò</w:t>
-      </w:r>
-      <w:r>
-        <w:t xml:space="preserve"> per risolvere il problema della creazione di più risorse di diverso sottotipo.</w:t>
-      </w:r>
-    </w:p>
-    <w:p/>
-    <w:p>
-      <w:pPr>
-        <w:rPr>
-          <w:b/>
-        </w:rPr>
-      </w:pPr>
-      <w:r>
-        <w:rPr>
-          <w:b/>
-        </w:rPr>
-        <w:t>Client</w:t>
-      </w:r>
-    </w:p>
-    <w:p>
-      <w:r>
-        <w:t>È presente una classe utente che rappresenta gli utenti che utilizzano il sistema. Ogni utente è identificato da un nome univoco e</w:t>
-      </w:r>
-      <w:r>
-        <w:t>,</w:t>
-      </w:r>
-      <w:r>
-        <w:t xml:space="preserve"> se autorizzato</w:t>
-      </w:r>
-      <w:r>
-        <w:t>,</w:t>
-      </w:r>
-      <w:r>
-        <w:t xml:space="preserve"> memorizza la sua chiave segreta. Inoltre </w:t>
-      </w:r>
-      <w:r>
-        <w:lastRenderedPageBreak/>
-        <w:t xml:space="preserve">memorizza tutti i </w:t>
-      </w:r>
-      <w:proofErr w:type="spellStart"/>
-      <w:r>
-        <w:t>token</w:t>
-      </w:r>
-      <w:proofErr w:type="spellEnd"/>
-      <w:r>
-        <w:t xml:space="preserve"> che gli sono stati rilasciati. Chiave e </w:t>
-      </w:r>
-      <w:proofErr w:type="spellStart"/>
-      <w:r>
-        <w:t>token</w:t>
-      </w:r>
-      <w:proofErr w:type="spellEnd"/>
-      <w:r>
-        <w:t xml:space="preserve"> sono salvati sotto forma di stringa e non come istanze di </w:t>
-      </w:r>
-      <w:proofErr w:type="spellStart"/>
-      <w:r>
-        <w:t>Token</w:t>
-      </w:r>
-      <w:proofErr w:type="spellEnd"/>
-      <w:r>
-        <w:t xml:space="preserve"> e Autorizzazione. Attraverso l’interfaccia predisposta l’utente può chiamare i metodi del creatore richieste. Quest’ultimo, in base al metodo invocato, crea una richiesta e invoca l’invio dal client JSON-RPC. Il creatore richieste conosce le porte su cui i gestori sono in ascolto. </w:t>
-      </w:r>
-    </w:p>
-    <w:p>
-      <w:r>
-        <w:t>Espone inoltre un’interfaccia “</w:t>
-      </w:r>
-      <w:proofErr w:type="spellStart"/>
-      <w:r>
-        <w:t>admin</w:t>
-      </w:r>
-      <w:proofErr w:type="spellEnd"/>
-      <w:r>
-        <w:t xml:space="preserve">” che permette la creazione, </w:t>
-      </w:r>
-      <w:r>
-        <w:t xml:space="preserve">la </w:t>
-      </w:r>
-      <w:r>
-        <w:t xml:space="preserve">modifica e </w:t>
-      </w:r>
-      <w:r>
-        <w:t xml:space="preserve">la </w:t>
-      </w:r>
-      <w:r>
-        <w:t xml:space="preserve">cancellazione delle risorse. Si ipotizza che la stessa interfaccia esponga la creazione e la </w:t>
-      </w:r>
-      <w:r>
-        <w:t>revoca</w:t>
-      </w:r>
-      <w:r>
-        <w:t xml:space="preserve"> delle autorizzazioni. Da specifiche non è previsto l’utilizzo di questa interfaccia.</w:t>
-      </w:r>
-    </w:p>
-    <w:p/>
-    <w:p>
-      <w:pPr>
-        <w:rPr>
-          <w:b/>
-        </w:rPr>
-      </w:pPr>
-      <w:r>
-        <w:rPr>
-          <w:b/>
-        </w:rPr>
-        <w:t>Libreria JSON-RPC</w:t>
-      </w:r>
-    </w:p>
-    <w:p>
-      <w:r>
-        <w:t xml:space="preserve">La libreria JSON comprende le classi </w:t>
-      </w:r>
-      <w:r>
-        <w:t xml:space="preserve">“Richiesta” </w:t>
-      </w:r>
-      <w:proofErr w:type="gramStart"/>
-      <w:r>
-        <w:t>e “</w:t>
-      </w:r>
-      <w:proofErr w:type="gramEnd"/>
-      <w:r>
-        <w:t xml:space="preserve">Risposta” che ereditano rispettivamente da </w:t>
-      </w:r>
-      <w:proofErr w:type="spellStart"/>
-      <w:r>
-        <w:rPr>
-          <w:i/>
-        </w:rPr>
-        <w:t>abstract</w:t>
-      </w:r>
-      <w:proofErr w:type="spellEnd"/>
-      <w:r>
-        <w:rPr>
-          <w:i/>
-        </w:rPr>
-        <w:t xml:space="preserve"> Richiesta</w:t>
-      </w:r>
-      <w:r>
-        <w:t xml:space="preserve"> e </w:t>
-      </w:r>
-      <w:proofErr w:type="spellStart"/>
-      <w:r>
-        <w:rPr>
-          <w:i/>
-        </w:rPr>
-        <w:t>abstract</w:t>
-      </w:r>
-      <w:proofErr w:type="spellEnd"/>
-      <w:r>
-        <w:rPr>
-          <w:i/>
-        </w:rPr>
-        <w:t xml:space="preserve"> Risposta</w:t>
-      </w:r>
-      <w:r>
-        <w:t xml:space="preserve">. Sono classi </w:t>
-      </w:r>
-      <w:proofErr w:type="spellStart"/>
-      <w:r>
-        <w:t>abstract</w:t>
-      </w:r>
-      <w:proofErr w:type="spellEnd"/>
-      <w:r>
-        <w:t xml:space="preserve"> e non interfacce perché definiscono anche i costruttori. A loro volta tali classi ereditano dalla classe “Messaggio JSON-RPC” anch’essa </w:t>
-      </w:r>
-      <w:proofErr w:type="spellStart"/>
-      <w:r>
-        <w:t>abstract</w:t>
-      </w:r>
-      <w:proofErr w:type="spellEnd"/>
-      <w:r>
-        <w:t>.</w:t>
-      </w:r>
-    </w:p>
-    <w:p>
-      <w:r>
-        <w:t xml:space="preserve">Un messaggio JSON-RPC è una stringa formattata secondo le specifiche del protocollo JSON-RPC e si specifica nelle classi “Richiesta” </w:t>
-      </w:r>
-      <w:proofErr w:type="gramStart"/>
-      <w:r>
-        <w:t>e “</w:t>
-      </w:r>
-      <w:proofErr w:type="gramEnd"/>
-      <w:r>
-        <w:t>Risposta”. Queste possono essere costruite tramite i rispettivi parametri oppure a partire da una stringa appositamente formattata</w:t>
-      </w:r>
-      <w:r>
-        <w:t>. I costruttori con parametri della richiesta vengono invocati dal creatore richieste (lato Client) mentre quelli della risposta dai gestori (lato Server). I costruttori da stringa vengono invocati all’</w:t>
-      </w:r>
-      <w:r>
-        <w:t>interno della libreria. I</w:t>
-      </w:r>
-      <w:r>
-        <w:t xml:space="preserve">l </w:t>
-      </w:r>
-      <w:r>
-        <w:t>client</w:t>
-      </w:r>
-      <w:r>
-        <w:t xml:space="preserve"> JSON-RPC</w:t>
-      </w:r>
-      <w:r>
-        <w:t xml:space="preserve"> espone i metodi necessari per l’invio di richieste o notifiche che implementa sfruttando una libreria di comunicazioni (in questo caso la Libreria 0MQ). R</w:t>
-      </w:r>
-      <w:r>
-        <w:t>icevuta una stringa</w:t>
-      </w:r>
-      <w:r>
-        <w:t xml:space="preserve"> come risposta</w:t>
-      </w:r>
-      <w:r>
-        <w:t xml:space="preserve"> e la utilizza per ricreare l’oggetto risposta inviato dal server.</w:t>
-      </w:r>
-      <w:r>
-        <w:t xml:space="preserve"> Allo stesso modo, il server JSON-RPC riceve stringhe che utilizza per ricostruire la richiesta che è stata inviata dal client a cui risponde con “oggetti risposta”.</w:t>
-      </w:r>
-    </w:p>
-    <w:p/>
-    <w:p>
-      <w:pPr>
-        <w:rPr>
-          <w:b/>
-        </w:rPr>
-      </w:pPr>
-      <w:r>
-        <w:rPr>
-          <w:b/>
-        </w:rPr>
-        <w:t xml:space="preserve">Libreria </w:t>
-      </w:r>
-      <w:r>
-        <w:rPr>
-          <w:b/>
-        </w:rPr>
-        <w:t>di comunicazione</w:t>
-      </w:r>
-    </w:p>
-    <w:p>
-      <w:r>
-        <w:t xml:space="preserve">Presenta due classi: “Client 0MQ” </w:t>
-      </w:r>
-      <w:proofErr w:type="gramStart"/>
-      <w:r>
-        <w:t>e “</w:t>
-      </w:r>
-      <w:proofErr w:type="gramEnd"/>
-      <w:r>
-        <w:t xml:space="preserve">Server 0MQ” che utilizzano la libreria 0MQ. Il client invia stringhe ad una porta e ottiene delle stringhe di risposta, il server ascolta </w:t>
-      </w:r>
-      <w:r>
-        <w:t>su</w:t>
-      </w:r>
-      <w:r>
-        <w:t xml:space="preserve"> una porta e riceve stringhe a cui rispondere.</w:t>
-      </w:r>
-    </w:p>
-    <w:p/>
-    <w:p>
-      <w:r>
-        <w:br w:type="page"/>
-      </w:r>
-    </w:p>
-    <w:p/>
-    <w:p>
-      <w:pPr>
-        <w:pStyle w:val="Titolo2"/>
+        </w:rPr>
+      </w:pPr>
+      <w:bookmarkStart w:id="5" w:name="_Toc499037785"/>
+      <w:r>
         <w:rPr>
           <w:rFonts w:ascii="Calibri" w:hAnsi="Calibri"/>
           <w:b/>
           <w:color w:val="000000" w:themeColor="text1"/>
           <w:sz w:val="40"/>
         </w:rPr>
-      </w:pPr>
-      <w:bookmarkStart w:id="5" w:name="_Toc499037785"/>
-      <w:r>
-        <w:rPr>
-          <w:rFonts w:ascii="Calibri" w:hAnsi="Calibri"/>
-          <w:b/>
-          <w:color w:val="000000" w:themeColor="text1"/>
-          <w:sz w:val="40"/>
-        </w:rPr>
-        <w:t xml:space="preserve">Activity </w:t>
-      </w:r>
-      <w:proofErr w:type="spellStart"/>
-      <w:r>
-        <w:rPr>
-          <w:rFonts w:ascii="Calibri" w:hAnsi="Calibri"/>
-          <w:b/>
-          <w:color w:val="000000" w:themeColor="text1"/>
-          <w:sz w:val="40"/>
-        </w:rPr>
-        <w:t>Diagram</w:t>
+        <w:t>Activity Diagram</w:t>
       </w:r>
       <w:bookmarkEnd w:id="5"/>
-      <w:proofErr w:type="spellEnd"/>
     </w:p>
     <w:p>
       <w:pPr>
@@ -2953,29 +2626,7 @@
           <w:sz w:val="32"/>
           <w:szCs w:val="26"/>
         </w:rPr>
-        <w:t xml:space="preserve">Activity </w:t>
-      </w:r>
-      <w:proofErr w:type="spellStart"/>
-      <w:r>
-        <w:rPr>
-          <w:rFonts w:ascii="Calibri" w:hAnsi="Calibri"/>
-          <w:b/>
-          <w:color w:val="000000" w:themeColor="text1"/>
-          <w:sz w:val="32"/>
-          <w:szCs w:val="26"/>
-        </w:rPr>
-        <w:t>Diagram</w:t>
-      </w:r>
-      <w:proofErr w:type="spellEnd"/>
-      <w:r>
-        <w:rPr>
-          <w:rFonts w:ascii="Calibri" w:hAnsi="Calibri"/>
-          <w:b/>
-          <w:color w:val="000000" w:themeColor="text1"/>
-          <w:sz w:val="32"/>
-          <w:szCs w:val="26"/>
-        </w:rPr>
-        <w:t xml:space="preserve"> – </w:t>
+        <w:t xml:space="preserve">Activity Diagram – </w:t>
       </w:r>
       <w:r>
         <w:rPr>
@@ -3045,8 +2696,6 @@
           </wp:inline>
         </w:drawing>
       </w:r>
-      <w:bookmarkStart w:id="7" w:name="_GoBack"/>
-      <w:bookmarkEnd w:id="7"/>
     </w:p>
     <w:p/>
     <w:p>
@@ -3145,7 +2794,7 @@
       <w:pPr>
         <w:pStyle w:val="Titolo3"/>
       </w:pPr>
-      <w:bookmarkStart w:id="8" w:name="_Toc499037787"/>
+      <w:bookmarkStart w:id="7" w:name="_Toc499037787"/>
       <w:r>
         <w:rPr>
           <w:rFonts w:ascii="Calibri" w:hAnsi="Calibri"/>
@@ -3155,9 +2804,8 @@
           <w:szCs w:val="26"/>
         </w:rPr>
         <w:lastRenderedPageBreak/>
-        <w:t xml:space="preserve">Activity </w:t>
-      </w:r>
-      <w:proofErr w:type="spellStart"/>
+        <w:t xml:space="preserve">Activity Diagram – </w:t>
+      </w:r>
       <w:r>
         <w:rPr>
           <w:rFonts w:ascii="Calibri" w:hAnsi="Calibri"/>
@@ -3166,30 +2814,9 @@
           <w:sz w:val="32"/>
           <w:szCs w:val="26"/>
         </w:rPr>
-        <w:t>Diagram</w:t>
-      </w:r>
-      <w:proofErr w:type="spellEnd"/>
-      <w:r>
-        <w:rPr>
-          <w:rFonts w:ascii="Calibri" w:hAnsi="Calibri"/>
-          <w:b/>
-          <w:color w:val="000000" w:themeColor="text1"/>
-          <w:sz w:val="32"/>
-          <w:szCs w:val="26"/>
-        </w:rPr>
-        <w:t xml:space="preserve"> – </w:t>
-      </w:r>
-      <w:r>
-        <w:rPr>
-          <w:rFonts w:ascii="Calibri" w:hAnsi="Calibri"/>
-          <w:b/>
-          <w:color w:val="000000" w:themeColor="text1"/>
-          <w:sz w:val="32"/>
-          <w:szCs w:val="26"/>
-        </w:rPr>
         <w:t>Creazione autorizzazione</w:t>
       </w:r>
-      <w:bookmarkEnd w:id="8"/>
+      <w:bookmarkEnd w:id="7"/>
     </w:p>
     <w:p/>
     <w:p>
@@ -3283,7 +2910,7 @@
       <w:pPr>
         <w:pStyle w:val="Titolo3"/>
       </w:pPr>
-      <w:bookmarkStart w:id="9" w:name="_Toc499037788"/>
+      <w:bookmarkStart w:id="8" w:name="_Toc499037788"/>
       <w:r>
         <w:rPr>
           <w:rFonts w:ascii="Calibri" w:hAnsi="Calibri"/>
@@ -3293,9 +2920,8 @@
           <w:szCs w:val="26"/>
         </w:rPr>
         <w:lastRenderedPageBreak/>
-        <w:t xml:space="preserve">Activity </w:t>
-      </w:r>
-      <w:proofErr w:type="spellStart"/>
+        <w:t xml:space="preserve">Activity Diagram – </w:t>
+      </w:r>
       <w:r>
         <w:rPr>
           <w:rFonts w:ascii="Calibri" w:hAnsi="Calibri"/>
@@ -3304,42 +2930,9 @@
           <w:sz w:val="32"/>
           <w:szCs w:val="26"/>
         </w:rPr>
-        <w:t>Diagram</w:t>
-      </w:r>
-      <w:proofErr w:type="spellEnd"/>
-      <w:r>
-        <w:rPr>
-          <w:rFonts w:ascii="Calibri" w:hAnsi="Calibri"/>
-          <w:b/>
-          <w:color w:val="000000" w:themeColor="text1"/>
-          <w:sz w:val="32"/>
-          <w:szCs w:val="26"/>
-        </w:rPr>
-        <w:t xml:space="preserve"> – </w:t>
-      </w:r>
-      <w:r>
-        <w:rPr>
-          <w:rFonts w:ascii="Calibri" w:hAnsi="Calibri"/>
-          <w:b/>
-          <w:color w:val="000000" w:themeColor="text1"/>
-          <w:sz w:val="32"/>
-          <w:szCs w:val="26"/>
-        </w:rPr>
-        <w:t xml:space="preserve">Creazione </w:t>
-      </w:r>
-      <w:proofErr w:type="spellStart"/>
-      <w:r>
-        <w:rPr>
-          <w:rFonts w:ascii="Calibri" w:hAnsi="Calibri"/>
-          <w:b/>
-          <w:color w:val="000000" w:themeColor="text1"/>
-          <w:sz w:val="32"/>
-          <w:szCs w:val="26"/>
-        </w:rPr>
-        <w:t>token</w:t>
-      </w:r>
-      <w:bookmarkEnd w:id="9"/>
-      <w:proofErr w:type="spellEnd"/>
+        <w:t>Creazione token</w:t>
+      </w:r>
+      <w:bookmarkEnd w:id="8"/>
     </w:p>
     <w:p>
       <w:pPr>
@@ -3414,15 +3007,7 @@
     </w:p>
     <w:p>
       <w:r>
-        <w:t xml:space="preserve">Nel seguente diagramma vengono mostrati i passaggi effettuati da utente e autorizzatore per la creazione di un </w:t>
-      </w:r>
-      <w:proofErr w:type="spellStart"/>
-      <w:r>
-        <w:t>token</w:t>
-      </w:r>
-      <w:proofErr w:type="spellEnd"/>
-      <w:r>
-        <w:t xml:space="preserve"> necessario all’utente per accedere ad una risorsa.</w:t>
+        <w:t>Nel seguente diagramma vengono mostrati i passaggi effettuati da utente e autorizzatore per la creazione di un token necessario all’utente per accedere ad una risorsa.</w:t>
       </w:r>
     </w:p>
     <w:p>
@@ -3436,15 +3021,7 @@
         </w:rPr>
       </w:pPr>
       <w:r>
-        <w:t xml:space="preserve">Per dare inizio alla creazione l’utente invia all’autorizzatore la chiave in suo possesso. L’autorizzatore procede alla verifica della chiave e, in caso di non validità genera ed invia un errore all’utente. Qualora la chiave fornita sia valida l’autorizzatore eseguirà un’ulteriore verifica sull’ID della risorsa, fornito dall’utente. Se l’operazione non restituisce errore si procede con l’ultima verifica che prevede il controllo del livello a cui si vuole accedere. Se tutte le verifiche vengono superate l’autorizzatore genera il </w:t>
-      </w:r>
-      <w:proofErr w:type="spellStart"/>
-      <w:r>
-        <w:t>token</w:t>
-      </w:r>
-      <w:proofErr w:type="spellEnd"/>
-      <w:r>
-        <w:t xml:space="preserve"> che invierà all’utente.</w:t>
+        <w:t>Per dare inizio alla creazione l’utente invia all’autorizzatore la chiave in suo possesso. L’autorizzatore procede alla verifica della chiave e, in caso di non validità genera ed invia un errore all’utente. Qualora la chiave fornita sia valida l’autorizzatore eseguirà un’ulteriore verifica sull’ID della risorsa, fornito dall’utente. Se l’operazione non restituisce errore si procede con l’ultima verifica che prevede il controllo del livello a cui si vuole accedere. Se tutte le verifiche vengono superate l’autorizzatore genera il token che invierà all’utente.</w:t>
       </w:r>
       <w:r>
         <w:rPr>
@@ -3465,8 +3042,7 @@
           <w:szCs w:val="40"/>
         </w:rPr>
       </w:pPr>
-      <w:bookmarkStart w:id="10" w:name="_Toc499037789"/>
-      <w:proofErr w:type="spellStart"/>
+      <w:bookmarkStart w:id="9" w:name="_Toc499037789"/>
       <w:r>
         <w:rPr>
           <w:rFonts w:ascii="Calibri" w:hAnsi="Calibri"/>
@@ -3478,7 +3054,6 @@
         <w:lastRenderedPageBreak/>
         <w:t>Sequence</w:t>
       </w:r>
-      <w:proofErr w:type="spellEnd"/>
       <w:r>
         <w:rPr>
           <w:rFonts w:ascii="Calibri" w:hAnsi="Calibri"/>
@@ -3487,21 +3062,9 @@
           <w:sz w:val="40"/>
           <w:szCs w:val="40"/>
         </w:rPr>
-        <w:t xml:space="preserve"> </w:t>
-      </w:r>
-      <w:proofErr w:type="spellStart"/>
-      <w:r>
-        <w:rPr>
-          <w:rFonts w:ascii="Calibri" w:hAnsi="Calibri"/>
-          <w:b/>
-          <w:color w:val="000000" w:themeColor="text1"/>
-          <w:sz w:val="40"/>
-          <w:szCs w:val="40"/>
-        </w:rPr>
-        <w:t>Diagram</w:t>
-      </w:r>
-      <w:bookmarkEnd w:id="10"/>
-      <w:proofErr w:type="spellEnd"/>
+        <w:t xml:space="preserve"> Diagram</w:t>
+      </w:r>
+      <w:bookmarkEnd w:id="9"/>
     </w:p>
     <w:p>
       <w:pPr>
@@ -3519,8 +3082,7 @@
       <w:pPr>
         <w:pStyle w:val="Titolo3"/>
       </w:pPr>
-      <w:bookmarkStart w:id="11" w:name="_Toc499037790"/>
-      <w:proofErr w:type="spellStart"/>
+      <w:bookmarkStart w:id="10" w:name="_Toc499037790"/>
       <w:r>
         <w:rPr>
           <w:rFonts w:ascii="Calibri" w:hAnsi="Calibri"/>
@@ -3529,9 +3091,8 @@
           <w:sz w:val="32"/>
           <w:szCs w:val="26"/>
         </w:rPr>
-        <w:t>Sequence</w:t>
-      </w:r>
-      <w:proofErr w:type="spellEnd"/>
+        <w:t>Sequence Diagram</w:t>
+      </w:r>
       <w:r>
         <w:rPr>
           <w:rFonts w:ascii="Calibri" w:hAnsi="Calibri"/>
@@ -3540,9 +3101,8 @@
           <w:sz w:val="32"/>
           <w:szCs w:val="26"/>
         </w:rPr>
-        <w:t xml:space="preserve"> </w:t>
-      </w:r>
-      <w:proofErr w:type="spellStart"/>
+        <w:t xml:space="preserve"> – </w:t>
+      </w:r>
       <w:r>
         <w:rPr>
           <w:rFonts w:ascii="Calibri" w:hAnsi="Calibri"/>
@@ -3551,30 +3111,9 @@
           <w:sz w:val="32"/>
           <w:szCs w:val="26"/>
         </w:rPr>
-        <w:t>Diagram</w:t>
-      </w:r>
-      <w:proofErr w:type="spellEnd"/>
-      <w:r>
-        <w:rPr>
-          <w:rFonts w:ascii="Calibri" w:hAnsi="Calibri"/>
-          <w:b/>
-          <w:color w:val="000000" w:themeColor="text1"/>
-          <w:sz w:val="32"/>
-          <w:szCs w:val="26"/>
-        </w:rPr>
-        <w:t xml:space="preserve"> – </w:t>
-      </w:r>
-      <w:r>
-        <w:rPr>
-          <w:rFonts w:ascii="Calibri" w:hAnsi="Calibri"/>
-          <w:b/>
-          <w:color w:val="000000" w:themeColor="text1"/>
-          <w:sz w:val="32"/>
-          <w:szCs w:val="26"/>
-        </w:rPr>
         <w:t>Autorizzazione Client</w:t>
       </w:r>
-      <w:bookmarkEnd w:id="11"/>
+      <w:bookmarkEnd w:id="10"/>
     </w:p>
     <w:p/>
     <w:p>
@@ -3688,7 +3227,7 @@
       <w:pPr>
         <w:pStyle w:val="Titolo3"/>
       </w:pPr>
-      <w:bookmarkStart w:id="12" w:name="_Toc499037791"/>
+      <w:bookmarkStart w:id="11" w:name="_Toc499037791"/>
       <w:r>
         <w:rPr>
           <w:noProof/>
@@ -3752,7 +3291,6 @@
           </wp:anchor>
         </w:drawing>
       </w:r>
-      <w:proofErr w:type="spellStart"/>
       <w:r>
         <w:rPr>
           <w:rFonts w:ascii="Calibri" w:hAnsi="Calibri"/>
@@ -3761,9 +3299,8 @@
           <w:sz w:val="32"/>
           <w:szCs w:val="26"/>
         </w:rPr>
-        <w:t>Sequence</w:t>
-      </w:r>
-      <w:proofErr w:type="spellEnd"/>
+        <w:t>Sequence Diagram</w:t>
+      </w:r>
       <w:r>
         <w:rPr>
           <w:rFonts w:ascii="Calibri" w:hAnsi="Calibri"/>
@@ -3772,9 +3309,8 @@
           <w:sz w:val="32"/>
           <w:szCs w:val="26"/>
         </w:rPr>
-        <w:t xml:space="preserve"> </w:t>
-      </w:r>
-      <w:proofErr w:type="spellStart"/>
+        <w:t xml:space="preserve"> – </w:t>
+      </w:r>
       <w:r>
         <w:rPr>
           <w:rFonts w:ascii="Calibri" w:hAnsi="Calibri"/>
@@ -3783,9 +3319,8 @@
           <w:sz w:val="32"/>
           <w:szCs w:val="26"/>
         </w:rPr>
-        <w:t>Diagram</w:t>
-      </w:r>
-      <w:proofErr w:type="spellEnd"/>
+        <w:t xml:space="preserve">Autorizzazione </w:t>
+      </w:r>
       <w:r>
         <w:rPr>
           <w:rFonts w:ascii="Calibri" w:hAnsi="Calibri"/>
@@ -3794,9 +3329,163 @@
           <w:sz w:val="32"/>
           <w:szCs w:val="26"/>
         </w:rPr>
-        <w:t xml:space="preserve"> – </w:t>
-      </w:r>
-      <w:r>
+        <w:t>Server</w:t>
+      </w:r>
+      <w:bookmarkEnd w:id="11"/>
+    </w:p>
+    <w:p>
+      <w:pPr>
+        <w:pStyle w:val="Titolo3"/>
+      </w:pPr>
+    </w:p>
+    <w:p/>
+    <w:p>
+      <w:r>
+        <w:t xml:space="preserve">Nel seguente diagramma si descrive più nel dettaglio i passaggi eseguiti dal lato server. </w:t>
+      </w:r>
+      <w:r>
+        <w:t>Considereremo quindi i metodi richiamati dal gestore autorizzazioni</w:t>
+      </w:r>
+      <w:r>
+        <w:t>,</w:t>
+      </w:r>
+      <w:r>
+        <w:t xml:space="preserve"> dal server </w:t>
+      </w:r>
+      <w:r>
+        <w:t>JSON-RPC</w:t>
+      </w:r>
+      <w:r>
+        <w:t>, dal server 0MQ</w:t>
+      </w:r>
+      <w:r>
+        <w:t>,</w:t>
+      </w:r>
+      <w:r>
+        <w:t xml:space="preserve"> dalla richiesta e dalla risposta.</w:t>
+      </w:r>
+      <w:r>
+        <w:t xml:space="preserve"> Il gestore autorizzazioni rimane in attesa di ricevere nuove ric</w:t>
+      </w:r>
+      <w:r>
+        <w:t xml:space="preserve">hieste dal server </w:t>
+      </w:r>
+      <w:r>
+        <w:t>JSON-RPC</w:t>
+      </w:r>
+      <w:r>
+        <w:t xml:space="preserve"> il quale, allo stesso modo, attenderà nuove richieste dal server 0MQ.</w:t>
+      </w:r>
+    </w:p>
+    <w:p>
+      <w:r>
+        <w:t>In presenza di una nuova richiesta ne verifica la validità. Distinguiamo quindi i casi “richiesta non valida”, caratterizzato dalla restituzione dell’errore al gestore autorizzazioni, e il caso “richiesta valida”</w:t>
+      </w:r>
+      <w:r>
+        <w:t xml:space="preserve"> che prevede l’analisi della stringa e una seconda verifica.</w:t>
+      </w:r>
+    </w:p>
+    <w:p>
+      <w:r>
+        <w:t>I</w:t>
+      </w:r>
+      <w:r>
+        <w:t>n caso di “non validità” verrà creata una risposta che segnalerà errore altrimenti si procederà alla creazione di una nuova autorizzazione e quindi alla generazione della chiave.</w:t>
+      </w:r>
+      <w:r>
+        <w:t xml:space="preserve"> Nel processo di creazione della chiave il </w:t>
+      </w:r>
+      <w:r>
+        <w:t>gestore autorizzazioni potrà riscontrare un problema nei dati forniti (</w:t>
+      </w:r>
+      <w:r>
+        <w:rPr>
+          <w:i/>
+        </w:rPr>
+        <w:t>Esempio:</w:t>
+      </w:r>
+      <w:r>
+        <w:rPr>
+          <w:i/>
+        </w:rPr>
+        <w:t xml:space="preserve"> Livello non disponibile</w:t>
+      </w:r>
+      <w:r>
+        <w:t>) e creare una risposta contenete il codice dell’errore oppure, nel caso in cui il processo vada a buon fine, creare una risposta contenente la chiave stessa.</w:t>
+      </w:r>
+    </w:p>
+    <w:p>
+      <w:r>
+        <w:t>Qualsiasi risposta viene convertita in stringa mediante il metodo “get</w:t>
+      </w:r>
+      <w:r>
+        <w:t>JSON-RPC</w:t>
+      </w:r>
+      <w:r>
+        <w:t>String” che ne consentirà la trasmissione all’utente come indicato nel primo Sequence Diagram riportato a pagina 9.</w:t>
+      </w:r>
+    </w:p>
+    <w:p>
+      <w:r>
+        <w:t>La chiamata 25 "rispondi" viene effettuata utilizzando come parametro l'oggetto Risposta che è stato creato in uno dei tre possibili rami. Lo stesso oggetto sarà quello invocato dalla chiamata 26 get</w:t>
+      </w:r>
+      <w:r>
+        <w:t>JSON-RPC</w:t>
+      </w:r>
+      <w:r>
+        <w:t xml:space="preserve">String e che restituisce la risposta 27 </w:t>
+      </w:r>
+      <w:r>
+        <w:t>JSON-RPC</w:t>
+      </w:r>
+      <w:r>
+        <w:t xml:space="preserve">String. Durante l'esecuzione uno solo dei rami verrà seguito e di conseguenza ci sarà una sola istanza di Risposta da inviare e quindi da cui ricavare la stringa </w:t>
+      </w:r>
+      <w:r>
+        <w:t>JSON-RPC</w:t>
+      </w:r>
+      <w:r>
+        <w:t>.</w:t>
+      </w:r>
+      <w:r>
+        <w:br w:type="page"/>
+      </w:r>
+    </w:p>
+    <w:p>
+      <w:pPr>
+        <w:pStyle w:val="Titolo2"/>
+        <w:rPr>
+          <w:sz w:val="40"/>
+          <w:szCs w:val="40"/>
+        </w:rPr>
+      </w:pPr>
+      <w:bookmarkStart w:id="12" w:name="_Toc499037792"/>
+      <w:r>
+        <w:rPr>
+          <w:rFonts w:ascii="Calibri" w:hAnsi="Calibri"/>
+          <w:b/>
+          <w:color w:val="000000" w:themeColor="text1"/>
+          <w:sz w:val="40"/>
+          <w:szCs w:val="40"/>
+        </w:rPr>
+        <w:lastRenderedPageBreak/>
+        <w:t>State</w:t>
+      </w:r>
+      <w:r>
+        <w:rPr>
+          <w:rFonts w:ascii="Calibri" w:hAnsi="Calibri"/>
+          <w:b/>
+          <w:color w:val="000000" w:themeColor="text1"/>
+          <w:sz w:val="40"/>
+          <w:szCs w:val="40"/>
+        </w:rPr>
+        <w:t xml:space="preserve"> Diagram</w:t>
+      </w:r>
+      <w:bookmarkEnd w:id="12"/>
+    </w:p>
+    <w:p>
+      <w:pPr>
+        <w:pStyle w:val="Titolo3"/>
         <w:rPr>
           <w:rFonts w:ascii="Calibri" w:hAnsi="Calibri"/>
           <w:b/>
@@ -3804,8 +3493,13 @@
           <w:sz w:val="32"/>
           <w:szCs w:val="26"/>
         </w:rPr>
-        <w:t xml:space="preserve">Autorizzazione </w:t>
-      </w:r>
+      </w:pPr>
+    </w:p>
+    <w:p>
+      <w:pPr>
+        <w:pStyle w:val="Titolo3"/>
+      </w:pPr>
+      <w:bookmarkStart w:id="13" w:name="_Toc499037793"/>
       <w:r>
         <w:rPr>
           <w:rFonts w:ascii="Calibri" w:hAnsi="Calibri"/>
@@ -3814,171 +3508,197 @@
           <w:sz w:val="32"/>
           <w:szCs w:val="26"/>
         </w:rPr>
-        <w:t>Server</w:t>
-      </w:r>
-      <w:bookmarkEnd w:id="12"/>
-    </w:p>
-    <w:p>
-      <w:pPr>
-        <w:pStyle w:val="Titolo3"/>
-      </w:pPr>
-    </w:p>
-    <w:p/>
-    <w:p>
-      <w:r>
-        <w:t xml:space="preserve">Nel seguente diagramma si descrive più nel dettaglio i passaggi eseguiti dal lato server. </w:t>
-      </w:r>
-      <w:r>
-        <w:t>Considereremo quindi i metodi richiamati dal gestore autorizzazioni</w:t>
-      </w:r>
-      <w:r>
-        <w:t>,</w:t>
-      </w:r>
-      <w:r>
-        <w:t xml:space="preserve"> dal server </w:t>
-      </w:r>
-      <w:r>
-        <w:t>JSON-RPC</w:t>
-      </w:r>
-      <w:r>
-        <w:t>, dal server 0MQ</w:t>
-      </w:r>
-      <w:r>
-        <w:t>,</w:t>
-      </w:r>
-      <w:r>
-        <w:t xml:space="preserve"> dalla richiesta e dalla risposta.</w:t>
-      </w:r>
-      <w:r>
-        <w:t xml:space="preserve"> Il gestore autorizzazioni rimane in attesa di ricevere nuove ric</w:t>
-      </w:r>
-      <w:r>
-        <w:t xml:space="preserve">hieste dal server </w:t>
-      </w:r>
-      <w:r>
-        <w:t>JSON-RPC</w:t>
-      </w:r>
-      <w:r>
-        <w:t xml:space="preserve"> il quale, allo stesso modo, attenderà nuove richieste dal server 0MQ.</w:t>
-      </w:r>
-    </w:p>
-    <w:p>
-      <w:r>
-        <w:t>In presenza di una nuova richiesta ne verifica la validità. Distinguiamo quindi i casi “richiesta non valida”, caratterizzato dalla restituzione dell’errore al gestore autorizzazioni, e il caso “richiesta valida”</w:t>
-      </w:r>
-      <w:r>
-        <w:t xml:space="preserve"> che prevede l’analisi della stringa e una seconda verifica.</w:t>
-      </w:r>
-    </w:p>
-    <w:p>
-      <w:r>
-        <w:t>I</w:t>
-      </w:r>
-      <w:r>
-        <w:t>n caso di “non validità” verrà creata una risposta che segnalerà errore altrimenti si procederà alla creazione di una nuova autorizzazione e quindi alla generazione della chiave.</w:t>
-      </w:r>
-      <w:r>
-        <w:t xml:space="preserve"> Nel processo di creazione della chiave il </w:t>
-      </w:r>
-      <w:r>
-        <w:t>gestore autorizzazioni potrà riscontrare un problema nei dati forniti (</w:t>
-      </w:r>
-      <w:r>
-        <w:rPr>
-          <w:i/>
-        </w:rPr>
-        <w:t>Esempio:</w:t>
-      </w:r>
-      <w:r>
-        <w:rPr>
-          <w:i/>
-        </w:rPr>
-        <w:t xml:space="preserve"> Livello non disponibile</w:t>
-      </w:r>
-      <w:r>
-        <w:t>) e creare una risposta contenete il codice dell’errore oppure, nel caso in cui il processo vada a buon fine, creare una risposta contenente la chiave stessa.</w:t>
-      </w:r>
-    </w:p>
-    <w:p>
-      <w:r>
-        <w:t>Qualsiasi risposta viene convertita in stringa mediante il metodo “</w:t>
-      </w:r>
-      <w:proofErr w:type="spellStart"/>
-      <w:r>
-        <w:t>get</w:t>
-      </w:r>
-      <w:r>
-        <w:t>JSON-RPC</w:t>
-      </w:r>
-      <w:r>
-        <w:t>String</w:t>
-      </w:r>
-      <w:proofErr w:type="spellEnd"/>
-      <w:r>
-        <w:t xml:space="preserve">” che ne consentirà la trasmissione all’utente come indicato nel primo </w:t>
-      </w:r>
-      <w:proofErr w:type="spellStart"/>
-      <w:r>
-        <w:t>Sequence</w:t>
-      </w:r>
-      <w:proofErr w:type="spellEnd"/>
-      <w:r>
-        <w:t xml:space="preserve"> </w:t>
-      </w:r>
-      <w:proofErr w:type="spellStart"/>
-      <w:r>
-        <w:t>Diagram</w:t>
-      </w:r>
-      <w:proofErr w:type="spellEnd"/>
-      <w:r>
-        <w:t xml:space="preserve"> riportato a pagina 9.</w:t>
-      </w:r>
-    </w:p>
-    <w:p>
-      <w:r>
-        <w:t xml:space="preserve">La chiamata 25 "rispondi" viene effettuata utilizzando come parametro l'oggetto Risposta che è stato creato in uno dei tre possibili rami. Lo stesso oggetto sarà quello invocato dalla chiamata 26 </w:t>
-      </w:r>
-      <w:proofErr w:type="spellStart"/>
-      <w:r>
-        <w:t>get</w:t>
-      </w:r>
-      <w:r>
-        <w:t>JSON-RPC</w:t>
-      </w:r>
-      <w:r>
-        <w:t>String</w:t>
-      </w:r>
-      <w:proofErr w:type="spellEnd"/>
-      <w:r>
-        <w:t xml:space="preserve"> e che restituisce la risposta 27 </w:t>
-      </w:r>
-      <w:r>
-        <w:t>JSON-</w:t>
-      </w:r>
-      <w:proofErr w:type="spellStart"/>
-      <w:r>
-        <w:t>RPC</w:t>
-      </w:r>
-      <w:r>
-        <w:t>String</w:t>
-      </w:r>
-      <w:proofErr w:type="spellEnd"/>
-      <w:r>
-        <w:t xml:space="preserve">. Durante l'esecuzione uno solo dei rami verrà seguito </w:t>
-      </w:r>
-      <w:proofErr w:type="gramStart"/>
-      <w:r>
-        <w:t>e</w:t>
-      </w:r>
-      <w:proofErr w:type="gramEnd"/>
-      <w:r>
-        <w:t xml:space="preserve"> di conseguenza ci sarà una sola istanza di Risposta da inviare e quindi da cui ricavare la stringa </w:t>
-      </w:r>
-      <w:r>
-        <w:t>JSON-RPC</w:t>
-      </w:r>
-      <w:r>
-        <w:t>.</w:t>
+        <w:t>State Diagram</w:t>
+      </w:r>
+      <w:r>
+        <w:rPr>
+          <w:rFonts w:ascii="Calibri" w:hAnsi="Calibri"/>
+          <w:b/>
+          <w:color w:val="000000" w:themeColor="text1"/>
+          <w:sz w:val="32"/>
+          <w:szCs w:val="26"/>
+        </w:rPr>
+        <w:t xml:space="preserve"> – </w:t>
+      </w:r>
+      <w:bookmarkEnd w:id="13"/>
+      <w:r>
+        <w:rPr>
+          <w:rFonts w:ascii="Calibri" w:hAnsi="Calibri"/>
+          <w:b/>
+          <w:color w:val="000000" w:themeColor="text1"/>
+          <w:sz w:val="32"/>
+          <w:szCs w:val="26"/>
+        </w:rPr>
+        <w:t>Autorizzazione</w:t>
+      </w:r>
+    </w:p>
+    <w:p/>
+    <w:p>
+      <w:r>
+        <w:rPr>
+          <w:noProof/>
+          <w:lang w:eastAsia="it-IT"/>
+        </w:rPr>
+        <w:drawing>
+          <wp:inline distT="0" distB="0" distL="0" distR="0" wp14:anchorId="5A03A2DA" wp14:editId="18DFBDB1">
+            <wp:extent cx="6116320" cy="1106805"/>
+            <wp:effectExtent l="0" t="0" r="0" b="0"/>
+            <wp:docPr id="12" name="Immagine 12" descr="StateAutorizzazione.png"/>
+            <wp:cNvGraphicFramePr>
+              <a:graphicFrameLocks xmlns:a="http://schemas.openxmlformats.org/drawingml/2006/main" noChangeAspect="1"/>
+            </wp:cNvGraphicFramePr>
+            <a:graphic xmlns:a="http://schemas.openxmlformats.org/drawingml/2006/main">
+              <a:graphicData uri="http://schemas.openxmlformats.org/drawingml/2006/picture">
+                <pic:pic xmlns:pic="http://schemas.openxmlformats.org/drawingml/2006/picture">
+                  <pic:nvPicPr>
+                    <pic:cNvPr id="0" name="Picture 3" descr="StateAutorizzazione.png"/>
+                    <pic:cNvPicPr>
+                      <a:picLocks noChangeAspect="1" noChangeArrowheads="1"/>
+                    </pic:cNvPicPr>
+                  </pic:nvPicPr>
+                  <pic:blipFill>
+                    <a:blip r:embed="rId17" cstate="print">
+                      <a:extLst>
+                        <a:ext uri="{28A0092B-C50C-407E-A947-70E740481C1C}">
+                          <a14:useLocalDpi xmlns:a14="http://schemas.microsoft.com/office/drawing/2010/main" val="0"/>
+                        </a:ext>
+                      </a:extLst>
+                    </a:blip>
+                    <a:srcRect/>
+                    <a:stretch>
+                      <a:fillRect/>
+                    </a:stretch>
+                  </pic:blipFill>
+                  <pic:spPr bwMode="auto">
+                    <a:xfrm>
+                      <a:off x="0" y="0"/>
+                      <a:ext cx="6116320" cy="1106805"/>
+                    </a:xfrm>
+                    <a:prstGeom prst="rect">
+                      <a:avLst/>
+                    </a:prstGeom>
+                    <a:noFill/>
+                    <a:ln>
+                      <a:noFill/>
+                    </a:ln>
+                  </pic:spPr>
+                </pic:pic>
+              </a:graphicData>
+            </a:graphic>
+          </wp:inline>
+        </w:drawing>
+      </w:r>
+    </w:p>
+    <w:p/>
+    <w:p>
+      <w:r>
+        <w:t xml:space="preserve">Nel seguente diagramma si rappresentano i diversi stati </w:t>
+      </w:r>
+      <w:r>
+        <w:t>durante il processo di richiesta di una nuova autorizzazioni. Si identificano uno stato “utente non autorizzato” che attraverso l’invio di una richiesta per una nuova autorizzazione porta ad uno stato d’attesa. Qui si giunge allo stato “autorizzazione” o allo stato “autorizzazione revocata” in base al “controllo autorizzazione” che viene effettuato al fine di verificare la presenza di autorizzazioni esistenti relative all’utente considerato. Solo dopo aver revocato un’autorizzazione precedente sarà possibile crearne una nuova.</w:t>
+      </w:r>
+    </w:p>
+    <w:p>
+      <w:r>
+        <w:br w:type="page"/>
+      </w:r>
+    </w:p>
+    <w:p>
+      <w:r>
+        <w:rPr>
+          <w:rFonts w:ascii="Calibri" w:hAnsi="Calibri"/>
+          <w:b/>
+          <w:color w:val="000000" w:themeColor="text1"/>
+          <w:sz w:val="32"/>
+          <w:szCs w:val="26"/>
+        </w:rPr>
+        <w:lastRenderedPageBreak/>
+        <w:t>State Diagram</w:t>
+      </w:r>
+      <w:r>
+        <w:rPr>
+          <w:rFonts w:ascii="Calibri" w:hAnsi="Calibri"/>
+          <w:b/>
+          <w:color w:val="000000" w:themeColor="text1"/>
+          <w:sz w:val="32"/>
+          <w:szCs w:val="26"/>
+        </w:rPr>
+        <w:t xml:space="preserve"> – </w:t>
+      </w:r>
+      <w:r>
+        <w:rPr>
+          <w:rFonts w:ascii="Calibri" w:hAnsi="Calibri"/>
+          <w:b/>
+          <w:color w:val="000000" w:themeColor="text1"/>
+          <w:sz w:val="32"/>
+          <w:szCs w:val="26"/>
+        </w:rPr>
+        <w:t>Token</w:t>
+      </w:r>
+    </w:p>
+    <w:p/>
+    <w:p>
+      <w:r>
+        <w:rPr>
+          <w:noProof/>
+          <w:lang w:eastAsia="it-IT"/>
+        </w:rPr>
+        <w:drawing>
+          <wp:inline distT="0" distB="0" distL="0" distR="0" wp14:anchorId="15B9DCB4" wp14:editId="37B4A571">
+            <wp:extent cx="6101080" cy="1390650"/>
+            <wp:effectExtent l="0" t="0" r="0" b="0"/>
+            <wp:docPr id="8" name="Immagine 8" descr="StateToken.png"/>
+            <wp:cNvGraphicFramePr>
+              <a:graphicFrameLocks xmlns:a="http://schemas.openxmlformats.org/drawingml/2006/main" noChangeAspect="1"/>
+            </wp:cNvGraphicFramePr>
+            <a:graphic xmlns:a="http://schemas.openxmlformats.org/drawingml/2006/main">
+              <a:graphicData uri="http://schemas.openxmlformats.org/drawingml/2006/picture">
+                <pic:pic xmlns:pic="http://schemas.openxmlformats.org/drawingml/2006/picture">
+                  <pic:nvPicPr>
+                    <pic:cNvPr id="0" name="Picture 2" descr="StateToken.png"/>
+                    <pic:cNvPicPr>
+                      <a:picLocks noChangeAspect="1" noChangeArrowheads="1"/>
+                    </pic:cNvPicPr>
+                  </pic:nvPicPr>
+                  <pic:blipFill>
+                    <a:blip r:embed="rId18" cstate="print">
+                      <a:extLst>
+                        <a:ext uri="{28A0092B-C50C-407E-A947-70E740481C1C}">
+                          <a14:useLocalDpi xmlns:a14="http://schemas.microsoft.com/office/drawing/2010/main" val="0"/>
+                        </a:ext>
+                      </a:extLst>
+                    </a:blip>
+                    <a:srcRect/>
+                    <a:stretch>
+                      <a:fillRect/>
+                    </a:stretch>
+                  </pic:blipFill>
+                  <pic:spPr bwMode="auto">
+                    <a:xfrm>
+                      <a:off x="0" y="0"/>
+                      <a:ext cx="6101080" cy="1390650"/>
+                    </a:xfrm>
+                    <a:prstGeom prst="rect">
+                      <a:avLst/>
+                    </a:prstGeom>
+                    <a:noFill/>
+                    <a:ln>
+                      <a:noFill/>
+                    </a:ln>
+                  </pic:spPr>
+                </pic:pic>
+              </a:graphicData>
+            </a:graphic>
+          </wp:inline>
+        </w:drawing>
+      </w:r>
+    </w:p>
+    <w:p>
+      <w:r>
+        <w:t>In questo state diagram vengono rappresentati gli stati che caratterizzano un processo di richiesta di un token per l’accesso ad una risorsa. Si raggiunge uno stato di “verifica richiesta” nel momento in cui, inviati la chiave e i dati relativi alla risorsa a cui si vuole accedere</w:t>
+      </w:r>
+      <w:r>
+        <w:t>, viene invocata la “verifica dei requisiti”. La richiesta può essere respinta o approvata.</w:t>
       </w:r>
       <w:r>
         <w:br w:type="page"/>
@@ -3992,7 +3712,7 @@
           <w:szCs w:val="40"/>
         </w:rPr>
       </w:pPr>
-      <w:bookmarkStart w:id="13" w:name="_Toc499037792"/>
+      <w:bookmarkStart w:id="14" w:name="_Toc499037794"/>
       <w:r>
         <w:rPr>
           <w:rFonts w:ascii="Calibri" w:hAnsi="Calibri"/>
@@ -4002,176 +3722,9 @@
           <w:szCs w:val="40"/>
         </w:rPr>
         <w:lastRenderedPageBreak/>
-        <w:t>State</w:t>
-      </w:r>
-      <w:r>
-        <w:rPr>
-          <w:rFonts w:ascii="Calibri" w:hAnsi="Calibri"/>
-          <w:b/>
-          <w:color w:val="000000" w:themeColor="text1"/>
-          <w:sz w:val="40"/>
-          <w:szCs w:val="40"/>
-        </w:rPr>
-        <w:t xml:space="preserve"> </w:t>
-      </w:r>
-      <w:proofErr w:type="spellStart"/>
-      <w:r>
-        <w:rPr>
-          <w:rFonts w:ascii="Calibri" w:hAnsi="Calibri"/>
-          <w:b/>
-          <w:color w:val="000000" w:themeColor="text1"/>
-          <w:sz w:val="40"/>
-          <w:szCs w:val="40"/>
-        </w:rPr>
-        <w:t>Diagram</w:t>
-      </w:r>
-      <w:bookmarkEnd w:id="13"/>
-      <w:proofErr w:type="spellEnd"/>
-    </w:p>
-    <w:p>
-      <w:pPr>
-        <w:pStyle w:val="Titolo3"/>
-        <w:rPr>
-          <w:rFonts w:ascii="Calibri" w:hAnsi="Calibri"/>
-          <w:b/>
-          <w:color w:val="000000" w:themeColor="text1"/>
-          <w:sz w:val="32"/>
-          <w:szCs w:val="26"/>
-        </w:rPr>
-      </w:pPr>
-    </w:p>
-    <w:p>
-      <w:pPr>
-        <w:pStyle w:val="Titolo3"/>
-      </w:pPr>
-      <w:bookmarkStart w:id="14" w:name="_Toc499037793"/>
-      <w:r>
-        <w:rPr>
-          <w:rFonts w:ascii="Calibri" w:hAnsi="Calibri"/>
-          <w:b/>
-          <w:color w:val="000000" w:themeColor="text1"/>
-          <w:sz w:val="32"/>
-          <w:szCs w:val="26"/>
-        </w:rPr>
-        <w:t xml:space="preserve">State </w:t>
-      </w:r>
-      <w:proofErr w:type="spellStart"/>
-      <w:r>
-        <w:rPr>
-          <w:rFonts w:ascii="Calibri" w:hAnsi="Calibri"/>
-          <w:b/>
-          <w:color w:val="000000" w:themeColor="text1"/>
-          <w:sz w:val="32"/>
-          <w:szCs w:val="26"/>
-        </w:rPr>
-        <w:t>Diagram</w:t>
-      </w:r>
-      <w:proofErr w:type="spellEnd"/>
-      <w:r>
-        <w:rPr>
-          <w:rFonts w:ascii="Calibri" w:hAnsi="Calibri"/>
-          <w:b/>
-          <w:color w:val="000000" w:themeColor="text1"/>
-          <w:sz w:val="32"/>
-          <w:szCs w:val="26"/>
-        </w:rPr>
-        <w:t xml:space="preserve"> – </w:t>
-      </w:r>
-      <w:r>
-        <w:rPr>
-          <w:rFonts w:ascii="Calibri" w:hAnsi="Calibri"/>
-          <w:b/>
-          <w:color w:val="000000" w:themeColor="text1"/>
-          <w:sz w:val="32"/>
-          <w:szCs w:val="26"/>
-        </w:rPr>
-        <w:t>Autorizzazione client</w:t>
+        <w:t>Component Diagram</w:t>
       </w:r>
       <w:bookmarkEnd w:id="14"/>
-    </w:p>
-    <w:p/>
-    <w:p/>
-    <w:p/>
-    <w:p>
-      <w:r>
-        <w:br w:type="page"/>
-      </w:r>
-    </w:p>
-    <w:p>
-      <w:r>
-        <w:rPr>
-          <w:rFonts w:ascii="Calibri" w:hAnsi="Calibri"/>
-          <w:b/>
-          <w:color w:val="000000" w:themeColor="text1"/>
-          <w:sz w:val="32"/>
-          <w:szCs w:val="26"/>
-        </w:rPr>
-        <w:lastRenderedPageBreak/>
-        <w:t xml:space="preserve">State </w:t>
-      </w:r>
-      <w:proofErr w:type="spellStart"/>
-      <w:r>
-        <w:rPr>
-          <w:rFonts w:ascii="Calibri" w:hAnsi="Calibri"/>
-          <w:b/>
-          <w:color w:val="000000" w:themeColor="text1"/>
-          <w:sz w:val="32"/>
-          <w:szCs w:val="26"/>
-        </w:rPr>
-        <w:t>Diagram</w:t>
-      </w:r>
-      <w:proofErr w:type="spellEnd"/>
-      <w:r>
-        <w:rPr>
-          <w:rFonts w:ascii="Calibri" w:hAnsi="Calibri"/>
-          <w:b/>
-          <w:color w:val="000000" w:themeColor="text1"/>
-          <w:sz w:val="32"/>
-          <w:szCs w:val="26"/>
-        </w:rPr>
-        <w:t xml:space="preserve"> – </w:t>
-      </w:r>
-    </w:p>
-    <w:p/>
-    <w:p/>
-    <w:p>
-      <w:r>
-        <w:br w:type="page"/>
-      </w:r>
-    </w:p>
-    <w:p>
-      <w:pPr>
-        <w:pStyle w:val="Titolo2"/>
-        <w:rPr>
-          <w:sz w:val="40"/>
-          <w:szCs w:val="40"/>
-        </w:rPr>
-      </w:pPr>
-      <w:bookmarkStart w:id="15" w:name="_Toc499037794"/>
-      <w:r>
-        <w:rPr>
-          <w:rFonts w:ascii="Calibri" w:hAnsi="Calibri"/>
-          <w:b/>
-          <w:color w:val="000000" w:themeColor="text1"/>
-          <w:sz w:val="40"/>
-          <w:szCs w:val="40"/>
-        </w:rPr>
-        <w:lastRenderedPageBreak/>
-        <w:t xml:space="preserve">Component </w:t>
-      </w:r>
-      <w:proofErr w:type="spellStart"/>
-      <w:r>
-        <w:rPr>
-          <w:rFonts w:ascii="Calibri" w:hAnsi="Calibri"/>
-          <w:b/>
-          <w:color w:val="000000" w:themeColor="text1"/>
-          <w:sz w:val="40"/>
-          <w:szCs w:val="40"/>
-        </w:rPr>
-        <w:t>Diagram</w:t>
-      </w:r>
-      <w:bookmarkEnd w:id="15"/>
-      <w:proofErr w:type="spellEnd"/>
     </w:p>
     <w:p/>
     <w:p>
@@ -4198,7 +3751,7 @@
                     </pic:cNvPicPr>
                   </pic:nvPicPr>
                   <pic:blipFill>
-                    <a:blip r:embed="rId17" cstate="print">
+                    <a:blip r:embed="rId19" cstate="print">
                       <a:extLst>
                         <a:ext uri="{28A0092B-C50C-407E-A947-70E740481C1C}">
                           <a14:useLocalDpi xmlns:a14="http://schemas.microsoft.com/office/drawing/2010/main" val="0"/>
@@ -4233,15 +3786,7 @@
     <w:p/>
     <w:p>
       <w:r>
-        <w:t xml:space="preserve">Nel seguente diagramma vengono descritti i principali componenti del sistema di autorizzazione </w:t>
-      </w:r>
-      <w:proofErr w:type="spellStart"/>
-      <w:r>
-        <w:t>AuthOK</w:t>
-      </w:r>
-      <w:proofErr w:type="spellEnd"/>
-      <w:r>
-        <w:t xml:space="preserve">. L’utente attraverso un’interfaccia apposita comunica con il creatore richieste. La libreria </w:t>
+        <w:t xml:space="preserve">Nel seguente diagramma vengono descritti i principali componenti del sistema di autorizzazione AuthOK. L’utente attraverso un’interfaccia apposita comunica con il creatore richieste. La libreria </w:t>
       </w:r>
       <w:r>
         <w:t>JSON-RPC</w:t>
@@ -4257,15 +3802,7 @@
         </w:rPr>
       </w:pPr>
       <w:r>
-        <w:t xml:space="preserve">Attraverso questi passaggi le richieste giungono ai diversi gestori (gestore autorizzazioni, gestore </w:t>
-      </w:r>
-      <w:proofErr w:type="spellStart"/>
-      <w:r>
-        <w:t>token</w:t>
-      </w:r>
-      <w:proofErr w:type="spellEnd"/>
-      <w:r>
-        <w:t>, gestore risorse) che le elaborano e ne portano a termine gli obiettivi.</w:t>
+        <w:t>Attraverso questi passaggi le richieste giungono ai diversi gestori (gestore autorizzazioni, gestore token, gestore risorse) che le elaborano e ne portano a termine gli obiettivi.</w:t>
       </w:r>
       <w:r>
         <w:br/>
@@ -4288,7 +3825,7 @@
           <w:szCs w:val="40"/>
         </w:rPr>
       </w:pPr>
-      <w:bookmarkStart w:id="16" w:name="_Toc499037795"/>
+      <w:bookmarkStart w:id="15" w:name="_Toc499037795"/>
       <w:r>
         <w:rPr>
           <w:rFonts w:ascii="Calibri" w:hAnsi="Calibri"/>
@@ -4308,21 +3845,9 @@
           <w:sz w:val="40"/>
           <w:szCs w:val="40"/>
         </w:rPr>
-        <w:t xml:space="preserve"> </w:t>
-      </w:r>
-      <w:proofErr w:type="spellStart"/>
-      <w:r>
-        <w:rPr>
-          <w:rFonts w:ascii="Calibri" w:hAnsi="Calibri"/>
-          <w:b/>
-          <w:color w:val="000000" w:themeColor="text1"/>
-          <w:sz w:val="40"/>
-          <w:szCs w:val="40"/>
-        </w:rPr>
-        <w:t>Diagram</w:t>
-      </w:r>
-      <w:bookmarkEnd w:id="16"/>
-      <w:proofErr w:type="spellEnd"/>
+        <w:t xml:space="preserve"> Diagram</w:t>
+      </w:r>
+      <w:bookmarkEnd w:id="15"/>
     </w:p>
     <w:p/>
     <w:p>
@@ -4349,7 +3874,7 @@
                     </pic:cNvPicPr>
                   </pic:nvPicPr>
                   <pic:blipFill>
-                    <a:blip r:embed="rId18" cstate="print">
+                    <a:blip r:embed="rId20" cstate="print">
                       <a:extLst>
                         <a:ext uri="{28A0092B-C50C-407E-A947-70E740481C1C}">
                           <a14:useLocalDpi xmlns:a14="http://schemas.microsoft.com/office/drawing/2010/main" val="0"/>
@@ -4387,23 +3912,7 @@
         <w:t>Attraverso la rappresentazi</w:t>
       </w:r>
       <w:r>
-        <w:t xml:space="preserve">one di un Deployment </w:t>
-      </w:r>
-      <w:proofErr w:type="spellStart"/>
-      <w:r>
-        <w:t>Diagram</w:t>
-      </w:r>
-      <w:proofErr w:type="spellEnd"/>
-      <w:r>
-        <w:t xml:space="preserve"> i diversi componenti precedentemente mostrati vengono inseriti nei due nodi che caratterizzano il sistema di autorizzazione </w:t>
-      </w:r>
-      <w:proofErr w:type="spellStart"/>
-      <w:r>
-        <w:t>AuthOK</w:t>
-      </w:r>
-      <w:proofErr w:type="spellEnd"/>
-      <w:r>
-        <w:t xml:space="preserve">. Come si può notare il componente riguardante la libreria </w:t>
+        <w:t xml:space="preserve">one di un Deployment Diagram i diversi componenti precedentemente mostrati vengono inseriti nei due nodi che caratterizzano il sistema di autorizzazione AuthOK. Come si può notare il componente riguardante la libreria </w:t>
       </w:r>
       <w:r>
         <w:t>JSON-RPC</w:t>
@@ -4412,21 +3921,16 @@
         <w:t xml:space="preserve"> viene inserito e sviluppato in entrambe i nodi in quanto svolge un ruolo centrale nella comunicazione delle due parti.</w:t>
       </w:r>
       <w:r>
-        <w:t xml:space="preserve"> Come specificato nel Component </w:t>
-      </w:r>
-      <w:proofErr w:type="spellStart"/>
-      <w:r>
-        <w:t>Diagram</w:t>
-      </w:r>
-      <w:proofErr w:type="spellEnd"/>
-      <w:r>
-        <w:t xml:space="preserve"> (pagina 15) la libreria </w:t>
+        <w:t xml:space="preserve"> Come specificato nel Component Diagram (pagina 15) la libreria </w:t>
       </w:r>
       <w:r>
         <w:t>JSON-RPC</w:t>
       </w:r>
       <w:r>
-        <w:t>-</w:t>
+        <w:t xml:space="preserve"> contiene i componenti client, server e la libreria 0MQ</w:t>
+      </w:r>
+      <w:r>
+        <w:t>.</w:t>
       </w:r>
       <w:r>
         <w:br w:type="page"/>
@@ -4440,7 +3944,7 @@
           <w:szCs w:val="40"/>
         </w:rPr>
       </w:pPr>
-      <w:bookmarkStart w:id="17" w:name="_Toc499037796"/>
+      <w:bookmarkStart w:id="16" w:name="_Toc499037796"/>
       <w:r>
         <w:rPr>
           <w:rFonts w:ascii="Calibri" w:hAnsi="Calibri"/>
@@ -4460,38 +3964,37 @@
           <w:sz w:val="40"/>
           <w:szCs w:val="40"/>
         </w:rPr>
-        <w:t xml:space="preserve"> </w:t>
-      </w:r>
-      <w:proofErr w:type="spellStart"/>
-      <w:r>
-        <w:rPr>
-          <w:rFonts w:ascii="Calibri" w:hAnsi="Calibri"/>
-          <w:b/>
-          <w:color w:val="000000" w:themeColor="text1"/>
+        <w:t xml:space="preserve"> Diagram</w:t>
+      </w:r>
+      <w:bookmarkEnd w:id="16"/>
+    </w:p>
+    <w:p/>
+    <w:p/>
+    <w:p>
+      <w:r>
+        <w:br w:type="page"/>
+      </w:r>
+    </w:p>
+    <w:p>
+      <w:pPr>
+        <w:pStyle w:val="Titolo2"/>
+        <w:rPr>
           <w:sz w:val="40"/>
           <w:szCs w:val="40"/>
         </w:rPr>
-        <w:t>Diagram</w:t>
-      </w:r>
-      <w:bookmarkEnd w:id="17"/>
-      <w:proofErr w:type="spellEnd"/>
-    </w:p>
-    <w:p/>
-    <w:p/>
-    <w:p>
-      <w:r>
-        <w:br w:type="page"/>
-      </w:r>
-    </w:p>
-    <w:p>
-      <w:pPr>
-        <w:pStyle w:val="Titolo2"/>
-        <w:rPr>
+      </w:pPr>
+      <w:bookmarkStart w:id="17" w:name="_Toc499037797"/>
+      <w:r>
+        <w:rPr>
+          <w:rFonts w:ascii="Calibri" w:hAnsi="Calibri"/>
+          <w:b/>
+          <w:color w:val="000000" w:themeColor="text1"/>
           <w:sz w:val="40"/>
           <w:szCs w:val="40"/>
         </w:rPr>
-      </w:pPr>
-      <w:bookmarkStart w:id="18" w:name="_Toc499037797"/>
+        <w:lastRenderedPageBreak/>
+        <w:t>Collaboration</w:t>
+      </w:r>
       <w:r>
         <w:rPr>
           <w:rFonts w:ascii="Calibri" w:hAnsi="Calibri"/>
@@ -4500,35 +4003,110 @@
           <w:sz w:val="40"/>
           <w:szCs w:val="40"/>
         </w:rPr>
-        <w:lastRenderedPageBreak/>
-        <w:t>Collaboration</w:t>
-      </w:r>
-      <w:r>
-        <w:rPr>
-          <w:rFonts w:ascii="Calibri" w:hAnsi="Calibri"/>
-          <w:b/>
-          <w:color w:val="000000" w:themeColor="text1"/>
-          <w:sz w:val="40"/>
-          <w:szCs w:val="40"/>
-        </w:rPr>
+        <w:t xml:space="preserve"> Diagram</w:t>
+      </w:r>
+      <w:bookmarkEnd w:id="17"/>
+    </w:p>
+    <w:p>
+      <w:pPr>
+        <w:jc w:val="center"/>
+      </w:pPr>
+    </w:p>
+    <w:p>
+      <w:pPr>
+        <w:jc w:val="center"/>
+      </w:pPr>
+      <w:bookmarkStart w:id="18" w:name="_GoBack"/>
+      <w:bookmarkEnd w:id="18"/>
+      <w:r>
+        <w:rPr>
+          <w:noProof/>
+          <w:lang w:eastAsia="it-IT"/>
+        </w:rPr>
+        <w:drawing>
+          <wp:inline distT="0" distB="0" distL="0" distR="0" wp14:anchorId="6C52197B" wp14:editId="56A7AB8C">
+            <wp:extent cx="6156960" cy="3261360"/>
+            <wp:effectExtent l="0" t="0" r="0" b="0"/>
+            <wp:docPr id="5" name="Immagine 5" descr="Creazione%20Token.png"/>
+            <wp:cNvGraphicFramePr>
+              <a:graphicFrameLocks xmlns:a="http://schemas.openxmlformats.org/drawingml/2006/main" noChangeAspect="1"/>
+            </wp:cNvGraphicFramePr>
+            <a:graphic xmlns:a="http://schemas.openxmlformats.org/drawingml/2006/main">
+              <a:graphicData uri="http://schemas.openxmlformats.org/drawingml/2006/picture">
+                <pic:pic xmlns:pic="http://schemas.openxmlformats.org/drawingml/2006/picture">
+                  <pic:nvPicPr>
+                    <pic:cNvPr id="0" name="Picture 1" descr="Creazione%20Token.png"/>
+                    <pic:cNvPicPr>
+                      <a:picLocks noChangeAspect="1" noChangeArrowheads="1"/>
+                    </pic:cNvPicPr>
+                  </pic:nvPicPr>
+                  <pic:blipFill>
+                    <a:blip r:embed="rId21" cstate="print">
+                      <a:extLst>
+                        <a:ext uri="{28A0092B-C50C-407E-A947-70E740481C1C}">
+                          <a14:useLocalDpi xmlns:a14="http://schemas.microsoft.com/office/drawing/2010/main" val="0"/>
+                        </a:ext>
+                      </a:extLst>
+                    </a:blip>
+                    <a:srcRect/>
+                    <a:stretch>
+                      <a:fillRect/>
+                    </a:stretch>
+                  </pic:blipFill>
+                  <pic:spPr bwMode="auto">
+                    <a:xfrm>
+                      <a:off x="0" y="0"/>
+                      <a:ext cx="6156960" cy="3261360"/>
+                    </a:xfrm>
+                    <a:prstGeom prst="rect">
+                      <a:avLst/>
+                    </a:prstGeom>
+                    <a:noFill/>
+                    <a:ln>
+                      <a:noFill/>
+                    </a:ln>
+                  </pic:spPr>
+                </pic:pic>
+              </a:graphicData>
+            </a:graphic>
+          </wp:inline>
+        </w:drawing>
+      </w:r>
+    </w:p>
+    <w:p>
+      <w:pPr>
+        <w:jc w:val="center"/>
+      </w:pPr>
+    </w:p>
+    <w:p>
+      <w:r>
+        <w:t xml:space="preserve">Nel seguente collaboration diagram </w:t>
+      </w:r>
+      <w:r>
+        <w:t>si</w:t>
+      </w:r>
+      <w:r>
         <w:t xml:space="preserve"> </w:t>
       </w:r>
-      <w:proofErr w:type="spellStart"/>
-      <w:r>
-        <w:rPr>
-          <w:rFonts w:ascii="Calibri" w:hAnsi="Calibri"/>
-          <w:b/>
-          <w:color w:val="000000" w:themeColor="text1"/>
-          <w:sz w:val="40"/>
-          <w:szCs w:val="40"/>
-        </w:rPr>
-        <w:t>Diagram</w:t>
-      </w:r>
-      <w:bookmarkEnd w:id="18"/>
-      <w:proofErr w:type="spellEnd"/>
-    </w:p>
-    <w:p/>
-    <w:p/>
+      <w:r>
+        <w:t>rappresenta</w:t>
+      </w:r>
+      <w:r>
+        <w:t xml:space="preserve"> il processo di creazione token</w:t>
+      </w:r>
+      <w:r>
+        <w:t>. L’utente richiede la creazione di un nuovo token mediante il metodo creaToken().</w:t>
+      </w:r>
+      <w:r>
+        <w:t xml:space="preserve"> Viene pertanto creata e inviata una nuova richiesta che viene successivamente rielaborata in forma di stringa.</w:t>
+      </w:r>
+      <w:r>
+        <w:t xml:space="preserve"> La richiesta viene inviata al client0MQ che interagendo poi con il “lato server” restituisce al Client JSON</w:t>
+      </w:r>
+      <w:r>
+        <w:t>-RPC la risposta. Il creatore richieste è in grado di ricevere come risposta il risultato ottenuto dall’operazione invocata, in questo caso il token, o eventuali errori.</w:t>
+      </w:r>
+    </w:p>
     <w:p>
       <w:r>
         <w:br w:type="page"/>
@@ -4648,7 +4226,7 @@
         </w:rPr>
         <w:tab/>
       </w:r>
-      <w:hyperlink r:id="rId19" w:history="1">
+      <w:hyperlink r:id="rId22" w:history="1">
         <w:r>
           <w:rPr>
             <w:rStyle w:val="Collegamentoipertestuale"/>
@@ -4680,36 +4258,15 @@
           <w:color w:val="000000" w:themeColor="text1"/>
         </w:rPr>
         <w:tab/>
-      </w:r>
-      <w:proofErr w:type="spellStart"/>
-      <w:r>
-        <w:rPr>
-          <w:color w:val="000000" w:themeColor="text1"/>
-        </w:rPr>
-        <w:t>Gumus</w:t>
-      </w:r>
-      <w:proofErr w:type="spellEnd"/>
-      <w:r>
-        <w:rPr>
-          <w:color w:val="000000" w:themeColor="text1"/>
-        </w:rPr>
-        <w:t xml:space="preserve"> </w:t>
-      </w:r>
-      <w:proofErr w:type="spellStart"/>
-      <w:r>
-        <w:rPr>
-          <w:color w:val="000000" w:themeColor="text1"/>
-        </w:rPr>
-        <w:t>Tayfun</w:t>
-      </w:r>
-      <w:proofErr w:type="spellEnd"/>
+        <w:t>Gumus Tayfun</w:t>
+      </w:r>
       <w:r>
         <w:rPr>
           <w:color w:val="000000" w:themeColor="text1"/>
         </w:rPr>
         <w:tab/>
       </w:r>
-      <w:hyperlink r:id="rId20" w:history="1">
+      <w:hyperlink r:id="rId23" w:history="1">
         <w:r>
           <w:rPr>
             <w:rStyle w:val="Collegamentoipertestuale"/>
@@ -4749,7 +4306,7 @@
         </w:rPr>
         <w:tab/>
       </w:r>
-      <w:hyperlink r:id="rId21" w:history="1">
+      <w:hyperlink r:id="rId24" w:history="1">
         <w:r>
           <w:rPr>
             <w:rStyle w:val="Collegamentoipertestuale"/>
@@ -4789,7 +4346,7 @@
         </w:rPr>
         <w:tab/>
       </w:r>
-      <w:hyperlink r:id="rId22" w:history="1">
+      <w:hyperlink r:id="rId25" w:history="1">
         <w:r>
           <w:rPr>
             <w:rStyle w:val="Collegamentoipertestuale"/>
@@ -4801,9 +4358,9 @@
       </w:hyperlink>
     </w:p>
     <w:sectPr>
-      <w:headerReference w:type="default" r:id="rId23"/>
-      <w:footerReference w:type="even" r:id="rId24"/>
-      <w:footerReference w:type="default" r:id="rId25"/>
+      <w:headerReference w:type="default" r:id="rId26"/>
+      <w:footerReference w:type="even" r:id="rId27"/>
+      <w:footerReference w:type="default" r:id="rId28"/>
       <w:pgSz w:w="11900" w:h="16840"/>
       <w:pgMar w:top="1179" w:right="1134" w:bottom="1134" w:left="1134" w:header="708" w:footer="708" w:gutter="0"/>
       <w:cols w:space="708"/>
@@ -4904,7 +4461,7 @@
         <w:rStyle w:val="Numeropagina"/>
         <w:noProof/>
       </w:rPr>
-      <w:t>7</w:t>
+      <w:t>19</w:t>
     </w:r>
     <w:r>
       <w:rPr>
@@ -4975,15 +4532,7 @@
     </w:r>
     <w:r>
       <w:tab/>
-      <w:t xml:space="preserve">Ferrario, </w:t>
-    </w:r>
-    <w:proofErr w:type="spellStart"/>
-    <w:r>
-      <w:t>Gumus</w:t>
-    </w:r>
-    <w:proofErr w:type="spellEnd"/>
-    <w:r>
-      <w:t>, Isella, Martinese</w:t>
+      <w:t>Ferrario, Gumus, Isella, Martinese</w:t>
     </w:r>
   </w:p>
 </w:hdr>
@@ -6717,7 +6266,7 @@
 </file>
 
 <file path=customXml/itemProps1.xml><?xml version="1.0" encoding="utf-8"?>
-<ds:datastoreItem xmlns:ds="http://schemas.openxmlformats.org/officeDocument/2006/customXml" ds:itemID="{9AF95A5D-DF3D-0649-B565-9019AD85F7AE}">
+<ds:datastoreItem xmlns:ds="http://schemas.openxmlformats.org/officeDocument/2006/customXml" ds:itemID="{DEBB0180-B605-5B49-BC22-7A5A9CA67104}">
   <ds:schemaRefs>
     <ds:schemaRef ds:uri="http://schemas.openxmlformats.org/officeDocument/2006/bibliography"/>
   </ds:schemaRefs>

</xml_diff>

<commit_message>
Aggiunto diagramma ActivityTemaComune al documento finale
</commit_message>
<xml_diff>
--- a/design/ParteII_Design.docx
+++ b/design/ParteII_Design.docx
@@ -278,6 +278,7 @@
           <w:sz w:val="96"/>
         </w:rPr>
       </w:pPr>
+      <w:proofErr w:type="spellStart"/>
       <w:r>
         <w:rPr>
           <w:b/>
@@ -286,6 +287,7 @@
         </w:rPr>
         <w:t>AuthOK</w:t>
       </w:r>
+      <w:proofErr w:type="spellEnd"/>
     </w:p>
     <w:p>
       <w:pPr>
@@ -396,12 +398,28 @@
           <w:sz w:val="28"/>
         </w:rPr>
       </w:pPr>
+      <w:proofErr w:type="spellStart"/>
       <w:r>
         <w:rPr>
           <w:sz w:val="28"/>
         </w:rPr>
-        <w:t>Gumus Tayfun</w:t>
-      </w:r>
+        <w:t>Gumus</w:t>
+      </w:r>
+      <w:proofErr w:type="spellEnd"/>
+      <w:r>
+        <w:rPr>
+          <w:sz w:val="28"/>
+        </w:rPr>
+        <w:t xml:space="preserve"> </w:t>
+      </w:r>
+      <w:proofErr w:type="spellStart"/>
+      <w:r>
+        <w:rPr>
+          <w:sz w:val="28"/>
+        </w:rPr>
+        <w:t>Tayfun</w:t>
+      </w:r>
+      <w:proofErr w:type="spellEnd"/>
     </w:p>
     <w:p>
       <w:pPr>
@@ -519,7 +537,7 @@
             </w:rPr>
             <w:fldChar w:fldCharType="separate"/>
           </w:r>
-          <w:hyperlink w:anchor="_Toc499037780" w:history="1">
+          <w:hyperlink w:anchor="_Toc499053608" w:history="1">
             <w:r>
               <w:rPr>
                 <w:rStyle w:val="Collegamentoipertestuale"/>
@@ -547,7 +565,7 @@
                 <w:noProof/>
                 <w:webHidden/>
               </w:rPr>
-              <w:instrText xml:space="preserve"> PAGEREF _Toc499037780 \h </w:instrText>
+              <w:instrText xml:space="preserve"> PAGEREF _Toc499053608 \h </w:instrText>
             </w:r>
             <w:r>
               <w:rPr>
@@ -595,7 +613,7 @@
               <w:lang w:eastAsia="it-IT"/>
             </w:rPr>
           </w:pPr>
-          <w:hyperlink w:anchor="_Toc499037781" w:history="1">
+          <w:hyperlink w:anchor="_Toc499053609" w:history="1">
             <w:r>
               <w:rPr>
                 <w:rStyle w:val="Collegamentoipertestuale"/>
@@ -623,7 +641,7 @@
                 <w:noProof/>
                 <w:webHidden/>
               </w:rPr>
-              <w:instrText xml:space="preserve"> PAGEREF _Toc499037781 \h </w:instrText>
+              <w:instrText xml:space="preserve"> PAGEREF _Toc499053609 \h </w:instrText>
             </w:r>
             <w:r>
               <w:rPr>
@@ -672,7 +690,7 @@
               <w:lang w:eastAsia="it-IT"/>
             </w:rPr>
           </w:pPr>
-          <w:hyperlink w:anchor="_Toc499037782" w:history="1">
+          <w:hyperlink w:anchor="_Toc499053610" w:history="1">
             <w:r>
               <w:rPr>
                 <w:rStyle w:val="Collegamentoipertestuale"/>
@@ -701,7 +719,7 @@
                 <w:noProof/>
                 <w:webHidden/>
               </w:rPr>
-              <w:instrText xml:space="preserve"> PAGEREF _Toc499037782 \h </w:instrText>
+              <w:instrText xml:space="preserve"> PAGEREF _Toc499053610 \h </w:instrText>
             </w:r>
             <w:r>
               <w:rPr>
@@ -749,7 +767,7 @@
               <w:lang w:eastAsia="it-IT"/>
             </w:rPr>
           </w:pPr>
-          <w:hyperlink w:anchor="_Toc499037783" w:history="1">
+          <w:hyperlink w:anchor="_Toc499053611" w:history="1">
             <w:r>
               <w:rPr>
                 <w:rStyle w:val="Collegamentoipertestuale"/>
@@ -778,7 +796,7 @@
                 <w:noProof/>
                 <w:webHidden/>
               </w:rPr>
-              <w:instrText xml:space="preserve"> PAGEREF _Toc499037783 \h </w:instrText>
+              <w:instrText xml:space="preserve"> PAGEREF _Toc499053611 \h </w:instrText>
             </w:r>
             <w:r>
               <w:rPr>
@@ -826,7 +844,7 @@
               <w:lang w:eastAsia="it-IT"/>
             </w:rPr>
           </w:pPr>
-          <w:hyperlink w:anchor="_Toc499037784" w:history="1">
+          <w:hyperlink w:anchor="_Toc499053612" w:history="1">
             <w:r>
               <w:rPr>
                 <w:rStyle w:val="Collegamentoipertestuale"/>
@@ -854,7 +872,7 @@
                 <w:noProof/>
                 <w:webHidden/>
               </w:rPr>
-              <w:instrText xml:space="preserve"> PAGEREF _Toc499037784 \h </w:instrText>
+              <w:instrText xml:space="preserve"> PAGEREF _Toc499053612 \h </w:instrText>
             </w:r>
             <w:r>
               <w:rPr>
@@ -902,12 +920,13 @@
               <w:lang w:eastAsia="it-IT"/>
             </w:rPr>
           </w:pPr>
-          <w:hyperlink w:anchor="_Toc499037785" w:history="1">
+          <w:hyperlink w:anchor="_Toc499053613" w:history="1">
             <w:r>
               <w:rPr>
                 <w:rStyle w:val="Collegamentoipertestuale"/>
                 <w:rFonts w:ascii="Calibri" w:hAnsi="Calibri"/>
                 <w:noProof/>
+                <w:lang w:val="en-US"/>
               </w:rPr>
               <w:t>Activity Diagram</w:t>
             </w:r>
@@ -930,7 +949,7 @@
                 <w:noProof/>
                 <w:webHidden/>
               </w:rPr>
-              <w:instrText xml:space="preserve"> PAGEREF _Toc499037785 \h </w:instrText>
+              <w:instrText xml:space="preserve"> PAGEREF _Toc499053613 \h </w:instrText>
             </w:r>
             <w:r>
               <w:rPr>
@@ -976,7 +995,7 @@
               <w:lang w:eastAsia="it-IT"/>
             </w:rPr>
           </w:pPr>
-          <w:hyperlink w:anchor="_Toc499037786" w:history="1">
+          <w:hyperlink w:anchor="_Toc499053614" w:history="1">
             <w:r>
               <w:rPr>
                 <w:rStyle w:val="Collegamentoipertestuale"/>
@@ -984,7 +1003,7 @@
                 <w:b/>
                 <w:noProof/>
               </w:rPr>
-              <w:t>Activity Diagram – Server</w:t>
+              <w:t>Activity Diagram – Tema comune</w:t>
             </w:r>
             <w:r>
               <w:rPr>
@@ -1005,7 +1024,7 @@
                 <w:noProof/>
                 <w:webHidden/>
               </w:rPr>
-              <w:instrText xml:space="preserve"> PAGEREF _Toc499037786 \h </w:instrText>
+              <w:instrText xml:space="preserve"> PAGEREF _Toc499053614 \h </w:instrText>
             </w:r>
             <w:r>
               <w:rPr>
@@ -1051,15 +1070,16 @@
               <w:lang w:eastAsia="it-IT"/>
             </w:rPr>
           </w:pPr>
-          <w:hyperlink w:anchor="_Toc499037787" w:history="1">
+          <w:hyperlink w:anchor="_Toc499053615" w:history="1">
             <w:r>
               <w:rPr>
                 <w:rStyle w:val="Collegamentoipertestuale"/>
                 <w:rFonts w:ascii="Calibri" w:hAnsi="Calibri"/>
                 <w:b/>
                 <w:noProof/>
-              </w:rPr>
-              <w:t>Activity Diagram – Creazione autorizzazione</w:t>
+                <w:lang w:val="en-US"/>
+              </w:rPr>
+              <w:t>Activity Diagram – Server</w:t>
             </w:r>
             <w:r>
               <w:rPr>
@@ -1080,7 +1100,7 @@
                 <w:noProof/>
                 <w:webHidden/>
               </w:rPr>
-              <w:instrText xml:space="preserve"> PAGEREF _Toc499037787 \h </w:instrText>
+              <w:instrText xml:space="preserve"> PAGEREF _Toc499053615 \h </w:instrText>
             </w:r>
             <w:r>
               <w:rPr>
@@ -1100,7 +1120,7 @@
                 <w:noProof/>
                 <w:webHidden/>
               </w:rPr>
-              <w:t>9</w:t>
+              <w:t>8</w:t>
             </w:r>
             <w:r>
               <w:rPr>
@@ -1126,7 +1146,7 @@
               <w:lang w:eastAsia="it-IT"/>
             </w:rPr>
           </w:pPr>
-          <w:hyperlink w:anchor="_Toc499037788" w:history="1">
+          <w:hyperlink w:anchor="_Toc499053616" w:history="1">
             <w:r>
               <w:rPr>
                 <w:rStyle w:val="Collegamentoipertestuale"/>
@@ -1134,6 +1154,81 @@
                 <w:b/>
                 <w:noProof/>
               </w:rPr>
+              <w:t>Activity Diagram – Creazione autorizzazione</w:t>
+            </w:r>
+            <w:r>
+              <w:rPr>
+                <w:noProof/>
+                <w:webHidden/>
+              </w:rPr>
+              <w:tab/>
+            </w:r>
+            <w:r>
+              <w:rPr>
+                <w:noProof/>
+                <w:webHidden/>
+              </w:rPr>
+              <w:fldChar w:fldCharType="begin"/>
+            </w:r>
+            <w:r>
+              <w:rPr>
+                <w:noProof/>
+                <w:webHidden/>
+              </w:rPr>
+              <w:instrText xml:space="preserve"> PAGEREF _Toc499053616 \h </w:instrText>
+            </w:r>
+            <w:r>
+              <w:rPr>
+                <w:noProof/>
+                <w:webHidden/>
+              </w:rPr>
+            </w:r>
+            <w:r>
+              <w:rPr>
+                <w:noProof/>
+                <w:webHidden/>
+              </w:rPr>
+              <w:fldChar w:fldCharType="separate"/>
+            </w:r>
+            <w:r>
+              <w:rPr>
+                <w:noProof/>
+                <w:webHidden/>
+              </w:rPr>
+              <w:t>10</w:t>
+            </w:r>
+            <w:r>
+              <w:rPr>
+                <w:noProof/>
+                <w:webHidden/>
+              </w:rPr>
+              <w:fldChar w:fldCharType="end"/>
+            </w:r>
+          </w:hyperlink>
+        </w:p>
+        <w:p>
+          <w:pPr>
+            <w:pStyle w:val="Sommario3"/>
+            <w:tabs>
+              <w:tab w:val="right" w:pos="9622"/>
+            </w:tabs>
+            <w:rPr>
+              <w:rFonts w:eastAsiaTheme="minorEastAsia"/>
+              <w:smallCaps w:val="0"/>
+              <w:noProof/>
+              <w:sz w:val="24"/>
+              <w:szCs w:val="24"/>
+              <w:lang w:eastAsia="it-IT"/>
+            </w:rPr>
+          </w:pPr>
+          <w:hyperlink w:anchor="_Toc499053617" w:history="1">
+            <w:r>
+              <w:rPr>
+                <w:rStyle w:val="Collegamentoipertestuale"/>
+                <w:rFonts w:ascii="Calibri" w:hAnsi="Calibri"/>
+                <w:b/>
+                <w:noProof/>
+              </w:rPr>
               <w:t>Activity Diagram – Creazione token</w:t>
             </w:r>
             <w:r>
@@ -1155,7 +1250,7 @@
                 <w:noProof/>
                 <w:webHidden/>
               </w:rPr>
-              <w:instrText xml:space="preserve"> PAGEREF _Toc499037788 \h </w:instrText>
+              <w:instrText xml:space="preserve"> PAGEREF _Toc499053617 \h </w:instrText>
             </w:r>
             <w:r>
               <w:rPr>
@@ -1175,7 +1270,7 @@
                 <w:noProof/>
                 <w:webHidden/>
               </w:rPr>
-              <w:t>10</w:t>
+              <w:t>11</w:t>
             </w:r>
             <w:r>
               <w:rPr>
@@ -1203,7 +1298,7 @@
               <w:lang w:eastAsia="it-IT"/>
             </w:rPr>
           </w:pPr>
-          <w:hyperlink w:anchor="_Toc499037789" w:history="1">
+          <w:hyperlink w:anchor="_Toc499053618" w:history="1">
             <w:r>
               <w:rPr>
                 <w:rStyle w:val="Collegamentoipertestuale"/>
@@ -1231,7 +1326,7 @@
                 <w:noProof/>
                 <w:webHidden/>
               </w:rPr>
-              <w:instrText xml:space="preserve"> PAGEREF _Toc499037789 \h </w:instrText>
+              <w:instrText xml:space="preserve"> PAGEREF _Toc499053618 \h </w:instrText>
             </w:r>
             <w:r>
               <w:rPr>
@@ -1251,7 +1346,7 @@
                 <w:noProof/>
                 <w:webHidden/>
               </w:rPr>
-              <w:t>11</w:t>
+              <w:t>12</w:t>
             </w:r>
             <w:r>
               <w:rPr>
@@ -1277,7 +1372,7 @@
               <w:lang w:eastAsia="it-IT"/>
             </w:rPr>
           </w:pPr>
-          <w:hyperlink w:anchor="_Toc499037790" w:history="1">
+          <w:hyperlink w:anchor="_Toc499053619" w:history="1">
             <w:r>
               <w:rPr>
                 <w:rStyle w:val="Collegamentoipertestuale"/>
@@ -1306,7 +1401,7 @@
                 <w:noProof/>
                 <w:webHidden/>
               </w:rPr>
-              <w:instrText xml:space="preserve"> PAGEREF _Toc499037790 \h </w:instrText>
+              <w:instrText xml:space="preserve"> PAGEREF _Toc499053619 \h </w:instrText>
             </w:r>
             <w:r>
               <w:rPr>
@@ -1326,7 +1421,7 @@
                 <w:noProof/>
                 <w:webHidden/>
               </w:rPr>
-              <w:t>11</w:t>
+              <w:t>12</w:t>
             </w:r>
             <w:r>
               <w:rPr>
@@ -1352,7 +1447,7 @@
               <w:lang w:eastAsia="it-IT"/>
             </w:rPr>
           </w:pPr>
-          <w:hyperlink w:anchor="_Toc499037791" w:history="1">
+          <w:hyperlink w:anchor="_Toc499053620" w:history="1">
             <w:r>
               <w:rPr>
                 <w:rStyle w:val="Collegamentoipertestuale"/>
@@ -1381,7 +1476,7 @@
                 <w:noProof/>
                 <w:webHidden/>
               </w:rPr>
-              <w:instrText xml:space="preserve"> PAGEREF _Toc499037791 \h </w:instrText>
+              <w:instrText xml:space="preserve"> PAGEREF _Toc499053620 \h </w:instrText>
             </w:r>
             <w:r>
               <w:rPr>
@@ -1401,7 +1496,7 @@
                 <w:noProof/>
                 <w:webHidden/>
               </w:rPr>
-              <w:t>12</w:t>
+              <w:t>13</w:t>
             </w:r>
             <w:r>
               <w:rPr>
@@ -1429,7 +1524,7 @@
               <w:lang w:eastAsia="it-IT"/>
             </w:rPr>
           </w:pPr>
-          <w:hyperlink w:anchor="_Toc499037792" w:history="1">
+          <w:hyperlink w:anchor="_Toc499053621" w:history="1">
             <w:r>
               <w:rPr>
                 <w:rStyle w:val="Collegamentoipertestuale"/>
@@ -1457,7 +1552,7 @@
                 <w:noProof/>
                 <w:webHidden/>
               </w:rPr>
-              <w:instrText xml:space="preserve"> PAGEREF _Toc499037792 \h </w:instrText>
+              <w:instrText xml:space="preserve"> PAGEREF _Toc499053621 \h </w:instrText>
             </w:r>
             <w:r>
               <w:rPr>
@@ -1477,7 +1572,7 @@
                 <w:noProof/>
                 <w:webHidden/>
               </w:rPr>
-              <w:t>14</w:t>
+              <w:t>15</w:t>
             </w:r>
             <w:r>
               <w:rPr>
@@ -1503,7 +1598,7 @@
               <w:lang w:eastAsia="it-IT"/>
             </w:rPr>
           </w:pPr>
-          <w:hyperlink w:anchor="_Toc499037793" w:history="1">
+          <w:hyperlink w:anchor="_Toc499053622" w:history="1">
             <w:r>
               <w:rPr>
                 <w:rStyle w:val="Collegamentoipertestuale"/>
@@ -1511,7 +1606,7 @@
                 <w:b/>
                 <w:noProof/>
               </w:rPr>
-              <w:t>State Diagram – Autorizzazione client</w:t>
+              <w:t>State Diagram – Autorizzazione</w:t>
             </w:r>
             <w:r>
               <w:rPr>
@@ -1532,7 +1627,7 @@
                 <w:noProof/>
                 <w:webHidden/>
               </w:rPr>
-              <w:instrText xml:space="preserve"> PAGEREF _Toc499037793 \h </w:instrText>
+              <w:instrText xml:space="preserve"> PAGEREF _Toc499053622 \h </w:instrText>
             </w:r>
             <w:r>
               <w:rPr>
@@ -1552,7 +1647,7 @@
                 <w:noProof/>
                 <w:webHidden/>
               </w:rPr>
-              <w:t>14</w:t>
+              <w:t>15</w:t>
             </w:r>
             <w:r>
               <w:rPr>
@@ -1580,7 +1675,7 @@
               <w:lang w:eastAsia="it-IT"/>
             </w:rPr>
           </w:pPr>
-          <w:hyperlink w:anchor="_Toc499037794" w:history="1">
+          <w:hyperlink w:anchor="_Toc499053623" w:history="1">
             <w:r>
               <w:rPr>
                 <w:rStyle w:val="Collegamentoipertestuale"/>
@@ -1608,7 +1703,7 @@
                 <w:noProof/>
                 <w:webHidden/>
               </w:rPr>
-              <w:instrText xml:space="preserve"> PAGEREF _Toc499037794 \h </w:instrText>
+              <w:instrText xml:space="preserve"> PAGEREF _Toc499053623 \h </w:instrText>
             </w:r>
             <w:r>
               <w:rPr>
@@ -1628,7 +1723,7 @@
                 <w:noProof/>
                 <w:webHidden/>
               </w:rPr>
-              <w:t>16</w:t>
+              <w:t>17</w:t>
             </w:r>
             <w:r>
               <w:rPr>
@@ -1656,7 +1751,7 @@
               <w:lang w:eastAsia="it-IT"/>
             </w:rPr>
           </w:pPr>
-          <w:hyperlink w:anchor="_Toc499037795" w:history="1">
+          <w:hyperlink w:anchor="_Toc499053624" w:history="1">
             <w:r>
               <w:rPr>
                 <w:rStyle w:val="Collegamentoipertestuale"/>
@@ -1684,7 +1779,7 @@
                 <w:noProof/>
                 <w:webHidden/>
               </w:rPr>
-              <w:instrText xml:space="preserve"> PAGEREF _Toc499037795 \h </w:instrText>
+              <w:instrText xml:space="preserve"> PAGEREF _Toc499053624 \h </w:instrText>
             </w:r>
             <w:r>
               <w:rPr>
@@ -1704,7 +1799,7 @@
                 <w:noProof/>
                 <w:webHidden/>
               </w:rPr>
-              <w:t>17</w:t>
+              <w:t>18</w:t>
             </w:r>
             <w:r>
               <w:rPr>
@@ -1732,7 +1827,7 @@
               <w:lang w:eastAsia="it-IT"/>
             </w:rPr>
           </w:pPr>
-          <w:hyperlink w:anchor="_Toc499037796" w:history="1">
+          <w:hyperlink w:anchor="_Toc499053625" w:history="1">
             <w:r>
               <w:rPr>
                 <w:rStyle w:val="Collegamentoipertestuale"/>
@@ -1760,7 +1855,7 @@
                 <w:noProof/>
                 <w:webHidden/>
               </w:rPr>
-              <w:instrText xml:space="preserve"> PAGEREF _Toc499037796 \h </w:instrText>
+              <w:instrText xml:space="preserve"> PAGEREF _Toc499053625 \h </w:instrText>
             </w:r>
             <w:r>
               <w:rPr>
@@ -1780,7 +1875,7 @@
                 <w:noProof/>
                 <w:webHidden/>
               </w:rPr>
-              <w:t>18</w:t>
+              <w:t>19</w:t>
             </w:r>
             <w:r>
               <w:rPr>
@@ -1808,7 +1903,7 @@
               <w:lang w:eastAsia="it-IT"/>
             </w:rPr>
           </w:pPr>
-          <w:hyperlink w:anchor="_Toc499037797" w:history="1">
+          <w:hyperlink w:anchor="_Toc499053626" w:history="1">
             <w:r>
               <w:rPr>
                 <w:rStyle w:val="Collegamentoipertestuale"/>
@@ -1836,7 +1931,7 @@
                 <w:noProof/>
                 <w:webHidden/>
               </w:rPr>
-              <w:instrText xml:space="preserve"> PAGEREF _Toc499037797 \h </w:instrText>
+              <w:instrText xml:space="preserve"> PAGEREF _Toc499053626 \h </w:instrText>
             </w:r>
             <w:r>
               <w:rPr>
@@ -1856,7 +1951,7 @@
                 <w:noProof/>
                 <w:webHidden/>
               </w:rPr>
-              <w:t>19</w:t>
+              <w:t>20</w:t>
             </w:r>
             <w:r>
               <w:rPr>
@@ -1898,6 +1993,8 @@
         </w:rPr>
         <w:br w:type="page"/>
       </w:r>
+      <w:bookmarkStart w:id="0" w:name="_GoBack"/>
+      <w:bookmarkEnd w:id="0"/>
     </w:p>
     <w:p>
       <w:pPr>
@@ -1908,7 +2005,7 @@
           <w:b/>
         </w:rPr>
       </w:pPr>
-      <w:bookmarkStart w:id="0" w:name="_Toc499037780"/>
+      <w:bookmarkStart w:id="1" w:name="_Toc499053608"/>
       <w:r>
         <w:rPr>
           <w:rFonts w:ascii="Calibri" w:hAnsi="Calibri"/>
@@ -1917,12 +2014,20 @@
         <w:lastRenderedPageBreak/>
         <w:t>Introduzione</w:t>
       </w:r>
-      <w:bookmarkEnd w:id="0"/>
+      <w:bookmarkEnd w:id="1"/>
     </w:p>
     <w:p/>
     <w:p>
       <w:r>
-        <w:t xml:space="preserve">Lo studio del design UML per il progetto AuthOK assume un ruolo di raccordo tra l’analisi dei requisiti e la successiva </w:t>
+        <w:t xml:space="preserve">Lo studio del design UML per il progetto </w:t>
+      </w:r>
+      <w:proofErr w:type="spellStart"/>
+      <w:r>
+        <w:t>AuthOK</w:t>
+      </w:r>
+      <w:proofErr w:type="spellEnd"/>
+      <w:r>
+        <w:t xml:space="preserve"> assume un ruolo di raccordo tra l’analisi dei requisiti e la successiva </w:t>
       </w:r>
       <w:r>
         <w:t xml:space="preserve">fase di </w:t>
@@ -1934,20 +2039,89 @@
         <w:t xml:space="preserve"> Si è ritenuto opportuno realizzare </w:t>
       </w:r>
       <w:r>
-        <w:t xml:space="preserve">uno Use Case Diagram, un Class Diagram, </w:t>
-      </w:r>
-      <w:r>
-        <w:t xml:space="preserve">due Sequence Diagrams, </w:t>
-      </w:r>
-      <w:r>
-        <w:t xml:space="preserve">due Activity Diagrams, due State Diagrams, </w:t>
-      </w:r>
-      <w:r>
-        <w:t xml:space="preserve">un Component Diagram, </w:t>
-      </w:r>
-      <w:r>
-        <w:t>un Deployement Diagram</w:t>
-      </w:r>
+        <w:t xml:space="preserve">uno Use Case </w:t>
+      </w:r>
+      <w:proofErr w:type="spellStart"/>
+      <w:r>
+        <w:t>Diagram</w:t>
+      </w:r>
+      <w:proofErr w:type="spellEnd"/>
+      <w:r>
+        <w:t xml:space="preserve">, un Class </w:t>
+      </w:r>
+      <w:proofErr w:type="spellStart"/>
+      <w:r>
+        <w:t>Diagram</w:t>
+      </w:r>
+      <w:proofErr w:type="spellEnd"/>
+      <w:r>
+        <w:t xml:space="preserve">, </w:t>
+      </w:r>
+      <w:r>
+        <w:t xml:space="preserve">due </w:t>
+      </w:r>
+      <w:proofErr w:type="spellStart"/>
+      <w:r>
+        <w:t>Sequence</w:t>
+      </w:r>
+      <w:proofErr w:type="spellEnd"/>
+      <w:r>
+        <w:t xml:space="preserve"> </w:t>
+      </w:r>
+      <w:proofErr w:type="spellStart"/>
+      <w:r>
+        <w:t>Diagrams</w:t>
+      </w:r>
+      <w:proofErr w:type="spellEnd"/>
+      <w:r>
+        <w:t xml:space="preserve">, </w:t>
+      </w:r>
+      <w:r>
+        <w:t xml:space="preserve">due Activity </w:t>
+      </w:r>
+      <w:proofErr w:type="spellStart"/>
+      <w:r>
+        <w:t>Diagrams</w:t>
+      </w:r>
+      <w:proofErr w:type="spellEnd"/>
+      <w:r>
+        <w:t xml:space="preserve">, due State </w:t>
+      </w:r>
+      <w:proofErr w:type="spellStart"/>
+      <w:r>
+        <w:t>Diagrams</w:t>
+      </w:r>
+      <w:proofErr w:type="spellEnd"/>
+      <w:r>
+        <w:t xml:space="preserve">, </w:t>
+      </w:r>
+      <w:r>
+        <w:t xml:space="preserve">un Component </w:t>
+      </w:r>
+      <w:proofErr w:type="spellStart"/>
+      <w:r>
+        <w:t>Diagram</w:t>
+      </w:r>
+      <w:proofErr w:type="spellEnd"/>
+      <w:r>
+        <w:t xml:space="preserve">, </w:t>
+      </w:r>
+      <w:r>
+        <w:t xml:space="preserve">un </w:t>
+      </w:r>
+      <w:proofErr w:type="spellStart"/>
+      <w:r>
+        <w:t>Deployement</w:t>
+      </w:r>
+      <w:proofErr w:type="spellEnd"/>
+      <w:r>
+        <w:t xml:space="preserve"> </w:t>
+      </w:r>
+      <w:proofErr w:type="spellStart"/>
+      <w:r>
+        <w:t>Diagram</w:t>
+      </w:r>
+      <w:proofErr w:type="spellEnd"/>
       <w:r>
         <w:t>,</w:t>
       </w:r>
@@ -1955,11 +2129,24 @@
         <w:t xml:space="preserve"> </w:t>
       </w:r>
       <w:r>
-        <w:t xml:space="preserve">un Object Diagram ed </w:t>
-      </w:r>
-      <w:r>
-        <w:t>un Collaboration Diagrams</w:t>
-      </w:r>
+        <w:t xml:space="preserve">un Object </w:t>
+      </w:r>
+      <w:proofErr w:type="spellStart"/>
+      <w:r>
+        <w:t>Diagram</w:t>
+      </w:r>
+      <w:proofErr w:type="spellEnd"/>
+      <w:r>
+        <w:t xml:space="preserve"> ed </w:t>
+      </w:r>
+      <w:r>
+        <w:t xml:space="preserve">un Collaboration </w:t>
+      </w:r>
+      <w:proofErr w:type="spellStart"/>
+      <w:r>
+        <w:t>Diagrams</w:t>
+      </w:r>
+      <w:proofErr w:type="spellEnd"/>
       <w:r>
         <w:t>.</w:t>
       </w:r>
@@ -1980,7 +2167,7 @@
           <w:szCs w:val="26"/>
         </w:rPr>
       </w:pPr>
-      <w:bookmarkStart w:id="1" w:name="_Toc499037781"/>
+      <w:bookmarkStart w:id="2" w:name="_Toc499053609"/>
       <w:r>
         <w:rPr>
           <w:rFonts w:ascii="Calibri" w:hAnsi="Calibri"/>
@@ -1993,7 +2180,7 @@
         </w:rPr>
         <w:t>Precisazioni</w:t>
       </w:r>
-      <w:bookmarkEnd w:id="1"/>
+      <w:bookmarkEnd w:id="2"/>
     </w:p>
     <w:p>
       <w:r>
@@ -2013,7 +2200,7 @@
           <w:lang w:val="en-US"/>
         </w:rPr>
       </w:pPr>
-      <w:bookmarkStart w:id="2" w:name="_Toc499037782"/>
+      <w:bookmarkStart w:id="3" w:name="_Toc499053610"/>
       <w:r>
         <w:rPr>
           <w:rFonts w:ascii="Calibri" w:hAnsi="Calibri"/>
@@ -2031,7 +2218,7 @@
         </w:rPr>
         <w:t xml:space="preserve"> - Unified Modeling Language</w:t>
       </w:r>
-      <w:bookmarkEnd w:id="2"/>
+      <w:bookmarkEnd w:id="3"/>
     </w:p>
     <w:p>
       <w:pPr>
@@ -2058,7 +2245,7 @@
           <w:lang w:val="en-US"/>
         </w:rPr>
       </w:pPr>
-      <w:bookmarkStart w:id="3" w:name="_Toc499037783"/>
+      <w:bookmarkStart w:id="4" w:name="_Toc499053611"/>
       <w:r>
         <w:rPr>
           <w:rFonts w:ascii="Calibri" w:hAnsi="Calibri"/>
@@ -2069,7 +2256,7 @@
         </w:rPr>
         <w:t>Use-Case Diagram</w:t>
       </w:r>
-      <w:bookmarkEnd w:id="3"/>
+      <w:bookmarkEnd w:id="4"/>
     </w:p>
     <w:p>
       <w:pPr>
@@ -2175,12 +2362,28 @@
         <w:t>one e</w:t>
       </w:r>
       <w:r>
-        <w:t>, in caso di risultato positivo, richiedere all’utente di confermare la volontà di rimuoverla prima di procedere alla creazione di una nuova. Il client potrà inoltre interagire con il sistema al fine di revocare una qualsiasi autorizzazione e per ottenere un token di accesso ad una risorsa.</w:t>
-      </w:r>
-    </w:p>
-    <w:p>
-      <w:r>
-        <w:t>Una generica risorsa potrà interagire con il sistema per verificare la validità di un token in qualunque momento.</w:t>
+        <w:t xml:space="preserve">, in caso di risultato positivo, richiedere all’utente di confermare la volontà di rimuoverla prima di procedere alla creazione di una nuova. Il client potrà inoltre interagire con il sistema al fine di revocare una qualsiasi autorizzazione e per ottenere un </w:t>
+      </w:r>
+      <w:proofErr w:type="spellStart"/>
+      <w:r>
+        <w:t>token</w:t>
+      </w:r>
+      <w:proofErr w:type="spellEnd"/>
+      <w:r>
+        <w:t xml:space="preserve"> di accesso ad una risorsa.</w:t>
+      </w:r>
+    </w:p>
+    <w:p>
+      <w:r>
+        <w:t xml:space="preserve">Una generica risorsa potrà interagire con il sistema per verificare la validità di un </w:t>
+      </w:r>
+      <w:proofErr w:type="spellStart"/>
+      <w:r>
+        <w:t>token</w:t>
+      </w:r>
+      <w:proofErr w:type="spellEnd"/>
+      <w:r>
+        <w:t xml:space="preserve"> in qualunque momento.</w:t>
       </w:r>
     </w:p>
     <w:p>
@@ -2202,7 +2405,7 @@
           <w:szCs w:val="26"/>
         </w:rPr>
       </w:pPr>
-      <w:bookmarkStart w:id="4" w:name="_Toc499037784"/>
+      <w:bookmarkStart w:id="5" w:name="_Toc499053612"/>
       <w:r>
         <w:rPr>
           <w:rFonts w:ascii="Calibri" w:eastAsiaTheme="minorHAnsi" w:hAnsi="Calibri" w:cstheme="minorBidi"/>
@@ -2283,9 +2486,23 @@
           <w:sz w:val="40"/>
           <w:szCs w:val="26"/>
         </w:rPr>
-        <w:t>Class Diagram</w:t>
-      </w:r>
-      <w:bookmarkEnd w:id="4"/>
+        <w:t xml:space="preserve">Class </w:t>
+      </w:r>
+      <w:proofErr w:type="spellStart"/>
+      <w:r>
+        <w:rPr>
+          <w:rFonts w:ascii="Calibri" w:eastAsiaTheme="minorHAnsi" w:hAnsi="Calibri" w:cstheme="minorBidi"/>
+          <w:b/>
+          <w:color w:val="000000" w:themeColor="text1"/>
+          <w:spacing w:val="0"/>
+          <w:kern w:val="0"/>
+          <w:sz w:val="40"/>
+          <w:szCs w:val="26"/>
+        </w:rPr>
+        <w:t>Diagram</w:t>
+      </w:r>
+      <w:bookmarkEnd w:id="5"/>
+      <w:proofErr w:type="spellEnd"/>
     </w:p>
     <w:p/>
     <w:p/>
@@ -2319,7 +2536,23 @@
         <w:t>Questi e</w:t>
       </w:r>
       <w:r>
-        <w:t xml:space="preserve">reditano dalla classe astratta “server” che implementa il metodo concreto “receive” e definisce il metodo astratto “selectMethod”. I gestori sono </w:t>
+        <w:t>reditano dalla classe astratta “server” che implementa il metodo concreto “</w:t>
+      </w:r>
+      <w:proofErr w:type="spellStart"/>
+      <w:r>
+        <w:t>receive</w:t>
+      </w:r>
+      <w:proofErr w:type="spellEnd"/>
+      <w:r>
+        <w:t>” e definisce il metodo astratto “</w:t>
+      </w:r>
+      <w:proofErr w:type="spellStart"/>
+      <w:r>
+        <w:t>selectMethod</w:t>
+      </w:r>
+      <w:proofErr w:type="spellEnd"/>
+      <w:r>
+        <w:t xml:space="preserve">”. I gestori sono </w:t>
       </w:r>
       <w:r>
         <w:rPr>
@@ -2334,7 +2567,15 @@
         <w:t>Si ricorre a questo design pattern</w:t>
       </w:r>
       <w:r>
-        <w:t xml:space="preserve"> per gestire in maniera univoca i dati (token, autorizzazione e risorsa). </w:t>
+        <w:t xml:space="preserve"> per gestire in maniera univoca i dati (</w:t>
+      </w:r>
+      <w:proofErr w:type="spellStart"/>
+      <w:r>
+        <w:t>token</w:t>
+      </w:r>
+      <w:proofErr w:type="spellEnd"/>
+      <w:r>
+        <w:t xml:space="preserve">, autorizzazione e risorsa). </w:t>
       </w:r>
       <w:r>
         <w:rPr>
@@ -2376,28 +2617,94 @@
         <w:t>p</w:t>
       </w:r>
       <w:r>
-        <w:t xml:space="preserve">er questo “ascoltano” su porte diverse. Al fine di elaborare le richieste i gestori utilizzano i propri metodi, quali ad esempio “creaToken()” e “revocaAutorizzazione()”. I gestori sono </w:t>
+        <w:t>er questo “ascoltano” su porte diverse. Al fine di elaborare le richieste i gestori utilizzano i propri metodi, quali ad esempio “</w:t>
+      </w:r>
+      <w:proofErr w:type="spellStart"/>
+      <w:proofErr w:type="gramStart"/>
+      <w:r>
+        <w:t>creaToken</w:t>
+      </w:r>
+      <w:proofErr w:type="spellEnd"/>
+      <w:r>
+        <w:t>(</w:t>
+      </w:r>
+      <w:proofErr w:type="gramEnd"/>
+      <w:r>
+        <w:t>)” e “</w:t>
+      </w:r>
+      <w:proofErr w:type="spellStart"/>
+      <w:r>
+        <w:t>revocaAutorizzazione</w:t>
+      </w:r>
+      <w:proofErr w:type="spellEnd"/>
+      <w:r>
+        <w:t xml:space="preserve">()”. I gestori sono </w:t>
       </w:r>
       <w:r>
         <w:t xml:space="preserve">inoltre </w:t>
       </w:r>
       <w:r>
-        <w:t>in una relazione di composizione rispettivamente con le classi Token, Autorizzazione e Risorsa. La creazione di token e autorizzazioni è semplice e</w:t>
+        <w:t xml:space="preserve">in una relazione di composizione rispettivamente con le classi </w:t>
+      </w:r>
+      <w:proofErr w:type="spellStart"/>
+      <w:r>
+        <w:t>Token</w:t>
+      </w:r>
+      <w:proofErr w:type="spellEnd"/>
+      <w:r>
+        <w:t xml:space="preserve">, Autorizzazione e Risorsa. La creazione di </w:t>
+      </w:r>
+      <w:proofErr w:type="spellStart"/>
+      <w:r>
+        <w:t>token</w:t>
+      </w:r>
+      <w:proofErr w:type="spellEnd"/>
+      <w:r>
+        <w:t xml:space="preserve"> e autorizzazioni è semplice e</w:t>
       </w:r>
       <w:r>
         <w:t>d</w:t>
       </w:r>
       <w:r>
-        <w:t xml:space="preserve"> implementata nei metodi “creaToken” e “creaAutorizzazione”</w:t>
+        <w:t xml:space="preserve"> implementata nei metodi “</w:t>
+      </w:r>
+      <w:proofErr w:type="spellStart"/>
+      <w:r>
+        <w:t>creaToken</w:t>
+      </w:r>
+      <w:proofErr w:type="spellEnd"/>
+      <w:r>
+        <w:t xml:space="preserve">” </w:t>
+      </w:r>
+      <w:proofErr w:type="gramStart"/>
+      <w:r>
+        <w:t>e “</w:t>
+      </w:r>
+      <w:proofErr w:type="spellStart"/>
+      <w:proofErr w:type="gramEnd"/>
+      <w:r>
+        <w:t>creaAutorizzazione</w:t>
+      </w:r>
+      <w:proofErr w:type="spellEnd"/>
+      <w:r>
+        <w:t>”</w:t>
       </w:r>
       <w:r>
         <w:t xml:space="preserve"> mentre la creazione risorse è delegata al design pattern del </w:t>
       </w:r>
+      <w:proofErr w:type="spellStart"/>
       <w:r>
         <w:rPr>
           <w:color w:val="00B050"/>
         </w:rPr>
-        <w:t>Factory Method</w:t>
+        <w:t>Factory</w:t>
+      </w:r>
+      <w:proofErr w:type="spellEnd"/>
+      <w:r>
+        <w:rPr>
+          <w:color w:val="00B050"/>
+        </w:rPr>
+        <w:t xml:space="preserve"> Method</w:t>
       </w:r>
       <w:r>
         <w:t xml:space="preserve">. Si ricorre a </w:t>
@@ -2441,12 +2748,44 @@
       </w:r>
       <w:r>
         <w:lastRenderedPageBreak/>
-        <w:t xml:space="preserve">memorizza tutti i token che gli sono stati rilasciati. Chiave e token sono salvati sotto forma di stringa e non come istanze di Token e Autorizzazione. Attraverso l’interfaccia predisposta l’utente può chiamare i metodi del creatore richieste. Quest’ultimo, in base al metodo invocato, crea una richiesta e invoca l’invio dal client JSON-RPC. Il creatore richieste conosce le porte su cui i gestori sono in ascolto. </w:t>
-      </w:r>
-    </w:p>
-    <w:p>
-      <w:r>
-        <w:t xml:space="preserve">Espone inoltre un’interfaccia “admin” che permette la creazione, </w:t>
+        <w:t xml:space="preserve">memorizza tutti i </w:t>
+      </w:r>
+      <w:proofErr w:type="spellStart"/>
+      <w:r>
+        <w:t>token</w:t>
+      </w:r>
+      <w:proofErr w:type="spellEnd"/>
+      <w:r>
+        <w:t xml:space="preserve"> che gli sono stati rilasciati. Chiave e </w:t>
+      </w:r>
+      <w:proofErr w:type="spellStart"/>
+      <w:r>
+        <w:t>token</w:t>
+      </w:r>
+      <w:proofErr w:type="spellEnd"/>
+      <w:r>
+        <w:t xml:space="preserve"> sono salvati sotto forma di stringa e non come istanze di </w:t>
+      </w:r>
+      <w:proofErr w:type="spellStart"/>
+      <w:r>
+        <w:t>Token</w:t>
+      </w:r>
+      <w:proofErr w:type="spellEnd"/>
+      <w:r>
+        <w:t xml:space="preserve"> e Autorizzazione. Attraverso l’interfaccia predisposta l’utente può chiamare i metodi del creatore richieste. Quest’ultimo, in base al metodo invocato, crea una richiesta e invoca l’invio dal client JSON-RPC. Il creatore richieste conosce le porte su cui i gestori sono in ascolto. </w:t>
+      </w:r>
+    </w:p>
+    <w:p>
+      <w:r>
+        <w:t>Espone inoltre un’interfaccia “</w:t>
+      </w:r>
+      <w:proofErr w:type="spellStart"/>
+      <w:r>
+        <w:t>admin</w:t>
+      </w:r>
+      <w:proofErr w:type="spellEnd"/>
+      <w:r>
+        <w:t xml:space="preserve">” che permette la creazione, </w:t>
       </w:r>
       <w:r>
         <w:t xml:space="preserve">la </w:t>
@@ -2486,30 +2825,78 @@
         <w:t xml:space="preserve">La libreria JSON comprende le classi </w:t>
       </w:r>
       <w:r>
-        <w:t xml:space="preserve">“Richiesta” e “Risposta” che ereditano rispettivamente da </w:t>
-      </w:r>
+        <w:t xml:space="preserve">“Richiesta” </w:t>
+      </w:r>
+      <w:proofErr w:type="gramStart"/>
+      <w:r>
+        <w:t>e “</w:t>
+      </w:r>
+      <w:proofErr w:type="gramEnd"/>
+      <w:r>
+        <w:t xml:space="preserve">Risposta” che ereditano rispettivamente da </w:t>
+      </w:r>
+      <w:proofErr w:type="spellStart"/>
       <w:r>
         <w:rPr>
           <w:i/>
         </w:rPr>
-        <w:t>abstract Richiesta</w:t>
+        <w:t>abstract</w:t>
+      </w:r>
+      <w:proofErr w:type="spellEnd"/>
+      <w:r>
+        <w:rPr>
+          <w:i/>
+        </w:rPr>
+        <w:t xml:space="preserve"> Richiesta</w:t>
       </w:r>
       <w:r>
         <w:t xml:space="preserve"> e </w:t>
       </w:r>
+      <w:proofErr w:type="spellStart"/>
       <w:r>
         <w:rPr>
           <w:i/>
         </w:rPr>
-        <w:t>abstract Risposta</w:t>
-      </w:r>
-      <w:r>
-        <w:t>. Sono classi abstract e non interfacce perché definiscono anche i costruttori. A loro volta tali classi ereditano dalla classe “Messaggio JSON-RPC” anch’essa abstract.</w:t>
-      </w:r>
-    </w:p>
-    <w:p>
-      <w:r>
-        <w:t>Un messaggio JSON-RPC è una stringa formattata secondo le specifiche del protocollo JSON-RPC e si specifica nelle classi “Richiesta” e “Risposta”. Queste possono essere costruite tramite i rispettivi parametri oppure a partire da una stringa appositamente formattata</w:t>
+        <w:t>abstract</w:t>
+      </w:r>
+      <w:proofErr w:type="spellEnd"/>
+      <w:r>
+        <w:rPr>
+          <w:i/>
+        </w:rPr>
+        <w:t xml:space="preserve"> Risposta</w:t>
+      </w:r>
+      <w:r>
+        <w:t xml:space="preserve">. Sono classi </w:t>
+      </w:r>
+      <w:proofErr w:type="spellStart"/>
+      <w:r>
+        <w:t>abstract</w:t>
+      </w:r>
+      <w:proofErr w:type="spellEnd"/>
+      <w:r>
+        <w:t xml:space="preserve"> e non interfacce perché definiscono anche i costruttori. A loro volta tali classi ereditano dalla classe “Messaggio JSON-RPC” anch’essa </w:t>
+      </w:r>
+      <w:proofErr w:type="spellStart"/>
+      <w:r>
+        <w:t>abstract</w:t>
+      </w:r>
+      <w:proofErr w:type="spellEnd"/>
+      <w:r>
+        <w:t>.</w:t>
+      </w:r>
+    </w:p>
+    <w:p>
+      <w:r>
+        <w:t xml:space="preserve">Un messaggio JSON-RPC è una stringa formattata secondo le specifiche del protocollo JSON-RPC e si specifica nelle classi “Richiesta” </w:t>
+      </w:r>
+      <w:proofErr w:type="gramStart"/>
+      <w:r>
+        <w:t>e “</w:t>
+      </w:r>
+      <w:proofErr w:type="gramEnd"/>
+      <w:r>
+        <w:t>Risposta”. Queste possono essere costruite tramite i rispettivi parametri oppure a partire da una stringa appositamente formattata</w:t>
       </w:r>
       <w:r>
         <w:t>. I costruttori con parametri della richiesta vengono invocati dal creatore richieste (lato Client) mentre quelli della risposta dai gestori (lato Server). I costruttori da stringa vengono invocati all’</w:t>
@@ -2564,7 +2951,15 @@
     </w:p>
     <w:p>
       <w:r>
-        <w:t xml:space="preserve">Presenta due classi: “Client 0MQ” e “Server 0MQ” che utilizzano la libreria 0MQ. Il client invia stringhe ad una porta e ottiene delle stringhe di risposta, il server ascolta </w:t>
+        <w:t xml:space="preserve">Presenta due classi: “Client 0MQ” </w:t>
+      </w:r>
+      <w:proofErr w:type="gramStart"/>
+      <w:r>
+        <w:t>e “</w:t>
+      </w:r>
+      <w:proofErr w:type="gramEnd"/>
+      <w:r>
+        <w:t xml:space="preserve">Server 0MQ” che utilizzano la libreria 0MQ. Il client invia stringhe ad una porta e ottiene delle stringhe di risposta, il server ascolta </w:t>
       </w:r>
       <w:r>
         <w:t>su</w:t>
@@ -2588,19 +2983,21 @@
           <w:b/>
           <w:color w:val="000000" w:themeColor="text1"/>
           <w:sz w:val="40"/>
-        </w:rPr>
-      </w:pPr>
-      <w:bookmarkStart w:id="5" w:name="_Toc499037785"/>
+          <w:lang w:val="en-US"/>
+        </w:rPr>
+      </w:pPr>
+      <w:bookmarkStart w:id="6" w:name="_Toc499053613"/>
       <w:r>
         <w:rPr>
           <w:rFonts w:ascii="Calibri" w:hAnsi="Calibri"/>
           <w:b/>
           <w:color w:val="000000" w:themeColor="text1"/>
           <w:sz w:val="40"/>
+          <w:lang w:val="en-US"/>
         </w:rPr>
         <w:t>Activity Diagram</w:t>
       </w:r>
-      <w:bookmarkEnd w:id="5"/>
+      <w:bookmarkEnd w:id="6"/>
     </w:p>
     <w:p>
       <w:pPr>
@@ -2610,6 +3007,7 @@
           <w:color w:val="000000" w:themeColor="text1"/>
           <w:sz w:val="32"/>
           <w:szCs w:val="26"/>
+          <w:lang w:val="en-US"/>
         </w:rPr>
       </w:pPr>
     </w:p>
@@ -2617,41 +3015,30 @@
       <w:pPr>
         <w:pStyle w:val="Titolo3"/>
       </w:pPr>
-      <w:bookmarkStart w:id="6" w:name="_Toc499037786"/>
+      <w:bookmarkStart w:id="7" w:name="_Toc499053614"/>
       <w:r>
         <w:rPr>
           <w:rFonts w:ascii="Calibri" w:hAnsi="Calibri"/>
           <w:b/>
+          <w:noProof/>
           <w:color w:val="000000" w:themeColor="text1"/>
           <w:sz w:val="32"/>
           <w:szCs w:val="26"/>
-        </w:rPr>
-        <w:t xml:space="preserve">Activity Diagram – </w:t>
-      </w:r>
-      <w:r>
-        <w:rPr>
-          <w:rFonts w:ascii="Calibri" w:hAnsi="Calibri"/>
-          <w:b/>
-          <w:color w:val="000000" w:themeColor="text1"/>
-          <w:sz w:val="32"/>
-          <w:szCs w:val="26"/>
-        </w:rPr>
-        <w:t>Server</w:t>
-      </w:r>
-      <w:bookmarkEnd w:id="6"/>
-    </w:p>
-    <w:p/>
-    <w:p>
-      <w:r>
-        <w:rPr>
-          <w:noProof/>
           <w:lang w:eastAsia="it-IT"/>
         </w:rPr>
         <w:drawing>
-          <wp:inline distT="0" distB="0" distL="0" distR="0" wp14:anchorId="0EB1145D" wp14:editId="03B598E1">
-            <wp:extent cx="6108700" cy="7783830"/>
+          <wp:anchor distT="0" distB="0" distL="114300" distR="114300" simplePos="0" relativeHeight="251661312" behindDoc="0" locked="0" layoutInCell="1" allowOverlap="1" wp14:anchorId="24BD9D5A" wp14:editId="1F738F50">
+            <wp:simplePos x="0" y="0"/>
+            <wp:positionH relativeFrom="column">
+              <wp:posOffset>-173355</wp:posOffset>
+            </wp:positionH>
+            <wp:positionV relativeFrom="paragraph">
+              <wp:posOffset>427355</wp:posOffset>
+            </wp:positionV>
+            <wp:extent cx="6548120" cy="2280920"/>
             <wp:effectExtent l="0" t="0" r="0" b="0"/>
-            <wp:docPr id="10" name="Immagine 10" descr="ActivityServer.png"/>
+            <wp:wrapSquare wrapText="bothSides"/>
+            <wp:docPr id="13" name="Immagine 13" descr="ActivityTemaComune.png"/>
             <wp:cNvGraphicFramePr>
               <a:graphicFrameLocks xmlns:a="http://schemas.openxmlformats.org/drawingml/2006/main" noChangeAspect="1"/>
             </wp:cNvGraphicFramePr>
@@ -2659,7 +3046,7 @@
               <a:graphicData uri="http://schemas.openxmlformats.org/drawingml/2006/picture">
                 <pic:pic xmlns:pic="http://schemas.openxmlformats.org/drawingml/2006/picture">
                   <pic:nvPicPr>
-                    <pic:cNvPr id="0" name="Picture 2" descr="ActivityServer.png"/>
+                    <pic:cNvPr id="0" name="Picture 1" descr="ActivityTemaComune.png"/>
                     <pic:cNvPicPr>
                       <a:picLocks noChangeAspect="1" noChangeArrowheads="1"/>
                     </pic:cNvPicPr>
@@ -2680,7 +3067,7 @@
                   <pic:spPr bwMode="auto">
                     <a:xfrm>
                       <a:off x="0" y="0"/>
-                      <a:ext cx="6108700" cy="7783830"/>
+                      <a:ext cx="6548120" cy="2280920"/>
                     </a:xfrm>
                     <a:prstGeom prst="rect">
                       <a:avLst/>
@@ -2693,6 +3080,215 @@
                 </pic:pic>
               </a:graphicData>
             </a:graphic>
+            <wp14:sizeRelH relativeFrom="page">
+              <wp14:pctWidth>0</wp14:pctWidth>
+            </wp14:sizeRelH>
+            <wp14:sizeRelV relativeFrom="page">
+              <wp14:pctHeight>0</wp14:pctHeight>
+            </wp14:sizeRelV>
+          </wp:anchor>
+        </w:drawing>
+      </w:r>
+      <w:r>
+        <w:rPr>
+          <w:rFonts w:ascii="Calibri" w:hAnsi="Calibri"/>
+          <w:b/>
+          <w:color w:val="000000" w:themeColor="text1"/>
+          <w:sz w:val="32"/>
+          <w:szCs w:val="26"/>
+        </w:rPr>
+        <w:t xml:space="preserve">Activity </w:t>
+      </w:r>
+      <w:proofErr w:type="spellStart"/>
+      <w:r>
+        <w:rPr>
+          <w:rFonts w:ascii="Calibri" w:hAnsi="Calibri"/>
+          <w:b/>
+          <w:color w:val="000000" w:themeColor="text1"/>
+          <w:sz w:val="32"/>
+          <w:szCs w:val="26"/>
+        </w:rPr>
+        <w:t>Diagram</w:t>
+      </w:r>
+      <w:proofErr w:type="spellEnd"/>
+      <w:r>
+        <w:rPr>
+          <w:rFonts w:ascii="Calibri" w:hAnsi="Calibri"/>
+          <w:b/>
+          <w:color w:val="000000" w:themeColor="text1"/>
+          <w:sz w:val="32"/>
+          <w:szCs w:val="26"/>
+        </w:rPr>
+        <w:t xml:space="preserve"> – </w:t>
+      </w:r>
+      <w:r>
+        <w:rPr>
+          <w:rFonts w:ascii="Calibri" w:hAnsi="Calibri"/>
+          <w:b/>
+          <w:color w:val="000000" w:themeColor="text1"/>
+          <w:sz w:val="32"/>
+          <w:szCs w:val="26"/>
+        </w:rPr>
+        <w:t>Tema comune</w:t>
+      </w:r>
+      <w:bookmarkEnd w:id="7"/>
+    </w:p>
+    <w:p>
+      <w:pPr>
+        <w:pStyle w:val="Titolo3"/>
+        <w:rPr>
+          <w:rFonts w:ascii="Calibri" w:hAnsi="Calibri"/>
+          <w:b/>
+          <w:color w:val="000000" w:themeColor="text1"/>
+          <w:sz w:val="32"/>
+          <w:szCs w:val="26"/>
+        </w:rPr>
+      </w:pPr>
+    </w:p>
+    <w:p>
+      <w:pPr>
+        <w:rPr>
+          <w:rFonts w:ascii="Calibri" w:eastAsiaTheme="majorEastAsia" w:hAnsi="Calibri" w:cstheme="majorBidi"/>
+          <w:b/>
+          <w:color w:val="000000" w:themeColor="text1"/>
+          <w:sz w:val="32"/>
+          <w:szCs w:val="26"/>
+        </w:rPr>
+      </w:pPr>
+      <w:proofErr w:type="spellStart"/>
+      <w:r>
+        <w:t>L’activity</w:t>
+      </w:r>
+      <w:proofErr w:type="spellEnd"/>
+      <w:r>
+        <w:t xml:space="preserve"> </w:t>
+      </w:r>
+      <w:proofErr w:type="spellStart"/>
+      <w:r>
+        <w:t>diagram</w:t>
+      </w:r>
+      <w:proofErr w:type="spellEnd"/>
+      <w:r>
+        <w:t xml:space="preserve"> riferito al tema comune del progetto riguarda la comunicazione client server necessaria per il funzionamento del sistema di autorizzazione. Si mostra che, alla generazione di un oggetto e al successivo invio da parte del client, segue una verifica della richiesta ricevuta da parte del server.</w:t>
+      </w:r>
+      <w:r>
+        <w:t xml:space="preserve"> Se l’oggetto ricevuto è una richiesta viene verificata la correttezza delle informazioni in essa contenute</w:t>
+      </w:r>
+      <w:r>
+        <w:t>, in caso contrario si tratterà di una notifica</w:t>
+      </w:r>
+      <w:r>
+        <w:t>.</w:t>
+      </w:r>
+      <w:r>
+        <w:t xml:space="preserve"> In base al risultato della verifica si procederà alla generazione di un errore o all’elaborazione della richiesta e quindi alla generazione della risposta. </w:t>
+      </w:r>
+      <w:r>
+        <w:rPr>
+          <w:rFonts w:ascii="Calibri" w:hAnsi="Calibri"/>
+          <w:b/>
+          <w:color w:val="000000" w:themeColor="text1"/>
+          <w:sz w:val="32"/>
+          <w:szCs w:val="26"/>
+        </w:rPr>
+        <w:br w:type="page"/>
+      </w:r>
+    </w:p>
+    <w:p>
+      <w:pPr>
+        <w:pStyle w:val="Titolo3"/>
+        <w:rPr>
+          <w:lang w:val="en-US"/>
+        </w:rPr>
+      </w:pPr>
+      <w:bookmarkStart w:id="8" w:name="_Toc499053615"/>
+      <w:r>
+        <w:rPr>
+          <w:rFonts w:ascii="Calibri" w:hAnsi="Calibri"/>
+          <w:b/>
+          <w:color w:val="000000" w:themeColor="text1"/>
+          <w:sz w:val="32"/>
+          <w:szCs w:val="26"/>
+          <w:lang w:val="en-US"/>
+        </w:rPr>
+        <w:lastRenderedPageBreak/>
+        <w:t xml:space="preserve">Activity Diagram – </w:t>
+      </w:r>
+      <w:r>
+        <w:rPr>
+          <w:rFonts w:ascii="Calibri" w:hAnsi="Calibri"/>
+          <w:b/>
+          <w:color w:val="000000" w:themeColor="text1"/>
+          <w:sz w:val="32"/>
+          <w:szCs w:val="26"/>
+          <w:lang w:val="en-US"/>
+        </w:rPr>
+        <w:t>Server</w:t>
+      </w:r>
+      <w:bookmarkEnd w:id="8"/>
+    </w:p>
+    <w:p>
+      <w:pPr>
+        <w:rPr>
+          <w:lang w:val="en-US"/>
+        </w:rPr>
+      </w:pPr>
+    </w:p>
+    <w:p>
+      <w:r>
+        <w:rPr>
+          <w:noProof/>
+          <w:lang w:eastAsia="it-IT"/>
+        </w:rPr>
+        <w:drawing>
+          <wp:inline distT="0" distB="0" distL="0" distR="0" wp14:anchorId="0EB1145D" wp14:editId="79CC8F35">
+            <wp:extent cx="6108700" cy="6789420"/>
+            <wp:effectExtent l="0" t="0" r="0" b="0"/>
+            <wp:docPr id="10" name="Immagine 10" descr="ActivityServer.png"/>
+            <wp:cNvGraphicFramePr>
+              <a:graphicFrameLocks xmlns:a="http://schemas.openxmlformats.org/drawingml/2006/main" noChangeAspect="1"/>
+            </wp:cNvGraphicFramePr>
+            <a:graphic xmlns:a="http://schemas.openxmlformats.org/drawingml/2006/main">
+              <a:graphicData uri="http://schemas.openxmlformats.org/drawingml/2006/picture">
+                <pic:pic xmlns:pic="http://schemas.openxmlformats.org/drawingml/2006/picture">
+                  <pic:nvPicPr>
+                    <pic:cNvPr id="0" name="Picture 2" descr="ActivityServer.png"/>
+                    <pic:cNvPicPr>
+                      <a:picLocks noChangeAspect="1" noChangeArrowheads="1"/>
+                    </pic:cNvPicPr>
+                  </pic:nvPicPr>
+                  <pic:blipFill rotWithShape="1">
+                    <a:blip r:embed="rId13" cstate="print">
+                      <a:extLst>
+                        <a:ext uri="{28A0092B-C50C-407E-A947-70E740481C1C}">
+                          <a14:useLocalDpi xmlns:a14="http://schemas.microsoft.com/office/drawing/2010/main" val="0"/>
+                        </a:ext>
+                      </a:extLst>
+                    </a:blip>
+                    <a:srcRect b="12775"/>
+                    <a:stretch/>
+                  </pic:blipFill>
+                  <pic:spPr bwMode="auto">
+                    <a:xfrm>
+                      <a:off x="0" y="0"/>
+                      <a:ext cx="6108700" cy="6789420"/>
+                    </a:xfrm>
+                    <a:prstGeom prst="rect">
+                      <a:avLst/>
+                    </a:prstGeom>
+                    <a:noFill/>
+                    <a:ln>
+                      <a:noFill/>
+                    </a:ln>
+                    <a:extLst>
+                      <a:ext uri="{53640926-AAD7-44D8-BBD7-CCE9431645EC}">
+                        <a14:shadowObscured xmlns:a14="http://schemas.microsoft.com/office/drawing/2010/main"/>
+                      </a:ext>
+                    </a:extLst>
+                  </pic:spPr>
+                </pic:pic>
+              </a:graphicData>
+            </a:graphic>
           </wp:inline>
         </w:drawing>
       </w:r>
@@ -2700,90 +3296,90 @@
     <w:p/>
     <w:p>
       <w:r>
+        <w:t>Nel d</w:t>
+      </w:r>
+      <w:r>
+        <w:t>iagramma seguente viene mostrato il processo</w:t>
+      </w:r>
+      <w:r>
+        <w:t xml:space="preserve"> </w:t>
+      </w:r>
+      <w:r>
+        <w:t>di gestione</w:t>
+      </w:r>
+      <w:r>
+        <w:t xml:space="preserve"> delle richieste da parte del server e </w:t>
+      </w:r>
+      <w:r>
+        <w:t>i passaggi che richiedono</w:t>
+      </w:r>
+      <w:r>
+        <w:t xml:space="preserve"> l’utilizzo delle librerie </w:t>
+      </w:r>
+      <w:r>
+        <w:t>JSON-RPC</w:t>
+      </w:r>
+      <w:r>
+        <w:t xml:space="preserve"> e 0MQ</w:t>
+      </w:r>
+    </w:p>
+    <w:p>
+      <w:r>
+        <w:t xml:space="preserve">Si assume che il server rimanga in attesa di nuove richieste da parte del client. A sua volta anche il server </w:t>
+      </w:r>
+      <w:r>
+        <w:t>JSON-RPC</w:t>
+      </w:r>
+      <w:r>
+        <w:t xml:space="preserve"> attenderà la disponibilità di una nuova stringa da elaborare che invierà alla libreria 0MQ. Tale libreria ha il ruolo di canale di comunicazione tra il server e il client </w:t>
+      </w:r>
+      <w:r>
+        <w:t>JSON-RPC</w:t>
+      </w:r>
+      <w:r>
+        <w:t>.</w:t>
+      </w:r>
+    </w:p>
+    <w:p>
+      <w:r>
+        <w:t>La creazione di una nuova richiesta richiederà una verifica da parte del Server che in caso di richiesta non valida restituirà errore, altrimenti procederà all’estrazione d</w:t>
+      </w:r>
+      <w:r>
+        <w:t>el metodo</w:t>
+      </w:r>
+      <w:r>
+        <w:t xml:space="preserve"> e </w:t>
+      </w:r>
+      <w:r>
+        <w:t xml:space="preserve">dei </w:t>
+      </w:r>
+      <w:r>
+        <w:t xml:space="preserve">parametri. Dopo una successiva verifica di questi, il sistema potrà </w:t>
+      </w:r>
+      <w:r>
+        <w:t xml:space="preserve">riportare un errore oppure eseguire il metodo di cui è </w:t>
+      </w:r>
+      <w:r>
+        <w:t xml:space="preserve">stata </w:t>
+      </w:r>
+      <w:r>
+        <w:t>richiesta l’invocazione.</w:t>
+      </w:r>
+    </w:p>
+    <w:p>
+      <w:r>
         <w:lastRenderedPageBreak/>
-        <w:t>Nel d</w:t>
-      </w:r>
-      <w:r>
-        <w:t>iagramma seguente viene mostrato il processo</w:t>
-      </w:r>
-      <w:r>
-        <w:t xml:space="preserve"> </w:t>
-      </w:r>
-      <w:r>
-        <w:t>di gestione</w:t>
-      </w:r>
-      <w:r>
-        <w:t xml:space="preserve"> delle richieste da parte del server e </w:t>
-      </w:r>
-      <w:r>
-        <w:t>i passaggi che richiedono</w:t>
-      </w:r>
-      <w:r>
-        <w:t xml:space="preserve"> l’utilizzo delle librerie </w:t>
+        <w:t>Ancora una volta, una verifica del risultato, potrà riscontrare errori oppure portare alla creazione di una risposta con il risultato ottenuto.</w:t>
+      </w:r>
+    </w:p>
+    <w:p>
+      <w:r>
+        <w:t xml:space="preserve">Qualsiasi risposta, sia essa un errore o contente un risultato finale di un’operazione, verrà trasformata in stringa </w:t>
       </w:r>
       <w:r>
         <w:t>JSON-RPC</w:t>
       </w:r>
       <w:r>
-        <w:t xml:space="preserve"> e 0MQ</w:t>
-      </w:r>
-    </w:p>
-    <w:p>
-      <w:r>
-        <w:t xml:space="preserve">Si assume che il server rimanga in attesa di nuove richieste da parte del client. A sua volta anche il server </w:t>
-      </w:r>
-      <w:r>
-        <w:t>JSON-RPC</w:t>
-      </w:r>
-      <w:r>
-        <w:t xml:space="preserve"> attenderà la disponibilità di una nuova stringa da elaborare che invierà alla libreria 0MQ. Tale libreria ha il ruolo di canale di comunicazione tra il server e il client </w:t>
-      </w:r>
-      <w:r>
-        <w:t>JSON-RPC</w:t>
-      </w:r>
-      <w:r>
-        <w:t>.</w:t>
-      </w:r>
-    </w:p>
-    <w:p>
-      <w:r>
-        <w:t>La creazione di una nuova richiesta richiederà una verifica da parte del Server che in caso di richiesta non valida restituirà errore, altrimenti procederà all’estrazione d</w:t>
-      </w:r>
-      <w:r>
-        <w:t>el metodo</w:t>
-      </w:r>
-      <w:r>
-        <w:t xml:space="preserve"> e </w:t>
-      </w:r>
-      <w:r>
-        <w:t xml:space="preserve">dei </w:t>
-      </w:r>
-      <w:r>
-        <w:t xml:space="preserve">parametri. Dopo una successiva verifica di questi, il sistema potrà </w:t>
-      </w:r>
-      <w:r>
-        <w:t xml:space="preserve">riportare un errore oppure eseguire il metodo di cui è </w:t>
-      </w:r>
-      <w:r>
-        <w:t xml:space="preserve">stata </w:t>
-      </w:r>
-      <w:r>
-        <w:t>richiesta l’invocazione.</w:t>
-      </w:r>
-    </w:p>
-    <w:p>
-      <w:r>
-        <w:t>Ancora una volta, una verifica del risultato, potrà riscontrare errori oppure portare alla creazione di una risposta con il risultato ottenuto.</w:t>
-      </w:r>
-    </w:p>
-    <w:p>
-      <w:r>
-        <w:t xml:space="preserve">Qualsiasi risposta, sia essa un errore o contente un risultato finale di un’operazione, verrà trasformata in stringa </w:t>
-      </w:r>
-      <w:r>
-        <w:t>JSON-RPC</w:t>
-      </w:r>
-      <w:r>
         <w:t xml:space="preserve"> per poter procedere alla ritrasmissione all’utente.</w:t>
       </w:r>
       <w:r>
@@ -2794,7 +3390,7 @@
       <w:pPr>
         <w:pStyle w:val="Titolo3"/>
       </w:pPr>
-      <w:bookmarkStart w:id="7" w:name="_Toc499037787"/>
+      <w:bookmarkStart w:id="9" w:name="_Toc499053616"/>
       <w:r>
         <w:rPr>
           <w:rFonts w:ascii="Calibri" w:hAnsi="Calibri"/>
@@ -2804,8 +3400,9 @@
           <w:szCs w:val="26"/>
         </w:rPr>
         <w:lastRenderedPageBreak/>
-        <w:t xml:space="preserve">Activity Diagram – </w:t>
-      </w:r>
+        <w:t xml:space="preserve">Activity </w:t>
+      </w:r>
+      <w:proofErr w:type="spellStart"/>
       <w:r>
         <w:rPr>
           <w:rFonts w:ascii="Calibri" w:hAnsi="Calibri"/>
@@ -2814,9 +3411,30 @@
           <w:sz w:val="32"/>
           <w:szCs w:val="26"/>
         </w:rPr>
+        <w:t>Diagram</w:t>
+      </w:r>
+      <w:proofErr w:type="spellEnd"/>
+      <w:r>
+        <w:rPr>
+          <w:rFonts w:ascii="Calibri" w:hAnsi="Calibri"/>
+          <w:b/>
+          <w:color w:val="000000" w:themeColor="text1"/>
+          <w:sz w:val="32"/>
+          <w:szCs w:val="26"/>
+        </w:rPr>
+        <w:t xml:space="preserve"> – </w:t>
+      </w:r>
+      <w:r>
+        <w:rPr>
+          <w:rFonts w:ascii="Calibri" w:hAnsi="Calibri"/>
+          <w:b/>
+          <w:color w:val="000000" w:themeColor="text1"/>
+          <w:sz w:val="32"/>
+          <w:szCs w:val="26"/>
+        </w:rPr>
         <w:t>Creazione autorizzazione</w:t>
       </w:r>
-      <w:bookmarkEnd w:id="7"/>
+      <w:bookmarkEnd w:id="9"/>
     </w:p>
     <w:p/>
     <w:p>
@@ -2846,7 +3464,7 @@
                     </pic:cNvPicPr>
                   </pic:nvPicPr>
                   <pic:blipFill>
-                    <a:blip r:embed="rId13" cstate="print">
+                    <a:blip r:embed="rId14" cstate="print">
                       <a:extLst>
                         <a:ext uri="{28A0092B-C50C-407E-A947-70E740481C1C}">
                           <a14:useLocalDpi xmlns:a14="http://schemas.microsoft.com/office/drawing/2010/main" val="0"/>
@@ -2910,7 +3528,7 @@
       <w:pPr>
         <w:pStyle w:val="Titolo3"/>
       </w:pPr>
-      <w:bookmarkStart w:id="8" w:name="_Toc499037788"/>
+      <w:bookmarkStart w:id="10" w:name="_Toc499053617"/>
       <w:r>
         <w:rPr>
           <w:rFonts w:ascii="Calibri" w:hAnsi="Calibri"/>
@@ -2920,8 +3538,9 @@
           <w:szCs w:val="26"/>
         </w:rPr>
         <w:lastRenderedPageBreak/>
-        <w:t xml:space="preserve">Activity Diagram – </w:t>
-      </w:r>
+        <w:t xml:space="preserve">Activity </w:t>
+      </w:r>
+      <w:proofErr w:type="spellStart"/>
       <w:r>
         <w:rPr>
           <w:rFonts w:ascii="Calibri" w:hAnsi="Calibri"/>
@@ -2930,9 +3549,42 @@
           <w:sz w:val="32"/>
           <w:szCs w:val="26"/>
         </w:rPr>
-        <w:t>Creazione token</w:t>
-      </w:r>
-      <w:bookmarkEnd w:id="8"/>
+        <w:t>Diagram</w:t>
+      </w:r>
+      <w:proofErr w:type="spellEnd"/>
+      <w:r>
+        <w:rPr>
+          <w:rFonts w:ascii="Calibri" w:hAnsi="Calibri"/>
+          <w:b/>
+          <w:color w:val="000000" w:themeColor="text1"/>
+          <w:sz w:val="32"/>
+          <w:szCs w:val="26"/>
+        </w:rPr>
+        <w:t xml:space="preserve"> – </w:t>
+      </w:r>
+      <w:r>
+        <w:rPr>
+          <w:rFonts w:ascii="Calibri" w:hAnsi="Calibri"/>
+          <w:b/>
+          <w:color w:val="000000" w:themeColor="text1"/>
+          <w:sz w:val="32"/>
+          <w:szCs w:val="26"/>
+        </w:rPr>
+        <w:t xml:space="preserve">Creazione </w:t>
+      </w:r>
+      <w:proofErr w:type="spellStart"/>
+      <w:r>
+        <w:rPr>
+          <w:rFonts w:ascii="Calibri" w:hAnsi="Calibri"/>
+          <w:b/>
+          <w:color w:val="000000" w:themeColor="text1"/>
+          <w:sz w:val="32"/>
+          <w:szCs w:val="26"/>
+        </w:rPr>
+        <w:t>token</w:t>
+      </w:r>
+      <w:bookmarkEnd w:id="10"/>
+      <w:proofErr w:type="spellEnd"/>
     </w:p>
     <w:p>
       <w:pPr>
@@ -2973,7 +3625,7 @@
                     </pic:cNvPicPr>
                   </pic:nvPicPr>
                   <pic:blipFill>
-                    <a:blip r:embed="rId14">
+                    <a:blip r:embed="rId15">
                       <a:extLst>
                         <a:ext uri="{28A0092B-C50C-407E-A947-70E740481C1C}">
                           <a14:useLocalDpi xmlns:a14="http://schemas.microsoft.com/office/drawing/2010/main" val="0"/>
@@ -3007,7 +3659,15 @@
     </w:p>
     <w:p>
       <w:r>
-        <w:t>Nel seguente diagramma vengono mostrati i passaggi effettuati da utente e autorizzatore per la creazione di un token necessario all’utente per accedere ad una risorsa.</w:t>
+        <w:t xml:space="preserve">Nel seguente diagramma vengono mostrati i passaggi effettuati da utente e autorizzatore per la creazione di un </w:t>
+      </w:r>
+      <w:proofErr w:type="spellStart"/>
+      <w:r>
+        <w:t>token</w:t>
+      </w:r>
+      <w:proofErr w:type="spellEnd"/>
+      <w:r>
+        <w:t xml:space="preserve"> necessario all’utente per accedere ad una risorsa.</w:t>
       </w:r>
     </w:p>
     <w:p>
@@ -3021,7 +3681,15 @@
         </w:rPr>
       </w:pPr>
       <w:r>
-        <w:t>Per dare inizio alla creazione l’utente invia all’autorizzatore la chiave in suo possesso. L’autorizzatore procede alla verifica della chiave e, in caso di non validità genera ed invia un errore all’utente. Qualora la chiave fornita sia valida l’autorizzatore eseguirà un’ulteriore verifica sull’ID della risorsa, fornito dall’utente. Se l’operazione non restituisce errore si procede con l’ultima verifica che prevede il controllo del livello a cui si vuole accedere. Se tutte le verifiche vengono superate l’autorizzatore genera il token che invierà all’utente.</w:t>
+        <w:t xml:space="preserve">Per dare inizio alla creazione l’utente invia all’autorizzatore la chiave in suo possesso. L’autorizzatore procede alla verifica della chiave e, in caso di non validità genera ed invia un errore all’utente. Qualora la chiave fornita sia valida l’autorizzatore eseguirà un’ulteriore verifica sull’ID della risorsa, fornito dall’utente. Se l’operazione non restituisce errore si procede con l’ultima verifica che prevede il controllo del livello a cui si vuole accedere. Se tutte le verifiche vengono superate l’autorizzatore genera il </w:t>
+      </w:r>
+      <w:proofErr w:type="spellStart"/>
+      <w:r>
+        <w:t>token</w:t>
+      </w:r>
+      <w:proofErr w:type="spellEnd"/>
+      <w:r>
+        <w:t xml:space="preserve"> che invierà all’utente.</w:t>
       </w:r>
       <w:r>
         <w:rPr>
@@ -3042,7 +3710,8 @@
           <w:szCs w:val="40"/>
         </w:rPr>
       </w:pPr>
-      <w:bookmarkStart w:id="9" w:name="_Toc499037789"/>
+      <w:bookmarkStart w:id="11" w:name="_Toc499053618"/>
+      <w:proofErr w:type="spellStart"/>
       <w:r>
         <w:rPr>
           <w:rFonts w:ascii="Calibri" w:hAnsi="Calibri"/>
@@ -3054,6 +3723,7 @@
         <w:lastRenderedPageBreak/>
         <w:t>Sequence</w:t>
       </w:r>
+      <w:proofErr w:type="spellEnd"/>
       <w:r>
         <w:rPr>
           <w:rFonts w:ascii="Calibri" w:hAnsi="Calibri"/>
@@ -3062,9 +3732,21 @@
           <w:sz w:val="40"/>
           <w:szCs w:val="40"/>
         </w:rPr>
-        <w:t xml:space="preserve"> Diagram</w:t>
-      </w:r>
-      <w:bookmarkEnd w:id="9"/>
+        <w:t xml:space="preserve"> </w:t>
+      </w:r>
+      <w:proofErr w:type="spellStart"/>
+      <w:r>
+        <w:rPr>
+          <w:rFonts w:ascii="Calibri" w:hAnsi="Calibri"/>
+          <w:b/>
+          <w:color w:val="000000" w:themeColor="text1"/>
+          <w:sz w:val="40"/>
+          <w:szCs w:val="40"/>
+        </w:rPr>
+        <w:t>Diagram</w:t>
+      </w:r>
+      <w:bookmarkEnd w:id="11"/>
+      <w:proofErr w:type="spellEnd"/>
     </w:p>
     <w:p>
       <w:pPr>
@@ -3082,7 +3764,8 @@
       <w:pPr>
         <w:pStyle w:val="Titolo3"/>
       </w:pPr>
-      <w:bookmarkStart w:id="10" w:name="_Toc499037790"/>
+      <w:bookmarkStart w:id="12" w:name="_Toc499053619"/>
+      <w:proofErr w:type="spellStart"/>
       <w:r>
         <w:rPr>
           <w:rFonts w:ascii="Calibri" w:hAnsi="Calibri"/>
@@ -3091,8 +3774,9 @@
           <w:sz w:val="32"/>
           <w:szCs w:val="26"/>
         </w:rPr>
-        <w:t>Sequence Diagram</w:t>
-      </w:r>
+        <w:t>Sequence</w:t>
+      </w:r>
+      <w:proofErr w:type="spellEnd"/>
       <w:r>
         <w:rPr>
           <w:rFonts w:ascii="Calibri" w:hAnsi="Calibri"/>
@@ -3101,8 +3785,9 @@
           <w:sz w:val="32"/>
           <w:szCs w:val="26"/>
         </w:rPr>
-        <w:t xml:space="preserve"> – </w:t>
-      </w:r>
+        <w:t xml:space="preserve"> </w:t>
+      </w:r>
+      <w:proofErr w:type="spellStart"/>
       <w:r>
         <w:rPr>
           <w:rFonts w:ascii="Calibri" w:hAnsi="Calibri"/>
@@ -3111,9 +3796,30 @@
           <w:sz w:val="32"/>
           <w:szCs w:val="26"/>
         </w:rPr>
+        <w:t>Diagram</w:t>
+      </w:r>
+      <w:proofErr w:type="spellEnd"/>
+      <w:r>
+        <w:rPr>
+          <w:rFonts w:ascii="Calibri" w:hAnsi="Calibri"/>
+          <w:b/>
+          <w:color w:val="000000" w:themeColor="text1"/>
+          <w:sz w:val="32"/>
+          <w:szCs w:val="26"/>
+        </w:rPr>
+        <w:t xml:space="preserve"> – </w:t>
+      </w:r>
+      <w:r>
+        <w:rPr>
+          <w:rFonts w:ascii="Calibri" w:hAnsi="Calibri"/>
+          <w:b/>
+          <w:color w:val="000000" w:themeColor="text1"/>
+          <w:sz w:val="32"/>
+          <w:szCs w:val="26"/>
+        </w:rPr>
         <w:t>Autorizzazione Client</w:t>
       </w:r>
-      <w:bookmarkEnd w:id="10"/>
+      <w:bookmarkEnd w:id="12"/>
     </w:p>
     <w:p/>
     <w:p>
@@ -3140,7 +3846,7 @@
                     </pic:cNvPicPr>
                   </pic:nvPicPr>
                   <pic:blipFill>
-                    <a:blip r:embed="rId15" cstate="print">
+                    <a:blip r:embed="rId16" cstate="print">
                       <a:extLst>
                         <a:ext uri="{28A0092B-C50C-407E-A947-70E740481C1C}">
                           <a14:useLocalDpi xmlns:a14="http://schemas.microsoft.com/office/drawing/2010/main" val="0"/>
@@ -3227,7 +3933,7 @@
       <w:pPr>
         <w:pStyle w:val="Titolo3"/>
       </w:pPr>
-      <w:bookmarkStart w:id="11" w:name="_Toc499037791"/>
+      <w:bookmarkStart w:id="13" w:name="_Toc499053620"/>
       <w:r>
         <w:rPr>
           <w:noProof/>
@@ -3260,7 +3966,7 @@
                     </pic:cNvPicPr>
                   </pic:nvPicPr>
                   <pic:blipFill>
-                    <a:blip r:embed="rId16" cstate="print">
+                    <a:blip r:embed="rId17" cstate="print">
                       <a:extLst>
                         <a:ext uri="{28A0092B-C50C-407E-A947-70E740481C1C}">
                           <a14:useLocalDpi xmlns:a14="http://schemas.microsoft.com/office/drawing/2010/main" val="0"/>
@@ -3291,6 +3997,7 @@
           </wp:anchor>
         </w:drawing>
       </w:r>
+      <w:proofErr w:type="spellStart"/>
       <w:r>
         <w:rPr>
           <w:rFonts w:ascii="Calibri" w:hAnsi="Calibri"/>
@@ -3299,8 +4006,9 @@
           <w:sz w:val="32"/>
           <w:szCs w:val="26"/>
         </w:rPr>
-        <w:t>Sequence Diagram</w:t>
-      </w:r>
+        <w:t>Sequence</w:t>
+      </w:r>
+      <w:proofErr w:type="spellEnd"/>
       <w:r>
         <w:rPr>
           <w:rFonts w:ascii="Calibri" w:hAnsi="Calibri"/>
@@ -3309,8 +4017,9 @@
           <w:sz w:val="32"/>
           <w:szCs w:val="26"/>
         </w:rPr>
-        <w:t xml:space="preserve"> – </w:t>
-      </w:r>
+        <w:t xml:space="preserve"> </w:t>
+      </w:r>
+      <w:proofErr w:type="spellStart"/>
       <w:r>
         <w:rPr>
           <w:rFonts w:ascii="Calibri" w:hAnsi="Calibri"/>
@@ -3319,8 +4028,9 @@
           <w:sz w:val="32"/>
           <w:szCs w:val="26"/>
         </w:rPr>
-        <w:t xml:space="preserve">Autorizzazione </w:t>
-      </w:r>
+        <w:t>Diagram</w:t>
+      </w:r>
+      <w:proofErr w:type="spellEnd"/>
       <w:r>
         <w:rPr>
           <w:rFonts w:ascii="Calibri" w:hAnsi="Calibri"/>
@@ -3329,9 +4039,29 @@
           <w:sz w:val="32"/>
           <w:szCs w:val="26"/>
         </w:rPr>
+        <w:t xml:space="preserve"> – </w:t>
+      </w:r>
+      <w:r>
+        <w:rPr>
+          <w:rFonts w:ascii="Calibri" w:hAnsi="Calibri"/>
+          <w:b/>
+          <w:color w:val="000000" w:themeColor="text1"/>
+          <w:sz w:val="32"/>
+          <w:szCs w:val="26"/>
+        </w:rPr>
+        <w:t xml:space="preserve">Autorizzazione </w:t>
+      </w:r>
+      <w:r>
+        <w:rPr>
+          <w:rFonts w:ascii="Calibri" w:hAnsi="Calibri"/>
+          <w:b/>
+          <w:color w:val="000000" w:themeColor="text1"/>
+          <w:sz w:val="32"/>
+          <w:szCs w:val="26"/>
+        </w:rPr>
         <w:t>Server</w:t>
       </w:r>
-      <w:bookmarkEnd w:id="11"/>
+      <w:bookmarkEnd w:id="13"/>
     </w:p>
     <w:p>
       <w:pPr>
@@ -3416,30 +4146,78 @@
     </w:p>
     <w:p>
       <w:r>
-        <w:t>Qualsiasi risposta viene convertita in stringa mediante il metodo “get</w:t>
+        <w:t>Qualsiasi risposta viene convertita in stringa mediante il metodo “</w:t>
+      </w:r>
+      <w:proofErr w:type="spellStart"/>
+      <w:r>
+        <w:t>get</w:t>
       </w:r>
       <w:r>
         <w:t>JSON-RPC</w:t>
       </w:r>
       <w:r>
-        <w:t>String” che ne consentirà la trasmissione all’utente come indicato nel primo Sequence Diagram riportato a pagina 9.</w:t>
-      </w:r>
-    </w:p>
-    <w:p>
-      <w:r>
-        <w:t>La chiamata 25 "rispondi" viene effettuata utilizzando come parametro l'oggetto Risposta che è stato creato in uno dei tre possibili rami. Lo stesso oggetto sarà quello invocato dalla chiamata 26 get</w:t>
+        <w:t>String</w:t>
+      </w:r>
+      <w:proofErr w:type="spellEnd"/>
+      <w:r>
+        <w:t xml:space="preserve">” che ne consentirà la trasmissione all’utente come indicato nel primo </w:t>
+      </w:r>
+      <w:proofErr w:type="spellStart"/>
+      <w:r>
+        <w:t>Sequence</w:t>
+      </w:r>
+      <w:proofErr w:type="spellEnd"/>
+      <w:r>
+        <w:t xml:space="preserve"> </w:t>
+      </w:r>
+      <w:proofErr w:type="spellStart"/>
+      <w:r>
+        <w:t>Diagram</w:t>
+      </w:r>
+      <w:proofErr w:type="spellEnd"/>
+      <w:r>
+        <w:t xml:space="preserve"> riportato a pagina 9.</w:t>
+      </w:r>
+    </w:p>
+    <w:p>
+      <w:r>
+        <w:t xml:space="preserve">La chiamata 25 "rispondi" viene effettuata utilizzando come parametro l'oggetto Risposta che è stato creato in uno dei tre possibili rami. Lo stesso oggetto sarà quello invocato dalla chiamata 26 </w:t>
+      </w:r>
+      <w:proofErr w:type="spellStart"/>
+      <w:r>
+        <w:t>get</w:t>
       </w:r>
       <w:r>
         <w:t>JSON-RPC</w:t>
       </w:r>
       <w:r>
-        <w:t xml:space="preserve">String e che restituisce la risposta 27 </w:t>
-      </w:r>
-      <w:r>
-        <w:t>JSON-RPC</w:t>
-      </w:r>
-      <w:r>
-        <w:t xml:space="preserve">String. Durante l'esecuzione uno solo dei rami verrà seguito e di conseguenza ci sarà una sola istanza di Risposta da inviare e quindi da cui ricavare la stringa </w:t>
+        <w:t>String</w:t>
+      </w:r>
+      <w:proofErr w:type="spellEnd"/>
+      <w:r>
+        <w:t xml:space="preserve"> e che restituisce la risposta 27 </w:t>
+      </w:r>
+      <w:r>
+        <w:t>JSON-</w:t>
+      </w:r>
+      <w:proofErr w:type="spellStart"/>
+      <w:r>
+        <w:t>RPC</w:t>
+      </w:r>
+      <w:r>
+        <w:t>String</w:t>
+      </w:r>
+      <w:proofErr w:type="spellEnd"/>
+      <w:r>
+        <w:t xml:space="preserve">. Durante l'esecuzione uno solo dei rami verrà seguito </w:t>
+      </w:r>
+      <w:proofErr w:type="gramStart"/>
+      <w:r>
+        <w:t>e</w:t>
+      </w:r>
+      <w:proofErr w:type="gramEnd"/>
+      <w:r>
+        <w:t xml:space="preserve"> di conseguenza ci sarà una sola istanza di Risposta da inviare e quindi da cui ricavare la stringa </w:t>
       </w:r>
       <w:r>
         <w:t>JSON-RPC</w:t>
@@ -3459,7 +4237,7 @@
           <w:szCs w:val="40"/>
         </w:rPr>
       </w:pPr>
-      <w:bookmarkStart w:id="12" w:name="_Toc499037792"/>
+      <w:bookmarkStart w:id="14" w:name="_Toc499053621"/>
       <w:r>
         <w:rPr>
           <w:rFonts w:ascii="Calibri" w:hAnsi="Calibri"/>
@@ -3479,9 +4257,21 @@
           <w:sz w:val="40"/>
           <w:szCs w:val="40"/>
         </w:rPr>
-        <w:t xml:space="preserve"> Diagram</w:t>
-      </w:r>
-      <w:bookmarkEnd w:id="12"/>
+        <w:t xml:space="preserve"> </w:t>
+      </w:r>
+      <w:proofErr w:type="spellStart"/>
+      <w:r>
+        <w:rPr>
+          <w:rFonts w:ascii="Calibri" w:hAnsi="Calibri"/>
+          <w:b/>
+          <w:color w:val="000000" w:themeColor="text1"/>
+          <w:sz w:val="40"/>
+          <w:szCs w:val="40"/>
+        </w:rPr>
+        <w:t>Diagram</w:t>
+      </w:r>
+      <w:bookmarkEnd w:id="14"/>
+      <w:proofErr w:type="spellEnd"/>
     </w:p>
     <w:p>
       <w:pPr>
@@ -3499,7 +4289,7 @@
       <w:pPr>
         <w:pStyle w:val="Titolo3"/>
       </w:pPr>
-      <w:bookmarkStart w:id="13" w:name="_Toc499037793"/>
+      <w:bookmarkStart w:id="15" w:name="_Toc499053622"/>
       <w:r>
         <w:rPr>
           <w:rFonts w:ascii="Calibri" w:hAnsi="Calibri"/>
@@ -3508,8 +4298,9 @@
           <w:sz w:val="32"/>
           <w:szCs w:val="26"/>
         </w:rPr>
-        <w:t>State Diagram</w:t>
-      </w:r>
+        <w:t xml:space="preserve">State </w:t>
+      </w:r>
+      <w:proofErr w:type="spellStart"/>
       <w:r>
         <w:rPr>
           <w:rFonts w:ascii="Calibri" w:hAnsi="Calibri"/>
@@ -3518,9 +4309,9 @@
           <w:sz w:val="32"/>
           <w:szCs w:val="26"/>
         </w:rPr>
-        <w:t xml:space="preserve"> – </w:t>
-      </w:r>
-      <w:bookmarkEnd w:id="13"/>
+        <w:t>Diagram</w:t>
+      </w:r>
+      <w:proofErr w:type="spellEnd"/>
       <w:r>
         <w:rPr>
           <w:rFonts w:ascii="Calibri" w:hAnsi="Calibri"/>
@@ -3529,8 +4320,19 @@
           <w:sz w:val="32"/>
           <w:szCs w:val="26"/>
         </w:rPr>
+        <w:t xml:space="preserve"> – </w:t>
+      </w:r>
+      <w:r>
+        <w:rPr>
+          <w:rFonts w:ascii="Calibri" w:hAnsi="Calibri"/>
+          <w:b/>
+          <w:color w:val="000000" w:themeColor="text1"/>
+          <w:sz w:val="32"/>
+          <w:szCs w:val="26"/>
+        </w:rPr>
         <w:t>Autorizzazione</w:t>
       </w:r>
+      <w:bookmarkEnd w:id="15"/>
     </w:p>
     <w:p/>
     <w:p>
@@ -3557,7 +4359,7 @@
                     </pic:cNvPicPr>
                   </pic:nvPicPr>
                   <pic:blipFill>
-                    <a:blip r:embed="rId17" cstate="print">
+                    <a:blip r:embed="rId18" cstate="print">
                       <a:extLst>
                         <a:ext uri="{28A0092B-C50C-407E-A947-70E740481C1C}">
                           <a14:useLocalDpi xmlns:a14="http://schemas.microsoft.com/office/drawing/2010/main" val="0"/>
@@ -3613,8 +4415,9 @@
           <w:szCs w:val="26"/>
         </w:rPr>
         <w:lastRenderedPageBreak/>
-        <w:t>State Diagram</w:t>
-      </w:r>
+        <w:t xml:space="preserve">State </w:t>
+      </w:r>
+      <w:proofErr w:type="spellStart"/>
       <w:r>
         <w:rPr>
           <w:rFonts w:ascii="Calibri" w:hAnsi="Calibri"/>
@@ -3623,8 +4426,9 @@
           <w:sz w:val="32"/>
           <w:szCs w:val="26"/>
         </w:rPr>
-        <w:t xml:space="preserve"> – </w:t>
-      </w:r>
+        <w:t>Diagram</w:t>
+      </w:r>
+      <w:proofErr w:type="spellEnd"/>
       <w:r>
         <w:rPr>
           <w:rFonts w:ascii="Calibri" w:hAnsi="Calibri"/>
@@ -3633,8 +4437,20 @@
           <w:sz w:val="32"/>
           <w:szCs w:val="26"/>
         </w:rPr>
+        <w:t xml:space="preserve"> – </w:t>
+      </w:r>
+      <w:proofErr w:type="spellStart"/>
+      <w:r>
+        <w:rPr>
+          <w:rFonts w:ascii="Calibri" w:hAnsi="Calibri"/>
+          <w:b/>
+          <w:color w:val="000000" w:themeColor="text1"/>
+          <w:sz w:val="32"/>
+          <w:szCs w:val="26"/>
+        </w:rPr>
         <w:t>Token</w:t>
       </w:r>
+      <w:proofErr w:type="spellEnd"/>
     </w:p>
     <w:p/>
     <w:p>
@@ -3661,7 +4477,7 @@
                     </pic:cNvPicPr>
                   </pic:nvPicPr>
                   <pic:blipFill>
-                    <a:blip r:embed="rId18" cstate="print">
+                    <a:blip r:embed="rId19" cstate="print">
                       <a:extLst>
                         <a:ext uri="{28A0092B-C50C-407E-A947-70E740481C1C}">
                           <a14:useLocalDpi xmlns:a14="http://schemas.microsoft.com/office/drawing/2010/main" val="0"/>
@@ -3695,7 +4511,23 @@
     </w:p>
     <w:p>
       <w:r>
-        <w:t>In questo state diagram vengono rappresentati gli stati che caratterizzano un processo di richiesta di un token per l’accesso ad una risorsa. Si raggiunge uno stato di “verifica richiesta” nel momento in cui, inviati la chiave e i dati relativi alla risorsa a cui si vuole accedere</w:t>
+        <w:t xml:space="preserve">In questo state </w:t>
+      </w:r>
+      <w:proofErr w:type="spellStart"/>
+      <w:r>
+        <w:t>diagram</w:t>
+      </w:r>
+      <w:proofErr w:type="spellEnd"/>
+      <w:r>
+        <w:t xml:space="preserve"> vengono rappresentati gli stati che caratterizzano un processo di richiesta di un </w:t>
+      </w:r>
+      <w:proofErr w:type="spellStart"/>
+      <w:r>
+        <w:t>token</w:t>
+      </w:r>
+      <w:proofErr w:type="spellEnd"/>
+      <w:r>
+        <w:t xml:space="preserve"> per l’accesso ad una risorsa. Si raggiunge uno stato di “verifica richiesta” nel momento in cui, inviati la chiave e i dati relativi alla risorsa a cui si vuole accedere</w:t>
       </w:r>
       <w:r>
         <w:t>, viene invocata la “verifica dei requisiti”. La richiesta può essere respinta o approvata.</w:t>
@@ -3712,7 +4544,7 @@
           <w:szCs w:val="40"/>
         </w:rPr>
       </w:pPr>
-      <w:bookmarkStart w:id="14" w:name="_Toc499037794"/>
+      <w:bookmarkStart w:id="16" w:name="_Toc499053623"/>
       <w:r>
         <w:rPr>
           <w:rFonts w:ascii="Calibri" w:hAnsi="Calibri"/>
@@ -3722,9 +4554,21 @@
           <w:szCs w:val="40"/>
         </w:rPr>
         <w:lastRenderedPageBreak/>
-        <w:t>Component Diagram</w:t>
-      </w:r>
-      <w:bookmarkEnd w:id="14"/>
+        <w:t xml:space="preserve">Component </w:t>
+      </w:r>
+      <w:proofErr w:type="spellStart"/>
+      <w:r>
+        <w:rPr>
+          <w:rFonts w:ascii="Calibri" w:hAnsi="Calibri"/>
+          <w:b/>
+          <w:color w:val="000000" w:themeColor="text1"/>
+          <w:sz w:val="40"/>
+          <w:szCs w:val="40"/>
+        </w:rPr>
+        <w:t>Diagram</w:t>
+      </w:r>
+      <w:bookmarkEnd w:id="16"/>
+      <w:proofErr w:type="spellEnd"/>
     </w:p>
     <w:p/>
     <w:p>
@@ -3751,7 +4595,7 @@
                     </pic:cNvPicPr>
                   </pic:nvPicPr>
                   <pic:blipFill>
-                    <a:blip r:embed="rId19" cstate="print">
+                    <a:blip r:embed="rId20" cstate="print">
                       <a:extLst>
                         <a:ext uri="{28A0092B-C50C-407E-A947-70E740481C1C}">
                           <a14:useLocalDpi xmlns:a14="http://schemas.microsoft.com/office/drawing/2010/main" val="0"/>
@@ -3786,7 +4630,15 @@
     <w:p/>
     <w:p>
       <w:r>
-        <w:t xml:space="preserve">Nel seguente diagramma vengono descritti i principali componenti del sistema di autorizzazione AuthOK. L’utente attraverso un’interfaccia apposita comunica con il creatore richieste. La libreria </w:t>
+        <w:t xml:space="preserve">Nel seguente diagramma vengono descritti i principali componenti del sistema di autorizzazione </w:t>
+      </w:r>
+      <w:proofErr w:type="spellStart"/>
+      <w:r>
+        <w:t>AuthOK</w:t>
+      </w:r>
+      <w:proofErr w:type="spellEnd"/>
+      <w:r>
+        <w:t xml:space="preserve">. L’utente attraverso un’interfaccia apposita comunica con il creatore richieste. La libreria </w:t>
       </w:r>
       <w:r>
         <w:t>JSON-RPC</w:t>
@@ -3802,7 +4654,15 @@
         </w:rPr>
       </w:pPr>
       <w:r>
-        <w:t>Attraverso questi passaggi le richieste giungono ai diversi gestori (gestore autorizzazioni, gestore token, gestore risorse) che le elaborano e ne portano a termine gli obiettivi.</w:t>
+        <w:t xml:space="preserve">Attraverso questi passaggi le richieste giungono ai diversi gestori (gestore autorizzazioni, gestore </w:t>
+      </w:r>
+      <w:proofErr w:type="spellStart"/>
+      <w:r>
+        <w:t>token</w:t>
+      </w:r>
+      <w:proofErr w:type="spellEnd"/>
+      <w:r>
+        <w:t>, gestore risorse) che le elaborano e ne portano a termine gli obiettivi.</w:t>
       </w:r>
       <w:r>
         <w:br/>
@@ -3825,7 +4685,7 @@
           <w:szCs w:val="40"/>
         </w:rPr>
       </w:pPr>
-      <w:bookmarkStart w:id="15" w:name="_Toc499037795"/>
+      <w:bookmarkStart w:id="17" w:name="_Toc499053624"/>
       <w:r>
         <w:rPr>
           <w:rFonts w:ascii="Calibri" w:hAnsi="Calibri"/>
@@ -3845,9 +4705,21 @@
           <w:sz w:val="40"/>
           <w:szCs w:val="40"/>
         </w:rPr>
-        <w:t xml:space="preserve"> Diagram</w:t>
-      </w:r>
-      <w:bookmarkEnd w:id="15"/>
+        <w:t xml:space="preserve"> </w:t>
+      </w:r>
+      <w:proofErr w:type="spellStart"/>
+      <w:r>
+        <w:rPr>
+          <w:rFonts w:ascii="Calibri" w:hAnsi="Calibri"/>
+          <w:b/>
+          <w:color w:val="000000" w:themeColor="text1"/>
+          <w:sz w:val="40"/>
+          <w:szCs w:val="40"/>
+        </w:rPr>
+        <w:t>Diagram</w:t>
+      </w:r>
+      <w:bookmarkEnd w:id="17"/>
+      <w:proofErr w:type="spellEnd"/>
     </w:p>
     <w:p/>
     <w:p>
@@ -3874,7 +4746,7 @@
                     </pic:cNvPicPr>
                   </pic:nvPicPr>
                   <pic:blipFill>
-                    <a:blip r:embed="rId20" cstate="print">
+                    <a:blip r:embed="rId21" cstate="print">
                       <a:extLst>
                         <a:ext uri="{28A0092B-C50C-407E-A947-70E740481C1C}">
                           <a14:useLocalDpi xmlns:a14="http://schemas.microsoft.com/office/drawing/2010/main" val="0"/>
@@ -3912,7 +4784,23 @@
         <w:t>Attraverso la rappresentazi</w:t>
       </w:r>
       <w:r>
-        <w:t xml:space="preserve">one di un Deployment Diagram i diversi componenti precedentemente mostrati vengono inseriti nei due nodi che caratterizzano il sistema di autorizzazione AuthOK. Come si può notare il componente riguardante la libreria </w:t>
+        <w:t xml:space="preserve">one di un Deployment </w:t>
+      </w:r>
+      <w:proofErr w:type="spellStart"/>
+      <w:r>
+        <w:t>Diagram</w:t>
+      </w:r>
+      <w:proofErr w:type="spellEnd"/>
+      <w:r>
+        <w:t xml:space="preserve"> i diversi componenti precedentemente mostrati vengono inseriti nei due nodi che caratterizzano il sistema di autorizzazione </w:t>
+      </w:r>
+      <w:proofErr w:type="spellStart"/>
+      <w:r>
+        <w:t>AuthOK</w:t>
+      </w:r>
+      <w:proofErr w:type="spellEnd"/>
+      <w:r>
+        <w:t xml:space="preserve">. Come si può notare il componente riguardante la libreria </w:t>
       </w:r>
       <w:r>
         <w:t>JSON-RPC</w:t>
@@ -3921,7 +4809,15 @@
         <w:t xml:space="preserve"> viene inserito e sviluppato in entrambe i nodi in quanto svolge un ruolo centrale nella comunicazione delle due parti.</w:t>
       </w:r>
       <w:r>
-        <w:t xml:space="preserve"> Come specificato nel Component Diagram (pagina 15) la libreria </w:t>
+        <w:t xml:space="preserve"> Come specificato nel Component </w:t>
+      </w:r>
+      <w:proofErr w:type="spellStart"/>
+      <w:r>
+        <w:t>Diagram</w:t>
+      </w:r>
+      <w:proofErr w:type="spellEnd"/>
+      <w:r>
+        <w:t xml:space="preserve"> (pagina 15) la libreria </w:t>
       </w:r>
       <w:r>
         <w:t>JSON-RPC</w:t>
@@ -3944,7 +4840,7 @@
           <w:szCs w:val="40"/>
         </w:rPr>
       </w:pPr>
-      <w:bookmarkStart w:id="16" w:name="_Toc499037796"/>
+      <w:bookmarkStart w:id="18" w:name="_Toc499053625"/>
       <w:r>
         <w:rPr>
           <w:rFonts w:ascii="Calibri" w:hAnsi="Calibri"/>
@@ -3964,9 +4860,21 @@
           <w:sz w:val="40"/>
           <w:szCs w:val="40"/>
         </w:rPr>
-        <w:t xml:space="preserve"> Diagram</w:t>
-      </w:r>
-      <w:bookmarkEnd w:id="16"/>
+        <w:t xml:space="preserve"> </w:t>
+      </w:r>
+      <w:proofErr w:type="spellStart"/>
+      <w:r>
+        <w:rPr>
+          <w:rFonts w:ascii="Calibri" w:hAnsi="Calibri"/>
+          <w:b/>
+          <w:color w:val="000000" w:themeColor="text1"/>
+          <w:sz w:val="40"/>
+          <w:szCs w:val="40"/>
+        </w:rPr>
+        <w:t>Diagram</w:t>
+      </w:r>
+      <w:bookmarkEnd w:id="18"/>
+      <w:proofErr w:type="spellEnd"/>
     </w:p>
     <w:p/>
     <w:p/>
@@ -3983,7 +4891,7 @@
           <w:szCs w:val="40"/>
         </w:rPr>
       </w:pPr>
-      <w:bookmarkStart w:id="17" w:name="_Toc499037797"/>
+      <w:bookmarkStart w:id="19" w:name="_Toc499053626"/>
       <w:r>
         <w:rPr>
           <w:rFonts w:ascii="Calibri" w:hAnsi="Calibri"/>
@@ -4003,9 +4911,21 @@
           <w:sz w:val="40"/>
           <w:szCs w:val="40"/>
         </w:rPr>
-        <w:t xml:space="preserve"> Diagram</w:t>
-      </w:r>
-      <w:bookmarkEnd w:id="17"/>
+        <w:t xml:space="preserve"> </w:t>
+      </w:r>
+      <w:proofErr w:type="spellStart"/>
+      <w:r>
+        <w:rPr>
+          <w:rFonts w:ascii="Calibri" w:hAnsi="Calibri"/>
+          <w:b/>
+          <w:color w:val="000000" w:themeColor="text1"/>
+          <w:sz w:val="40"/>
+          <w:szCs w:val="40"/>
+        </w:rPr>
+        <w:t>Diagram</w:t>
+      </w:r>
+      <w:bookmarkEnd w:id="19"/>
+      <w:proofErr w:type="spellEnd"/>
     </w:p>
     <w:p>
       <w:pPr>
@@ -4016,8 +4936,6 @@
       <w:pPr>
         <w:jc w:val="center"/>
       </w:pPr>
-      <w:bookmarkStart w:id="18" w:name="_GoBack"/>
-      <w:bookmarkEnd w:id="18"/>
       <w:r>
         <w:rPr>
           <w:noProof/>
@@ -4041,7 +4959,7 @@
                     </pic:cNvPicPr>
                   </pic:nvPicPr>
                   <pic:blipFill>
-                    <a:blip r:embed="rId21" cstate="print">
+                    <a:blip r:embed="rId22" cstate="print">
                       <a:extLst>
                         <a:ext uri="{28A0092B-C50C-407E-A947-70E740481C1C}">
                           <a14:useLocalDpi xmlns:a14="http://schemas.microsoft.com/office/drawing/2010/main" val="0"/>
@@ -4080,7 +4998,23 @@
     </w:p>
     <w:p>
       <w:r>
-        <w:t xml:space="preserve">Nel seguente collaboration diagram </w:t>
+        <w:t xml:space="preserve">Nel seguente </w:t>
+      </w:r>
+      <w:proofErr w:type="spellStart"/>
+      <w:r>
+        <w:t>collaboration</w:t>
+      </w:r>
+      <w:proofErr w:type="spellEnd"/>
+      <w:r>
+        <w:t xml:space="preserve"> </w:t>
+      </w:r>
+      <w:proofErr w:type="spellStart"/>
+      <w:r>
+        <w:t>diagram</w:t>
+      </w:r>
+      <w:proofErr w:type="spellEnd"/>
+      <w:r>
+        <w:t xml:space="preserve"> </w:t>
       </w:r>
       <w:r>
         <w:t>si</w:t>
@@ -4092,10 +5026,36 @@
         <w:t>rappresenta</w:t>
       </w:r>
       <w:r>
-        <w:t xml:space="preserve"> il processo di creazione token</w:t>
-      </w:r>
-      <w:r>
-        <w:t>. L’utente richiede la creazione di un nuovo token mediante il metodo creaToken().</w:t>
+        <w:t xml:space="preserve"> il processo di creazione </w:t>
+      </w:r>
+      <w:proofErr w:type="spellStart"/>
+      <w:r>
+        <w:t>token</w:t>
+      </w:r>
+      <w:proofErr w:type="spellEnd"/>
+      <w:r>
+        <w:t xml:space="preserve">. L’utente richiede la creazione di un nuovo </w:t>
+      </w:r>
+      <w:proofErr w:type="spellStart"/>
+      <w:r>
+        <w:t>token</w:t>
+      </w:r>
+      <w:proofErr w:type="spellEnd"/>
+      <w:r>
+        <w:t xml:space="preserve"> mediante il metodo </w:t>
+      </w:r>
+      <w:proofErr w:type="spellStart"/>
+      <w:proofErr w:type="gramStart"/>
+      <w:r>
+        <w:t>creaToken</w:t>
+      </w:r>
+      <w:proofErr w:type="spellEnd"/>
+      <w:r>
+        <w:t>(</w:t>
+      </w:r>
+      <w:proofErr w:type="gramEnd"/>
+      <w:r>
+        <w:t>).</w:t>
       </w:r>
       <w:r>
         <w:t xml:space="preserve"> Viene pertanto creata e inviata una nuova richiesta che viene successivamente rielaborata in forma di stringa.</w:t>
@@ -4104,7 +5064,15 @@
         <w:t xml:space="preserve"> La richiesta viene inviata al client0MQ che interagendo poi con il “lato server” restituisce al Client JSON</w:t>
       </w:r>
       <w:r>
-        <w:t>-RPC la risposta. Il creatore richieste è in grado di ricevere come risposta il risultato ottenuto dall’operazione invocata, in questo caso il token, o eventuali errori.</w:t>
+        <w:t xml:space="preserve">-RPC la risposta. Il creatore richieste è in grado di ricevere come risposta il risultato ottenuto dall’operazione invocata, in questo caso il </w:t>
+      </w:r>
+      <w:proofErr w:type="spellStart"/>
+      <w:r>
+        <w:t>token</w:t>
+      </w:r>
+      <w:proofErr w:type="spellEnd"/>
+      <w:r>
+        <w:t>, o eventuali errori.</w:t>
       </w:r>
     </w:p>
     <w:p>
@@ -4226,7 +5194,7 @@
         </w:rPr>
         <w:tab/>
       </w:r>
-      <w:hyperlink r:id="rId22" w:history="1">
+      <w:hyperlink r:id="rId23" w:history="1">
         <w:r>
           <w:rPr>
             <w:rStyle w:val="Collegamentoipertestuale"/>
@@ -4258,15 +5226,36 @@
           <w:color w:val="000000" w:themeColor="text1"/>
         </w:rPr>
         <w:tab/>
-        <w:t>Gumus Tayfun</w:t>
-      </w:r>
+      </w:r>
+      <w:proofErr w:type="spellStart"/>
+      <w:r>
+        <w:rPr>
+          <w:color w:val="000000" w:themeColor="text1"/>
+        </w:rPr>
+        <w:t>Gumus</w:t>
+      </w:r>
+      <w:proofErr w:type="spellEnd"/>
+      <w:r>
+        <w:rPr>
+          <w:color w:val="000000" w:themeColor="text1"/>
+        </w:rPr>
+        <w:t xml:space="preserve"> </w:t>
+      </w:r>
+      <w:proofErr w:type="spellStart"/>
+      <w:r>
+        <w:rPr>
+          <w:color w:val="000000" w:themeColor="text1"/>
+        </w:rPr>
+        <w:t>Tayfun</w:t>
+      </w:r>
+      <w:proofErr w:type="spellEnd"/>
       <w:r>
         <w:rPr>
           <w:color w:val="000000" w:themeColor="text1"/>
         </w:rPr>
         <w:tab/>
       </w:r>
-      <w:hyperlink r:id="rId23" w:history="1">
+      <w:hyperlink r:id="rId24" w:history="1">
         <w:r>
           <w:rPr>
             <w:rStyle w:val="Collegamentoipertestuale"/>
@@ -4306,7 +5295,7 @@
         </w:rPr>
         <w:tab/>
       </w:r>
-      <w:hyperlink r:id="rId24" w:history="1">
+      <w:hyperlink r:id="rId25" w:history="1">
         <w:r>
           <w:rPr>
             <w:rStyle w:val="Collegamentoipertestuale"/>
@@ -4346,7 +5335,7 @@
         </w:rPr>
         <w:tab/>
       </w:r>
-      <w:hyperlink r:id="rId25" w:history="1">
+      <w:hyperlink r:id="rId26" w:history="1">
         <w:r>
           <w:rPr>
             <w:rStyle w:val="Collegamentoipertestuale"/>
@@ -4358,9 +5347,9 @@
       </w:hyperlink>
     </w:p>
     <w:sectPr>
-      <w:headerReference w:type="default" r:id="rId26"/>
-      <w:footerReference w:type="even" r:id="rId27"/>
-      <w:footerReference w:type="default" r:id="rId28"/>
+      <w:headerReference w:type="default" r:id="rId27"/>
+      <w:footerReference w:type="even" r:id="rId28"/>
+      <w:footerReference w:type="default" r:id="rId29"/>
       <w:pgSz w:w="11900" w:h="16840"/>
       <w:pgMar w:top="1179" w:right="1134" w:bottom="1134" w:left="1134" w:header="708" w:footer="708" w:gutter="0"/>
       <w:cols w:space="708"/>
@@ -4461,7 +5450,7 @@
         <w:rStyle w:val="Numeropagina"/>
         <w:noProof/>
       </w:rPr>
-      <w:t>19</w:t>
+      <w:t>2</w:t>
     </w:r>
     <w:r>
       <w:rPr>
@@ -4532,7 +5521,15 @@
     </w:r>
     <w:r>
       <w:tab/>
-      <w:t>Ferrario, Gumus, Isella, Martinese</w:t>
+      <w:t xml:space="preserve">Ferrario, </w:t>
+    </w:r>
+    <w:proofErr w:type="spellStart"/>
+    <w:r>
+      <w:t>Gumus</w:t>
+    </w:r>
+    <w:proofErr w:type="spellEnd"/>
+    <w:r>
+      <w:t>, Isella, Martinese</w:t>
     </w:r>
   </w:p>
 </w:hdr>
@@ -6266,7 +7263,7 @@
 </file>
 
 <file path=customXml/itemProps1.xml><?xml version="1.0" encoding="utf-8"?>
-<ds:datastoreItem xmlns:ds="http://schemas.openxmlformats.org/officeDocument/2006/customXml" ds:itemID="{DEBB0180-B605-5B49-BC22-7A5A9CA67104}">
+<ds:datastoreItem xmlns:ds="http://schemas.openxmlformats.org/officeDocument/2006/customXml" ds:itemID="{D9F398ED-1357-B24D-8EBF-704900EE42D0}">
   <ds:schemaRefs>
     <ds:schemaRef ds:uri="http://schemas.openxmlformats.org/officeDocument/2006/bibliography"/>
   </ds:schemaRefs>

</xml_diff>

<commit_message>
Aggiornamento documento finale e relativa versione PDF
</commit_message>
<xml_diff>
--- a/design/ParteII_Design.docx
+++ b/design/ParteII_Design.docx
@@ -5043,25 +5043,97 @@
         <w:pStyle w:val="Titolo3"/>
       </w:pPr>
       <w:bookmarkStart w:id="12" w:name="_Toc499069373"/>
+      <w:proofErr w:type="spellStart"/>
+      <w:r>
+        <w:rPr>
+          <w:rFonts w:ascii="Calibri" w:hAnsi="Calibri"/>
+          <w:b/>
+          <w:color w:val="000000" w:themeColor="text1"/>
+          <w:sz w:val="32"/>
+          <w:szCs w:val="26"/>
+        </w:rPr>
+        <w:lastRenderedPageBreak/>
+        <w:t>Sequence</w:t>
+      </w:r>
+      <w:proofErr w:type="spellEnd"/>
+      <w:r>
+        <w:rPr>
+          <w:rFonts w:ascii="Calibri" w:hAnsi="Calibri"/>
+          <w:b/>
+          <w:color w:val="000000" w:themeColor="text1"/>
+          <w:sz w:val="32"/>
+          <w:szCs w:val="26"/>
+        </w:rPr>
+        <w:t xml:space="preserve"> </w:t>
+      </w:r>
+      <w:proofErr w:type="spellStart"/>
+      <w:r>
+        <w:rPr>
+          <w:rFonts w:ascii="Calibri" w:hAnsi="Calibri"/>
+          <w:b/>
+          <w:color w:val="000000" w:themeColor="text1"/>
+          <w:sz w:val="32"/>
+          <w:szCs w:val="26"/>
+        </w:rPr>
+        <w:t>Diagram</w:t>
+      </w:r>
+      <w:proofErr w:type="spellEnd"/>
+      <w:r>
+        <w:rPr>
+          <w:rFonts w:ascii="Calibri" w:hAnsi="Calibri"/>
+          <w:b/>
+          <w:color w:val="000000" w:themeColor="text1"/>
+          <w:sz w:val="32"/>
+          <w:szCs w:val="26"/>
+        </w:rPr>
+        <w:t xml:space="preserve"> – </w:t>
+      </w:r>
+      <w:r>
+        <w:rPr>
+          <w:rFonts w:ascii="Calibri" w:hAnsi="Calibri"/>
+          <w:b/>
+          <w:color w:val="000000" w:themeColor="text1"/>
+          <w:sz w:val="32"/>
+          <w:szCs w:val="26"/>
+        </w:rPr>
+        <w:t xml:space="preserve">Autorizzazione </w:t>
+      </w:r>
+      <w:r>
+        <w:rPr>
+          <w:rFonts w:ascii="Calibri" w:hAnsi="Calibri"/>
+          <w:b/>
+          <w:color w:val="000000" w:themeColor="text1"/>
+          <w:sz w:val="32"/>
+          <w:szCs w:val="26"/>
+        </w:rPr>
+        <w:t>Server</w:t>
+      </w:r>
+      <w:bookmarkEnd w:id="12"/>
+    </w:p>
+    <w:p>
+      <w:pPr>
+        <w:pStyle w:val="Titolo3"/>
+      </w:pPr>
+    </w:p>
+    <w:p>
       <w:r>
         <w:rPr>
           <w:noProof/>
           <w:lang w:eastAsia="it-IT"/>
         </w:rPr>
-        <w:lastRenderedPageBreak/>
         <w:drawing>
-          <wp:anchor distT="0" distB="0" distL="114300" distR="114300" simplePos="0" relativeHeight="251660288" behindDoc="0" locked="0" layoutInCell="1" allowOverlap="1" wp14:anchorId="0EEAD2CE" wp14:editId="23A9E57C">
+          <wp:anchor distT="0" distB="0" distL="114300" distR="114300" simplePos="0" relativeHeight="251669504" behindDoc="0" locked="0" layoutInCell="1" allowOverlap="1" wp14:anchorId="7F691240" wp14:editId="59A3F88B">
             <wp:simplePos x="0" y="0"/>
             <wp:positionH relativeFrom="column">
-              <wp:posOffset>-101600</wp:posOffset>
+              <wp:posOffset>55029</wp:posOffset>
             </wp:positionH>
             <wp:positionV relativeFrom="paragraph">
-              <wp:posOffset>264160</wp:posOffset>
+              <wp:posOffset>-191289</wp:posOffset>
             </wp:positionV>
-            <wp:extent cx="6328410" cy="8957310"/>
+            <wp:extent cx="5614454" cy="8953879"/>
             <wp:effectExtent l="0" t="0" r="0" b="0"/>
             <wp:wrapSquare wrapText="bothSides"/>
-            <wp:docPr id="9" name="Immagine 9" descr="../../SequenceAutorizzazioneServer.png"/>
+            <wp:docPr id="5" name="Immagine 5" descr="SequenceAutorizzazioneServer.png"/>
             <wp:cNvGraphicFramePr>
               <a:graphicFrameLocks xmlns:a="http://schemas.openxmlformats.org/drawingml/2006/main" noChangeAspect="1"/>
             </wp:cNvGraphicFramePr>
@@ -5069,7 +5141,7 @@
               <a:graphicData uri="http://schemas.openxmlformats.org/drawingml/2006/picture">
                 <pic:pic xmlns:pic="http://schemas.openxmlformats.org/drawingml/2006/picture">
                   <pic:nvPicPr>
-                    <pic:cNvPr id="0" name="Picture 7" descr="../../SequenceAutorizzazioneServer.png"/>
+                    <pic:cNvPr id="0" name="Picture 1" descr="SequenceAutorizzazioneServer.png"/>
                     <pic:cNvPicPr>
                       <a:picLocks noChangeAspect="1" noChangeArrowheads="1"/>
                     </pic:cNvPicPr>
@@ -5090,7 +5162,7 @@
                   <pic:spPr bwMode="auto">
                     <a:xfrm>
                       <a:off x="0" y="0"/>
-                      <a:ext cx="6328410" cy="8957310"/>
+                      <a:ext cx="5614454" cy="8953879"/>
                     </a:xfrm>
                     <a:prstGeom prst="rect">
                       <a:avLst/>
@@ -5103,11 +5175,298 @@
                 </pic:pic>
               </a:graphicData>
             </a:graphic>
+            <wp14:sizeRelH relativeFrom="page">
+              <wp14:pctWidth>0</wp14:pctWidth>
+            </wp14:sizeRelH>
+            <wp14:sizeRelV relativeFrom="page">
+              <wp14:pctHeight>0</wp14:pctHeight>
+            </wp14:sizeRelV>
           </wp:anchor>
         </w:drawing>
       </w:r>
-      <w:proofErr w:type="spellStart"/>
-      <w:r>
+    </w:p>
+    <w:p>
+      <w:r>
+        <w:lastRenderedPageBreak/>
+        <w:t xml:space="preserve">Nel seguente diagramma si descrive più nel dettaglio i passaggi eseguiti dal lato server. </w:t>
+      </w:r>
+      <w:r>
+        <w:t>Considereremo quindi i metodi richiamati dal gestore autorizzazioni</w:t>
+      </w:r>
+      <w:r>
+        <w:t>,</w:t>
+      </w:r>
+      <w:r>
+        <w:t xml:space="preserve"> dal server </w:t>
+      </w:r>
+      <w:r>
+        <w:t>JSON-RPC</w:t>
+      </w:r>
+      <w:r>
+        <w:t>, dal server 0MQ</w:t>
+      </w:r>
+      <w:r>
+        <w:t>,</w:t>
+      </w:r>
+      <w:r>
+        <w:t xml:space="preserve"> dalla richiesta e dalla risposta.</w:t>
+      </w:r>
+      <w:r>
+        <w:t xml:space="preserve"> Il gestore autorizzazioni rimane in attesa di ricevere nuove ric</w:t>
+      </w:r>
+      <w:r>
+        <w:t xml:space="preserve">hieste dal server </w:t>
+      </w:r>
+      <w:r>
+        <w:t>JSON-RPC</w:t>
+      </w:r>
+      <w:r>
+        <w:t xml:space="preserve"> il quale, allo stesso modo, attenderà nuove richieste dal server 0MQ.</w:t>
+      </w:r>
+    </w:p>
+    <w:p>
+      <w:r>
+        <w:t xml:space="preserve">In presenza di una nuova richiesta ne </w:t>
+      </w:r>
+      <w:r>
+        <w:rPr>
+          <w:b/>
+        </w:rPr>
+        <w:t>verifica la validità</w:t>
+      </w:r>
+      <w:r>
+        <w:t>. Distinguiamo quindi i casi “</w:t>
+      </w:r>
+      <w:r>
+        <w:rPr>
+          <w:b/>
+        </w:rPr>
+        <w:t>richiesta non valida</w:t>
+      </w:r>
+      <w:r>
+        <w:t>”, caratterizzato dalla restituzione dell’errore al gestore autorizzazioni, e il caso “</w:t>
+      </w:r>
+      <w:r>
+        <w:rPr>
+          <w:b/>
+        </w:rPr>
+        <w:t>richiesta valida</w:t>
+      </w:r>
+      <w:r>
+        <w:t>”</w:t>
+      </w:r>
+      <w:r>
+        <w:t xml:space="preserve"> che prevede l’analisi della stringa e una seconda verifica.</w:t>
+      </w:r>
+    </w:p>
+    <w:p>
+      <w:r>
+        <w:t>I</w:t>
+      </w:r>
+      <w:r>
+        <w:t>n caso di “</w:t>
+      </w:r>
+      <w:r>
+        <w:rPr>
+          <w:b/>
+        </w:rPr>
+        <w:t>non validità</w:t>
+      </w:r>
+      <w:r>
+        <w:t xml:space="preserve">” verrà creata una risposta che </w:t>
+      </w:r>
+      <w:r>
+        <w:rPr>
+          <w:b/>
+        </w:rPr>
+        <w:t>segnalerà errore</w:t>
+      </w:r>
+      <w:r>
+        <w:t xml:space="preserve"> altrimenti si procederà alla </w:t>
+      </w:r>
+      <w:r>
+        <w:rPr>
+          <w:b/>
+        </w:rPr>
+        <w:t>creazione di una nuova autorizzazione</w:t>
+      </w:r>
+      <w:r>
+        <w:t xml:space="preserve"> e quindi alla generazione della chiave.</w:t>
+      </w:r>
+      <w:r>
+        <w:t xml:space="preserve"> Nel processo di creazione della chiave il </w:t>
+      </w:r>
+      <w:r>
+        <w:t>gestore autorizzazioni potrà riscontrare un problema nei dati forniti (</w:t>
+      </w:r>
+      <w:r>
+        <w:rPr>
+          <w:i/>
+        </w:rPr>
+        <w:t>Esempio:</w:t>
+      </w:r>
+      <w:r>
+        <w:rPr>
+          <w:i/>
+        </w:rPr>
+        <w:t xml:space="preserve"> Livello non disponibile</w:t>
+      </w:r>
+      <w:r>
+        <w:t xml:space="preserve">) e </w:t>
+      </w:r>
+      <w:r>
+        <w:rPr>
+          <w:b/>
+        </w:rPr>
+        <w:t>creare una risposta contenete il codice dell’errore</w:t>
+      </w:r>
+      <w:r>
+        <w:t xml:space="preserve"> oppure, nel caso in cui il processo vada a buon fine, </w:t>
+      </w:r>
+      <w:bookmarkStart w:id="13" w:name="_GoBack"/>
+      <w:r>
+        <w:rPr>
+          <w:b/>
+        </w:rPr>
+        <w:t>creare una risposta contenente la chiave stessa</w:t>
+      </w:r>
+      <w:bookmarkEnd w:id="13"/>
+      <w:r>
+        <w:t>.</w:t>
+      </w:r>
+    </w:p>
+    <w:p>
+      <w:r>
+        <w:t>Qualsiasi risposta viene convertita in stringa mediante il metodo “</w:t>
+      </w:r>
+      <w:proofErr w:type="spellStart"/>
+      <w:r>
+        <w:t>get</w:t>
+      </w:r>
+      <w:r>
+        <w:t>JSON-RPC</w:t>
+      </w:r>
+      <w:r>
+        <w:t>String</w:t>
+      </w:r>
+      <w:proofErr w:type="spellEnd"/>
+      <w:r>
+        <w:t xml:space="preserve">” che ne consentirà la trasmissione all’utente come indicato nel primo </w:t>
+      </w:r>
+      <w:proofErr w:type="spellStart"/>
+      <w:r>
+        <w:t>Sequence</w:t>
+      </w:r>
+      <w:proofErr w:type="spellEnd"/>
+      <w:r>
+        <w:t xml:space="preserve"> </w:t>
+      </w:r>
+      <w:proofErr w:type="spellStart"/>
+      <w:r>
+        <w:t>Diagram</w:t>
+      </w:r>
+      <w:proofErr w:type="spellEnd"/>
+      <w:r>
+        <w:t xml:space="preserve"> riportato a pagina 9.</w:t>
+      </w:r>
+    </w:p>
+    <w:p>
+      <w:r>
+        <w:t xml:space="preserve">La chiamata 25 "rispondi" viene effettuata utilizzando come parametro l'oggetto Risposta che è stato creato in uno dei tre possibili rami. Lo stesso oggetto sarà quello invocato dalla chiamata 26 </w:t>
+      </w:r>
+      <w:proofErr w:type="spellStart"/>
+      <w:r>
+        <w:t>get</w:t>
+      </w:r>
+      <w:r>
+        <w:t>JSON-RPC</w:t>
+      </w:r>
+      <w:r>
+        <w:t>String</w:t>
+      </w:r>
+      <w:proofErr w:type="spellEnd"/>
+      <w:r>
+        <w:t xml:space="preserve"> e che restituisce la risposta 27 </w:t>
+      </w:r>
+      <w:r>
+        <w:t>JSON-</w:t>
+      </w:r>
+      <w:proofErr w:type="spellStart"/>
+      <w:r>
+        <w:t>RPC</w:t>
+      </w:r>
+      <w:r>
+        <w:t>String</w:t>
+      </w:r>
+      <w:proofErr w:type="spellEnd"/>
+      <w:r>
+        <w:t xml:space="preserve">. Durante l'esecuzione uno solo dei rami verrà seguito </w:t>
+      </w:r>
+      <w:proofErr w:type="gramStart"/>
+      <w:r>
+        <w:t>e</w:t>
+      </w:r>
+      <w:proofErr w:type="gramEnd"/>
+      <w:r>
+        <w:t xml:space="preserve"> di conseguenza ci sarà una sola istanza di Risposta da inviare e quindi da cui ricavare la stringa </w:t>
+      </w:r>
+      <w:r>
+        <w:t>JSON-RPC</w:t>
+      </w:r>
+      <w:r>
+        <w:t>.</w:t>
+      </w:r>
+      <w:r>
+        <w:br w:type="page"/>
+      </w:r>
+    </w:p>
+    <w:p>
+      <w:pPr>
+        <w:pStyle w:val="Titolo2"/>
+        <w:rPr>
+          <w:sz w:val="40"/>
+          <w:szCs w:val="40"/>
+        </w:rPr>
+      </w:pPr>
+      <w:bookmarkStart w:id="14" w:name="_Toc499069374"/>
+      <w:r>
+        <w:rPr>
+          <w:rFonts w:ascii="Calibri" w:hAnsi="Calibri"/>
+          <w:b/>
+          <w:color w:val="000000" w:themeColor="text1"/>
+          <w:sz w:val="40"/>
+          <w:szCs w:val="40"/>
+        </w:rPr>
+        <w:lastRenderedPageBreak/>
+        <w:t>State</w:t>
+      </w:r>
+      <w:r>
+        <w:rPr>
+          <w:rFonts w:ascii="Calibri" w:hAnsi="Calibri"/>
+          <w:b/>
+          <w:color w:val="000000" w:themeColor="text1"/>
+          <w:sz w:val="40"/>
+          <w:szCs w:val="40"/>
+        </w:rPr>
+        <w:t xml:space="preserve"> </w:t>
+      </w:r>
+      <w:proofErr w:type="spellStart"/>
+      <w:r>
+        <w:rPr>
+          <w:rFonts w:ascii="Calibri" w:hAnsi="Calibri"/>
+          <w:b/>
+          <w:color w:val="000000" w:themeColor="text1"/>
+          <w:sz w:val="40"/>
+          <w:szCs w:val="40"/>
+        </w:rPr>
+        <w:t>Diagram</w:t>
+      </w:r>
+      <w:bookmarkEnd w:id="14"/>
+      <w:proofErr w:type="spellEnd"/>
+    </w:p>
+    <w:p>
+      <w:pPr>
+        <w:pStyle w:val="Titolo3"/>
         <w:rPr>
           <w:rFonts w:ascii="Calibri" w:hAnsi="Calibri"/>
           <w:b/>
@@ -5115,9 +5474,13 @@
           <w:sz w:val="32"/>
           <w:szCs w:val="26"/>
         </w:rPr>
-        <w:t>Sequence</w:t>
-      </w:r>
-      <w:proofErr w:type="spellEnd"/>
+      </w:pPr>
+    </w:p>
+    <w:p>
+      <w:pPr>
+        <w:pStyle w:val="Titolo3"/>
+      </w:pPr>
+      <w:bookmarkStart w:id="15" w:name="_Toc499069375"/>
       <w:r>
         <w:rPr>
           <w:rFonts w:ascii="Calibri" w:hAnsi="Calibri"/>
@@ -5126,7 +5489,7 @@
           <w:sz w:val="32"/>
           <w:szCs w:val="26"/>
         </w:rPr>
-        <w:t xml:space="preserve"> </w:t>
+        <w:t xml:space="preserve">State </w:t>
       </w:r>
       <w:proofErr w:type="spellStart"/>
       <w:r>
@@ -5158,290 +5521,9 @@
           <w:sz w:val="32"/>
           <w:szCs w:val="26"/>
         </w:rPr>
-        <w:t xml:space="preserve">Autorizzazione </w:t>
-      </w:r>
-      <w:r>
-        <w:rPr>
-          <w:rFonts w:ascii="Calibri" w:hAnsi="Calibri"/>
-          <w:b/>
-          <w:color w:val="000000" w:themeColor="text1"/>
-          <w:sz w:val="32"/>
-          <w:szCs w:val="26"/>
-        </w:rPr>
-        <w:t>Server</w:t>
-      </w:r>
-      <w:bookmarkEnd w:id="12"/>
-    </w:p>
-    <w:p>
-      <w:pPr>
-        <w:pStyle w:val="Titolo3"/>
-      </w:pPr>
-    </w:p>
-    <w:p/>
-    <w:p>
-      <w:r>
-        <w:t xml:space="preserve">Nel seguente diagramma si descrive più nel dettaglio i passaggi eseguiti dal lato server. </w:t>
-      </w:r>
-      <w:r>
-        <w:t>Considereremo quindi i metodi richiamati dal gestore autorizzazioni</w:t>
-      </w:r>
-      <w:r>
-        <w:t>,</w:t>
-      </w:r>
-      <w:r>
-        <w:t xml:space="preserve"> dal server </w:t>
-      </w:r>
-      <w:r>
-        <w:t>JSON-RPC</w:t>
-      </w:r>
-      <w:r>
-        <w:t>, dal server 0MQ</w:t>
-      </w:r>
-      <w:r>
-        <w:t>,</w:t>
-      </w:r>
-      <w:r>
-        <w:t xml:space="preserve"> dalla richiesta e dalla risposta.</w:t>
-      </w:r>
-      <w:r>
-        <w:t xml:space="preserve"> Il gestore autorizzazioni rimane in attesa di ricevere nuove ric</w:t>
-      </w:r>
-      <w:r>
-        <w:t xml:space="preserve">hieste dal server </w:t>
-      </w:r>
-      <w:r>
-        <w:t>JSON-RPC</w:t>
-      </w:r>
-      <w:r>
-        <w:t xml:space="preserve"> il quale, allo stesso modo, attenderà nuove richieste dal server 0MQ.</w:t>
-      </w:r>
-    </w:p>
-    <w:p>
-      <w:r>
-        <w:t>In presenza di una nuova richiesta ne verifica la validità. Distinguiamo quindi i casi “richiesta non valida”, caratterizzato dalla restituzione dell’errore al gestore autorizzazioni, e il caso “richiesta valida”</w:t>
-      </w:r>
-      <w:r>
-        <w:t xml:space="preserve"> che prevede l’analisi della stringa e una seconda verifica.</w:t>
-      </w:r>
-    </w:p>
-    <w:p>
-      <w:r>
-        <w:t>I</w:t>
-      </w:r>
-      <w:r>
-        <w:t>n caso di “non validità” verrà creata una risposta che segnalerà errore altrimenti si procederà alla creazione di una nuova autorizzazione e quindi alla generazione della chiave.</w:t>
-      </w:r>
-      <w:r>
-        <w:t xml:space="preserve"> Nel processo di creazione della chiave il </w:t>
-      </w:r>
-      <w:r>
-        <w:t>gestore autorizzazioni potrà riscontrare un problema nei dati forniti (</w:t>
-      </w:r>
-      <w:r>
-        <w:rPr>
-          <w:i/>
-        </w:rPr>
-        <w:t>Esempio:</w:t>
-      </w:r>
-      <w:r>
-        <w:rPr>
-          <w:i/>
-        </w:rPr>
-        <w:t xml:space="preserve"> Livello non disponibile</w:t>
-      </w:r>
-      <w:r>
-        <w:t>) e creare una risposta contenete il codice dell’errore oppure, nel caso in cui il processo vada a buon fine, creare una risposta contenente la chiave stessa.</w:t>
-      </w:r>
-    </w:p>
-    <w:p>
-      <w:r>
-        <w:t>Qualsiasi risposta viene convertita in stringa mediante il metodo “</w:t>
-      </w:r>
-      <w:proofErr w:type="spellStart"/>
-      <w:r>
-        <w:t>get</w:t>
-      </w:r>
-      <w:r>
-        <w:t>JSON-RPC</w:t>
-      </w:r>
-      <w:r>
-        <w:t>String</w:t>
-      </w:r>
-      <w:proofErr w:type="spellEnd"/>
-      <w:r>
-        <w:t xml:space="preserve">” che ne consentirà la trasmissione all’utente come indicato nel primo </w:t>
-      </w:r>
-      <w:proofErr w:type="spellStart"/>
-      <w:r>
-        <w:t>Sequence</w:t>
-      </w:r>
-      <w:proofErr w:type="spellEnd"/>
-      <w:r>
-        <w:t xml:space="preserve"> </w:t>
-      </w:r>
-      <w:proofErr w:type="spellStart"/>
-      <w:r>
-        <w:t>Diagram</w:t>
-      </w:r>
-      <w:proofErr w:type="spellEnd"/>
-      <w:r>
-        <w:t xml:space="preserve"> riportato a pagina 9.</w:t>
-      </w:r>
-    </w:p>
-    <w:p>
-      <w:r>
-        <w:t xml:space="preserve">La chiamata 25 "rispondi" viene effettuata utilizzando come parametro l'oggetto Risposta che è stato creato in uno dei tre possibili rami. Lo stesso oggetto sarà quello invocato dalla chiamata 26 </w:t>
-      </w:r>
-      <w:proofErr w:type="spellStart"/>
-      <w:r>
-        <w:t>get</w:t>
-      </w:r>
-      <w:r>
-        <w:t>JSON-RPC</w:t>
-      </w:r>
-      <w:r>
-        <w:t>String</w:t>
-      </w:r>
-      <w:proofErr w:type="spellEnd"/>
-      <w:r>
-        <w:t xml:space="preserve"> e che restituisce la risposta 27 </w:t>
-      </w:r>
-      <w:r>
-        <w:t>JSON-</w:t>
-      </w:r>
-      <w:proofErr w:type="spellStart"/>
-      <w:r>
-        <w:t>RPC</w:t>
-      </w:r>
-      <w:r>
-        <w:t>String</w:t>
-      </w:r>
-      <w:proofErr w:type="spellEnd"/>
-      <w:r>
-        <w:t xml:space="preserve">. Durante l'esecuzione uno solo dei rami verrà seguito </w:t>
-      </w:r>
-      <w:proofErr w:type="gramStart"/>
-      <w:r>
-        <w:t>e</w:t>
-      </w:r>
-      <w:proofErr w:type="gramEnd"/>
-      <w:r>
-        <w:t xml:space="preserve"> di conseguenza ci sarà una sola istanza di Risposta da inviare e quindi da cui ricavare la stringa </w:t>
-      </w:r>
-      <w:r>
-        <w:t>JSON-RPC</w:t>
-      </w:r>
-      <w:r>
-        <w:t>.</w:t>
-      </w:r>
-      <w:r>
-        <w:br w:type="page"/>
-      </w:r>
-    </w:p>
-    <w:p>
-      <w:pPr>
-        <w:pStyle w:val="Titolo2"/>
-        <w:rPr>
-          <w:sz w:val="40"/>
-          <w:szCs w:val="40"/>
-        </w:rPr>
-      </w:pPr>
-      <w:bookmarkStart w:id="13" w:name="_Toc499069374"/>
-      <w:r>
-        <w:rPr>
-          <w:rFonts w:ascii="Calibri" w:hAnsi="Calibri"/>
-          <w:b/>
-          <w:color w:val="000000" w:themeColor="text1"/>
-          <w:sz w:val="40"/>
-          <w:szCs w:val="40"/>
-        </w:rPr>
-        <w:lastRenderedPageBreak/>
-        <w:t>State</w:t>
-      </w:r>
-      <w:r>
-        <w:rPr>
-          <w:rFonts w:ascii="Calibri" w:hAnsi="Calibri"/>
-          <w:b/>
-          <w:color w:val="000000" w:themeColor="text1"/>
-          <w:sz w:val="40"/>
-          <w:szCs w:val="40"/>
-        </w:rPr>
-        <w:t xml:space="preserve"> </w:t>
-      </w:r>
-      <w:proofErr w:type="spellStart"/>
-      <w:r>
-        <w:rPr>
-          <w:rFonts w:ascii="Calibri" w:hAnsi="Calibri"/>
-          <w:b/>
-          <w:color w:val="000000" w:themeColor="text1"/>
-          <w:sz w:val="40"/>
-          <w:szCs w:val="40"/>
-        </w:rPr>
-        <w:t>Diagram</w:t>
-      </w:r>
-      <w:bookmarkEnd w:id="13"/>
-      <w:proofErr w:type="spellEnd"/>
-    </w:p>
-    <w:p>
-      <w:pPr>
-        <w:pStyle w:val="Titolo3"/>
-        <w:rPr>
-          <w:rFonts w:ascii="Calibri" w:hAnsi="Calibri"/>
-          <w:b/>
-          <w:color w:val="000000" w:themeColor="text1"/>
-          <w:sz w:val="32"/>
-          <w:szCs w:val="26"/>
-        </w:rPr>
-      </w:pPr>
-    </w:p>
-    <w:p>
-      <w:pPr>
-        <w:pStyle w:val="Titolo3"/>
-      </w:pPr>
-      <w:bookmarkStart w:id="14" w:name="_Toc499069375"/>
-      <w:r>
-        <w:rPr>
-          <w:rFonts w:ascii="Calibri" w:hAnsi="Calibri"/>
-          <w:b/>
-          <w:color w:val="000000" w:themeColor="text1"/>
-          <w:sz w:val="32"/>
-          <w:szCs w:val="26"/>
-        </w:rPr>
-        <w:t xml:space="preserve">State </w:t>
-      </w:r>
-      <w:proofErr w:type="spellStart"/>
-      <w:r>
-        <w:rPr>
-          <w:rFonts w:ascii="Calibri" w:hAnsi="Calibri"/>
-          <w:b/>
-          <w:color w:val="000000" w:themeColor="text1"/>
-          <w:sz w:val="32"/>
-          <w:szCs w:val="26"/>
-        </w:rPr>
-        <w:t>Diagram</w:t>
-      </w:r>
-      <w:proofErr w:type="spellEnd"/>
-      <w:r>
-        <w:rPr>
-          <w:rFonts w:ascii="Calibri" w:hAnsi="Calibri"/>
-          <w:b/>
-          <w:color w:val="000000" w:themeColor="text1"/>
-          <w:sz w:val="32"/>
-          <w:szCs w:val="26"/>
-        </w:rPr>
-        <w:t xml:space="preserve"> – </w:t>
-      </w:r>
-      <w:r>
-        <w:rPr>
-          <w:rFonts w:ascii="Calibri" w:hAnsi="Calibri"/>
-          <w:b/>
-          <w:color w:val="000000" w:themeColor="text1"/>
-          <w:sz w:val="32"/>
-          <w:szCs w:val="26"/>
-        </w:rPr>
         <w:t>Autorizzazione</w:t>
       </w:r>
-      <w:bookmarkEnd w:id="14"/>
+      <w:bookmarkEnd w:id="15"/>
     </w:p>
     <w:p/>
     <w:p>
@@ -5805,7 +5887,7 @@
           <w:szCs w:val="40"/>
         </w:rPr>
       </w:pPr>
-      <w:bookmarkStart w:id="15" w:name="_Toc499069376"/>
+      <w:bookmarkStart w:id="16" w:name="_Toc499069376"/>
       <w:r>
         <w:rPr>
           <w:rFonts w:ascii="Calibri" w:hAnsi="Calibri"/>
@@ -5828,7 +5910,7 @@
         </w:rPr>
         <w:t>Diagram</w:t>
       </w:r>
-      <w:bookmarkEnd w:id="15"/>
+      <w:bookmarkEnd w:id="16"/>
       <w:proofErr w:type="spellEnd"/>
     </w:p>
     <w:p/>
@@ -5946,7 +6028,7 @@
           <w:szCs w:val="40"/>
         </w:rPr>
       </w:pPr>
-      <w:bookmarkStart w:id="16" w:name="_Toc499069377"/>
+      <w:bookmarkStart w:id="17" w:name="_Toc499069377"/>
       <w:r>
         <w:rPr>
           <w:rFonts w:ascii="Calibri" w:hAnsi="Calibri"/>
@@ -5979,7 +6061,7 @@
         </w:rPr>
         <w:t>Diagram</w:t>
       </w:r>
-      <w:bookmarkEnd w:id="16"/>
+      <w:bookmarkEnd w:id="17"/>
       <w:proofErr w:type="spellEnd"/>
     </w:p>
     <w:p/>
@@ -6102,7 +6184,7 @@
           <w:lang w:val="en-US"/>
         </w:rPr>
       </w:pPr>
-      <w:bookmarkStart w:id="17" w:name="_Toc499069378"/>
+      <w:bookmarkStart w:id="18" w:name="_Toc499069378"/>
       <w:r>
         <w:rPr>
           <w:rFonts w:ascii="Calibri" w:hAnsi="Calibri"/>
@@ -6115,7 +6197,7 @@
         <w:lastRenderedPageBreak/>
         <w:t>Object Diagram</w:t>
       </w:r>
-      <w:bookmarkEnd w:id="17"/>
+      <w:bookmarkEnd w:id="18"/>
     </w:p>
     <w:p>
       <w:pPr>
@@ -6131,7 +6213,7 @@
           <w:lang w:val="en-US"/>
         </w:rPr>
       </w:pPr>
-      <w:bookmarkStart w:id="18" w:name="_Toc499069379"/>
+      <w:bookmarkStart w:id="19" w:name="_Toc499069379"/>
       <w:r>
         <w:rPr>
           <w:rFonts w:ascii="Calibri" w:hAnsi="Calibri"/>
@@ -6155,7 +6237,7 @@
         </w:rPr>
         <w:t>Autorizzazione</w:t>
       </w:r>
-      <w:bookmarkEnd w:id="18"/>
+      <w:bookmarkEnd w:id="19"/>
       <w:proofErr w:type="spellEnd"/>
     </w:p>
     <w:p>
@@ -6288,7 +6370,7 @@
           <w:lang w:val="en-US"/>
         </w:rPr>
       </w:pPr>
-      <w:bookmarkStart w:id="19" w:name="_Toc499069380"/>
+      <w:bookmarkStart w:id="20" w:name="_Toc499069380"/>
       <w:r>
         <w:rPr>
           <w:rFonts w:ascii="Calibri" w:hAnsi="Calibri"/>
@@ -6312,7 +6394,7 @@
         </w:rPr>
         <w:t>Token</w:t>
       </w:r>
-      <w:bookmarkEnd w:id="19"/>
+      <w:bookmarkEnd w:id="20"/>
     </w:p>
     <w:p>
       <w:pPr>
@@ -6466,7 +6548,7 @@
           <w:szCs w:val="40"/>
         </w:rPr>
       </w:pPr>
-      <w:bookmarkStart w:id="20" w:name="_Toc499069381"/>
+      <w:bookmarkStart w:id="21" w:name="_Toc499069381"/>
       <w:r>
         <w:rPr>
           <w:rFonts w:ascii="Calibri" w:hAnsi="Calibri"/>
@@ -6499,7 +6581,7 @@
         </w:rPr>
         <w:t>Diagram</w:t>
       </w:r>
-      <w:bookmarkEnd w:id="20"/>
+      <w:bookmarkEnd w:id="21"/>
       <w:proofErr w:type="spellEnd"/>
     </w:p>
     <w:p>
@@ -6562,8 +6644,6 @@
           </wp:inline>
         </w:drawing>
       </w:r>
-      <w:bookmarkStart w:id="21" w:name="_GoBack"/>
-      <w:bookmarkEnd w:id="21"/>
     </w:p>
     <w:p>
       <w:pPr>
@@ -7024,7 +7104,7 @@
         <w:rStyle w:val="Numeropagina"/>
         <w:noProof/>
       </w:rPr>
-      <w:t>20</w:t>
+      <w:t>18</w:t>
     </w:r>
     <w:r>
       <w:rPr>
@@ -8837,7 +8917,7 @@
 </file>
 
 <file path=customXml/itemProps1.xml><?xml version="1.0" encoding="utf-8"?>
-<ds:datastoreItem xmlns:ds="http://schemas.openxmlformats.org/officeDocument/2006/customXml" ds:itemID="{80E528D5-C3F4-3848-BF1D-972F810B44E8}">
+<ds:datastoreItem xmlns:ds="http://schemas.openxmlformats.org/officeDocument/2006/customXml" ds:itemID="{1F3B615F-9C64-9742-9B3A-EC350F3C0425}">
   <ds:schemaRefs>
     <ds:schemaRef ds:uri="http://schemas.openxmlformats.org/officeDocument/2006/bibliography"/>
   </ds:schemaRefs>

</xml_diff>

<commit_message>
Aggiornate immagini class diagram documentazione
</commit_message>
<xml_diff>
--- a/design/ParteII_Design.docx
+++ b/design/ParteII_Design.docx
@@ -1,6 +1,6 @@
 
 <file path=word/document.xml><?xml version="1.0" encoding="utf-8"?>
-<w:document xmlns:wpc="http://schemas.microsoft.com/office/word/2010/wordprocessingCanvas" xmlns:mo="http://schemas.microsoft.com/office/mac/office/2008/main" xmlns:mc="http://schemas.openxmlformats.org/markup-compatibility/2006" xmlns:mv="urn:schemas-microsoft-com:mac:vml" xmlns:o="urn:schemas-microsoft-com:office:office" xmlns:r="http://schemas.openxmlformats.org/officeDocument/2006/relationships" xmlns:m="http://schemas.openxmlformats.org/officeDocument/2006/math" xmlns:v="urn:schemas-microsoft-com:vml" xmlns:wp14="http://schemas.microsoft.com/office/word/2010/wordprocessingDrawing" xmlns:wp="http://schemas.openxmlformats.org/drawingml/2006/wordprocessingDrawing" xmlns:w10="urn:schemas-microsoft-com:office:word" xmlns:w="http://schemas.openxmlformats.org/wordprocessingml/2006/main" xmlns:w14="http://schemas.microsoft.com/office/word/2010/wordml" xmlns:w15="http://schemas.microsoft.com/office/word/2012/wordml" xmlns:wpg="http://schemas.microsoft.com/office/word/2010/wordprocessingGroup" xmlns:wpi="http://schemas.microsoft.com/office/word/2010/wordprocessingInk" xmlns:wne="http://schemas.microsoft.com/office/word/2006/wordml" xmlns:wps="http://schemas.microsoft.com/office/word/2010/wordprocessingShape" mc:Ignorable="w14 w15 wp14">
+<w:document xmlns:wpc="http://schemas.microsoft.com/office/word/2010/wordprocessingCanvas" xmlns:cx="http://schemas.microsoft.com/office/drawing/2014/chartex" xmlns:cx1="http://schemas.microsoft.com/office/drawing/2015/9/8/chartex" xmlns:cx2="http://schemas.microsoft.com/office/drawing/2015/10/21/chartex" xmlns:cx3="http://schemas.microsoft.com/office/drawing/2016/5/9/chartex" xmlns:cx4="http://schemas.microsoft.com/office/drawing/2016/5/10/chartex" xmlns:cx5="http://schemas.microsoft.com/office/drawing/2016/5/11/chartex" xmlns:cx6="http://schemas.microsoft.com/office/drawing/2016/5/12/chartex" xmlns:cx7="http://schemas.microsoft.com/office/drawing/2016/5/13/chartex" xmlns:cx8="http://schemas.microsoft.com/office/drawing/2016/5/14/chartex" xmlns:mc="http://schemas.openxmlformats.org/markup-compatibility/2006" xmlns:aink="http://schemas.microsoft.com/office/drawing/2016/ink" xmlns:am3d="http://schemas.microsoft.com/office/drawing/2017/model3d" xmlns:o="urn:schemas-microsoft-com:office:office" xmlns:r="http://schemas.openxmlformats.org/officeDocument/2006/relationships" xmlns:m="http://schemas.openxmlformats.org/officeDocument/2006/math" xmlns:v="urn:schemas-microsoft-com:vml" xmlns:wp14="http://schemas.microsoft.com/office/word/2010/wordprocessingDrawing" xmlns:wp="http://schemas.openxmlformats.org/drawingml/2006/wordprocessingDrawing" xmlns:w10="urn:schemas-microsoft-com:office:word" xmlns:w="http://schemas.openxmlformats.org/wordprocessingml/2006/main" xmlns:w14="http://schemas.microsoft.com/office/word/2010/wordml" xmlns:w15="http://schemas.microsoft.com/office/word/2012/wordml" xmlns:w16cid="http://schemas.microsoft.com/office/word/2016/wordml/cid" xmlns:w16se="http://schemas.microsoft.com/office/word/2015/wordml/symex" xmlns:wpg="http://schemas.microsoft.com/office/word/2010/wordprocessingGroup" xmlns:wpi="http://schemas.microsoft.com/office/word/2010/wordprocessingInk" xmlns:wne="http://schemas.microsoft.com/office/word/2006/wordml" xmlns:wps="http://schemas.microsoft.com/office/word/2010/wordprocessingShape" mc:Ignorable="w14 w15 w16se w16cid wp14">
   <w:body>
     <w:p>
       <w:pPr>
@@ -2623,25 +2623,72 @@
       <w:bookmarkEnd w:id="4"/>
       <w:proofErr w:type="spellEnd"/>
     </w:p>
-    <w:p>
-      <w:r>
-        <w:rPr>
+    <w:p/>
+    <w:p/>
+    <w:p/>
+    <w:p>
+      <w:r>
+        <w:t xml:space="preserve">Il sistema si divide in quattro package: </w:t>
+      </w:r>
+      <w:r>
+        <w:rPr>
+          <w:b/>
+        </w:rPr>
+        <w:t>Autorizzatore</w:t>
+      </w:r>
+      <w:r>
+        <w:t xml:space="preserve">, </w:t>
+      </w:r>
+      <w:r>
+        <w:rPr>
+          <w:b/>
+        </w:rPr>
+        <w:t>Client</w:t>
+      </w:r>
+      <w:r>
+        <w:t xml:space="preserve">, </w:t>
+      </w:r>
+      <w:r>
+        <w:rPr>
+          <w:b/>
+        </w:rPr>
+        <w:t>Libreria JSON-RPC</w:t>
+      </w:r>
+      <w:r>
+        <w:t xml:space="preserve"> e </w:t>
+      </w:r>
+      <w:r>
+        <w:rPr>
+          <w:b/>
+        </w:rPr>
+        <w:t>Libreria 0MQ</w:t>
+      </w:r>
+      <w:r>
+        <w:t>.</w:t>
+      </w:r>
+      <w:r>
+        <w:t xml:space="preserve"> </w:t>
+      </w:r>
+    </w:p>
+    <w:p>
+      <w:r>
+        <w:rPr>
+          <w:b/>
           <w:noProof/>
-          <w:lang w:eastAsia="it-IT"/>
         </w:rPr>
         <w:drawing>
-          <wp:anchor distT="0" distB="0" distL="114300" distR="114300" simplePos="0" relativeHeight="251665408" behindDoc="0" locked="0" layoutInCell="1" allowOverlap="1" wp14:anchorId="47C2E749" wp14:editId="16072F44">
+          <wp:anchor distT="0" distB="0" distL="114300" distR="114300" simplePos="0" relativeHeight="251670528" behindDoc="0" locked="0" layoutInCell="1" allowOverlap="1" wp14:anchorId="6A8866D9" wp14:editId="4912DAC7">
             <wp:simplePos x="0" y="0"/>
             <wp:positionH relativeFrom="column">
-              <wp:posOffset>-478790</wp:posOffset>
+              <wp:posOffset>-516890</wp:posOffset>
             </wp:positionH>
             <wp:positionV relativeFrom="paragraph">
-              <wp:posOffset>201295</wp:posOffset>
+              <wp:posOffset>370840</wp:posOffset>
             </wp:positionV>
-            <wp:extent cx="7243445" cy="4874260"/>
+            <wp:extent cx="7193280" cy="4842510"/>
             <wp:effectExtent l="0" t="0" r="0" b="0"/>
             <wp:wrapSquare wrapText="bothSides"/>
-            <wp:docPr id="27" name="Immagine 27" descr="ClassDiagram.png"/>
+            <wp:docPr id="6" name="Immagine 6" descr="/Users/stefanoferrario/Desktop/ClassDiagram.jpg"/>
             <wp:cNvGraphicFramePr>
               <a:graphicFrameLocks xmlns:a="http://schemas.openxmlformats.org/drawingml/2006/main" noChangeAspect="1"/>
             </wp:cNvGraphicFramePr>
@@ -2649,10 +2696,8 @@
               <a:graphicData uri="http://schemas.openxmlformats.org/drawingml/2006/picture">
                 <pic:pic xmlns:pic="http://schemas.openxmlformats.org/drawingml/2006/picture">
                   <pic:nvPicPr>
-                    <pic:cNvPr id="0" name="Picture 6" descr="ClassDiagram.png"/>
-                    <pic:cNvPicPr>
-                      <a:picLocks noChangeAspect="1" noChangeArrowheads="1"/>
-                    </pic:cNvPicPr>
+                    <pic:cNvPr id="6" name="ClassDiagram.jpg"/>
+                    <pic:cNvPicPr/>
                   </pic:nvPicPr>
                   <pic:blipFill>
                     <a:blip r:embed="rId11" cstate="print">
@@ -2662,23 +2707,18 @@
                         </a:ext>
                       </a:extLst>
                     </a:blip>
-                    <a:srcRect/>
                     <a:stretch>
                       <a:fillRect/>
                     </a:stretch>
                   </pic:blipFill>
-                  <pic:spPr bwMode="auto">
+                  <pic:spPr>
                     <a:xfrm>
                       <a:off x="0" y="0"/>
-                      <a:ext cx="7243445" cy="4874260"/>
+                      <a:ext cx="7193280" cy="4842510"/>
                     </a:xfrm>
                     <a:prstGeom prst="rect">
                       <a:avLst/>
                     </a:prstGeom>
-                    <a:noFill/>
-                    <a:ln>
-                      <a:noFill/>
-                    </a:ln>
                   </pic:spPr>
                 </pic:pic>
               </a:graphicData>
@@ -2692,169 +2732,134 @@
           </wp:anchor>
         </w:drawing>
       </w:r>
-    </w:p>
-    <w:p/>
-    <w:p/>
-    <w:p>
-      <w:r>
-        <w:t xml:space="preserve">Il sistema si divide in quattro package: </w:t>
-      </w:r>
+      <w:r>
+        <w:t>Di seguito vengono descritti i singoli package nel dettaglio.</w:t>
+      </w:r>
+    </w:p>
+    <w:p>
+      <w:pPr>
+        <w:rPr>
+          <w:b/>
+        </w:rPr>
+      </w:pPr>
+    </w:p>
+    <w:p>
+      <w:pPr>
+        <w:rPr>
+          <w:b/>
+        </w:rPr>
+      </w:pPr>
+    </w:p>
+    <w:p>
+      <w:pPr>
+        <w:rPr>
+          <w:b/>
+        </w:rPr>
+      </w:pPr>
+    </w:p>
+    <w:p>
+      <w:pPr>
+        <w:rPr>
+          <w:b/>
+        </w:rPr>
+      </w:pPr>
+    </w:p>
+    <w:p>
+      <w:pPr>
+        <w:rPr>
+          <w:b/>
+        </w:rPr>
+      </w:pPr>
+    </w:p>
+    <w:p>
+      <w:pPr>
+        <w:rPr>
+          <w:b/>
+        </w:rPr>
+      </w:pPr>
+    </w:p>
+    <w:p>
+      <w:pPr>
+        <w:rPr>
+          <w:b/>
+        </w:rPr>
+      </w:pPr>
+    </w:p>
+    <w:p>
+      <w:pPr>
+        <w:rPr>
+          <w:b/>
+        </w:rPr>
+      </w:pPr>
+    </w:p>
+    <w:p>
+      <w:pPr>
+        <w:rPr>
+          <w:b/>
+        </w:rPr>
+      </w:pPr>
+    </w:p>
+    <w:p>
+      <w:pPr>
+        <w:rPr>
+          <w:b/>
+        </w:rPr>
+      </w:pPr>
+    </w:p>
+    <w:p>
+      <w:pPr>
+        <w:rPr>
+          <w:b/>
+        </w:rPr>
+      </w:pPr>
+    </w:p>
+    <w:p>
+      <w:pPr>
+        <w:rPr>
+          <w:b/>
+        </w:rPr>
+      </w:pPr>
+    </w:p>
+    <w:p>
+      <w:pPr>
+        <w:rPr>
+          <w:b/>
+        </w:rPr>
+      </w:pPr>
+    </w:p>
+    <w:p>
+      <w:pPr>
+        <w:rPr>
+          <w:b/>
+        </w:rPr>
+      </w:pPr>
+    </w:p>
+    <w:p>
+      <w:pPr>
+        <w:rPr>
+          <w:b/>
+        </w:rPr>
+      </w:pPr>
+    </w:p>
+    <w:p>
+      <w:pPr>
+        <w:rPr>
+          <w:b/>
+        </w:rPr>
+      </w:pPr>
+    </w:p>
+    <w:p>
+      <w:pPr>
+        <w:rPr>
+          <w:b/>
+        </w:rPr>
+      </w:pPr>
       <w:r>
         <w:rPr>
           <w:b/>
         </w:rPr>
         <w:t>Autorizzatore</w:t>
       </w:r>
-      <w:r>
-        <w:t xml:space="preserve">, </w:t>
-      </w:r>
-      <w:r>
-        <w:rPr>
-          <w:b/>
-        </w:rPr>
-        <w:t>Client</w:t>
-      </w:r>
-      <w:r>
-        <w:t xml:space="preserve">, </w:t>
-      </w:r>
-      <w:r>
-        <w:rPr>
-          <w:b/>
-        </w:rPr>
-        <w:t>Libreria JSON-RPC</w:t>
-      </w:r>
-      <w:r>
-        <w:t xml:space="preserve"> e </w:t>
-      </w:r>
-      <w:r>
-        <w:rPr>
-          <w:b/>
-        </w:rPr>
-        <w:t>Libreria 0MQ</w:t>
-      </w:r>
-      <w:r>
-        <w:t>.</w:t>
-      </w:r>
-      <w:r>
-        <w:t xml:space="preserve"> </w:t>
-      </w:r>
-    </w:p>
-    <w:p>
-      <w:r>
-        <w:t>Di seguito vengono descritti i singoli package nel dettaglio.</w:t>
-      </w:r>
-    </w:p>
-    <w:p>
-      <w:pPr>
-        <w:rPr>
-          <w:b/>
-        </w:rPr>
-      </w:pPr>
-    </w:p>
-    <w:p>
-      <w:pPr>
-        <w:rPr>
-          <w:b/>
-        </w:rPr>
-      </w:pPr>
-    </w:p>
-    <w:p>
-      <w:pPr>
-        <w:rPr>
-          <w:b/>
-        </w:rPr>
-      </w:pPr>
-    </w:p>
-    <w:p>
-      <w:pPr>
-        <w:rPr>
-          <w:b/>
-        </w:rPr>
-      </w:pPr>
-    </w:p>
-    <w:p>
-      <w:pPr>
-        <w:rPr>
-          <w:b/>
-        </w:rPr>
-      </w:pPr>
-    </w:p>
-    <w:p>
-      <w:pPr>
-        <w:rPr>
-          <w:b/>
-        </w:rPr>
-      </w:pPr>
-    </w:p>
-    <w:p>
-      <w:pPr>
-        <w:rPr>
-          <w:b/>
-        </w:rPr>
-      </w:pPr>
-    </w:p>
-    <w:p>
-      <w:pPr>
-        <w:rPr>
-          <w:b/>
-        </w:rPr>
-      </w:pPr>
-    </w:p>
-    <w:p>
-      <w:pPr>
-        <w:rPr>
-          <w:b/>
-        </w:rPr>
-      </w:pPr>
-    </w:p>
-    <w:p>
-      <w:pPr>
-        <w:rPr>
-          <w:b/>
-        </w:rPr>
-      </w:pPr>
-    </w:p>
-    <w:p>
-      <w:pPr>
-        <w:rPr>
-          <w:b/>
-        </w:rPr>
-      </w:pPr>
-    </w:p>
-    <w:p>
-      <w:pPr>
-        <w:rPr>
-          <w:b/>
-        </w:rPr>
-      </w:pPr>
-    </w:p>
-    <w:p>
-      <w:pPr>
-        <w:rPr>
-          <w:b/>
-        </w:rPr>
-      </w:pPr>
-    </w:p>
-    <w:p>
-      <w:pPr>
-        <w:rPr>
-          <w:b/>
-        </w:rPr>
-      </w:pPr>
-    </w:p>
-    <w:p>
-      <w:pPr>
-        <w:rPr>
-          <w:b/>
-        </w:rPr>
-      </w:pPr>
-    </w:p>
-    <w:p>
-      <w:pPr>
-        <w:rPr>
-          <w:b/>
-        </w:rPr>
-      </w:pPr>
     </w:p>
     <w:p>
       <w:pPr>
@@ -2866,22 +2871,20 @@
         <w:rPr>
           <w:b/>
           <w:noProof/>
-          <w:lang w:eastAsia="it-IT"/>
-        </w:rPr>
-        <w:lastRenderedPageBreak/>
+        </w:rPr>
         <w:drawing>
-          <wp:anchor distT="0" distB="0" distL="114300" distR="114300" simplePos="0" relativeHeight="251666432" behindDoc="0" locked="0" layoutInCell="1" allowOverlap="1" wp14:anchorId="52F9FF88" wp14:editId="318612FA">
+          <wp:anchor distT="0" distB="0" distL="114300" distR="114300" simplePos="0" relativeHeight="251671552" behindDoc="0" locked="0" layoutInCell="1" allowOverlap="1" wp14:anchorId="700BEF5F" wp14:editId="6E4F9950">
             <wp:simplePos x="0" y="0"/>
             <wp:positionH relativeFrom="column">
-              <wp:posOffset>-173990</wp:posOffset>
+              <wp:posOffset>-212090</wp:posOffset>
             </wp:positionH>
             <wp:positionV relativeFrom="paragraph">
-              <wp:posOffset>281940</wp:posOffset>
+              <wp:posOffset>223520</wp:posOffset>
             </wp:positionV>
-            <wp:extent cx="6448425" cy="3525520"/>
-            <wp:effectExtent l="0" t="0" r="3175" b="5080"/>
+            <wp:extent cx="6604635" cy="3596640"/>
+            <wp:effectExtent l="0" t="0" r="0" b="0"/>
             <wp:wrapSquare wrapText="bothSides"/>
-            <wp:docPr id="28" name="Immagine 28" descr="Schermata%202017-11-21%20alle%2023.17.13.png"/>
+            <wp:docPr id="8" name="Immagine 8" descr="/Users/stefanoferrario/Desktop/Schermata 2017-12-18 alle 15.57.23.png"/>
             <wp:cNvGraphicFramePr>
               <a:graphicFrameLocks xmlns:a="http://schemas.openxmlformats.org/drawingml/2006/main" noChangeAspect="1"/>
             </wp:cNvGraphicFramePr>
@@ -2889,36 +2892,29 @@
               <a:graphicData uri="http://schemas.openxmlformats.org/drawingml/2006/picture">
                 <pic:pic xmlns:pic="http://schemas.openxmlformats.org/drawingml/2006/picture">
                   <pic:nvPicPr>
-                    <pic:cNvPr id="0" name="Picture 7" descr="Schermata%202017-11-21%20alle%2023.17.13.png"/>
-                    <pic:cNvPicPr>
-                      <a:picLocks noChangeAspect="1" noChangeArrowheads="1"/>
-                    </pic:cNvPicPr>
+                    <pic:cNvPr id="8" name="Schermata 2017-12-18 alle 15.57.23.png"/>
+                    <pic:cNvPicPr/>
                   </pic:nvPicPr>
                   <pic:blipFill>
-                    <a:blip r:embed="rId12" cstate="print">
+                    <a:blip r:embed="rId12">
                       <a:extLst>
                         <a:ext uri="{28A0092B-C50C-407E-A947-70E740481C1C}">
                           <a14:useLocalDpi xmlns:a14="http://schemas.microsoft.com/office/drawing/2010/main" val="0"/>
                         </a:ext>
                       </a:extLst>
                     </a:blip>
-                    <a:srcRect/>
                     <a:stretch>
                       <a:fillRect/>
                     </a:stretch>
                   </pic:blipFill>
-                  <pic:spPr bwMode="auto">
+                  <pic:spPr>
                     <a:xfrm>
                       <a:off x="0" y="0"/>
-                      <a:ext cx="6448425" cy="3525520"/>
+                      <a:ext cx="6604635" cy="3596640"/>
                     </a:xfrm>
                     <a:prstGeom prst="rect">
                       <a:avLst/>
                     </a:prstGeom>
-                    <a:noFill/>
-                    <a:ln>
-                      <a:noFill/>
-                    </a:ln>
                   </pic:spPr>
                 </pic:pic>
               </a:graphicData>
@@ -2932,12 +2928,6 @@
           </wp:anchor>
         </w:drawing>
       </w:r>
-      <w:r>
-        <w:rPr>
-          <w:b/>
-        </w:rPr>
-        <w:t>Autorizzatore</w:t>
-      </w:r>
     </w:p>
     <w:p>
       <w:pPr>
@@ -3048,17 +3038,12 @@
         <w:t>er questo “ascoltano” su porte diverse. Al fine di elaborare le richieste i gestori utilizzano i propri metodi, quali ad esempio “</w:t>
       </w:r>
       <w:proofErr w:type="spellStart"/>
-      <w:proofErr w:type="gramStart"/>
       <w:r>
         <w:t>creaToken</w:t>
       </w:r>
       <w:proofErr w:type="spellEnd"/>
       <w:r>
-        <w:t>(</w:t>
-      </w:r>
-      <w:proofErr w:type="gramEnd"/>
-      <w:r>
-        <w:t>)” e “</w:t>
+        <w:t>()” e “</w:t>
       </w:r>
       <w:proofErr w:type="spellStart"/>
       <w:r>
@@ -3123,14 +3108,9 @@
       </w:r>
       <w:proofErr w:type="spellEnd"/>
       <w:r>
-        <w:t xml:space="preserve">” </w:t>
-      </w:r>
-      <w:proofErr w:type="gramStart"/>
-      <w:r>
-        <w:t>e “</w:t>
-      </w:r>
-      <w:proofErr w:type="spellStart"/>
-      <w:proofErr w:type="gramEnd"/>
+        <w:t>” e “</w:t>
+      </w:r>
+      <w:proofErr w:type="spellStart"/>
       <w:r>
         <w:t>creaAutorizzazione</w:t>
       </w:r>
@@ -3181,36 +3161,22 @@
       <w:r>
         <w:rPr>
           <w:b/>
+          <w:noProof/>
         </w:rPr>
         <w:lastRenderedPageBreak/>
-        <w:t>Client</w:t>
-      </w:r>
-    </w:p>
-    <w:p>
-      <w:pPr>
-        <w:rPr>
-          <w:b/>
-        </w:rPr>
-      </w:pPr>
-      <w:r>
-        <w:rPr>
-          <w:b/>
-          <w:noProof/>
-          <w:lang w:eastAsia="it-IT"/>
-        </w:rPr>
         <w:drawing>
-          <wp:anchor distT="0" distB="0" distL="114300" distR="114300" simplePos="0" relativeHeight="251667456" behindDoc="0" locked="0" layoutInCell="1" allowOverlap="1" wp14:anchorId="3E432BAB" wp14:editId="6A043CCF">
+          <wp:anchor distT="0" distB="0" distL="114300" distR="114300" simplePos="0" relativeHeight="251672576" behindDoc="0" locked="0" layoutInCell="1" allowOverlap="1" wp14:anchorId="70CD9259" wp14:editId="2F8E123F">
             <wp:simplePos x="0" y="0"/>
             <wp:positionH relativeFrom="column">
-              <wp:posOffset>-21590</wp:posOffset>
+              <wp:posOffset>-334010</wp:posOffset>
             </wp:positionH>
             <wp:positionV relativeFrom="paragraph">
-              <wp:posOffset>210820</wp:posOffset>
+              <wp:posOffset>368935</wp:posOffset>
             </wp:positionV>
-            <wp:extent cx="6109335" cy="3004185"/>
-            <wp:effectExtent l="0" t="0" r="12065" b="0"/>
+            <wp:extent cx="6529070" cy="3190240"/>
+            <wp:effectExtent l="0" t="0" r="0" b="0"/>
             <wp:wrapSquare wrapText="bothSides"/>
-            <wp:docPr id="29" name="Immagine 29" descr="Schermata%202017-11-21%20alle%2023.17.24.png"/>
+            <wp:docPr id="9" name="Immagine 9" descr="/Users/stefanoferrario/Desktop/Schermata 2017-12-18 alle 15.57.09.png"/>
             <wp:cNvGraphicFramePr>
               <a:graphicFrameLocks xmlns:a="http://schemas.openxmlformats.org/drawingml/2006/main" noChangeAspect="1"/>
             </wp:cNvGraphicFramePr>
@@ -3218,36 +3184,29 @@
               <a:graphicData uri="http://schemas.openxmlformats.org/drawingml/2006/picture">
                 <pic:pic xmlns:pic="http://schemas.openxmlformats.org/drawingml/2006/picture">
                   <pic:nvPicPr>
-                    <pic:cNvPr id="0" name="Picture 8" descr="Schermata%202017-11-21%20alle%2023.17.24.png"/>
-                    <pic:cNvPicPr>
-                      <a:picLocks noChangeAspect="1" noChangeArrowheads="1"/>
-                    </pic:cNvPicPr>
+                    <pic:cNvPr id="9" name="Schermata 2017-12-18 alle 15.57.09.png"/>
+                    <pic:cNvPicPr/>
                   </pic:nvPicPr>
                   <pic:blipFill>
-                    <a:blip r:embed="rId13">
+                    <a:blip r:embed="rId13" cstate="print">
                       <a:extLst>
                         <a:ext uri="{28A0092B-C50C-407E-A947-70E740481C1C}">
                           <a14:useLocalDpi xmlns:a14="http://schemas.microsoft.com/office/drawing/2010/main" val="0"/>
                         </a:ext>
                       </a:extLst>
                     </a:blip>
-                    <a:srcRect/>
                     <a:stretch>
                       <a:fillRect/>
                     </a:stretch>
                   </pic:blipFill>
-                  <pic:spPr bwMode="auto">
+                  <pic:spPr>
                     <a:xfrm>
                       <a:off x="0" y="0"/>
-                      <a:ext cx="6109335" cy="3004185"/>
+                      <a:ext cx="6529070" cy="3190240"/>
                     </a:xfrm>
                     <a:prstGeom prst="rect">
                       <a:avLst/>
                     </a:prstGeom>
-                    <a:noFill/>
-                    <a:ln>
-                      <a:noFill/>
-                    </a:ln>
                   </pic:spPr>
                 </pic:pic>
               </a:graphicData>
@@ -3261,6 +3220,19 @@
           </wp:anchor>
         </w:drawing>
       </w:r>
+      <w:r>
+        <w:rPr>
+          <w:b/>
+        </w:rPr>
+        <w:t>Client</w:t>
+      </w:r>
+    </w:p>
+    <w:p>
+      <w:pPr>
+        <w:rPr>
+          <w:b/>
+        </w:rPr>
+      </w:pPr>
     </w:p>
     <w:p>
       <w:pPr>
@@ -3404,21 +3376,12 @@
       <w:r>
         <w:rPr>
           <w:noProof/>
-          <w:lang w:eastAsia="it-IT"/>
         </w:rPr>
         <w:drawing>
-          <wp:anchor distT="0" distB="0" distL="114300" distR="114300" simplePos="0" relativeHeight="251668480" behindDoc="0" locked="0" layoutInCell="1" allowOverlap="1" wp14:anchorId="35CB89D5" wp14:editId="3D64C674">
-            <wp:simplePos x="0" y="0"/>
-            <wp:positionH relativeFrom="column">
-              <wp:posOffset>3175</wp:posOffset>
-            </wp:positionH>
-            <wp:positionV relativeFrom="paragraph">
-              <wp:posOffset>5080</wp:posOffset>
-            </wp:positionV>
-            <wp:extent cx="6119495" cy="5064125"/>
-            <wp:effectExtent l="0" t="0" r="1905" b="0"/>
-            <wp:wrapSquare wrapText="bothSides"/>
-            <wp:docPr id="30" name="Immagine 30" descr="Schermata%202017-11-21%20alle%2023.17.34.png"/>
+          <wp:inline distT="0" distB="0" distL="0" distR="0" wp14:anchorId="54F8C59C" wp14:editId="5447089F">
+            <wp:extent cx="6116320" cy="5053330"/>
+            <wp:effectExtent l="0" t="0" r="5080" b="1270"/>
+            <wp:docPr id="12" name="Immagine 12" descr="/Users/stefanoferrario/Desktop/Schermata 2017-12-18 alle 15.57.39.png"/>
             <wp:cNvGraphicFramePr>
               <a:graphicFrameLocks xmlns:a="http://schemas.openxmlformats.org/drawingml/2006/main" noChangeAspect="1"/>
             </wp:cNvGraphicFramePr>
@@ -3426,10 +3389,8 @@
               <a:graphicData uri="http://schemas.openxmlformats.org/drawingml/2006/picture">
                 <pic:pic xmlns:pic="http://schemas.openxmlformats.org/drawingml/2006/picture">
                   <pic:nvPicPr>
-                    <pic:cNvPr id="0" name="Picture 9" descr="Schermata%202017-11-21%20alle%2023.17.34.png"/>
-                    <pic:cNvPicPr>
-                      <a:picLocks noChangeAspect="1" noChangeArrowheads="1"/>
-                    </pic:cNvPicPr>
+                    <pic:cNvPr id="12" name="Schermata 2017-12-18 alle 15.57.39.png"/>
+                    <pic:cNvPicPr/>
                   </pic:nvPicPr>
                   <pic:blipFill>
                     <a:blip r:embed="rId14">
@@ -3439,34 +3400,23 @@
                         </a:ext>
                       </a:extLst>
                     </a:blip>
-                    <a:srcRect/>
                     <a:stretch>
                       <a:fillRect/>
                     </a:stretch>
                   </pic:blipFill>
-                  <pic:spPr bwMode="auto">
+                  <pic:spPr>
                     <a:xfrm>
                       <a:off x="0" y="0"/>
-                      <a:ext cx="6119495" cy="5064125"/>
+                      <a:ext cx="6116320" cy="5053330"/>
                     </a:xfrm>
                     <a:prstGeom prst="rect">
                       <a:avLst/>
                     </a:prstGeom>
-                    <a:noFill/>
-                    <a:ln>
-                      <a:noFill/>
-                    </a:ln>
                   </pic:spPr>
                 </pic:pic>
               </a:graphicData>
             </a:graphic>
-            <wp14:sizeRelH relativeFrom="page">
-              <wp14:pctWidth>0</wp14:pctWidth>
-            </wp14:sizeRelH>
-            <wp14:sizeRelV relativeFrom="page">
-              <wp14:pctHeight>0</wp14:pctHeight>
-            </wp14:sizeRelV>
-          </wp:anchor>
+          </wp:inline>
         </w:drawing>
       </w:r>
     </w:p>
@@ -3662,13 +3612,12 @@
         <w:rPr>
           <w:b/>
           <w:noProof/>
-          <w:lang w:eastAsia="it-IT"/>
         </w:rPr>
         <w:drawing>
-          <wp:inline distT="0" distB="0" distL="0" distR="0" wp14:anchorId="5E1ECC5E" wp14:editId="03565AB3">
-            <wp:extent cx="3938905" cy="3326130"/>
-            <wp:effectExtent l="0" t="0" r="0" b="1270"/>
-            <wp:docPr id="31" name="Immagine 31" descr="Schermata%202017-11-21%20alle%2023.17.50.png"/>
+          <wp:inline distT="0" distB="0" distL="0" distR="0" wp14:anchorId="17DFE46B" wp14:editId="300E1D70">
+            <wp:extent cx="4138863" cy="3495040"/>
+            <wp:effectExtent l="0" t="0" r="1905" b="0"/>
+            <wp:docPr id="18" name="Immagine 18" descr="/Users/stefanoferrario/Desktop/Schermata 2017-12-18 alle 15.58.07.png"/>
             <wp:cNvGraphicFramePr>
               <a:graphicFrameLocks xmlns:a="http://schemas.openxmlformats.org/drawingml/2006/main" noChangeAspect="1"/>
             </wp:cNvGraphicFramePr>
@@ -3676,10 +3625,8 @@
               <a:graphicData uri="http://schemas.openxmlformats.org/drawingml/2006/picture">
                 <pic:pic xmlns:pic="http://schemas.openxmlformats.org/drawingml/2006/picture">
                   <pic:nvPicPr>
-                    <pic:cNvPr id="0" name="Picture 10" descr="Schermata%202017-11-21%20alle%2023.17.50.png"/>
-                    <pic:cNvPicPr>
-                      <a:picLocks noChangeAspect="1" noChangeArrowheads="1"/>
-                    </pic:cNvPicPr>
+                    <pic:cNvPr id="18" name="Schermata 2017-12-18 alle 15.58.07.png"/>
+                    <pic:cNvPicPr/>
                   </pic:nvPicPr>
                   <pic:blipFill>
                     <a:blip r:embed="rId15">
@@ -3689,23 +3636,18 @@
                         </a:ext>
                       </a:extLst>
                     </a:blip>
-                    <a:srcRect/>
                     <a:stretch>
                       <a:fillRect/>
                     </a:stretch>
                   </pic:blipFill>
-                  <pic:spPr bwMode="auto">
+                  <pic:spPr>
                     <a:xfrm>
                       <a:off x="0" y="0"/>
-                      <a:ext cx="3938905" cy="3326130"/>
+                      <a:ext cx="4141370" cy="3497157"/>
                     </a:xfrm>
                     <a:prstGeom prst="rect">
                       <a:avLst/>
                     </a:prstGeom>
-                    <a:noFill/>
-                    <a:ln>
-                      <a:noFill/>
-                    </a:ln>
                   </pic:spPr>
                 </pic:pic>
               </a:graphicData>
@@ -4168,7 +4110,13 @@
         <w:t>Nel d</w:t>
       </w:r>
       <w:r>
-        <w:t>iagramma seguente viene mostrato il processo</w:t>
+        <w:t xml:space="preserve">iagramma </w:t>
+      </w:r>
+      <w:r>
+        <w:t xml:space="preserve">riportato qui sopra </w:t>
+      </w:r>
+      <w:r>
+        <w:t>viene mostrato il processo</w:t>
       </w:r>
       <w:r>
         <w:t xml:space="preserve"> </w:t>
@@ -4663,7 +4611,10 @@
     </w:p>
     <w:p>
       <w:r>
-        <w:t xml:space="preserve">Nel seguente diagramma vengono mostrati i passaggi effettuati da utente e autorizzatore per la creazione di un </w:t>
+        <w:t>Nel diagramma riportato qui sopra</w:t>
+      </w:r>
+      <w:r>
+        <w:t xml:space="preserve"> vengono mostrati i passaggi effettuati da utente e autorizzatore per la creazione di un </w:t>
       </w:r>
       <w:proofErr w:type="spellStart"/>
       <w:r>
@@ -4939,7 +4890,13 @@
     <w:p/>
     <w:p>
       <w:r>
-        <w:t xml:space="preserve">Nel seguente diagramma vengono descritti in sequenza i passaggi eseguiti da </w:t>
+        <w:t>Nel diagramma riportato qui sopra</w:t>
+      </w:r>
+      <w:r>
+        <w:t xml:space="preserve"> </w:t>
+      </w:r>
+      <w:r>
+        <w:t xml:space="preserve">vengono descritti in sequenza i passaggi eseguiti da </w:t>
       </w:r>
       <w:r>
         <w:rPr>
@@ -5200,10 +5157,10 @@
     <w:p>
       <w:r>
         <w:lastRenderedPageBreak/>
-        <w:t>Ne</w:t>
-      </w:r>
-      <w:r>
-        <w:t>l seguente diagramma si descrivono</w:t>
+        <w:t xml:space="preserve">Nel diagramma riportato </w:t>
+      </w:r>
+      <w:r>
+        <w:t>si descrivono</w:t>
       </w:r>
       <w:r>
         <w:t xml:space="preserve"> nel dettaglio i passaggi eseguiti dal lato server</w:t>
@@ -5245,12 +5202,7 @@
         <w:t>JSON-RPC</w:t>
       </w:r>
       <w:r>
-        <w:t xml:space="preserve"> il quale, </w:t>
-      </w:r>
-      <w:bookmarkStart w:id="13" w:name="_GoBack"/>
-      <w:bookmarkEnd w:id="13"/>
-      <w:r>
-        <w:t>allo stesso modo, attenderà nuove richieste dal server 0MQ.</w:t>
+        <w:t xml:space="preserve"> il quale, allo stesso modo, attenderà nuove richieste dal server 0MQ.</w:t>
       </w:r>
     </w:p>
     <w:p>
@@ -5427,15 +5379,7 @@
       </w:r>
       <w:proofErr w:type="spellEnd"/>
       <w:r>
-        <w:t xml:space="preserve">. Durante l'esecuzione uno solo dei rami verrà seguito </w:t>
-      </w:r>
-      <w:proofErr w:type="gramStart"/>
-      <w:r>
-        <w:t>e</w:t>
-      </w:r>
-      <w:proofErr w:type="gramEnd"/>
-      <w:r>
-        <w:t xml:space="preserve"> di conseguenza ci sarà una sola istanza di Risposta da inviare e quindi da cui ricavare la stringa </w:t>
+        <w:t xml:space="preserve">. Durante l'esecuzione uno solo dei rami verrà seguito e di conseguenza ci sarà una sola istanza di Risposta da inviare e quindi da cui ricavare la stringa </w:t>
       </w:r>
       <w:r>
         <w:t>JSON-RPC</w:t>
@@ -5455,7 +5399,7 @@
           <w:szCs w:val="40"/>
         </w:rPr>
       </w:pPr>
-      <w:bookmarkStart w:id="14" w:name="_Toc499069374"/>
+      <w:bookmarkStart w:id="13" w:name="_Toc499069374"/>
       <w:r>
         <w:rPr>
           <w:rFonts w:ascii="Calibri" w:hAnsi="Calibri"/>
@@ -5488,7 +5432,7 @@
         </w:rPr>
         <w:t>Diagram</w:t>
       </w:r>
-      <w:bookmarkEnd w:id="14"/>
+      <w:bookmarkEnd w:id="13"/>
       <w:proofErr w:type="spellEnd"/>
     </w:p>
     <w:p>
@@ -5507,7 +5451,7 @@
       <w:pPr>
         <w:pStyle w:val="Titolo3"/>
       </w:pPr>
-      <w:bookmarkStart w:id="15" w:name="_Toc499069375"/>
+      <w:bookmarkStart w:id="14" w:name="_Toc499069375"/>
       <w:r>
         <w:rPr>
           <w:rFonts w:ascii="Calibri" w:hAnsi="Calibri"/>
@@ -5550,7 +5494,7 @@
         </w:rPr>
         <w:t>Autorizzazione</w:t>
       </w:r>
-      <w:bookmarkEnd w:id="15"/>
+      <w:bookmarkEnd w:id="14"/>
     </w:p>
     <w:p/>
     <w:p>
@@ -5612,7 +5556,10 @@
     <w:p/>
     <w:p>
       <w:r>
-        <w:t xml:space="preserve">Nel seguente diagramma si rappresentano i diversi stati </w:t>
+        <w:t>Nel diagramma riportato qui sopra</w:t>
+      </w:r>
+      <w:r>
+        <w:t xml:space="preserve"> si rappresentano i diversi stati </w:t>
       </w:r>
       <w:r>
         <w:t>durante il processo di richi</w:t>
@@ -5914,7 +5861,7 @@
           <w:szCs w:val="40"/>
         </w:rPr>
       </w:pPr>
-      <w:bookmarkStart w:id="16" w:name="_Toc499069376"/>
+      <w:bookmarkStart w:id="15" w:name="_Toc499069376"/>
       <w:r>
         <w:rPr>
           <w:rFonts w:ascii="Calibri" w:hAnsi="Calibri"/>
@@ -5937,7 +5884,7 @@
         </w:rPr>
         <w:t>Diagram</w:t>
       </w:r>
-      <w:bookmarkEnd w:id="16"/>
+      <w:bookmarkEnd w:id="15"/>
       <w:proofErr w:type="spellEnd"/>
     </w:p>
     <w:p/>
@@ -6000,7 +5947,10 @@
     <w:p/>
     <w:p>
       <w:r>
-        <w:t xml:space="preserve">Nel seguente diagramma vengono descritti i principali componenti del sistema di autorizzazione </w:t>
+        <w:t>Nel diagramma riportato qui sopra</w:t>
+      </w:r>
+      <w:r>
+        <w:t xml:space="preserve"> vengono descritti i principali componenti del sistema di autorizzazione </w:t>
       </w:r>
       <w:proofErr w:type="spellStart"/>
       <w:r>
@@ -6055,7 +6005,7 @@
           <w:szCs w:val="40"/>
         </w:rPr>
       </w:pPr>
-      <w:bookmarkStart w:id="17" w:name="_Toc499069377"/>
+      <w:bookmarkStart w:id="16" w:name="_Toc499069377"/>
       <w:r>
         <w:rPr>
           <w:rFonts w:ascii="Calibri" w:hAnsi="Calibri"/>
@@ -6088,7 +6038,7 @@
         </w:rPr>
         <w:t>Diagram</w:t>
       </w:r>
-      <w:bookmarkEnd w:id="17"/>
+      <w:bookmarkEnd w:id="16"/>
       <w:proofErr w:type="spellEnd"/>
     </w:p>
     <w:p/>
@@ -6211,7 +6161,7 @@
           <w:lang w:val="en-US"/>
         </w:rPr>
       </w:pPr>
-      <w:bookmarkStart w:id="18" w:name="_Toc499069378"/>
+      <w:bookmarkStart w:id="17" w:name="_Toc499069378"/>
       <w:r>
         <w:rPr>
           <w:rFonts w:ascii="Calibri" w:hAnsi="Calibri"/>
@@ -6224,7 +6174,7 @@
         <w:lastRenderedPageBreak/>
         <w:t>Object Diagram</w:t>
       </w:r>
-      <w:bookmarkEnd w:id="18"/>
+      <w:bookmarkEnd w:id="17"/>
     </w:p>
     <w:p>
       <w:pPr>
@@ -6240,7 +6190,7 @@
           <w:lang w:val="en-US"/>
         </w:rPr>
       </w:pPr>
-      <w:bookmarkStart w:id="19" w:name="_Toc499069379"/>
+      <w:bookmarkStart w:id="18" w:name="_Toc499069379"/>
       <w:r>
         <w:rPr>
           <w:rFonts w:ascii="Calibri" w:hAnsi="Calibri"/>
@@ -6264,7 +6214,7 @@
         </w:rPr>
         <w:t>Autorizzazione</w:t>
       </w:r>
-      <w:bookmarkEnd w:id="19"/>
+      <w:bookmarkEnd w:id="18"/>
       <w:proofErr w:type="spellEnd"/>
     </w:p>
     <w:p>
@@ -6397,7 +6347,7 @@
           <w:lang w:val="en-US"/>
         </w:rPr>
       </w:pPr>
-      <w:bookmarkStart w:id="20" w:name="_Toc499069380"/>
+      <w:bookmarkStart w:id="19" w:name="_Toc499069380"/>
       <w:r>
         <w:rPr>
           <w:rFonts w:ascii="Calibri" w:hAnsi="Calibri"/>
@@ -6421,7 +6371,7 @@
         </w:rPr>
         <w:t>Token</w:t>
       </w:r>
-      <w:bookmarkEnd w:id="20"/>
+      <w:bookmarkEnd w:id="19"/>
     </w:p>
     <w:p>
       <w:pPr>
@@ -6575,7 +6525,7 @@
           <w:szCs w:val="40"/>
         </w:rPr>
       </w:pPr>
-      <w:bookmarkStart w:id="21" w:name="_Toc499069381"/>
+      <w:bookmarkStart w:id="20" w:name="_Toc499069381"/>
       <w:r>
         <w:rPr>
           <w:rFonts w:ascii="Calibri" w:hAnsi="Calibri"/>
@@ -6608,7 +6558,7 @@
         </w:rPr>
         <w:t>Diagram</w:t>
       </w:r>
-      <w:bookmarkEnd w:id="21"/>
+      <w:bookmarkEnd w:id="20"/>
       <w:proofErr w:type="spellEnd"/>
     </w:p>
     <w:p>
@@ -6679,7 +6629,10 @@
     </w:p>
     <w:p>
       <w:r>
-        <w:t xml:space="preserve">Nel seguente </w:t>
+        <w:t>Nel</w:t>
+      </w:r>
+      <w:r>
+        <w:t xml:space="preserve"> </w:t>
       </w:r>
       <w:proofErr w:type="spellStart"/>
       <w:r>
@@ -6695,6 +6648,9 @@
       </w:r>
       <w:proofErr w:type="spellEnd"/>
       <w:r>
+        <w:t xml:space="preserve"> riportato sopra</w:t>
+      </w:r>
+      <w:r>
         <w:t xml:space="preserve"> </w:t>
       </w:r>
       <w:r>
@@ -6726,17 +6682,12 @@
         <w:t xml:space="preserve"> mediante il metodo </w:t>
       </w:r>
       <w:proofErr w:type="spellStart"/>
-      <w:proofErr w:type="gramStart"/>
       <w:r>
         <w:t>creaToken</w:t>
       </w:r>
       <w:proofErr w:type="spellEnd"/>
       <w:r>
-        <w:t>(</w:t>
-      </w:r>
-      <w:proofErr w:type="gramEnd"/>
-      <w:r>
-        <w:t>).</w:t>
+        <w:t>().</w:t>
       </w:r>
       <w:r>
         <w:t xml:space="preserve"> Viene pertanto creata e inviata una nuova richiesta che viene successivamente rielaborata in forma di stringa.</w:t>
@@ -6760,6 +6711,8 @@
       <w:r>
         <w:br w:type="page"/>
       </w:r>
+      <w:bookmarkStart w:id="21" w:name="_GoBack"/>
+      <w:bookmarkEnd w:id="21"/>
     </w:p>
     <w:p/>
     <w:p/>
@@ -6937,6 +6890,7 @@
         <w:tab/>
       </w:r>
       <w:hyperlink r:id="rId30" w:history="1">
+        <w:proofErr w:type="spellStart"/>
         <w:r>
           <w:rPr>
             <w:rStyle w:val="Collegamentoipertestuale"/>
@@ -6945,6 +6899,7 @@
           </w:rPr>
           <w:t>tayfun.gumus@mail.polimi.it</w:t>
         </w:r>
+        <w:proofErr w:type="spellEnd"/>
       </w:hyperlink>
     </w:p>
     <w:p>
@@ -7042,7 +6997,7 @@
 </file>
 
 <file path=word/endnotes.xml><?xml version="1.0" encoding="utf-8"?>
-<w:endnotes xmlns:wpc="http://schemas.microsoft.com/office/word/2010/wordprocessingCanvas" xmlns:mo="http://schemas.microsoft.com/office/mac/office/2008/main" xmlns:mc="http://schemas.openxmlformats.org/markup-compatibility/2006" xmlns:mv="urn:schemas-microsoft-com:mac:vml" xmlns:o="urn:schemas-microsoft-com:office:office" xmlns:r="http://schemas.openxmlformats.org/officeDocument/2006/relationships" xmlns:m="http://schemas.openxmlformats.org/officeDocument/2006/math" xmlns:v="urn:schemas-microsoft-com:vml" xmlns:wp14="http://schemas.microsoft.com/office/word/2010/wordprocessingDrawing" xmlns:wp="http://schemas.openxmlformats.org/drawingml/2006/wordprocessingDrawing" xmlns:w10="urn:schemas-microsoft-com:office:word" xmlns:w="http://schemas.openxmlformats.org/wordprocessingml/2006/main" xmlns:w14="http://schemas.microsoft.com/office/word/2010/wordml" xmlns:w15="http://schemas.microsoft.com/office/word/2012/wordml" xmlns:wpg="http://schemas.microsoft.com/office/word/2010/wordprocessingGroup" xmlns:wpi="http://schemas.microsoft.com/office/word/2010/wordprocessingInk" xmlns:wne="http://schemas.microsoft.com/office/word/2006/wordml" xmlns:wps="http://schemas.microsoft.com/office/word/2010/wordprocessingShape" mc:Ignorable="w14 w15 wp14">
+<w:endnotes xmlns:wpc="http://schemas.microsoft.com/office/word/2010/wordprocessingCanvas" xmlns:cx="http://schemas.microsoft.com/office/drawing/2014/chartex" xmlns:cx1="http://schemas.microsoft.com/office/drawing/2015/9/8/chartex" xmlns:cx2="http://schemas.microsoft.com/office/drawing/2015/10/21/chartex" xmlns:cx3="http://schemas.microsoft.com/office/drawing/2016/5/9/chartex" xmlns:cx4="http://schemas.microsoft.com/office/drawing/2016/5/10/chartex" xmlns:cx5="http://schemas.microsoft.com/office/drawing/2016/5/11/chartex" xmlns:cx6="http://schemas.microsoft.com/office/drawing/2016/5/12/chartex" xmlns:cx7="http://schemas.microsoft.com/office/drawing/2016/5/13/chartex" xmlns:cx8="http://schemas.microsoft.com/office/drawing/2016/5/14/chartex" xmlns:mc="http://schemas.openxmlformats.org/markup-compatibility/2006" xmlns:aink="http://schemas.microsoft.com/office/drawing/2016/ink" xmlns:am3d="http://schemas.microsoft.com/office/drawing/2017/model3d" xmlns:o="urn:schemas-microsoft-com:office:office" xmlns:r="http://schemas.openxmlformats.org/officeDocument/2006/relationships" xmlns:m="http://schemas.openxmlformats.org/officeDocument/2006/math" xmlns:v="urn:schemas-microsoft-com:vml" xmlns:wp14="http://schemas.microsoft.com/office/word/2010/wordprocessingDrawing" xmlns:wp="http://schemas.openxmlformats.org/drawingml/2006/wordprocessingDrawing" xmlns:w10="urn:schemas-microsoft-com:office:word" xmlns:w="http://schemas.openxmlformats.org/wordprocessingml/2006/main" xmlns:w14="http://schemas.microsoft.com/office/word/2010/wordml" xmlns:w15="http://schemas.microsoft.com/office/word/2012/wordml" xmlns:w16cid="http://schemas.microsoft.com/office/word/2016/wordml/cid" xmlns:w16se="http://schemas.microsoft.com/office/word/2015/wordml/symex" xmlns:wpg="http://schemas.microsoft.com/office/word/2010/wordprocessingGroup" xmlns:wpi="http://schemas.microsoft.com/office/word/2010/wordprocessingInk" xmlns:wne="http://schemas.microsoft.com/office/word/2006/wordml" xmlns:wps="http://schemas.microsoft.com/office/word/2010/wordprocessingShape" mc:Ignorable="w14 w15 w16se w16cid wp14">
   <w:endnote w:type="separator" w:id="-1">
     <w:p>
       <w:r>
@@ -7061,7 +7016,7 @@
 </file>
 
 <file path=word/footer1.xml><?xml version="1.0" encoding="utf-8"?>
-<w:ftr xmlns:wpc="http://schemas.microsoft.com/office/word/2010/wordprocessingCanvas" xmlns:mo="http://schemas.microsoft.com/office/mac/office/2008/main" xmlns:mc="http://schemas.openxmlformats.org/markup-compatibility/2006" xmlns:mv="urn:schemas-microsoft-com:mac:vml" xmlns:o="urn:schemas-microsoft-com:office:office" xmlns:r="http://schemas.openxmlformats.org/officeDocument/2006/relationships" xmlns:m="http://schemas.openxmlformats.org/officeDocument/2006/math" xmlns:v="urn:schemas-microsoft-com:vml" xmlns:wp14="http://schemas.microsoft.com/office/word/2010/wordprocessingDrawing" xmlns:wp="http://schemas.openxmlformats.org/drawingml/2006/wordprocessingDrawing" xmlns:w10="urn:schemas-microsoft-com:office:word" xmlns:w="http://schemas.openxmlformats.org/wordprocessingml/2006/main" xmlns:w14="http://schemas.microsoft.com/office/word/2010/wordml" xmlns:w15="http://schemas.microsoft.com/office/word/2012/wordml" xmlns:wpg="http://schemas.microsoft.com/office/word/2010/wordprocessingGroup" xmlns:wpi="http://schemas.microsoft.com/office/word/2010/wordprocessingInk" xmlns:wne="http://schemas.microsoft.com/office/word/2006/wordml" xmlns:wps="http://schemas.microsoft.com/office/word/2010/wordprocessingShape" mc:Ignorable="w14 w15 wp14">
+<w:ftr xmlns:wpc="http://schemas.microsoft.com/office/word/2010/wordprocessingCanvas" xmlns:cx="http://schemas.microsoft.com/office/drawing/2014/chartex" xmlns:cx1="http://schemas.microsoft.com/office/drawing/2015/9/8/chartex" xmlns:cx2="http://schemas.microsoft.com/office/drawing/2015/10/21/chartex" xmlns:cx3="http://schemas.microsoft.com/office/drawing/2016/5/9/chartex" xmlns:cx4="http://schemas.microsoft.com/office/drawing/2016/5/10/chartex" xmlns:cx5="http://schemas.microsoft.com/office/drawing/2016/5/11/chartex" xmlns:cx6="http://schemas.microsoft.com/office/drawing/2016/5/12/chartex" xmlns:cx7="http://schemas.microsoft.com/office/drawing/2016/5/13/chartex" xmlns:cx8="http://schemas.microsoft.com/office/drawing/2016/5/14/chartex" xmlns:mc="http://schemas.openxmlformats.org/markup-compatibility/2006" xmlns:aink="http://schemas.microsoft.com/office/drawing/2016/ink" xmlns:am3d="http://schemas.microsoft.com/office/drawing/2017/model3d" xmlns:o="urn:schemas-microsoft-com:office:office" xmlns:r="http://schemas.openxmlformats.org/officeDocument/2006/relationships" xmlns:m="http://schemas.openxmlformats.org/officeDocument/2006/math" xmlns:v="urn:schemas-microsoft-com:vml" xmlns:wp14="http://schemas.microsoft.com/office/word/2010/wordprocessingDrawing" xmlns:wp="http://schemas.openxmlformats.org/drawingml/2006/wordprocessingDrawing" xmlns:w10="urn:schemas-microsoft-com:office:word" xmlns:w="http://schemas.openxmlformats.org/wordprocessingml/2006/main" xmlns:w14="http://schemas.microsoft.com/office/word/2010/wordml" xmlns:w15="http://schemas.microsoft.com/office/word/2012/wordml" xmlns:w16cid="http://schemas.microsoft.com/office/word/2016/wordml/cid" xmlns:w16se="http://schemas.microsoft.com/office/word/2015/wordml/symex" xmlns:wpg="http://schemas.microsoft.com/office/word/2010/wordprocessingGroup" xmlns:wpi="http://schemas.microsoft.com/office/word/2010/wordprocessingInk" xmlns:wne="http://schemas.microsoft.com/office/word/2006/wordml" xmlns:wps="http://schemas.microsoft.com/office/word/2010/wordprocessingShape" mc:Ignorable="w14 w15 w16se w16cid wp14">
   <w:p>
     <w:pPr>
       <w:pStyle w:val="Pidipagina"/>
@@ -7099,7 +7054,7 @@
 </file>
 
 <file path=word/footer2.xml><?xml version="1.0" encoding="utf-8"?>
-<w:ftr xmlns:wpc="http://schemas.microsoft.com/office/word/2010/wordprocessingCanvas" xmlns:mo="http://schemas.microsoft.com/office/mac/office/2008/main" xmlns:mc="http://schemas.openxmlformats.org/markup-compatibility/2006" xmlns:mv="urn:schemas-microsoft-com:mac:vml" xmlns:o="urn:schemas-microsoft-com:office:office" xmlns:r="http://schemas.openxmlformats.org/officeDocument/2006/relationships" xmlns:m="http://schemas.openxmlformats.org/officeDocument/2006/math" xmlns:v="urn:schemas-microsoft-com:vml" xmlns:wp14="http://schemas.microsoft.com/office/word/2010/wordprocessingDrawing" xmlns:wp="http://schemas.openxmlformats.org/drawingml/2006/wordprocessingDrawing" xmlns:w10="urn:schemas-microsoft-com:office:word" xmlns:w="http://schemas.openxmlformats.org/wordprocessingml/2006/main" xmlns:w14="http://schemas.microsoft.com/office/word/2010/wordml" xmlns:w15="http://schemas.microsoft.com/office/word/2012/wordml" xmlns:wpg="http://schemas.microsoft.com/office/word/2010/wordprocessingGroup" xmlns:wpi="http://schemas.microsoft.com/office/word/2010/wordprocessingInk" xmlns:wne="http://schemas.microsoft.com/office/word/2006/wordml" xmlns:wps="http://schemas.microsoft.com/office/word/2010/wordprocessingShape" mc:Ignorable="w14 w15 wp14">
+<w:ftr xmlns:wpc="http://schemas.microsoft.com/office/word/2010/wordprocessingCanvas" xmlns:cx="http://schemas.microsoft.com/office/drawing/2014/chartex" xmlns:cx1="http://schemas.microsoft.com/office/drawing/2015/9/8/chartex" xmlns:cx2="http://schemas.microsoft.com/office/drawing/2015/10/21/chartex" xmlns:cx3="http://schemas.microsoft.com/office/drawing/2016/5/9/chartex" xmlns:cx4="http://schemas.microsoft.com/office/drawing/2016/5/10/chartex" xmlns:cx5="http://schemas.microsoft.com/office/drawing/2016/5/11/chartex" xmlns:cx6="http://schemas.microsoft.com/office/drawing/2016/5/12/chartex" xmlns:cx7="http://schemas.microsoft.com/office/drawing/2016/5/13/chartex" xmlns:cx8="http://schemas.microsoft.com/office/drawing/2016/5/14/chartex" xmlns:mc="http://schemas.openxmlformats.org/markup-compatibility/2006" xmlns:aink="http://schemas.microsoft.com/office/drawing/2016/ink" xmlns:am3d="http://schemas.microsoft.com/office/drawing/2017/model3d" xmlns:o="urn:schemas-microsoft-com:office:office" xmlns:r="http://schemas.openxmlformats.org/officeDocument/2006/relationships" xmlns:m="http://schemas.openxmlformats.org/officeDocument/2006/math" xmlns:v="urn:schemas-microsoft-com:vml" xmlns:wp14="http://schemas.microsoft.com/office/word/2010/wordprocessingDrawing" xmlns:wp="http://schemas.openxmlformats.org/drawingml/2006/wordprocessingDrawing" xmlns:w10="urn:schemas-microsoft-com:office:word" xmlns:w="http://schemas.openxmlformats.org/wordprocessingml/2006/main" xmlns:w14="http://schemas.microsoft.com/office/word/2010/wordml" xmlns:w15="http://schemas.microsoft.com/office/word/2012/wordml" xmlns:w16cid="http://schemas.microsoft.com/office/word/2016/wordml/cid" xmlns:w16se="http://schemas.microsoft.com/office/word/2015/wordml/symex" xmlns:wpg="http://schemas.microsoft.com/office/word/2010/wordprocessingGroup" xmlns:wpi="http://schemas.microsoft.com/office/word/2010/wordprocessingInk" xmlns:wne="http://schemas.microsoft.com/office/word/2006/wordml" xmlns:wps="http://schemas.microsoft.com/office/word/2010/wordprocessingShape" mc:Ignorable="w14 w15 w16se w16cid wp14">
   <w:p>
     <w:pPr>
       <w:pStyle w:val="Pidipagina"/>
@@ -7131,7 +7086,7 @@
         <w:rStyle w:val="Numeropagina"/>
         <w:noProof/>
       </w:rPr>
-      <w:t>16</w:t>
+      <w:t>25</w:t>
     </w:r>
     <w:r>
       <w:rPr>
@@ -7169,7 +7124,7 @@
 </file>
 
 <file path=word/footnotes.xml><?xml version="1.0" encoding="utf-8"?>
-<w:footnotes xmlns:wpc="http://schemas.microsoft.com/office/word/2010/wordprocessingCanvas" xmlns:mo="http://schemas.microsoft.com/office/mac/office/2008/main" xmlns:mc="http://schemas.openxmlformats.org/markup-compatibility/2006" xmlns:mv="urn:schemas-microsoft-com:mac:vml" xmlns:o="urn:schemas-microsoft-com:office:office" xmlns:r="http://schemas.openxmlformats.org/officeDocument/2006/relationships" xmlns:m="http://schemas.openxmlformats.org/officeDocument/2006/math" xmlns:v="urn:schemas-microsoft-com:vml" xmlns:wp14="http://schemas.microsoft.com/office/word/2010/wordprocessingDrawing" xmlns:wp="http://schemas.openxmlformats.org/drawingml/2006/wordprocessingDrawing" xmlns:w10="urn:schemas-microsoft-com:office:word" xmlns:w="http://schemas.openxmlformats.org/wordprocessingml/2006/main" xmlns:w14="http://schemas.microsoft.com/office/word/2010/wordml" xmlns:w15="http://schemas.microsoft.com/office/word/2012/wordml" xmlns:wpg="http://schemas.microsoft.com/office/word/2010/wordprocessingGroup" xmlns:wpi="http://schemas.microsoft.com/office/word/2010/wordprocessingInk" xmlns:wne="http://schemas.microsoft.com/office/word/2006/wordml" xmlns:wps="http://schemas.microsoft.com/office/word/2010/wordprocessingShape" mc:Ignorable="w14 w15 wp14">
+<w:footnotes xmlns:wpc="http://schemas.microsoft.com/office/word/2010/wordprocessingCanvas" xmlns:cx="http://schemas.microsoft.com/office/drawing/2014/chartex" xmlns:cx1="http://schemas.microsoft.com/office/drawing/2015/9/8/chartex" xmlns:cx2="http://schemas.microsoft.com/office/drawing/2015/10/21/chartex" xmlns:cx3="http://schemas.microsoft.com/office/drawing/2016/5/9/chartex" xmlns:cx4="http://schemas.microsoft.com/office/drawing/2016/5/10/chartex" xmlns:cx5="http://schemas.microsoft.com/office/drawing/2016/5/11/chartex" xmlns:cx6="http://schemas.microsoft.com/office/drawing/2016/5/12/chartex" xmlns:cx7="http://schemas.microsoft.com/office/drawing/2016/5/13/chartex" xmlns:cx8="http://schemas.microsoft.com/office/drawing/2016/5/14/chartex" xmlns:mc="http://schemas.openxmlformats.org/markup-compatibility/2006" xmlns:aink="http://schemas.microsoft.com/office/drawing/2016/ink" xmlns:am3d="http://schemas.microsoft.com/office/drawing/2017/model3d" xmlns:o="urn:schemas-microsoft-com:office:office" xmlns:r="http://schemas.openxmlformats.org/officeDocument/2006/relationships" xmlns:m="http://schemas.openxmlformats.org/officeDocument/2006/math" xmlns:v="urn:schemas-microsoft-com:vml" xmlns:wp14="http://schemas.microsoft.com/office/word/2010/wordprocessingDrawing" xmlns:wp="http://schemas.openxmlformats.org/drawingml/2006/wordprocessingDrawing" xmlns:w10="urn:schemas-microsoft-com:office:word" xmlns:w="http://schemas.openxmlformats.org/wordprocessingml/2006/main" xmlns:w14="http://schemas.microsoft.com/office/word/2010/wordml" xmlns:w15="http://schemas.microsoft.com/office/word/2012/wordml" xmlns:w16cid="http://schemas.microsoft.com/office/word/2016/wordml/cid" xmlns:w16se="http://schemas.microsoft.com/office/word/2015/wordml/symex" xmlns:wpg="http://schemas.microsoft.com/office/word/2010/wordprocessingGroup" xmlns:wpi="http://schemas.microsoft.com/office/word/2010/wordprocessingInk" xmlns:wne="http://schemas.microsoft.com/office/word/2006/wordml" xmlns:wps="http://schemas.microsoft.com/office/word/2010/wordprocessingShape" mc:Ignorable="w14 w15 w16se w16cid wp14">
   <w:footnote w:type="separator" w:id="-1">
     <w:p>
       <w:r>
@@ -7188,7 +7143,7 @@
 </file>
 
 <file path=word/header1.xml><?xml version="1.0" encoding="utf-8"?>
-<w:hdr xmlns:wpc="http://schemas.microsoft.com/office/word/2010/wordprocessingCanvas" xmlns:mo="http://schemas.microsoft.com/office/mac/office/2008/main" xmlns:mc="http://schemas.openxmlformats.org/markup-compatibility/2006" xmlns:mv="urn:schemas-microsoft-com:mac:vml" xmlns:o="urn:schemas-microsoft-com:office:office" xmlns:r="http://schemas.openxmlformats.org/officeDocument/2006/relationships" xmlns:m="http://schemas.openxmlformats.org/officeDocument/2006/math" xmlns:v="urn:schemas-microsoft-com:vml" xmlns:wp14="http://schemas.microsoft.com/office/word/2010/wordprocessingDrawing" xmlns:wp="http://schemas.openxmlformats.org/drawingml/2006/wordprocessingDrawing" xmlns:w10="urn:schemas-microsoft-com:office:word" xmlns:w="http://schemas.openxmlformats.org/wordprocessingml/2006/main" xmlns:w14="http://schemas.microsoft.com/office/word/2010/wordml" xmlns:w15="http://schemas.microsoft.com/office/word/2012/wordml" xmlns:wpg="http://schemas.microsoft.com/office/word/2010/wordprocessingGroup" xmlns:wpi="http://schemas.microsoft.com/office/word/2010/wordprocessingInk" xmlns:wne="http://schemas.microsoft.com/office/word/2006/wordml" xmlns:wps="http://schemas.microsoft.com/office/word/2010/wordprocessingShape" mc:Ignorable="w14 w15 wp14">
+<w:hdr xmlns:wpc="http://schemas.microsoft.com/office/word/2010/wordprocessingCanvas" xmlns:cx="http://schemas.microsoft.com/office/drawing/2014/chartex" xmlns:cx1="http://schemas.microsoft.com/office/drawing/2015/9/8/chartex" xmlns:cx2="http://schemas.microsoft.com/office/drawing/2015/10/21/chartex" xmlns:cx3="http://schemas.microsoft.com/office/drawing/2016/5/9/chartex" xmlns:cx4="http://schemas.microsoft.com/office/drawing/2016/5/10/chartex" xmlns:cx5="http://schemas.microsoft.com/office/drawing/2016/5/11/chartex" xmlns:cx6="http://schemas.microsoft.com/office/drawing/2016/5/12/chartex" xmlns:cx7="http://schemas.microsoft.com/office/drawing/2016/5/13/chartex" xmlns:cx8="http://schemas.microsoft.com/office/drawing/2016/5/14/chartex" xmlns:mc="http://schemas.openxmlformats.org/markup-compatibility/2006" xmlns:aink="http://schemas.microsoft.com/office/drawing/2016/ink" xmlns:am3d="http://schemas.microsoft.com/office/drawing/2017/model3d" xmlns:o="urn:schemas-microsoft-com:office:office" xmlns:r="http://schemas.openxmlformats.org/officeDocument/2006/relationships" xmlns:m="http://schemas.openxmlformats.org/officeDocument/2006/math" xmlns:v="urn:schemas-microsoft-com:vml" xmlns:wp14="http://schemas.microsoft.com/office/word/2010/wordprocessingDrawing" xmlns:wp="http://schemas.openxmlformats.org/drawingml/2006/wordprocessingDrawing" xmlns:w10="urn:schemas-microsoft-com:office:word" xmlns:w="http://schemas.openxmlformats.org/wordprocessingml/2006/main" xmlns:w14="http://schemas.microsoft.com/office/word/2010/wordml" xmlns:w15="http://schemas.microsoft.com/office/word/2012/wordml" xmlns:w16cid="http://schemas.microsoft.com/office/word/2016/wordml/cid" xmlns:w16se="http://schemas.microsoft.com/office/word/2015/wordml/symex" xmlns:wpg="http://schemas.microsoft.com/office/word/2010/wordprocessingGroup" xmlns:wpi="http://schemas.microsoft.com/office/word/2010/wordprocessingInk" xmlns:wne="http://schemas.microsoft.com/office/word/2006/wordml" xmlns:wps="http://schemas.microsoft.com/office/word/2010/wordprocessingShape" mc:Ignorable="w14 w15 w16se w16cid wp14">
   <w:p>
     <w:pPr>
       <w:pStyle w:val="Intestazione"/>
@@ -7217,8 +7172,8 @@
 </file>
 
 <file path=word/numbering.xml><?xml version="1.0" encoding="utf-8"?>
-<w:numbering xmlns:wpc="http://schemas.microsoft.com/office/word/2010/wordprocessingCanvas" xmlns:mo="http://schemas.microsoft.com/office/mac/office/2008/main" xmlns:mc="http://schemas.openxmlformats.org/markup-compatibility/2006" xmlns:mv="urn:schemas-microsoft-com:mac:vml" xmlns:o="urn:schemas-microsoft-com:office:office" xmlns:r="http://schemas.openxmlformats.org/officeDocument/2006/relationships" xmlns:m="http://schemas.openxmlformats.org/officeDocument/2006/math" xmlns:v="urn:schemas-microsoft-com:vml" xmlns:wp14="http://schemas.microsoft.com/office/word/2010/wordprocessingDrawing" xmlns:wp="http://schemas.openxmlformats.org/drawingml/2006/wordprocessingDrawing" xmlns:w10="urn:schemas-microsoft-com:office:word" xmlns:w="http://schemas.openxmlformats.org/wordprocessingml/2006/main" xmlns:w14="http://schemas.microsoft.com/office/word/2010/wordml" xmlns:w15="http://schemas.microsoft.com/office/word/2012/wordml" xmlns:wpg="http://schemas.microsoft.com/office/word/2010/wordprocessingGroup" xmlns:wpi="http://schemas.microsoft.com/office/word/2010/wordprocessingInk" xmlns:wne="http://schemas.microsoft.com/office/word/2006/wordml" xmlns:wps="http://schemas.microsoft.com/office/word/2010/wordprocessingShape" mc:Ignorable="w14 w15 wp14">
-  <w:abstractNum w:abstractNumId="0">
+<w:numbering xmlns:wpc="http://schemas.microsoft.com/office/word/2010/wordprocessingCanvas" xmlns:cx="http://schemas.microsoft.com/office/drawing/2014/chartex" xmlns:cx1="http://schemas.microsoft.com/office/drawing/2015/9/8/chartex" xmlns:cx2="http://schemas.microsoft.com/office/drawing/2015/10/21/chartex" xmlns:cx3="http://schemas.microsoft.com/office/drawing/2016/5/9/chartex" xmlns:cx4="http://schemas.microsoft.com/office/drawing/2016/5/10/chartex" xmlns:cx5="http://schemas.microsoft.com/office/drawing/2016/5/11/chartex" xmlns:cx6="http://schemas.microsoft.com/office/drawing/2016/5/12/chartex" xmlns:cx7="http://schemas.microsoft.com/office/drawing/2016/5/13/chartex" xmlns:cx8="http://schemas.microsoft.com/office/drawing/2016/5/14/chartex" xmlns:mc="http://schemas.openxmlformats.org/markup-compatibility/2006" xmlns:aink="http://schemas.microsoft.com/office/drawing/2016/ink" xmlns:am3d="http://schemas.microsoft.com/office/drawing/2017/model3d" xmlns:o="urn:schemas-microsoft-com:office:office" xmlns:r="http://schemas.openxmlformats.org/officeDocument/2006/relationships" xmlns:m="http://schemas.openxmlformats.org/officeDocument/2006/math" xmlns:v="urn:schemas-microsoft-com:vml" xmlns:wp14="http://schemas.microsoft.com/office/word/2010/wordprocessingDrawing" xmlns:wp="http://schemas.openxmlformats.org/drawingml/2006/wordprocessingDrawing" xmlns:w10="urn:schemas-microsoft-com:office:word" xmlns:w="http://schemas.openxmlformats.org/wordprocessingml/2006/main" xmlns:w14="http://schemas.microsoft.com/office/word/2010/wordml" xmlns:w15="http://schemas.microsoft.com/office/word/2012/wordml" xmlns:w16cid="http://schemas.microsoft.com/office/word/2016/wordml/cid" xmlns:w16se="http://schemas.microsoft.com/office/word/2015/wordml/symex" xmlns:wpg="http://schemas.microsoft.com/office/word/2010/wordprocessingGroup" xmlns:wpi="http://schemas.microsoft.com/office/word/2010/wordprocessingInk" xmlns:wne="http://schemas.microsoft.com/office/word/2006/wordml" xmlns:wps="http://schemas.microsoft.com/office/word/2010/wordprocessingShape" mc:Ignorable="w14 w15 w16se w16cid wp14">
+  <w:abstractNum w:abstractNumId="0" w15:restartNumberingAfterBreak="0">
     <w:nsid w:val="1A8D4031"/>
     <w:multiLevelType w:val="hybridMultilevel"/>
     <w:tmpl w:val="8E4C6432"/>
@@ -7331,7 +7286,7 @@
       </w:rPr>
     </w:lvl>
   </w:abstractNum>
-  <w:abstractNum w:abstractNumId="1">
+  <w:abstractNum w:abstractNumId="1" w15:restartNumberingAfterBreak="0">
     <w:nsid w:val="49FC1509"/>
     <w:multiLevelType w:val="multilevel"/>
     <w:tmpl w:val="5B72B60C"/>
@@ -7444,7 +7399,7 @@
       </w:rPr>
     </w:lvl>
   </w:abstractNum>
-  <w:abstractNum w:abstractNumId="2">
+  <w:abstractNum w:abstractNumId="2" w15:restartNumberingAfterBreak="0">
     <w:nsid w:val="58F16CDC"/>
     <w:multiLevelType w:val="multilevel"/>
     <w:tmpl w:val="04100021"/>
@@ -7557,7 +7512,7 @@
       </w:rPr>
     </w:lvl>
   </w:abstractNum>
-  <w:abstractNum w:abstractNumId="3">
+  <w:abstractNum w:abstractNumId="3" w15:restartNumberingAfterBreak="0">
     <w:nsid w:val="657A4C09"/>
     <w:multiLevelType w:val="multilevel"/>
     <w:tmpl w:val="72EEA6E0"/>
@@ -7670,7 +7625,7 @@
       </w:rPr>
     </w:lvl>
   </w:abstractNum>
-  <w:abstractNum w:abstractNumId="4">
+  <w:abstractNum w:abstractNumId="4" w15:restartNumberingAfterBreak="0">
     <w:nsid w:val="70E95F7C"/>
     <w:multiLevelType w:val="hybridMultilevel"/>
     <w:tmpl w:val="D4E05592"/>
@@ -7802,7 +7757,7 @@
 </file>
 
 <file path=word/styles.xml><?xml version="1.0" encoding="utf-8"?>
-<w:styles xmlns:mc="http://schemas.openxmlformats.org/markup-compatibility/2006" xmlns:r="http://schemas.openxmlformats.org/officeDocument/2006/relationships" xmlns:w="http://schemas.openxmlformats.org/wordprocessingml/2006/main" xmlns:w14="http://schemas.microsoft.com/office/word/2010/wordml" xmlns:w15="http://schemas.microsoft.com/office/word/2012/wordml" mc:Ignorable="w14 w15">
+<w:styles xmlns:mc="http://schemas.openxmlformats.org/markup-compatibility/2006" xmlns:r="http://schemas.openxmlformats.org/officeDocument/2006/relationships" xmlns:w="http://schemas.openxmlformats.org/wordprocessingml/2006/main" xmlns:w14="http://schemas.microsoft.com/office/word/2010/wordml" xmlns:w15="http://schemas.microsoft.com/office/word/2012/wordml" xmlns:w16cid="http://schemas.microsoft.com/office/word/2016/wordml/cid" xmlns:w16se="http://schemas.microsoft.com/office/word/2015/wordml/symex" mc:Ignorable="w14 w15 w16se w16cid">
   <w:docDefaults>
     <w:rPrDefault>
       <w:rPr>
@@ -7814,7 +7769,7 @@
     </w:rPrDefault>
     <w:pPrDefault/>
   </w:docDefaults>
-  <w:latentStyles w:defLockedState="0" w:defUIPriority="99" w:defSemiHidden="0" w:defUnhideWhenUsed="0" w:defQFormat="0" w:count="382">
+  <w:latentStyles w:defLockedState="0" w:defUIPriority="99" w:defSemiHidden="0" w:defUnhideWhenUsed="0" w:defQFormat="0" w:count="375">
     <w:lsdException w:name="Normal" w:uiPriority="0" w:qFormat="1"/>
     <w:lsdException w:name="heading 1" w:uiPriority="9" w:qFormat="1"/>
     <w:lsdException w:name="heading 2" w:semiHidden="1" w:uiPriority="9" w:unhideWhenUsed="1" w:qFormat="1"/>
@@ -7971,15 +7926,6 @@
     <w:lsdException w:name="Balloon Text" w:semiHidden="1" w:unhideWhenUsed="1"/>
     <w:lsdException w:name="Table Grid" w:uiPriority="39"/>
     <w:lsdException w:name="Table Theme" w:semiHidden="1" w:unhideWhenUsed="1"/>
-    <w:lsdException w:name="Note Level 1" w:semiHidden="1" w:unhideWhenUsed="1"/>
-    <w:lsdException w:name="Note Level 2" w:semiHidden="1" w:unhideWhenUsed="1"/>
-    <w:lsdException w:name="Note Level 3" w:semiHidden="1" w:unhideWhenUsed="1"/>
-    <w:lsdException w:name="Note Level 4" w:semiHidden="1" w:unhideWhenUsed="1"/>
-    <w:lsdException w:name="Note Level 5" w:semiHidden="1" w:unhideWhenUsed="1"/>
-    <w:lsdException w:name="Note Level 6" w:semiHidden="1" w:unhideWhenUsed="1"/>
-    <w:lsdException w:name="Note Level 7" w:semiHidden="1" w:unhideWhenUsed="1"/>
-    <w:lsdException w:name="Note Level 8" w:semiHidden="1" w:unhideWhenUsed="1"/>
-    <w:lsdException w:name="Note Level 9" w:semiHidden="1" w:unhideWhenUsed="1"/>
     <w:lsdException w:name="Placeholder Text" w:semiHidden="1"/>
     <w:lsdException w:name="No Spacing" w:uiPriority="1" w:qFormat="1"/>
     <w:lsdException w:name="Light Shading" w:uiPriority="60"/>
@@ -8944,7 +8890,7 @@
 </file>
 
 <file path=customXml/itemProps1.xml><?xml version="1.0" encoding="utf-8"?>
-<ds:datastoreItem xmlns:ds="http://schemas.openxmlformats.org/officeDocument/2006/customXml" ds:itemID="{65963CB1-5B42-814C-B6DA-5922662C183D}">
+<ds:datastoreItem xmlns:ds="http://schemas.openxmlformats.org/officeDocument/2006/customXml" ds:itemID="{6B5F84AE-0CF3-7440-9D02-CF9DD115C6E9}">
   <ds:schemaRefs>
     <ds:schemaRef ds:uri="http://schemas.openxmlformats.org/officeDocument/2006/bibliography"/>
   </ds:schemaRefs>

</xml_diff>